<commit_message>
Finished Chapter 3 and half of 4
</commit_message>
<xml_diff>
--- a/Verdiepingsverslag.docx
+++ b/Verdiepingsverslag.docx
@@ -733,27 +733,7 @@
                 <w:sz w:val="20"/>
                 <w:szCs w:val="20"/>
               </w:rPr>
-              <w:t>&lt;</w:t>
-            </w:r>
-            <w:proofErr w:type="gramStart"/>
-            <w:r>
-              <w:rPr>
-                <w:rFonts w:ascii="Arial" w:hAnsi="Arial" w:cs="Arial"/>
-                <w:i/>
-                <w:sz w:val="20"/>
-                <w:szCs w:val="20"/>
-              </w:rPr>
-              <w:t>versienummer</w:t>
-            </w:r>
-            <w:proofErr w:type="gramEnd"/>
-            <w:r>
-              <w:rPr>
-                <w:rFonts w:ascii="Arial" w:hAnsi="Arial" w:cs="Arial"/>
-                <w:i/>
-                <w:sz w:val="20"/>
-                <w:szCs w:val="20"/>
-              </w:rPr>
-              <w:t>&gt;</w:t>
+              <w:t>V1.0</w:t>
             </w:r>
           </w:p>
         </w:tc>
@@ -777,27 +757,7 @@
                 <w:sz w:val="20"/>
                 <w:szCs w:val="20"/>
               </w:rPr>
-              <w:t>&lt;</w:t>
-            </w:r>
-            <w:proofErr w:type="gramStart"/>
-            <w:r>
-              <w:rPr>
-                <w:rFonts w:ascii="Arial" w:hAnsi="Arial" w:cs="Arial"/>
-                <w:i/>
-                <w:sz w:val="20"/>
-                <w:szCs w:val="20"/>
-              </w:rPr>
-              <w:t>datum</w:t>
-            </w:r>
-            <w:proofErr w:type="gramEnd"/>
-            <w:r>
-              <w:rPr>
-                <w:rFonts w:ascii="Arial" w:hAnsi="Arial" w:cs="Arial"/>
-                <w:i/>
-                <w:sz w:val="20"/>
-                <w:szCs w:val="20"/>
-              </w:rPr>
-              <w:t>&gt;</w:t>
+              <w:t>18-12-2022</w:t>
             </w:r>
           </w:p>
         </w:tc>
@@ -821,27 +781,7 @@
                 <w:sz w:val="20"/>
                 <w:szCs w:val="20"/>
               </w:rPr>
-              <w:t>&lt;</w:t>
-            </w:r>
-            <w:proofErr w:type="gramStart"/>
-            <w:r>
-              <w:rPr>
-                <w:rFonts w:ascii="Arial" w:hAnsi="Arial" w:cs="Arial"/>
-                <w:i/>
-                <w:sz w:val="20"/>
-                <w:szCs w:val="20"/>
-              </w:rPr>
-              <w:t>naam</w:t>
-            </w:r>
-            <w:proofErr w:type="gramEnd"/>
-            <w:r>
-              <w:rPr>
-                <w:rFonts w:ascii="Arial" w:hAnsi="Arial" w:cs="Arial"/>
-                <w:i/>
-                <w:sz w:val="20"/>
-                <w:szCs w:val="20"/>
-              </w:rPr>
-              <w:t xml:space="preserve"> student&gt;</w:t>
+              <w:t>Marijn Verschuren</w:t>
             </w:r>
           </w:p>
         </w:tc>
@@ -856,16 +796,29 @@
                 <w:i/>
                 <w:sz w:val="20"/>
                 <w:szCs w:val="20"/>
+                <w:lang w:val="en-US"/>
               </w:rPr>
             </w:pPr>
             <w:r>
               <w:rPr>
-                <w:rFonts w:ascii="Arial" w:hAnsi="Arial" w:cs="Arial"/>
                 <w:i/>
-                <w:sz w:val="20"/>
-                <w:szCs w:val="20"/>
+                <w:lang w:val="en-US"/>
               </w:rPr>
-              <w:t>&lt;…&gt;</w:t>
+              <w:t>TinkerCad design, Breadboard design, Arduino tester, blinking led, debounce, trafic control, IO techniques</w:t>
+            </w:r>
+            <w:r>
+              <w:rPr>
+                <w:i/>
+                <w:lang w:val="en-US"/>
+              </w:rPr>
+              <w:t xml:space="preserve"> </w:t>
+            </w:r>
+            <w:r>
+              <w:rPr>
+                <w:i/>
+                <w:lang w:val="en-US"/>
+              </w:rPr>
+              <w:t>(digital, analog, UART/ USART)</w:t>
             </w:r>
           </w:p>
         </w:tc>
@@ -882,6 +835,7 @@
                 <w:b/>
                 <w:sz w:val="20"/>
                 <w:szCs w:val="20"/>
+                <w:lang w:val="en-US"/>
               </w:rPr>
             </w:pPr>
           </w:p>
@@ -897,6 +851,7 @@
                 <w:b/>
                 <w:sz w:val="20"/>
                 <w:szCs w:val="20"/>
+                <w:lang w:val="en-US"/>
               </w:rPr>
             </w:pPr>
           </w:p>
@@ -912,6 +867,7 @@
                 <w:b/>
                 <w:sz w:val="20"/>
                 <w:szCs w:val="20"/>
+                <w:lang w:val="en-US"/>
               </w:rPr>
             </w:pPr>
           </w:p>
@@ -927,6 +883,7 @@
                 <w:b/>
                 <w:sz w:val="20"/>
                 <w:szCs w:val="20"/>
+                <w:lang w:val="en-US"/>
               </w:rPr>
             </w:pPr>
           </w:p>
@@ -944,6 +901,7 @@
                 <w:b/>
                 <w:sz w:val="20"/>
                 <w:szCs w:val="20"/>
+                <w:lang w:val="en-US"/>
               </w:rPr>
             </w:pPr>
           </w:p>
@@ -959,6 +917,7 @@
                 <w:b/>
                 <w:sz w:val="20"/>
                 <w:szCs w:val="20"/>
+                <w:lang w:val="en-US"/>
               </w:rPr>
             </w:pPr>
           </w:p>
@@ -974,6 +933,7 @@
                 <w:b/>
                 <w:sz w:val="20"/>
                 <w:szCs w:val="20"/>
+                <w:lang w:val="en-US"/>
               </w:rPr>
             </w:pPr>
           </w:p>
@@ -989,6 +949,7 @@
                 <w:b/>
                 <w:sz w:val="20"/>
                 <w:szCs w:val="20"/>
+                <w:lang w:val="en-US"/>
               </w:rPr>
             </w:pPr>
           </w:p>
@@ -1006,6 +967,7 @@
                 <w:b/>
                 <w:sz w:val="20"/>
                 <w:szCs w:val="20"/>
+                <w:lang w:val="en-US"/>
               </w:rPr>
             </w:pPr>
           </w:p>
@@ -1021,6 +983,7 @@
                 <w:b/>
                 <w:sz w:val="20"/>
                 <w:szCs w:val="20"/>
+                <w:lang w:val="en-US"/>
               </w:rPr>
             </w:pPr>
           </w:p>
@@ -1036,6 +999,7 @@
                 <w:b/>
                 <w:sz w:val="20"/>
                 <w:szCs w:val="20"/>
+                <w:lang w:val="en-US"/>
               </w:rPr>
             </w:pPr>
           </w:p>
@@ -1051,6 +1015,7 @@
                 <w:b/>
                 <w:sz w:val="20"/>
                 <w:szCs w:val="20"/>
+                <w:lang w:val="en-US"/>
               </w:rPr>
             </w:pPr>
           </w:p>
@@ -1068,6 +1033,7 @@
                 <w:b/>
                 <w:sz w:val="20"/>
                 <w:szCs w:val="20"/>
+                <w:lang w:val="en-US"/>
               </w:rPr>
             </w:pPr>
           </w:p>
@@ -1083,6 +1049,7 @@
                 <w:b/>
                 <w:sz w:val="20"/>
                 <w:szCs w:val="20"/>
+                <w:lang w:val="en-US"/>
               </w:rPr>
             </w:pPr>
           </w:p>
@@ -1098,6 +1065,7 @@
                 <w:b/>
                 <w:sz w:val="20"/>
                 <w:szCs w:val="20"/>
+                <w:lang w:val="en-US"/>
               </w:rPr>
             </w:pPr>
           </w:p>
@@ -1113,6 +1081,7 @@
                 <w:b/>
                 <w:sz w:val="20"/>
                 <w:szCs w:val="20"/>
+                <w:lang w:val="en-US"/>
               </w:rPr>
             </w:pPr>
           </w:p>
@@ -1126,6 +1095,7 @@
           <w:b/>
           <w:sz w:val="20"/>
           <w:szCs w:val="20"/>
+          <w:lang w:val="en-US"/>
         </w:rPr>
       </w:pPr>
       <w:r>
@@ -1134,6 +1104,7 @@
           <w:b/>
           <w:sz w:val="20"/>
           <w:szCs w:val="20"/>
+          <w:lang w:val="en-US"/>
         </w:rPr>
         <w:br/>
       </w:r>
@@ -1145,6 +1116,7 @@
           <w:b/>
           <w:sz w:val="20"/>
           <w:szCs w:val="20"/>
+          <w:lang w:val="en-US"/>
         </w:rPr>
       </w:pPr>
       <w:r>
@@ -1153,6 +1125,7 @@
           <w:b/>
           <w:sz w:val="20"/>
           <w:szCs w:val="20"/>
+          <w:lang w:val="en-US"/>
         </w:rPr>
         <w:br w:type="page"/>
       </w:r>
@@ -1160,11 +1133,15 @@
     <w:p>
       <w:pPr>
         <w:rPr>
-          <w:noProof/>
-        </w:rPr>
-      </w:pPr>
-      <w:bookmarkStart w:id="0" w:name="_Toc63081101"/>
-      <w:proofErr w:type="spellStart"/>
+          <w:rFonts w:ascii="Arial" w:hAnsi="Arial" w:cs="Arial"/>
+          <w:i/>
+          <w:sz w:val="20"/>
+          <w:szCs w:val="20"/>
+          <w:lang w:val="en-US"/>
+        </w:rPr>
+      </w:pPr>
+      <w:bookmarkStart w:id="0" w:name="_Toc122298778"/>
+      <w:bookmarkStart w:id="1" w:name="_Toc122298951"/>
       <w:r>
         <w:rPr>
           <w:rStyle w:val="Heading1Char"/>
@@ -1175,7 +1152,7 @@
         <w:t>Inhoudsopgave</w:t>
       </w:r>
       <w:bookmarkEnd w:id="0"/>
-      <w:proofErr w:type="spellEnd"/>
+      <w:bookmarkEnd w:id="1"/>
       <w:r>
         <w:rPr>
           <w:rFonts w:ascii="Arial" w:hAnsi="Arial" w:cs="Arial"/>
@@ -1185,42 +1162,6 @@
           <w:lang w:val="en-US"/>
         </w:rPr>
         <w:br/>
-      </w:r>
-      <w:r>
-        <w:rPr>
-          <w:rFonts w:ascii="Arial" w:hAnsi="Arial" w:cs="Arial"/>
-          <w:sz w:val="20"/>
-          <w:szCs w:val="20"/>
-          <w:lang w:val="en-US"/>
-        </w:rPr>
-        <w:br/>
-      </w:r>
-      <w:r>
-        <w:rPr>
-          <w:rFonts w:ascii="Arial" w:hAnsi="Arial" w:cs="Arial"/>
-          <w:i/>
-          <w:sz w:val="20"/>
-          <w:szCs w:val="20"/>
-        </w:rPr>
-        <w:fldChar w:fldCharType="begin"/>
-      </w:r>
-      <w:r>
-        <w:rPr>
-          <w:rFonts w:ascii="Arial" w:hAnsi="Arial" w:cs="Arial"/>
-          <w:i/>
-          <w:sz w:val="20"/>
-          <w:szCs w:val="20"/>
-        </w:rPr>
-        <w:instrText xml:space="preserve"> TOC \o "1-3" \h \z \u </w:instrText>
-      </w:r>
-      <w:r>
-        <w:rPr>
-          <w:rFonts w:ascii="Arial" w:hAnsi="Arial" w:cs="Arial"/>
-          <w:i/>
-          <w:sz w:val="20"/>
-          <w:szCs w:val="20"/>
-        </w:rPr>
-        <w:fldChar w:fldCharType="separate"/>
       </w:r>
     </w:p>
     <w:p>
@@ -1235,7 +1176,37 @@
           <w:lang w:val="en-NL" w:eastAsia="en-NL"/>
         </w:rPr>
       </w:pPr>
-      <w:hyperlink w:anchor="_Toc63081101" w:history="1">
+      <w:r>
+        <w:rPr>
+          <w:rFonts w:ascii="Arial" w:hAnsi="Arial" w:cs="Arial"/>
+          <w:i/>
+          <w:sz w:val="20"/>
+          <w:szCs w:val="20"/>
+          <w:lang w:val="en-US"/>
+        </w:rPr>
+        <w:fldChar w:fldCharType="begin"/>
+      </w:r>
+      <w:r>
+        <w:rPr>
+          <w:rFonts w:ascii="Arial" w:hAnsi="Arial" w:cs="Arial"/>
+          <w:i/>
+          <w:sz w:val="20"/>
+          <w:szCs w:val="20"/>
+          <w:lang w:val="en-US"/>
+        </w:rPr>
+        <w:instrText xml:space="preserve"> TOC \o "1-4" \h \z \u </w:instrText>
+      </w:r>
+      <w:r>
+        <w:rPr>
+          <w:rFonts w:ascii="Arial" w:hAnsi="Arial" w:cs="Arial"/>
+          <w:i/>
+          <w:sz w:val="20"/>
+          <w:szCs w:val="20"/>
+          <w:lang w:val="en-US"/>
+        </w:rPr>
+        <w:fldChar w:fldCharType="separate"/>
+      </w:r>
+      <w:hyperlink w:anchor="_Toc122298951" w:history="1">
         <w:r>
           <w:rPr>
             <w:rStyle w:val="Hyperlink"/>
@@ -1263,7 +1234,7 @@
             <w:noProof/>
             <w:webHidden/>
           </w:rPr>
-          <w:instrText xml:space="preserve"> PAGEREF _Toc63081101 \h </w:instrText>
+          <w:instrText xml:space="preserve"> PAGEREF _Toc122298951 \h </w:instrText>
         </w:r>
         <w:r>
           <w:rPr>
@@ -1307,7 +1278,7 @@
           <w:lang w:val="en-NL" w:eastAsia="en-NL"/>
         </w:rPr>
       </w:pPr>
-      <w:hyperlink w:anchor="_Toc63081102" w:history="1">
+      <w:hyperlink w:anchor="_Toc122298952" w:history="1">
         <w:r>
           <w:rPr>
             <w:rStyle w:val="Hyperlink"/>
@@ -1349,7 +1320,7 @@
             <w:noProof/>
             <w:webHidden/>
           </w:rPr>
-          <w:instrText xml:space="preserve"> PAGEREF _Toc63081102 \h </w:instrText>
+          <w:instrText xml:space="preserve"> PAGEREF _Toc122298952 \h </w:instrText>
         </w:r>
         <w:r>
           <w:rPr>
@@ -1393,7 +1364,7 @@
           <w:lang w:val="en-NL" w:eastAsia="en-NL"/>
         </w:rPr>
       </w:pPr>
-      <w:hyperlink w:anchor="_Toc63081103" w:history="1">
+      <w:hyperlink w:anchor="_Toc122298953" w:history="1">
         <w:r>
           <w:rPr>
             <w:rStyle w:val="Hyperlink"/>
@@ -1435,7 +1406,7 @@
             <w:noProof/>
             <w:webHidden/>
           </w:rPr>
-          <w:instrText xml:space="preserve"> PAGEREF _Toc63081103 \h </w:instrText>
+          <w:instrText xml:space="preserve"> PAGEREF _Toc122298953 \h </w:instrText>
         </w:r>
         <w:r>
           <w:rPr>
@@ -1479,7 +1450,7 @@
           <w:lang w:val="en-NL" w:eastAsia="en-NL"/>
         </w:rPr>
       </w:pPr>
-      <w:hyperlink w:anchor="_Toc63081104" w:history="1">
+      <w:hyperlink w:anchor="_Toc122298954" w:history="1">
         <w:r>
           <w:rPr>
             <w:rStyle w:val="Hyperlink"/>
@@ -1521,7 +1492,7 @@
             <w:noProof/>
             <w:webHidden/>
           </w:rPr>
-          <w:instrText xml:space="preserve"> PAGEREF _Toc63081104 \h </w:instrText>
+          <w:instrText xml:space="preserve"> PAGEREF _Toc122298954 \h </w:instrText>
         </w:r>
         <w:r>
           <w:rPr>
@@ -1565,7 +1536,7 @@
           <w:lang w:val="en-NL" w:eastAsia="en-NL"/>
         </w:rPr>
       </w:pPr>
-      <w:hyperlink w:anchor="_Toc63081105" w:history="1">
+      <w:hyperlink w:anchor="_Toc122298955" w:history="1">
         <w:r>
           <w:rPr>
             <w:rStyle w:val="Hyperlink"/>
@@ -1607,7 +1578,7 @@
             <w:noProof/>
             <w:webHidden/>
           </w:rPr>
-          <w:instrText xml:space="preserve"> PAGEREF _Toc63081105 \h </w:instrText>
+          <w:instrText xml:space="preserve"> PAGEREF _Toc122298955 \h </w:instrText>
         </w:r>
         <w:r>
           <w:rPr>
@@ -1651,7 +1622,7 @@
           <w:lang w:val="en-NL" w:eastAsia="en-NL"/>
         </w:rPr>
       </w:pPr>
-      <w:hyperlink w:anchor="_Toc63081106" w:history="1">
+      <w:hyperlink w:anchor="_Toc122298956" w:history="1">
         <w:r>
           <w:rPr>
             <w:rStyle w:val="Hyperlink"/>
@@ -1693,7 +1664,7 @@
             <w:noProof/>
             <w:webHidden/>
           </w:rPr>
-          <w:instrText xml:space="preserve"> PAGEREF _Toc63081106 \h </w:instrText>
+          <w:instrText xml:space="preserve"> PAGEREF _Toc122298956 \h </w:instrText>
         </w:r>
         <w:r>
           <w:rPr>
@@ -1737,7 +1708,7 @@
           <w:lang w:val="en-NL" w:eastAsia="en-NL"/>
         </w:rPr>
       </w:pPr>
-      <w:hyperlink w:anchor="_Toc63081107" w:history="1">
+      <w:hyperlink w:anchor="_Toc122298957" w:history="1">
         <w:r>
           <w:rPr>
             <w:rStyle w:val="Hyperlink"/>
@@ -1779,7 +1750,7 @@
             <w:noProof/>
             <w:webHidden/>
           </w:rPr>
-          <w:instrText xml:space="preserve"> PAGEREF _Toc63081107 \h </w:instrText>
+          <w:instrText xml:space="preserve"> PAGEREF _Toc122298957 \h </w:instrText>
         </w:r>
         <w:r>
           <w:rPr>
@@ -1823,7 +1794,7 @@
           <w:lang w:val="en-NL" w:eastAsia="en-NL"/>
         </w:rPr>
       </w:pPr>
-      <w:hyperlink w:anchor="_Toc63081108" w:history="1">
+      <w:hyperlink w:anchor="_Toc122298958" w:history="1">
         <w:r>
           <w:rPr>
             <w:rStyle w:val="Hyperlink"/>
@@ -1865,7 +1836,7 @@
             <w:noProof/>
             <w:webHidden/>
           </w:rPr>
-          <w:instrText xml:space="preserve"> PAGEREF _Toc63081108 \h </w:instrText>
+          <w:instrText xml:space="preserve"> PAGEREF _Toc122298958 \h </w:instrText>
         </w:r>
         <w:r>
           <w:rPr>
@@ -1886,6 +1857,1102 @@
             <w:webHidden/>
           </w:rPr>
           <w:t>6</w:t>
+        </w:r>
+        <w:r>
+          <w:rPr>
+            <w:noProof/>
+            <w:webHidden/>
+          </w:rPr>
+          <w:fldChar w:fldCharType="end"/>
+        </w:r>
+      </w:hyperlink>
+    </w:p>
+    <w:p>
+      <w:pPr>
+        <w:pStyle w:val="TOC3"/>
+        <w:tabs>
+          <w:tab w:val="left" w:pos="1320"/>
+          <w:tab w:val="right" w:leader="dot" w:pos="9062"/>
+        </w:tabs>
+        <w:rPr>
+          <w:rFonts w:eastAsiaTheme="minorEastAsia"/>
+          <w:noProof/>
+          <w:lang w:val="en-NL" w:eastAsia="en-NL"/>
+        </w:rPr>
+      </w:pPr>
+      <w:hyperlink w:anchor="_Toc122298959" w:history="1">
+        <w:r>
+          <w:rPr>
+            <w:rStyle w:val="Hyperlink"/>
+            <w:noProof/>
+          </w:rPr>
+          <w:t>3.1.1</w:t>
+        </w:r>
+        <w:r>
+          <w:rPr>
+            <w:rFonts w:eastAsiaTheme="minorEastAsia"/>
+            <w:noProof/>
+            <w:lang w:val="en-NL" w:eastAsia="en-NL"/>
+          </w:rPr>
+          <w:tab/>
+        </w:r>
+        <w:r>
+          <w:rPr>
+            <w:rStyle w:val="Hyperlink"/>
+            <w:noProof/>
+          </w:rPr>
+          <w:t>TinkerCAD Design:</w:t>
+        </w:r>
+        <w:r>
+          <w:rPr>
+            <w:noProof/>
+            <w:webHidden/>
+          </w:rPr>
+          <w:tab/>
+        </w:r>
+        <w:r>
+          <w:rPr>
+            <w:noProof/>
+            <w:webHidden/>
+          </w:rPr>
+          <w:fldChar w:fldCharType="begin"/>
+        </w:r>
+        <w:r>
+          <w:rPr>
+            <w:noProof/>
+            <w:webHidden/>
+          </w:rPr>
+          <w:instrText xml:space="preserve"> PAGEREF _Toc122298959 \h </w:instrText>
+        </w:r>
+        <w:r>
+          <w:rPr>
+            <w:noProof/>
+            <w:webHidden/>
+          </w:rPr>
+        </w:r>
+        <w:r>
+          <w:rPr>
+            <w:noProof/>
+            <w:webHidden/>
+          </w:rPr>
+          <w:fldChar w:fldCharType="separate"/>
+        </w:r>
+        <w:r>
+          <w:rPr>
+            <w:noProof/>
+            <w:webHidden/>
+          </w:rPr>
+          <w:t>6</w:t>
+        </w:r>
+        <w:r>
+          <w:rPr>
+            <w:noProof/>
+            <w:webHidden/>
+          </w:rPr>
+          <w:fldChar w:fldCharType="end"/>
+        </w:r>
+      </w:hyperlink>
+    </w:p>
+    <w:p>
+      <w:pPr>
+        <w:pStyle w:val="TOC3"/>
+        <w:tabs>
+          <w:tab w:val="left" w:pos="1320"/>
+          <w:tab w:val="right" w:leader="dot" w:pos="9062"/>
+        </w:tabs>
+        <w:rPr>
+          <w:rFonts w:eastAsiaTheme="minorEastAsia"/>
+          <w:noProof/>
+          <w:lang w:val="en-NL" w:eastAsia="en-NL"/>
+        </w:rPr>
+      </w:pPr>
+      <w:hyperlink w:anchor="_Toc122298960" w:history="1">
+        <w:r>
+          <w:rPr>
+            <w:rStyle w:val="Hyperlink"/>
+            <w:noProof/>
+          </w:rPr>
+          <w:t>3.1.2</w:t>
+        </w:r>
+        <w:r>
+          <w:rPr>
+            <w:rFonts w:eastAsiaTheme="minorEastAsia"/>
+            <w:noProof/>
+            <w:lang w:val="en-NL" w:eastAsia="en-NL"/>
+          </w:rPr>
+          <w:tab/>
+        </w:r>
+        <w:r>
+          <w:rPr>
+            <w:rStyle w:val="Hyperlink"/>
+            <w:noProof/>
+          </w:rPr>
+          <w:t>Breadboard Design:</w:t>
+        </w:r>
+        <w:r>
+          <w:rPr>
+            <w:noProof/>
+            <w:webHidden/>
+          </w:rPr>
+          <w:tab/>
+        </w:r>
+        <w:r>
+          <w:rPr>
+            <w:noProof/>
+            <w:webHidden/>
+          </w:rPr>
+          <w:fldChar w:fldCharType="begin"/>
+        </w:r>
+        <w:r>
+          <w:rPr>
+            <w:noProof/>
+            <w:webHidden/>
+          </w:rPr>
+          <w:instrText xml:space="preserve"> PAGEREF _Toc122298960 \h </w:instrText>
+        </w:r>
+        <w:r>
+          <w:rPr>
+            <w:noProof/>
+            <w:webHidden/>
+          </w:rPr>
+        </w:r>
+        <w:r>
+          <w:rPr>
+            <w:noProof/>
+            <w:webHidden/>
+          </w:rPr>
+          <w:fldChar w:fldCharType="separate"/>
+        </w:r>
+        <w:r>
+          <w:rPr>
+            <w:noProof/>
+            <w:webHidden/>
+          </w:rPr>
+          <w:t>7</w:t>
+        </w:r>
+        <w:r>
+          <w:rPr>
+            <w:noProof/>
+            <w:webHidden/>
+          </w:rPr>
+          <w:fldChar w:fldCharType="end"/>
+        </w:r>
+      </w:hyperlink>
+    </w:p>
+    <w:p>
+      <w:pPr>
+        <w:pStyle w:val="TOC3"/>
+        <w:tabs>
+          <w:tab w:val="left" w:pos="1320"/>
+          <w:tab w:val="right" w:leader="dot" w:pos="9062"/>
+        </w:tabs>
+        <w:rPr>
+          <w:rFonts w:eastAsiaTheme="minorEastAsia"/>
+          <w:noProof/>
+          <w:lang w:val="en-NL" w:eastAsia="en-NL"/>
+        </w:rPr>
+      </w:pPr>
+      <w:hyperlink w:anchor="_Toc122298961" w:history="1">
+        <w:r>
+          <w:rPr>
+            <w:rStyle w:val="Hyperlink"/>
+            <w:noProof/>
+          </w:rPr>
+          <w:t>3.1.3</w:t>
+        </w:r>
+        <w:r>
+          <w:rPr>
+            <w:rFonts w:eastAsiaTheme="minorEastAsia"/>
+            <w:noProof/>
+            <w:lang w:val="en-NL" w:eastAsia="en-NL"/>
+          </w:rPr>
+          <w:tab/>
+        </w:r>
+        <w:r>
+          <w:rPr>
+            <w:rStyle w:val="Hyperlink"/>
+            <w:noProof/>
+          </w:rPr>
+          <w:t>Arduino tester:</w:t>
+        </w:r>
+        <w:r>
+          <w:rPr>
+            <w:noProof/>
+            <w:webHidden/>
+          </w:rPr>
+          <w:tab/>
+        </w:r>
+        <w:r>
+          <w:rPr>
+            <w:noProof/>
+            <w:webHidden/>
+          </w:rPr>
+          <w:fldChar w:fldCharType="begin"/>
+        </w:r>
+        <w:r>
+          <w:rPr>
+            <w:noProof/>
+            <w:webHidden/>
+          </w:rPr>
+          <w:instrText xml:space="preserve"> PAGEREF _Toc122298961 \h </w:instrText>
+        </w:r>
+        <w:r>
+          <w:rPr>
+            <w:noProof/>
+            <w:webHidden/>
+          </w:rPr>
+        </w:r>
+        <w:r>
+          <w:rPr>
+            <w:noProof/>
+            <w:webHidden/>
+          </w:rPr>
+          <w:fldChar w:fldCharType="separate"/>
+        </w:r>
+        <w:r>
+          <w:rPr>
+            <w:noProof/>
+            <w:webHidden/>
+          </w:rPr>
+          <w:t>7</w:t>
+        </w:r>
+        <w:r>
+          <w:rPr>
+            <w:noProof/>
+            <w:webHidden/>
+          </w:rPr>
+          <w:fldChar w:fldCharType="end"/>
+        </w:r>
+      </w:hyperlink>
+    </w:p>
+    <w:p>
+      <w:pPr>
+        <w:pStyle w:val="TOC3"/>
+        <w:tabs>
+          <w:tab w:val="left" w:pos="1320"/>
+          <w:tab w:val="right" w:leader="dot" w:pos="9062"/>
+        </w:tabs>
+        <w:rPr>
+          <w:rFonts w:eastAsiaTheme="minorEastAsia"/>
+          <w:noProof/>
+          <w:lang w:val="en-NL" w:eastAsia="en-NL"/>
+        </w:rPr>
+      </w:pPr>
+      <w:hyperlink w:anchor="_Toc122298962" w:history="1">
+        <w:r>
+          <w:rPr>
+            <w:rStyle w:val="Hyperlink"/>
+            <w:noProof/>
+          </w:rPr>
+          <w:t>3.1.4</w:t>
+        </w:r>
+        <w:r>
+          <w:rPr>
+            <w:rFonts w:eastAsiaTheme="minorEastAsia"/>
+            <w:noProof/>
+            <w:lang w:val="en-NL" w:eastAsia="en-NL"/>
+          </w:rPr>
+          <w:tab/>
+        </w:r>
+        <w:r>
+          <w:rPr>
+            <w:rStyle w:val="Hyperlink"/>
+            <w:noProof/>
+          </w:rPr>
+          <w:t>Non-blocking blinking led:</w:t>
+        </w:r>
+        <w:r>
+          <w:rPr>
+            <w:noProof/>
+            <w:webHidden/>
+          </w:rPr>
+          <w:tab/>
+        </w:r>
+        <w:r>
+          <w:rPr>
+            <w:noProof/>
+            <w:webHidden/>
+          </w:rPr>
+          <w:fldChar w:fldCharType="begin"/>
+        </w:r>
+        <w:r>
+          <w:rPr>
+            <w:noProof/>
+            <w:webHidden/>
+          </w:rPr>
+          <w:instrText xml:space="preserve"> PAGEREF _Toc122298962 \h </w:instrText>
+        </w:r>
+        <w:r>
+          <w:rPr>
+            <w:noProof/>
+            <w:webHidden/>
+          </w:rPr>
+        </w:r>
+        <w:r>
+          <w:rPr>
+            <w:noProof/>
+            <w:webHidden/>
+          </w:rPr>
+          <w:fldChar w:fldCharType="separate"/>
+        </w:r>
+        <w:r>
+          <w:rPr>
+            <w:noProof/>
+            <w:webHidden/>
+          </w:rPr>
+          <w:t>9</w:t>
+        </w:r>
+        <w:r>
+          <w:rPr>
+            <w:noProof/>
+            <w:webHidden/>
+          </w:rPr>
+          <w:fldChar w:fldCharType="end"/>
+        </w:r>
+      </w:hyperlink>
+    </w:p>
+    <w:p>
+      <w:pPr>
+        <w:pStyle w:val="TOC3"/>
+        <w:tabs>
+          <w:tab w:val="left" w:pos="1320"/>
+          <w:tab w:val="right" w:leader="dot" w:pos="9062"/>
+        </w:tabs>
+        <w:rPr>
+          <w:rFonts w:eastAsiaTheme="minorEastAsia"/>
+          <w:noProof/>
+          <w:lang w:val="en-NL" w:eastAsia="en-NL"/>
+        </w:rPr>
+      </w:pPr>
+      <w:hyperlink w:anchor="_Toc122298963" w:history="1">
+        <w:r>
+          <w:rPr>
+            <w:rStyle w:val="Hyperlink"/>
+            <w:noProof/>
+            <w:lang w:val="en-US"/>
+          </w:rPr>
+          <w:t>3.1.5</w:t>
+        </w:r>
+        <w:r>
+          <w:rPr>
+            <w:rFonts w:eastAsiaTheme="minorEastAsia"/>
+            <w:noProof/>
+            <w:lang w:val="en-NL" w:eastAsia="en-NL"/>
+          </w:rPr>
+          <w:tab/>
+        </w:r>
+        <w:r>
+          <w:rPr>
+            <w:rStyle w:val="Hyperlink"/>
+            <w:noProof/>
+            <w:lang w:val="en-US"/>
+          </w:rPr>
+          <w:t>Non-blocking debounce + button function:</w:t>
+        </w:r>
+        <w:r>
+          <w:rPr>
+            <w:noProof/>
+            <w:webHidden/>
+          </w:rPr>
+          <w:tab/>
+        </w:r>
+        <w:r>
+          <w:rPr>
+            <w:noProof/>
+            <w:webHidden/>
+          </w:rPr>
+          <w:fldChar w:fldCharType="begin"/>
+        </w:r>
+        <w:r>
+          <w:rPr>
+            <w:noProof/>
+            <w:webHidden/>
+          </w:rPr>
+          <w:instrText xml:space="preserve"> PAGEREF _Toc122298963 \h </w:instrText>
+        </w:r>
+        <w:r>
+          <w:rPr>
+            <w:noProof/>
+            <w:webHidden/>
+          </w:rPr>
+        </w:r>
+        <w:r>
+          <w:rPr>
+            <w:noProof/>
+            <w:webHidden/>
+          </w:rPr>
+          <w:fldChar w:fldCharType="separate"/>
+        </w:r>
+        <w:r>
+          <w:rPr>
+            <w:noProof/>
+            <w:webHidden/>
+          </w:rPr>
+          <w:t>10</w:t>
+        </w:r>
+        <w:r>
+          <w:rPr>
+            <w:noProof/>
+            <w:webHidden/>
+          </w:rPr>
+          <w:fldChar w:fldCharType="end"/>
+        </w:r>
+      </w:hyperlink>
+    </w:p>
+    <w:p>
+      <w:pPr>
+        <w:pStyle w:val="TOC3"/>
+        <w:tabs>
+          <w:tab w:val="left" w:pos="1320"/>
+          <w:tab w:val="right" w:leader="dot" w:pos="9062"/>
+        </w:tabs>
+        <w:rPr>
+          <w:rFonts w:eastAsiaTheme="minorEastAsia"/>
+          <w:noProof/>
+          <w:lang w:val="en-NL" w:eastAsia="en-NL"/>
+        </w:rPr>
+      </w:pPr>
+      <w:hyperlink w:anchor="_Toc122298964" w:history="1">
+        <w:r>
+          <w:rPr>
+            <w:rStyle w:val="Hyperlink"/>
+            <w:noProof/>
+          </w:rPr>
+          <w:t>3.1.6</w:t>
+        </w:r>
+        <w:r>
+          <w:rPr>
+            <w:rFonts w:eastAsiaTheme="minorEastAsia"/>
+            <w:noProof/>
+            <w:lang w:val="en-NL" w:eastAsia="en-NL"/>
+          </w:rPr>
+          <w:tab/>
+        </w:r>
+        <w:r>
+          <w:rPr>
+            <w:rStyle w:val="Hyperlink"/>
+            <w:noProof/>
+          </w:rPr>
+          <w:t>Trafic control:</w:t>
+        </w:r>
+        <w:r>
+          <w:rPr>
+            <w:noProof/>
+            <w:webHidden/>
+          </w:rPr>
+          <w:tab/>
+        </w:r>
+        <w:r>
+          <w:rPr>
+            <w:noProof/>
+            <w:webHidden/>
+          </w:rPr>
+          <w:fldChar w:fldCharType="begin"/>
+        </w:r>
+        <w:r>
+          <w:rPr>
+            <w:noProof/>
+            <w:webHidden/>
+          </w:rPr>
+          <w:instrText xml:space="preserve"> PAGEREF _Toc122298964 \h </w:instrText>
+        </w:r>
+        <w:r>
+          <w:rPr>
+            <w:noProof/>
+            <w:webHidden/>
+          </w:rPr>
+        </w:r>
+        <w:r>
+          <w:rPr>
+            <w:noProof/>
+            <w:webHidden/>
+          </w:rPr>
+          <w:fldChar w:fldCharType="separate"/>
+        </w:r>
+        <w:r>
+          <w:rPr>
+            <w:noProof/>
+            <w:webHidden/>
+          </w:rPr>
+          <w:t>11</w:t>
+        </w:r>
+        <w:r>
+          <w:rPr>
+            <w:noProof/>
+            <w:webHidden/>
+          </w:rPr>
+          <w:fldChar w:fldCharType="end"/>
+        </w:r>
+      </w:hyperlink>
+    </w:p>
+    <w:p>
+      <w:pPr>
+        <w:pStyle w:val="TOC3"/>
+        <w:tabs>
+          <w:tab w:val="left" w:pos="1320"/>
+          <w:tab w:val="right" w:leader="dot" w:pos="9062"/>
+        </w:tabs>
+        <w:rPr>
+          <w:rFonts w:eastAsiaTheme="minorEastAsia"/>
+          <w:noProof/>
+          <w:lang w:val="en-NL" w:eastAsia="en-NL"/>
+        </w:rPr>
+      </w:pPr>
+      <w:hyperlink w:anchor="_Toc122298965" w:history="1">
+        <w:r>
+          <w:rPr>
+            <w:rStyle w:val="Hyperlink"/>
+            <w:noProof/>
+          </w:rPr>
+          <w:t>3.1.7</w:t>
+        </w:r>
+        <w:r>
+          <w:rPr>
+            <w:rFonts w:eastAsiaTheme="minorEastAsia"/>
+            <w:noProof/>
+            <w:lang w:val="en-NL" w:eastAsia="en-NL"/>
+          </w:rPr>
+          <w:tab/>
+        </w:r>
+        <w:r>
+          <w:rPr>
+            <w:rStyle w:val="Hyperlink"/>
+            <w:noProof/>
+          </w:rPr>
+          <w:t>I/O Techniques:</w:t>
+        </w:r>
+        <w:r>
+          <w:rPr>
+            <w:noProof/>
+            <w:webHidden/>
+          </w:rPr>
+          <w:tab/>
+        </w:r>
+        <w:r>
+          <w:rPr>
+            <w:noProof/>
+            <w:webHidden/>
+          </w:rPr>
+          <w:fldChar w:fldCharType="begin"/>
+        </w:r>
+        <w:r>
+          <w:rPr>
+            <w:noProof/>
+            <w:webHidden/>
+          </w:rPr>
+          <w:instrText xml:space="preserve"> PAGEREF _Toc122298965 \h </w:instrText>
+        </w:r>
+        <w:r>
+          <w:rPr>
+            <w:noProof/>
+            <w:webHidden/>
+          </w:rPr>
+        </w:r>
+        <w:r>
+          <w:rPr>
+            <w:noProof/>
+            <w:webHidden/>
+          </w:rPr>
+          <w:fldChar w:fldCharType="separate"/>
+        </w:r>
+        <w:r>
+          <w:rPr>
+            <w:noProof/>
+            <w:webHidden/>
+          </w:rPr>
+          <w:t>13</w:t>
+        </w:r>
+        <w:r>
+          <w:rPr>
+            <w:noProof/>
+            <w:webHidden/>
+          </w:rPr>
+          <w:fldChar w:fldCharType="end"/>
+        </w:r>
+      </w:hyperlink>
+    </w:p>
+    <w:p>
+      <w:pPr>
+        <w:pStyle w:val="TOC4"/>
+        <w:tabs>
+          <w:tab w:val="left" w:pos="1540"/>
+          <w:tab w:val="right" w:leader="dot" w:pos="9062"/>
+        </w:tabs>
+        <w:rPr>
+          <w:noProof/>
+        </w:rPr>
+      </w:pPr>
+      <w:hyperlink w:anchor="_Toc122298966" w:history="1">
+        <w:r>
+          <w:rPr>
+            <w:rStyle w:val="Hyperlink"/>
+            <w:noProof/>
+          </w:rPr>
+          <w:t>3.1.7.1</w:t>
+        </w:r>
+        <w:r>
+          <w:rPr>
+            <w:noProof/>
+          </w:rPr>
+          <w:tab/>
+        </w:r>
+        <w:r>
+          <w:rPr>
+            <w:rStyle w:val="Hyperlink"/>
+            <w:noProof/>
+          </w:rPr>
+          <w:t>Digital:</w:t>
+        </w:r>
+        <w:r>
+          <w:rPr>
+            <w:noProof/>
+            <w:webHidden/>
+          </w:rPr>
+          <w:tab/>
+        </w:r>
+        <w:r>
+          <w:rPr>
+            <w:noProof/>
+            <w:webHidden/>
+          </w:rPr>
+          <w:fldChar w:fldCharType="begin"/>
+        </w:r>
+        <w:r>
+          <w:rPr>
+            <w:noProof/>
+            <w:webHidden/>
+          </w:rPr>
+          <w:instrText xml:space="preserve"> PAGEREF _Toc122298966 \h </w:instrText>
+        </w:r>
+        <w:r>
+          <w:rPr>
+            <w:noProof/>
+            <w:webHidden/>
+          </w:rPr>
+        </w:r>
+        <w:r>
+          <w:rPr>
+            <w:noProof/>
+            <w:webHidden/>
+          </w:rPr>
+          <w:fldChar w:fldCharType="separate"/>
+        </w:r>
+        <w:r>
+          <w:rPr>
+            <w:noProof/>
+            <w:webHidden/>
+          </w:rPr>
+          <w:t>13</w:t>
+        </w:r>
+        <w:r>
+          <w:rPr>
+            <w:noProof/>
+            <w:webHidden/>
+          </w:rPr>
+          <w:fldChar w:fldCharType="end"/>
+        </w:r>
+      </w:hyperlink>
+    </w:p>
+    <w:p>
+      <w:pPr>
+        <w:pStyle w:val="TOC4"/>
+        <w:tabs>
+          <w:tab w:val="left" w:pos="1540"/>
+          <w:tab w:val="right" w:leader="dot" w:pos="9062"/>
+        </w:tabs>
+        <w:rPr>
+          <w:noProof/>
+        </w:rPr>
+      </w:pPr>
+      <w:hyperlink w:anchor="_Toc122298967" w:history="1">
+        <w:r>
+          <w:rPr>
+            <w:rStyle w:val="Hyperlink"/>
+            <w:noProof/>
+          </w:rPr>
+          <w:t>3.1.7.2</w:t>
+        </w:r>
+        <w:r>
+          <w:rPr>
+            <w:noProof/>
+          </w:rPr>
+          <w:tab/>
+        </w:r>
+        <w:r>
+          <w:rPr>
+            <w:rStyle w:val="Hyperlink"/>
+            <w:noProof/>
+          </w:rPr>
+          <w:t>Analoog:</w:t>
+        </w:r>
+        <w:r>
+          <w:rPr>
+            <w:noProof/>
+            <w:webHidden/>
+          </w:rPr>
+          <w:tab/>
+        </w:r>
+        <w:r>
+          <w:rPr>
+            <w:noProof/>
+            <w:webHidden/>
+          </w:rPr>
+          <w:fldChar w:fldCharType="begin"/>
+        </w:r>
+        <w:r>
+          <w:rPr>
+            <w:noProof/>
+            <w:webHidden/>
+          </w:rPr>
+          <w:instrText xml:space="preserve"> PAGEREF _Toc122298967 \h </w:instrText>
+        </w:r>
+        <w:r>
+          <w:rPr>
+            <w:noProof/>
+            <w:webHidden/>
+          </w:rPr>
+        </w:r>
+        <w:r>
+          <w:rPr>
+            <w:noProof/>
+            <w:webHidden/>
+          </w:rPr>
+          <w:fldChar w:fldCharType="separate"/>
+        </w:r>
+        <w:r>
+          <w:rPr>
+            <w:noProof/>
+            <w:webHidden/>
+          </w:rPr>
+          <w:t>13</w:t>
+        </w:r>
+        <w:r>
+          <w:rPr>
+            <w:noProof/>
+            <w:webHidden/>
+          </w:rPr>
+          <w:fldChar w:fldCharType="end"/>
+        </w:r>
+      </w:hyperlink>
+    </w:p>
+    <w:p>
+      <w:pPr>
+        <w:pStyle w:val="TOC4"/>
+        <w:tabs>
+          <w:tab w:val="left" w:pos="1540"/>
+          <w:tab w:val="right" w:leader="dot" w:pos="9062"/>
+        </w:tabs>
+        <w:rPr>
+          <w:noProof/>
+        </w:rPr>
+      </w:pPr>
+      <w:hyperlink w:anchor="_Toc122298968" w:history="1">
+        <w:r>
+          <w:rPr>
+            <w:rStyle w:val="Hyperlink"/>
+            <w:noProof/>
+          </w:rPr>
+          <w:t>3.1.7.3</w:t>
+        </w:r>
+        <w:r>
+          <w:rPr>
+            <w:noProof/>
+          </w:rPr>
+          <w:tab/>
+        </w:r>
+        <w:r>
+          <w:rPr>
+            <w:rStyle w:val="Hyperlink"/>
+            <w:noProof/>
+          </w:rPr>
+          <w:t>UART / USART:</w:t>
+        </w:r>
+        <w:r>
+          <w:rPr>
+            <w:noProof/>
+            <w:webHidden/>
+          </w:rPr>
+          <w:tab/>
+        </w:r>
+        <w:r>
+          <w:rPr>
+            <w:noProof/>
+            <w:webHidden/>
+          </w:rPr>
+          <w:fldChar w:fldCharType="begin"/>
+        </w:r>
+        <w:r>
+          <w:rPr>
+            <w:noProof/>
+            <w:webHidden/>
+          </w:rPr>
+          <w:instrText xml:space="preserve"> PAGEREF _Toc122298968 \h </w:instrText>
+        </w:r>
+        <w:r>
+          <w:rPr>
+            <w:noProof/>
+            <w:webHidden/>
+          </w:rPr>
+        </w:r>
+        <w:r>
+          <w:rPr>
+            <w:noProof/>
+            <w:webHidden/>
+          </w:rPr>
+          <w:fldChar w:fldCharType="separate"/>
+        </w:r>
+        <w:r>
+          <w:rPr>
+            <w:noProof/>
+            <w:webHidden/>
+          </w:rPr>
+          <w:t>14</w:t>
+        </w:r>
+        <w:r>
+          <w:rPr>
+            <w:noProof/>
+            <w:webHidden/>
+          </w:rPr>
+          <w:fldChar w:fldCharType="end"/>
+        </w:r>
+      </w:hyperlink>
+    </w:p>
+    <w:p>
+      <w:pPr>
+        <w:pStyle w:val="TOC4"/>
+        <w:tabs>
+          <w:tab w:val="left" w:pos="1540"/>
+          <w:tab w:val="right" w:leader="dot" w:pos="9062"/>
+        </w:tabs>
+        <w:rPr>
+          <w:noProof/>
+        </w:rPr>
+      </w:pPr>
+      <w:hyperlink w:anchor="_Toc122298969" w:history="1">
+        <w:r>
+          <w:rPr>
+            <w:rStyle w:val="Hyperlink"/>
+            <w:noProof/>
+          </w:rPr>
+          <w:t>3.1.7.4</w:t>
+        </w:r>
+        <w:r>
+          <w:rPr>
+            <w:noProof/>
+          </w:rPr>
+          <w:tab/>
+        </w:r>
+        <w:r>
+          <w:rPr>
+            <w:rStyle w:val="Hyperlink"/>
+            <w:noProof/>
+          </w:rPr>
+          <w:t>CAN:</w:t>
+        </w:r>
+        <w:r>
+          <w:rPr>
+            <w:noProof/>
+            <w:webHidden/>
+          </w:rPr>
+          <w:tab/>
+        </w:r>
+        <w:r>
+          <w:rPr>
+            <w:noProof/>
+            <w:webHidden/>
+          </w:rPr>
+          <w:fldChar w:fldCharType="begin"/>
+        </w:r>
+        <w:r>
+          <w:rPr>
+            <w:noProof/>
+            <w:webHidden/>
+          </w:rPr>
+          <w:instrText xml:space="preserve"> PAGEREF _Toc122298969 \h </w:instrText>
+        </w:r>
+        <w:r>
+          <w:rPr>
+            <w:noProof/>
+            <w:webHidden/>
+          </w:rPr>
+        </w:r>
+        <w:r>
+          <w:rPr>
+            <w:noProof/>
+            <w:webHidden/>
+          </w:rPr>
+          <w:fldChar w:fldCharType="separate"/>
+        </w:r>
+        <w:r>
+          <w:rPr>
+            <w:noProof/>
+            <w:webHidden/>
+          </w:rPr>
+          <w:t>15</w:t>
+        </w:r>
+        <w:r>
+          <w:rPr>
+            <w:noProof/>
+            <w:webHidden/>
+          </w:rPr>
+          <w:fldChar w:fldCharType="end"/>
+        </w:r>
+      </w:hyperlink>
+    </w:p>
+    <w:p>
+      <w:pPr>
+        <w:pStyle w:val="TOC4"/>
+        <w:tabs>
+          <w:tab w:val="left" w:pos="1540"/>
+          <w:tab w:val="right" w:leader="dot" w:pos="9062"/>
+        </w:tabs>
+        <w:rPr>
+          <w:noProof/>
+        </w:rPr>
+      </w:pPr>
+      <w:hyperlink w:anchor="_Toc122298970" w:history="1">
+        <w:r>
+          <w:rPr>
+            <w:rStyle w:val="Hyperlink"/>
+            <w:noProof/>
+          </w:rPr>
+          <w:t>3.1.7.5</w:t>
+        </w:r>
+        <w:r>
+          <w:rPr>
+            <w:noProof/>
+          </w:rPr>
+          <w:tab/>
+        </w:r>
+        <w:r>
+          <w:rPr>
+            <w:rStyle w:val="Hyperlink"/>
+            <w:noProof/>
+          </w:rPr>
+          <w:t>I2C:</w:t>
+        </w:r>
+        <w:r>
+          <w:rPr>
+            <w:noProof/>
+            <w:webHidden/>
+          </w:rPr>
+          <w:tab/>
+        </w:r>
+        <w:r>
+          <w:rPr>
+            <w:noProof/>
+            <w:webHidden/>
+          </w:rPr>
+          <w:fldChar w:fldCharType="begin"/>
+        </w:r>
+        <w:r>
+          <w:rPr>
+            <w:noProof/>
+            <w:webHidden/>
+          </w:rPr>
+          <w:instrText xml:space="preserve"> PAGEREF _Toc122298970 \h </w:instrText>
+        </w:r>
+        <w:r>
+          <w:rPr>
+            <w:noProof/>
+            <w:webHidden/>
+          </w:rPr>
+        </w:r>
+        <w:r>
+          <w:rPr>
+            <w:noProof/>
+            <w:webHidden/>
+          </w:rPr>
+          <w:fldChar w:fldCharType="separate"/>
+        </w:r>
+        <w:r>
+          <w:rPr>
+            <w:noProof/>
+            <w:webHidden/>
+          </w:rPr>
+          <w:t>15</w:t>
+        </w:r>
+        <w:r>
+          <w:rPr>
+            <w:noProof/>
+            <w:webHidden/>
+          </w:rPr>
+          <w:fldChar w:fldCharType="end"/>
+        </w:r>
+      </w:hyperlink>
+    </w:p>
+    <w:p>
+      <w:pPr>
+        <w:pStyle w:val="TOC4"/>
+        <w:tabs>
+          <w:tab w:val="left" w:pos="1540"/>
+          <w:tab w:val="right" w:leader="dot" w:pos="9062"/>
+        </w:tabs>
+        <w:rPr>
+          <w:noProof/>
+        </w:rPr>
+      </w:pPr>
+      <w:hyperlink w:anchor="_Toc122298971" w:history="1">
+        <w:r>
+          <w:rPr>
+            <w:rStyle w:val="Hyperlink"/>
+            <w:noProof/>
+          </w:rPr>
+          <w:t>3.1.7.6</w:t>
+        </w:r>
+        <w:r>
+          <w:rPr>
+            <w:noProof/>
+          </w:rPr>
+          <w:tab/>
+        </w:r>
+        <w:r>
+          <w:rPr>
+            <w:rStyle w:val="Hyperlink"/>
+            <w:noProof/>
+          </w:rPr>
+          <w:t>SPI:</w:t>
+        </w:r>
+        <w:r>
+          <w:rPr>
+            <w:noProof/>
+            <w:webHidden/>
+          </w:rPr>
+          <w:tab/>
+        </w:r>
+        <w:r>
+          <w:rPr>
+            <w:noProof/>
+            <w:webHidden/>
+          </w:rPr>
+          <w:fldChar w:fldCharType="begin"/>
+        </w:r>
+        <w:r>
+          <w:rPr>
+            <w:noProof/>
+            <w:webHidden/>
+          </w:rPr>
+          <w:instrText xml:space="preserve"> PAGEREF _Toc122298971 \h </w:instrText>
+        </w:r>
+        <w:r>
+          <w:rPr>
+            <w:noProof/>
+            <w:webHidden/>
+          </w:rPr>
+        </w:r>
+        <w:r>
+          <w:rPr>
+            <w:noProof/>
+            <w:webHidden/>
+          </w:rPr>
+          <w:fldChar w:fldCharType="separate"/>
+        </w:r>
+        <w:r>
+          <w:rPr>
+            <w:noProof/>
+            <w:webHidden/>
+          </w:rPr>
+          <w:t>15</w:t>
         </w:r>
         <w:r>
           <w:rPr>
@@ -1909,7 +2976,7 @@
           <w:lang w:val="en-NL" w:eastAsia="en-NL"/>
         </w:rPr>
       </w:pPr>
-      <w:hyperlink w:anchor="_Toc63081109" w:history="1">
+      <w:hyperlink w:anchor="_Toc122298972" w:history="1">
         <w:r>
           <w:rPr>
             <w:rStyle w:val="Hyperlink"/>
@@ -1951,7 +3018,7 @@
             <w:noProof/>
             <w:webHidden/>
           </w:rPr>
-          <w:instrText xml:space="preserve"> PAGEREF _Toc63081109 \h </w:instrText>
+          <w:instrText xml:space="preserve"> PAGEREF _Toc122298972 \h </w:instrText>
         </w:r>
         <w:r>
           <w:rPr>
@@ -1971,7 +3038,7 @@
             <w:noProof/>
             <w:webHidden/>
           </w:rPr>
-          <w:t>6</w:t>
+          <w:t>15</w:t>
         </w:r>
         <w:r>
           <w:rPr>
@@ -1995,7 +3062,7 @@
           <w:lang w:val="en-NL" w:eastAsia="en-NL"/>
         </w:rPr>
       </w:pPr>
-      <w:hyperlink w:anchor="_Toc63081110" w:history="1">
+      <w:hyperlink w:anchor="_Toc122298973" w:history="1">
         <w:r>
           <w:rPr>
             <w:rStyle w:val="Hyperlink"/>
@@ -2037,7 +3104,7 @@
             <w:noProof/>
             <w:webHidden/>
           </w:rPr>
-          <w:instrText xml:space="preserve"> PAGEREF _Toc63081110 \h </w:instrText>
+          <w:instrText xml:space="preserve"> PAGEREF _Toc122298973 \h </w:instrText>
         </w:r>
         <w:r>
           <w:rPr>
@@ -2057,7 +3124,7 @@
             <w:noProof/>
             <w:webHidden/>
           </w:rPr>
-          <w:t>6</w:t>
+          <w:t>15</w:t>
         </w:r>
         <w:r>
           <w:rPr>
@@ -2081,7 +3148,7 @@
           <w:lang w:val="en-NL" w:eastAsia="en-NL"/>
         </w:rPr>
       </w:pPr>
-      <w:hyperlink w:anchor="_Toc63081111" w:history="1">
+      <w:hyperlink w:anchor="_Toc122298974" w:history="1">
         <w:r>
           <w:rPr>
             <w:rStyle w:val="Hyperlink"/>
@@ -2123,7 +3190,7 @@
             <w:noProof/>
             <w:webHidden/>
           </w:rPr>
-          <w:instrText xml:space="preserve"> PAGEREF _Toc63081111 \h </w:instrText>
+          <w:instrText xml:space="preserve"> PAGEREF _Toc122298974 \h </w:instrText>
         </w:r>
         <w:r>
           <w:rPr>
@@ -2143,7 +3210,7 @@
             <w:noProof/>
             <w:webHidden/>
           </w:rPr>
-          <w:t>7</w:t>
+          <w:t>16</w:t>
         </w:r>
         <w:r>
           <w:rPr>
@@ -2167,7 +3234,7 @@
           <w:lang w:val="en-NL" w:eastAsia="en-NL"/>
         </w:rPr>
       </w:pPr>
-      <w:hyperlink w:anchor="_Toc63081112" w:history="1">
+      <w:hyperlink w:anchor="_Toc122298975" w:history="1">
         <w:r>
           <w:rPr>
             <w:rStyle w:val="Hyperlink"/>
@@ -2209,7 +3276,7 @@
             <w:noProof/>
             <w:webHidden/>
           </w:rPr>
-          <w:instrText xml:space="preserve"> PAGEREF _Toc63081112 \h </w:instrText>
+          <w:instrText xml:space="preserve"> PAGEREF _Toc122298975 \h </w:instrText>
         </w:r>
         <w:r>
           <w:rPr>
@@ -2229,7 +3296,7 @@
             <w:noProof/>
             <w:webHidden/>
           </w:rPr>
-          <w:t>7</w:t>
+          <w:t>16</w:t>
         </w:r>
         <w:r>
           <w:rPr>
@@ -2253,7 +3320,7 @@
           <w:lang w:val="en-NL" w:eastAsia="en-NL"/>
         </w:rPr>
       </w:pPr>
-      <w:hyperlink w:anchor="_Toc63081113" w:history="1">
+      <w:hyperlink w:anchor="_Toc122298976" w:history="1">
         <w:r>
           <w:rPr>
             <w:rStyle w:val="Hyperlink"/>
@@ -2295,7 +3362,7 @@
             <w:noProof/>
             <w:webHidden/>
           </w:rPr>
-          <w:instrText xml:space="preserve"> PAGEREF _Toc63081113 \h </w:instrText>
+          <w:instrText xml:space="preserve"> PAGEREF _Toc122298976 \h </w:instrText>
         </w:r>
         <w:r>
           <w:rPr>
@@ -2315,7 +3382,7 @@
             <w:noProof/>
             <w:webHidden/>
           </w:rPr>
-          <w:t>7</w:t>
+          <w:t>16</w:t>
         </w:r>
         <w:r>
           <w:rPr>
@@ -2339,7 +3406,7 @@
           <w:lang w:val="en-NL" w:eastAsia="en-NL"/>
         </w:rPr>
       </w:pPr>
-      <w:hyperlink w:anchor="_Toc63081114" w:history="1">
+      <w:hyperlink w:anchor="_Toc122298977" w:history="1">
         <w:r>
           <w:rPr>
             <w:rStyle w:val="Hyperlink"/>
@@ -2381,7 +3448,7 @@
             <w:noProof/>
             <w:webHidden/>
           </w:rPr>
-          <w:instrText xml:space="preserve"> PAGEREF _Toc63081114 \h </w:instrText>
+          <w:instrText xml:space="preserve"> PAGEREF _Toc122298977 \h </w:instrText>
         </w:r>
         <w:r>
           <w:rPr>
@@ -2401,7 +3468,7 @@
             <w:noProof/>
             <w:webHidden/>
           </w:rPr>
-          <w:t>7</w:t>
+          <w:t>16</w:t>
         </w:r>
         <w:r>
           <w:rPr>
@@ -2414,49 +3481,59 @@
     </w:p>
     <w:p>
       <w:pPr>
+        <w:rPr>
+          <w:rFonts w:ascii="Arial" w:hAnsi="Arial" w:cs="Arial"/>
+          <w:i/>
+          <w:sz w:val="20"/>
+          <w:szCs w:val="20"/>
+          <w:lang w:val="en-US"/>
+        </w:rPr>
+      </w:pPr>
+      <w:r>
+        <w:rPr>
+          <w:rFonts w:ascii="Arial" w:hAnsi="Arial" w:cs="Arial"/>
+          <w:i/>
+          <w:sz w:val="20"/>
+          <w:szCs w:val="20"/>
+          <w:lang w:val="en-US"/>
+        </w:rPr>
+        <w:fldChar w:fldCharType="end"/>
+      </w:r>
+      <w:r>
+        <w:rPr>
+          <w:rFonts w:ascii="Arial" w:hAnsi="Arial" w:cs="Arial"/>
+          <w:i/>
+          <w:sz w:val="20"/>
+          <w:szCs w:val="20"/>
+          <w:lang w:val="en-US"/>
+        </w:rPr>
+        <w:br w:type="page"/>
+      </w:r>
+    </w:p>
+    <w:p>
+      <w:pPr>
+        <w:rPr>
+          <w:rFonts w:ascii="Arial" w:hAnsi="Arial" w:cs="Arial"/>
+          <w:i/>
+          <w:sz w:val="20"/>
+          <w:szCs w:val="20"/>
+          <w:lang w:val="en-US"/>
+        </w:rPr>
+      </w:pPr>
+    </w:p>
+    <w:p>
+      <w:pPr>
         <w:pStyle w:val="Heading1"/>
-        <w:numPr>
-          <w:ilvl w:val="0"/>
-          <w:numId w:val="0"/>
-        </w:numPr>
-      </w:pPr>
-      <w:r>
-        <w:fldChar w:fldCharType="end"/>
-      </w:r>
-    </w:p>
-    <w:p>
-      <w:pPr>
-        <w:rPr>
-          <w:rFonts w:ascii="Arial" w:hAnsi="Arial" w:cs="Arial"/>
-          <w:i/>
-          <w:sz w:val="20"/>
-          <w:szCs w:val="20"/>
-          <w:lang w:val="en-US"/>
-        </w:rPr>
-      </w:pPr>
-      <w:r>
-        <w:rPr>
-          <w:rFonts w:ascii="Arial" w:hAnsi="Arial" w:cs="Arial"/>
-          <w:i/>
-          <w:sz w:val="20"/>
-          <w:szCs w:val="20"/>
-          <w:lang w:val="en-US"/>
-        </w:rPr>
-        <w:br w:type="page"/>
-      </w:r>
-    </w:p>
-    <w:p>
-      <w:pPr>
-        <w:pStyle w:val="Heading1"/>
-      </w:pPr>
-      <w:bookmarkStart w:id="1" w:name="_Toc63080772"/>
-      <w:bookmarkStart w:id="2" w:name="_Toc63081102"/>
-      <w:r>
-        <w:lastRenderedPageBreak/>
+      </w:pPr>
+      <w:bookmarkStart w:id="2" w:name="_Toc63080772"/>
+      <w:bookmarkStart w:id="3" w:name="_Toc122298779"/>
+      <w:bookmarkStart w:id="4" w:name="_Toc122298952"/>
+      <w:r>
         <w:t>Inleiding</w:t>
       </w:r>
-      <w:bookmarkEnd w:id="1"/>
       <w:bookmarkEnd w:id="2"/>
+      <w:bookmarkEnd w:id="3"/>
+      <w:bookmarkEnd w:id="4"/>
     </w:p>
     <w:p>
       <w:r>
@@ -2477,50 +3554,15 @@
       <w:pPr>
         <w:pStyle w:val="Heading2"/>
       </w:pPr>
-      <w:bookmarkStart w:id="3" w:name="_Toc63080773"/>
-      <w:bookmarkStart w:id="4" w:name="_Toc63081103"/>
+      <w:bookmarkStart w:id="5" w:name="_Toc63080773"/>
+      <w:bookmarkStart w:id="6" w:name="_Toc122298780"/>
+      <w:bookmarkStart w:id="7" w:name="_Toc122298953"/>
       <w:r>
         <w:t>Aanleiding</w:t>
-      </w:r>
-      <w:bookmarkEnd w:id="3"/>
-      <w:bookmarkEnd w:id="4"/>
-    </w:p>
-    <w:p>
-      <w:pPr>
-        <w:rPr>
-          <w:i/>
-        </w:rPr>
-      </w:pPr>
-      <w:r>
-        <w:rPr>
-          <w:i/>
-        </w:rPr>
-        <w:t>&lt;</w:t>
-      </w:r>
-      <w:r>
-        <w:rPr>
-          <w:i/>
-        </w:rPr>
-        <w:t xml:space="preserve">Beschrijf hier </w:t>
-      </w:r>
-      <w:r>
-        <w:rPr>
-          <w:i/>
-        </w:rPr>
-        <w:t>waarom je dit verslag schrijft&gt;</w:t>
-      </w:r>
-    </w:p>
-    <w:p>
-      <w:pPr>
-        <w:pStyle w:val="Heading2"/>
-      </w:pPr>
-      <w:bookmarkStart w:id="5" w:name="_Toc63080774"/>
-      <w:bookmarkStart w:id="6" w:name="_Toc63081104"/>
-      <w:r>
-        <w:t>Onderwerp</w:t>
       </w:r>
       <w:bookmarkEnd w:id="5"/>
       <w:bookmarkEnd w:id="6"/>
+      <w:bookmarkEnd w:id="7"/>
     </w:p>
     <w:p>
       <w:pPr>
@@ -2544,6 +3586,45 @@
         <w:rPr>
           <w:i/>
         </w:rPr>
+        <w:t>waarom je dit verslag schrijft&gt;</w:t>
+      </w:r>
+    </w:p>
+    <w:p>
+      <w:pPr>
+        <w:pStyle w:val="Heading2"/>
+      </w:pPr>
+      <w:bookmarkStart w:id="8" w:name="_Toc63080774"/>
+      <w:bookmarkStart w:id="9" w:name="_Toc122298781"/>
+      <w:bookmarkStart w:id="10" w:name="_Toc122298954"/>
+      <w:r>
+        <w:t>Onderwerp</w:t>
+      </w:r>
+      <w:bookmarkEnd w:id="8"/>
+      <w:bookmarkEnd w:id="9"/>
+      <w:bookmarkEnd w:id="10"/>
+    </w:p>
+    <w:p>
+      <w:pPr>
+        <w:rPr>
+          <w:i/>
+        </w:rPr>
+      </w:pPr>
+      <w:r>
+        <w:rPr>
+          <w:i/>
+        </w:rPr>
+        <w:t>&lt;</w:t>
+      </w:r>
+      <w:r>
+        <w:rPr>
+          <w:i/>
+        </w:rPr>
+        <w:t xml:space="preserve">Beschrijf hier </w:t>
+      </w:r>
+      <w:r>
+        <w:rPr>
+          <w:i/>
+        </w:rPr>
         <w:t>waar dit verslag over gaat&gt;</w:t>
       </w:r>
     </w:p>
@@ -2551,13 +3632,15 @@
       <w:pPr>
         <w:pStyle w:val="Heading2"/>
       </w:pPr>
-      <w:bookmarkStart w:id="7" w:name="_Toc63080775"/>
-      <w:bookmarkStart w:id="8" w:name="_Toc63081105"/>
+      <w:bookmarkStart w:id="11" w:name="_Toc63080775"/>
+      <w:bookmarkStart w:id="12" w:name="_Toc122298782"/>
+      <w:bookmarkStart w:id="13" w:name="_Toc122298955"/>
       <w:r>
         <w:t>Leeswijzer</w:t>
       </w:r>
-      <w:bookmarkEnd w:id="7"/>
-      <w:bookmarkEnd w:id="8"/>
+      <w:bookmarkEnd w:id="11"/>
+      <w:bookmarkEnd w:id="12"/>
+      <w:bookmarkEnd w:id="13"/>
     </w:p>
     <w:p>
       <w:pPr>
@@ -2584,6 +3667,9 @@
         <w:t>de opbouw van dit verslag&gt;</w:t>
       </w:r>
       <w:r>
+        <w:t xml:space="preserve"> </w:t>
+      </w:r>
+      <w:r>
         <w:br w:type="page"/>
       </w:r>
     </w:p>
@@ -2591,14 +3677,16 @@
       <w:pPr>
         <w:pStyle w:val="Heading1"/>
       </w:pPr>
-      <w:bookmarkStart w:id="9" w:name="_Toc63080776"/>
-      <w:bookmarkStart w:id="10" w:name="_Toc63081106"/>
+      <w:bookmarkStart w:id="14" w:name="_Toc63080776"/>
+      <w:bookmarkStart w:id="15" w:name="_Toc122298783"/>
+      <w:bookmarkStart w:id="16" w:name="_Toc122298956"/>
       <w:r>
         <w:lastRenderedPageBreak/>
         <w:t>Introductie</w:t>
       </w:r>
-      <w:bookmarkEnd w:id="9"/>
-      <w:bookmarkEnd w:id="10"/>
+      <w:bookmarkEnd w:id="14"/>
+      <w:bookmarkEnd w:id="15"/>
+      <w:bookmarkEnd w:id="16"/>
     </w:p>
     <w:p>
       <w:pPr>
@@ -2635,48 +3723,41 @@
       <w:r>
         <w:br w:type="page"/>
       </w:r>
-      <w:bookmarkStart w:id="11" w:name="_Toc63081107"/>
+      <w:bookmarkStart w:id="17" w:name="_Toc122298784"/>
+      <w:bookmarkStart w:id="18" w:name="_Toc122298957"/>
       <w:r>
         <w:lastRenderedPageBreak/>
         <w:t>Aantonen leerdoelen</w:t>
       </w:r>
-      <w:bookmarkEnd w:id="11"/>
+      <w:bookmarkEnd w:id="17"/>
+      <w:bookmarkEnd w:id="18"/>
     </w:p>
     <w:p>
       <w:pPr>
         <w:pStyle w:val="Heading2"/>
       </w:pPr>
-      <w:bookmarkStart w:id="12" w:name="_Toc63081108"/>
+      <w:bookmarkStart w:id="19" w:name="_Toc122298785"/>
+      <w:bookmarkStart w:id="20" w:name="_Toc122298958"/>
       <w:r>
         <w:t xml:space="preserve">Sprint 1: </w:t>
       </w:r>
-      <w:proofErr w:type="spellStart"/>
-      <w:r>
-        <w:t>Proof</w:t>
-      </w:r>
-      <w:proofErr w:type="spellEnd"/>
-      <w:r>
-        <w:t xml:space="preserve"> of </w:t>
-      </w:r>
-      <w:proofErr w:type="spellStart"/>
-      <w:r>
-        <w:t>concepts</w:t>
-      </w:r>
-      <w:bookmarkEnd w:id="12"/>
-      <w:proofErr w:type="spellEnd"/>
+      <w:r>
+        <w:t>Proof of concepts</w:t>
+      </w:r>
+      <w:bookmarkEnd w:id="19"/>
+      <w:bookmarkEnd w:id="20"/>
     </w:p>
     <w:p>
       <w:pPr>
         <w:pStyle w:val="Heading3"/>
       </w:pPr>
-      <w:proofErr w:type="spellStart"/>
-      <w:r>
-        <w:t>TinkerCAD</w:t>
-      </w:r>
-      <w:proofErr w:type="spellEnd"/>
-      <w:r>
-        <w:t xml:space="preserve"> Design:</w:t>
-      </w:r>
+      <w:bookmarkStart w:id="21" w:name="_Toc122298786"/>
+      <w:bookmarkStart w:id="22" w:name="_Toc122298959"/>
+      <w:r>
+        <w:t>TinkerCAD Design:</w:t>
+      </w:r>
+      <w:bookmarkEnd w:id="21"/>
+      <w:bookmarkEnd w:id="22"/>
     </w:p>
     <w:p>
       <w:r>
@@ -2777,21 +3858,7 @@
               <w:rPr>
                 <w:lang w:val="en-US"/>
               </w:rPr>
-              <w:t xml:space="preserve">/ </w:t>
-            </w:r>
-            <w:proofErr w:type="spellStart"/>
-            <w:r>
-              <w:rPr>
-                <w:lang w:val="en-US"/>
-              </w:rPr>
-              <w:t>toggleing</w:t>
-            </w:r>
-            <w:proofErr w:type="spellEnd"/>
-            <w:r>
-              <w:rPr>
-                <w:lang w:val="en-US"/>
-              </w:rPr>
-              <w:t xml:space="preserve"> pin B5 or 13 which is defined as DIGITAL_LED_PIN</w:t>
+              <w:t>/ toggleing pin B5 or 13 which is defined as DIGITAL_LED_PIN</w:t>
             </w:r>
           </w:p>
         </w:tc>
@@ -2825,34 +3892,10 @@
       </w:r>
       <w:proofErr w:type="gramEnd"/>
       <w:r>
-        <w:t xml:space="preserve"> gedaan omdat </w:t>
-      </w:r>
-      <w:proofErr w:type="spellStart"/>
-      <w:r>
-        <w:t>Arduino</w:t>
-      </w:r>
-      <w:proofErr w:type="spellEnd"/>
-      <w:r>
-        <w:t xml:space="preserve"> geen </w:t>
-      </w:r>
-      <w:proofErr w:type="spellStart"/>
-      <w:r>
-        <w:t>toggle</w:t>
-      </w:r>
-      <w:proofErr w:type="spellEnd"/>
-      <w:r>
-        <w:t xml:space="preserve"> functie heeft. In dit geval heb ik de </w:t>
-      </w:r>
-      <w:r>
-        <w:t xml:space="preserve">port en het bit index van pin 13 opgezocht in het </w:t>
-      </w:r>
-      <w:proofErr w:type="spellStart"/>
-      <w:r>
-        <w:t>pinout</w:t>
-      </w:r>
-      <w:proofErr w:type="spellEnd"/>
-      <w:r>
-        <w:t xml:space="preserve"> diagram (PORTB, PIN5). Daarna </w:t>
+        <w:t xml:space="preserve"> gedaan omdat Arduino geen toggle functie heeft. In dit geval heb ik de </w:t>
+      </w:r>
+      <w:r>
+        <w:t xml:space="preserve">port en het bit index van pin 13 opgezocht in het pinout diagram (PORTB, PIN5). Daarna </w:t>
       </w:r>
       <w:proofErr w:type="gramStart"/>
       <w:r>
@@ -2860,15 +3903,7 @@
       </w:r>
       <w:proofErr w:type="gramEnd"/>
       <w:r>
-        <w:t xml:space="preserve"> een </w:t>
-      </w:r>
-      <w:proofErr w:type="spellStart"/>
-      <w:r>
-        <w:t>xor</w:t>
-      </w:r>
-      <w:proofErr w:type="spellEnd"/>
-      <w:r>
-        <w:t xml:space="preserve"> uitgevoerd op bit 5 van PORTB hierdoor word pin13 geschakeld.</w:t>
+        <w:t xml:space="preserve"> een xor uitgevoerd op bit 5 van PORTB hierdoor word pin13 geschakeld.</w:t>
       </w:r>
     </w:p>
     <w:p/>
@@ -2893,41 +3928,19 @@
                 <w:lang w:val="en-US"/>
               </w:rPr>
             </w:pPr>
-            <w:proofErr w:type="spellStart"/>
             <w:proofErr w:type="gramStart"/>
             <w:r>
               <w:rPr>
                 <w:lang w:val="en-US"/>
               </w:rPr>
-              <w:t>analogWrite</w:t>
-            </w:r>
-            <w:proofErr w:type="spellEnd"/>
-            <w:r>
-              <w:rPr>
-                <w:lang w:val="en-US"/>
-              </w:rPr>
-              <w:t>(</w:t>
+              <w:t>analogWrite(</w:t>
             </w:r>
             <w:proofErr w:type="gramEnd"/>
             <w:r>
               <w:rPr>
                 <w:lang w:val="en-US"/>
               </w:rPr>
-              <w:t>PWM_LED_PIN, map(</w:t>
-            </w:r>
-            <w:proofErr w:type="spellStart"/>
-            <w:r>
-              <w:rPr>
-                <w:lang w:val="en-US"/>
-              </w:rPr>
-              <w:t>analogRead</w:t>
-            </w:r>
-            <w:proofErr w:type="spellEnd"/>
-            <w:r>
-              <w:rPr>
-                <w:lang w:val="en-US"/>
-              </w:rPr>
-              <w:t>(POT_PIN), 0, 0x</w:t>
+              <w:t>PWM_LED_PIN, map(analogRead(POT_PIN), 0, 0x</w:t>
             </w:r>
             <w:r>
               <w:rPr>
@@ -2993,18 +4006,14 @@
       <w:pPr>
         <w:pStyle w:val="Heading3"/>
       </w:pPr>
-      <w:proofErr w:type="spellStart"/>
+      <w:bookmarkStart w:id="23" w:name="_Toc122298787"/>
+      <w:bookmarkStart w:id="24" w:name="_Toc122298960"/>
       <w:r>
         <w:lastRenderedPageBreak/>
-        <w:t>Breadboard</w:t>
-      </w:r>
-      <w:proofErr w:type="spellEnd"/>
-      <w:r>
-        <w:t xml:space="preserve"> Design</w:t>
-      </w:r>
-      <w:r>
-        <w:t>:</w:t>
-      </w:r>
+        <w:t>Breadboard Design:</w:t>
+      </w:r>
+      <w:bookmarkEnd w:id="23"/>
+      <w:bookmarkEnd w:id="24"/>
     </w:p>
     <w:p>
       <w:r>
@@ -3069,15 +4078,7 @@
         <w:t xml:space="preserve">was het </w:t>
       </w:r>
       <w:r>
-        <w:t xml:space="preserve">bit nummer in PORTB omdat ik een </w:t>
-      </w:r>
-      <w:proofErr w:type="spellStart"/>
-      <w:r>
-        <w:t>Ardiuno</w:t>
-      </w:r>
-      <w:proofErr w:type="spellEnd"/>
-      <w:r>
-        <w:t xml:space="preserve"> Mega2560 gebruik.</w:t>
+        <w:t>bit nummer in PORTB omdat ik een Ardiuno Mega2560 gebruik.</w:t>
       </w:r>
     </w:p>
     <w:p/>
@@ -3086,34 +4087,17 @@
       <w:pPr>
         <w:pStyle w:val="Heading3"/>
       </w:pPr>
-      <w:proofErr w:type="spellStart"/>
-      <w:r>
-        <w:t>Arduino</w:t>
-      </w:r>
-      <w:proofErr w:type="spellEnd"/>
-      <w:r>
-        <w:t xml:space="preserve"> tester:</w:t>
-      </w:r>
-    </w:p>
-    <w:p>
-      <w:r>
-        <w:t xml:space="preserve">Voor deze pin tester heb ik geen externe onderdelen nodig gehad maar als ik een verzie zou maken met een led, button en potentiometer zou ik eerst de led aanzetten en vervolgens het programma laten wachten op een button </w:t>
-      </w:r>
-      <w:proofErr w:type="spellStart"/>
-      <w:r>
-        <w:t>press</w:t>
-      </w:r>
-      <w:proofErr w:type="spellEnd"/>
-      <w:r>
-        <w:t xml:space="preserve"> waarna een bericht gestuurd zal worden naar de </w:t>
-      </w:r>
-      <w:proofErr w:type="spellStart"/>
-      <w:r>
-        <w:t>serial</w:t>
-      </w:r>
-      <w:proofErr w:type="spellEnd"/>
-      <w:r>
-        <w:t xml:space="preserve"> console </w:t>
+      <w:bookmarkStart w:id="25" w:name="_Toc122298788"/>
+      <w:bookmarkStart w:id="26" w:name="_Toc122298961"/>
+      <w:r>
+        <w:t>Arduino tester:</w:t>
+      </w:r>
+      <w:bookmarkEnd w:id="25"/>
+      <w:bookmarkEnd w:id="26"/>
+    </w:p>
+    <w:p>
+      <w:r>
+        <w:t xml:space="preserve">Voor deze pin tester heb ik geen externe onderdelen nodig gehad maar als ik een verzie zou maken met een led, button en potentiometer zou ik eerst de led aanzetten en vervolgens het programma laten wachten op een button press waarna een bericht gestuurd zal worden naar de serial console </w:t>
       </w:r>
       <w:proofErr w:type="gramStart"/>
       <w:r>
@@ -3121,15 +4105,7 @@
       </w:r>
       <w:proofErr w:type="gramEnd"/>
       <w:r>
-        <w:t xml:space="preserve"> staat wat de waarde van de potmeter was en welke </w:t>
-      </w:r>
-      <w:proofErr w:type="spellStart"/>
-      <w:r>
-        <w:t>pins</w:t>
-      </w:r>
-      <w:proofErr w:type="spellEnd"/>
-      <w:r>
-        <w:t xml:space="preserve"> nu getest kunnen worden. Ik heb in dit geval voor een simpele </w:t>
+        <w:t xml:space="preserve"> staat wat de waarde van de potmeter was en welke pins nu getest kunnen worden. Ik heb in dit geval voor een simpele </w:t>
       </w:r>
       <w:proofErr w:type="gramStart"/>
       <w:r>
@@ -3137,29 +4113,13 @@
       </w:r>
       <w:proofErr w:type="gramEnd"/>
       <w:r>
-        <w:t xml:space="preserve"> gekozen waarin de </w:t>
-      </w:r>
-      <w:proofErr w:type="spellStart"/>
-      <w:r>
-        <w:t>pins</w:t>
-      </w:r>
-      <w:proofErr w:type="spellEnd"/>
-      <w:r>
-        <w:t xml:space="preserve"> alleen getest worden op digitale output</w:t>
+        <w:t xml:space="preserve"> gekozen waarin de pins alleen getest worden op digitale output</w:t>
       </w:r>
       <w:r>
         <w:t xml:space="preserve"> (PWM inbegrepen)</w:t>
       </w:r>
       <w:r>
-        <w:t xml:space="preserve"> maar dit is alsnog boeiend voor analoge </w:t>
-      </w:r>
-      <w:proofErr w:type="spellStart"/>
-      <w:r>
-        <w:t>inputs</w:t>
-      </w:r>
-      <w:proofErr w:type="spellEnd"/>
-      <w:r>
-        <w:t xml:space="preserve"> omdat de pin simpelweg doorgebrand kan zijn hier</w:t>
+        <w:t xml:space="preserve"> maar dit is alsnog boeiend voor analoge inputs omdat de pin simpelweg doorgebrand kan zijn hier</w:t>
       </w:r>
       <w:r>
         <w:t xml:space="preserve"> word dus wel voor getest</w:t>
@@ -3170,11 +4130,9 @@
       <w:r>
         <w:t xml:space="preserve"> Deze tester is dus niet geschikt voor het testen van de ADC </w:t>
       </w:r>
-      <w:proofErr w:type="spellStart"/>
       <w:r>
         <w:t>peripheral</w:t>
       </w:r>
-      <w:proofErr w:type="spellEnd"/>
       <w:r>
         <w:t>.</w:t>
       </w:r>
@@ -3235,26 +4193,10 @@
     </w:p>
     <w:p>
       <w:r>
-        <w:t xml:space="preserve">Deze code zet alle </w:t>
-      </w:r>
-      <w:proofErr w:type="spellStart"/>
-      <w:r>
-        <w:t>p</w:t>
-      </w:r>
-      <w:r>
-        <w:t>ins</w:t>
-      </w:r>
-      <w:proofErr w:type="spellEnd"/>
-      <w:r>
-        <w:t xml:space="preserve"> die niet in de </w:t>
-      </w:r>
-      <w:proofErr w:type="spellStart"/>
-      <w:r>
-        <w:t>exclude</w:t>
-      </w:r>
-      <w:proofErr w:type="spellEnd"/>
-      <w:r>
-        <w:t xml:space="preserve"> array staan op high en checkt of deze ook daadwerkelijk op high zijn gegaan door eerst de pin als output te configureren. Dit </w:t>
+        <w:t>Deze code zet alle p</w:t>
+      </w:r>
+      <w:r>
+        <w:t xml:space="preserve">ins die niet in de exclude array staan op high en checkt of deze ook daadwerkelijk op high zijn gegaan door eerst de pin als output te configureren. Dit </w:t>
       </w:r>
       <w:proofErr w:type="gramStart"/>
       <w:r>
@@ -3268,15 +4210,7 @@
         <w:t xml:space="preserve"> + 1</w:t>
       </w:r>
       <w:r>
-        <w:t xml:space="preserve"> + 3n. Vervolgens worden deze </w:t>
-      </w:r>
-      <w:proofErr w:type="spellStart"/>
-      <w:r>
-        <w:t>pins</w:t>
-      </w:r>
-      <w:proofErr w:type="spellEnd"/>
-      <w:r>
-        <w:t xml:space="preserve"> op high gezet door bits in de PORT register high te zetten deze PORT registers bevinden zich op IO_BASE + </w:t>
+        <w:t xml:space="preserve"> + 3n. Vervolgens worden deze pins op high gezet door bits in de PORT register high te zetten deze PORT registers bevinden zich op IO_BASE + </w:t>
       </w:r>
       <w:r>
         <w:t>2</w:t>
@@ -3285,15 +4219,7 @@
         <w:t xml:space="preserve"> + 3n. </w:t>
       </w:r>
       <w:r>
-        <w:t xml:space="preserve">Dan worden deze </w:t>
-      </w:r>
-      <w:proofErr w:type="spellStart"/>
-      <w:r>
-        <w:t>pins</w:t>
-      </w:r>
-      <w:proofErr w:type="spellEnd"/>
-      <w:r>
-        <w:t xml:space="preserve"> als input geconfigureerd. </w:t>
+        <w:t xml:space="preserve">Dan worden deze pins als input geconfigureerd. </w:t>
       </w:r>
       <w:r>
         <w:t xml:space="preserve">Ten slotte </w:t>
@@ -3318,18 +4244,15 @@
         <w:t xml:space="preserve"> niet hetzelfde zijn als in de PORT registers word er een bericht gestuurd </w:t>
       </w:r>
       <w:r>
-        <w:t xml:space="preserve">naar de </w:t>
-      </w:r>
-      <w:proofErr w:type="spellStart"/>
-      <w:r>
-        <w:t>serial</w:t>
-      </w:r>
-      <w:proofErr w:type="spellEnd"/>
-      <w:r>
-        <w:t xml:space="preserve"> console</w:t>
+        <w:t>naar de serial console</w:t>
       </w:r>
       <w:r>
         <w:t>.</w:t>
+      </w:r>
+    </w:p>
+    <w:p>
+      <w:r>
+        <w:t>Resultaat:</w:t>
       </w:r>
     </w:p>
     <w:p>
@@ -3443,15 +4366,7 @@
         <w:t xml:space="preserve"> A1 (F1)</w:t>
       </w:r>
       <w:r>
-        <w:t xml:space="preserve"> laag te pullen met een 1k </w:t>
-      </w:r>
-      <w:proofErr w:type="spellStart"/>
-      <w:r>
-        <w:t>resistor</w:t>
-      </w:r>
-      <w:proofErr w:type="spellEnd"/>
-      <w:r>
-        <w:t xml:space="preserve"> </w:t>
+        <w:t xml:space="preserve"> laag te pullen met een 1k resistor </w:t>
       </w:r>
       <w:proofErr w:type="gramStart"/>
       <w:r>
@@ -3468,10 +4383,10 @@
           <w:noProof/>
         </w:rPr>
         <w:drawing>
-          <wp:inline distT="0" distB="0" distL="0" distR="0" wp14:anchorId="4AF3116D" wp14:editId="69F059BD">
-            <wp:extent cx="2295525" cy="304800"/>
+          <wp:inline distT="0" distB="0" distL="0" distR="0" wp14:anchorId="09E26B89" wp14:editId="4E44233C">
+            <wp:extent cx="2066925" cy="190500"/>
             <wp:effectExtent l="0" t="0" r="9525" b="0"/>
-            <wp:docPr id="8" name="Picture 8"/>
+            <wp:docPr id="2" name="Picture 2"/>
             <wp:cNvGraphicFramePr>
               <a:graphicFrameLocks xmlns:a="http://schemas.openxmlformats.org/drawingml/2006/main" noChangeAspect="1"/>
             </wp:cNvGraphicFramePr>
@@ -3491,7 +4406,7 @@
                   <pic:spPr>
                     <a:xfrm>
                       <a:off x="0" y="0"/>
-                      <a:ext cx="2295525" cy="304800"/>
+                      <a:ext cx="2066925" cy="190500"/>
                     </a:xfrm>
                     <a:prstGeom prst="rect">
                       <a:avLst/>
@@ -3521,41 +4436,1531 @@
       <w:pPr>
         <w:pStyle w:val="Heading3"/>
       </w:pPr>
+      <w:bookmarkStart w:id="27" w:name="_Toc122298789"/>
+      <w:bookmarkStart w:id="28" w:name="_Toc122298962"/>
       <w:r>
         <w:lastRenderedPageBreak/>
-        <w:t>Non-</w:t>
-      </w:r>
-      <w:proofErr w:type="spellStart"/>
-      <w:r>
-        <w:t>blocking</w:t>
-      </w:r>
-      <w:proofErr w:type="spellEnd"/>
+        <w:t>Non-blocking blinking led:</w:t>
+      </w:r>
+      <w:bookmarkEnd w:id="27"/>
+      <w:bookmarkEnd w:id="28"/>
+    </w:p>
+    <w:p>
       <w:r>
         <w:t xml:space="preserve"> </w:t>
       </w:r>
-      <w:proofErr w:type="spellStart"/>
-      <w:r>
-        <w:t>blinking</w:t>
-      </w:r>
-      <w:proofErr w:type="spellEnd"/>
-      <w:r>
-        <w:t xml:space="preserve"> led:</w:t>
+      <w:r>
+        <w:rPr>
+          <w:noProof/>
+        </w:rPr>
+        <w:drawing>
+          <wp:inline distT="0" distB="0" distL="0" distR="0" wp14:anchorId="36369F31" wp14:editId="6885E162">
+            <wp:extent cx="4476750" cy="2390775"/>
+            <wp:effectExtent l="0" t="0" r="0" b="9525"/>
+            <wp:docPr id="6" name="Picture 6" descr="Text&#10;&#10;Description automatically generated"/>
+            <wp:cNvGraphicFramePr>
+              <a:graphicFrameLocks xmlns:a="http://schemas.openxmlformats.org/drawingml/2006/main" noChangeAspect="1"/>
+            </wp:cNvGraphicFramePr>
+            <a:graphic xmlns:a="http://schemas.openxmlformats.org/drawingml/2006/main">
+              <a:graphicData uri="http://schemas.openxmlformats.org/drawingml/2006/picture">
+                <pic:pic xmlns:pic="http://schemas.openxmlformats.org/drawingml/2006/picture">
+                  <pic:nvPicPr>
+                    <pic:cNvPr id="6" name="Picture 6" descr="Text&#10;&#10;Description automatically generated"/>
+                    <pic:cNvPicPr/>
+                  </pic:nvPicPr>
+                  <pic:blipFill>
+                    <a:blip r:embed="rId14"/>
+                    <a:stretch>
+                      <a:fillRect/>
+                    </a:stretch>
+                  </pic:blipFill>
+                  <pic:spPr>
+                    <a:xfrm>
+                      <a:off x="0" y="0"/>
+                      <a:ext cx="4476750" cy="2390775"/>
+                    </a:xfrm>
+                    <a:prstGeom prst="rect">
+                      <a:avLst/>
+                    </a:prstGeom>
+                  </pic:spPr>
+                </pic:pic>
+              </a:graphicData>
+            </a:graphic>
+          </wp:inline>
+        </w:drawing>
+      </w:r>
+    </w:p>
+    <w:p>
+      <w:r>
+        <w:rPr>
+          <w:lang w:val="en-US"/>
+        </w:rPr>
+        <w:t>In dit geval is LED_A_FREQ</w:t>
+      </w:r>
+      <w:r>
+        <w:rPr>
+          <w:lang w:val="en-US"/>
+        </w:rPr>
+        <w:t xml:space="preserve"> 2 en LED_B_FREQ 5 (in Hz). </w:t>
+      </w:r>
+      <w:r>
+        <w:t>Ook hier word</w:t>
+      </w:r>
+      <w:r>
+        <w:t>en de pins getoggled via de PORT registers.</w:t>
+      </w:r>
+    </w:p>
+    <w:p>
+      <w:r>
+        <w:t>Resultaat:</w:t>
+      </w:r>
+      <w:r>
+        <w:t xml:space="preserve"> </w:t>
+      </w:r>
+      <w:hyperlink r:id="rId15" w:history="1">
+        <w:r>
+          <w:rPr>
+            <w:rStyle w:val="Hyperlink"/>
+            <w:rFonts w:ascii="Noto Sans" w:hAnsi="Noto Sans" w:cs="Noto Sans"/>
+            <w:bdr w:val="none" w:sz="0" w:space="0" w:color="auto" w:frame="1"/>
+          </w:rPr>
+          <w:t>https://youtube.com/shorts/ZkLfpoYSBno</w:t>
+        </w:r>
+      </w:hyperlink>
+    </w:p>
+    <w:p>
+      <w:r>
+        <w:t xml:space="preserve">Als meerdere leds wil blinken zou ik een 2d array maken waarin telkens led_pin, freq, last_pulse in staat waardoor alle leds via éen functie geüpdatet kunnen worden door de index door te geven. Deze functie kan dan via een loop gecalled worden. Dit </w:t>
+      </w:r>
+      <w:proofErr w:type="gramStart"/>
+      <w:r>
+        <w:t>heb  ik</w:t>
+      </w:r>
+      <w:proofErr w:type="gramEnd"/>
+      <w:r>
+        <w:t xml:space="preserve"> in dit geval niet gedaan omdat ik maar twee leds heb</w:t>
+      </w:r>
+    </w:p>
+    <w:p/>
+    <w:p>
+      <w:r>
+        <w:br w:type="page"/>
       </w:r>
     </w:p>
     <w:p>
       <w:pPr>
         <w:pStyle w:val="Heading3"/>
-        <w:numPr>
-          <w:ilvl w:val="0"/>
-          <w:numId w:val="0"/>
-        </w:numPr>
-      </w:pPr>
-      <w:r>
+        <w:rPr>
+          <w:lang w:val="en-US"/>
+        </w:rPr>
+      </w:pPr>
+      <w:bookmarkStart w:id="29" w:name="_Toc122298790"/>
+      <w:bookmarkStart w:id="30" w:name="_Toc122298963"/>
+      <w:r>
+        <w:rPr>
+          <w:lang w:val="en-US"/>
+        </w:rPr>
+        <w:lastRenderedPageBreak/>
+        <w:t>Non-blocking debounce</w:t>
+      </w:r>
+      <w:r>
+        <w:rPr>
+          <w:lang w:val="en-US"/>
+        </w:rPr>
+        <w:t xml:space="preserve"> + button function</w:t>
+      </w:r>
+      <w:r>
+        <w:rPr>
+          <w:lang w:val="en-US"/>
+        </w:rPr>
+        <w:t>:</w:t>
+      </w:r>
+      <w:bookmarkEnd w:id="29"/>
+      <w:bookmarkEnd w:id="30"/>
+    </w:p>
+    <w:p>
+      <w:r>
+        <w:t>Voor het debounce circuit h</w:t>
+      </w:r>
+      <w:r>
+        <w:t>eb ik mosfets gebruikt omdat ik maar een werkende button heb voor de rest werkt alles hetzelfde.</w:t>
+      </w:r>
+      <w:r>
+        <w:rPr>
+          <w:noProof/>
+        </w:rPr>
         <w:t xml:space="preserve"> </w:t>
+      </w:r>
+      <w:r>
+        <w:rPr>
+          <w:noProof/>
+        </w:rPr>
+        <w:drawing>
+          <wp:inline distT="0" distB="0" distL="0" distR="0" wp14:anchorId="1F7BFFA9" wp14:editId="29A1473E">
+            <wp:extent cx="5133975" cy="3427742"/>
+            <wp:effectExtent l="0" t="0" r="0" b="1270"/>
+            <wp:docPr id="10" name="Picture 10" descr="Text&#10;&#10;Description automatically generated"/>
+            <wp:cNvGraphicFramePr>
+              <a:graphicFrameLocks xmlns:a="http://schemas.openxmlformats.org/drawingml/2006/main" noChangeAspect="1"/>
+            </wp:cNvGraphicFramePr>
+            <a:graphic xmlns:a="http://schemas.openxmlformats.org/drawingml/2006/main">
+              <a:graphicData uri="http://schemas.openxmlformats.org/drawingml/2006/picture">
+                <pic:pic xmlns:pic="http://schemas.openxmlformats.org/drawingml/2006/picture">
+                  <pic:nvPicPr>
+                    <pic:cNvPr id="10" name="Picture 10" descr="Text&#10;&#10;Description automatically generated"/>
+                    <pic:cNvPicPr/>
+                  </pic:nvPicPr>
+                  <pic:blipFill>
+                    <a:blip r:embed="rId16"/>
+                    <a:stretch>
+                      <a:fillRect/>
+                    </a:stretch>
+                  </pic:blipFill>
+                  <pic:spPr>
+                    <a:xfrm>
+                      <a:off x="0" y="0"/>
+                      <a:ext cx="5149519" cy="3438120"/>
+                    </a:xfrm>
+                    <a:prstGeom prst="rect">
+                      <a:avLst/>
+                    </a:prstGeom>
+                  </pic:spPr>
+                </pic:pic>
+              </a:graphicData>
+            </a:graphic>
+          </wp:inline>
+        </w:drawing>
+      </w:r>
+    </w:p>
+    <w:p>
+      <w:pPr>
+        <w:rPr>
+          <w:noProof/>
+        </w:rPr>
+      </w:pPr>
+      <w:r>
+        <w:t xml:space="preserve">Dit is de code snippet van de button </w:t>
+      </w:r>
+      <w:proofErr w:type="gramStart"/>
+      <w:r>
+        <w:t>class  deze</w:t>
+      </w:r>
+      <w:proofErr w:type="gramEnd"/>
+      <w:r>
+        <w:t xml:space="preserve"> class houd elke variable voor het debouncen en een function pointer die gecalled word als de state veranderd.</w:t>
+      </w:r>
+      <w:r>
+        <w:rPr>
+          <w:noProof/>
+        </w:rPr>
+        <w:t xml:space="preserve"> </w:t>
+      </w:r>
+    </w:p>
+    <w:p>
+      <w:pPr>
+        <w:rPr>
+          <w:noProof/>
+        </w:rPr>
+      </w:pPr>
+    </w:p>
+    <w:p>
+      <w:pPr>
+        <w:rPr>
+          <w:noProof/>
+        </w:rPr>
+      </w:pPr>
+      <w:r>
+        <w:rPr>
+          <w:noProof/>
+        </w:rPr>
+        <w:drawing>
+          <wp:inline distT="0" distB="0" distL="0" distR="0" wp14:anchorId="09970C48" wp14:editId="02BEE6E6">
+            <wp:extent cx="3219450" cy="180975"/>
+            <wp:effectExtent l="0" t="0" r="0" b="9525"/>
+            <wp:docPr id="12" name="Picture 12"/>
+            <wp:cNvGraphicFramePr>
+              <a:graphicFrameLocks xmlns:a="http://schemas.openxmlformats.org/drawingml/2006/main" noChangeAspect="1"/>
+            </wp:cNvGraphicFramePr>
+            <a:graphic xmlns:a="http://schemas.openxmlformats.org/drawingml/2006/main">
+              <a:graphicData uri="http://schemas.openxmlformats.org/drawingml/2006/picture">
+                <pic:pic xmlns:pic="http://schemas.openxmlformats.org/drawingml/2006/picture">
+                  <pic:nvPicPr>
+                    <pic:cNvPr id="1" name=""/>
+                    <pic:cNvPicPr/>
+                  </pic:nvPicPr>
+                  <pic:blipFill>
+                    <a:blip r:embed="rId17"/>
+                    <a:stretch>
+                      <a:fillRect/>
+                    </a:stretch>
+                  </pic:blipFill>
+                  <pic:spPr>
+                    <a:xfrm>
+                      <a:off x="0" y="0"/>
+                      <a:ext cx="3219450" cy="180975"/>
+                    </a:xfrm>
+                    <a:prstGeom prst="rect">
+                      <a:avLst/>
+                    </a:prstGeom>
+                  </pic:spPr>
+                </pic:pic>
+              </a:graphicData>
+            </a:graphic>
+          </wp:inline>
+        </w:drawing>
+      </w:r>
+    </w:p>
+    <w:p>
+      <w:pPr>
+        <w:rPr>
+          <w:noProof/>
+        </w:rPr>
+      </w:pPr>
+      <w:r>
+        <w:rPr>
+          <w:noProof/>
+        </w:rPr>
+        <w:t>In deze code snippet word de function pointer type defined voor de button class</w:t>
+      </w:r>
+    </w:p>
+    <w:p>
+      <w:pPr>
+        <w:rPr>
+          <w:noProof/>
+        </w:rPr>
+      </w:pPr>
+    </w:p>
+    <w:p>
+      <w:pPr>
+        <w:rPr>
+          <w:noProof/>
+        </w:rPr>
+      </w:pPr>
+      <w:r>
+        <w:rPr>
+          <w:noProof/>
+        </w:rPr>
+        <w:drawing>
+          <wp:inline distT="0" distB="0" distL="0" distR="0" wp14:anchorId="524AE0BA" wp14:editId="45464D70">
+            <wp:extent cx="4114800" cy="419710"/>
+            <wp:effectExtent l="0" t="0" r="0" b="0"/>
+            <wp:docPr id="13" name="Picture 13" descr="A screenshot of a computer&#10;&#10;Description automatically generated with low confidence"/>
+            <wp:cNvGraphicFramePr>
+              <a:graphicFrameLocks xmlns:a="http://schemas.openxmlformats.org/drawingml/2006/main" noChangeAspect="1"/>
+            </wp:cNvGraphicFramePr>
+            <a:graphic xmlns:a="http://schemas.openxmlformats.org/drawingml/2006/main">
+              <a:graphicData uri="http://schemas.openxmlformats.org/drawingml/2006/picture">
+                <pic:pic xmlns:pic="http://schemas.openxmlformats.org/drawingml/2006/picture">
+                  <pic:nvPicPr>
+                    <pic:cNvPr id="13" name="Picture 13" descr="A screenshot of a computer&#10;&#10;Description automatically generated with low confidence"/>
+                    <pic:cNvPicPr/>
+                  </pic:nvPicPr>
+                  <pic:blipFill>
+                    <a:blip r:embed="rId18"/>
+                    <a:stretch>
+                      <a:fillRect/>
+                    </a:stretch>
+                  </pic:blipFill>
+                  <pic:spPr>
+                    <a:xfrm>
+                      <a:off x="0" y="0"/>
+                      <a:ext cx="4146856" cy="422980"/>
+                    </a:xfrm>
+                    <a:prstGeom prst="rect">
+                      <a:avLst/>
+                    </a:prstGeom>
+                  </pic:spPr>
+                </pic:pic>
+              </a:graphicData>
+            </a:graphic>
+          </wp:inline>
+        </w:drawing>
+      </w:r>
+    </w:p>
+    <w:p>
+      <w:pPr>
+        <w:rPr>
+          <w:noProof/>
+        </w:rPr>
+      </w:pPr>
+      <w:r>
+        <w:rPr>
+          <w:noProof/>
+        </w:rPr>
+        <w:t>Hier worden de buttons geinializeerd met de pin number delay en functie die gecalled word als de state veranderd</w:t>
+      </w:r>
+      <w:r>
+        <w:rPr>
+          <w:noProof/>
+        </w:rPr>
+        <w:t xml:space="preserve"> </w:t>
+      </w:r>
+    </w:p>
+    <w:p>
+      <w:pPr>
+        <w:rPr>
+          <w:noProof/>
+        </w:rPr>
+      </w:pPr>
+    </w:p>
+    <w:p>
+      <w:pPr>
+        <w:rPr>
+          <w:noProof/>
+        </w:rPr>
+      </w:pPr>
+      <w:r>
+        <w:rPr>
+          <w:noProof/>
+        </w:rPr>
+        <w:drawing>
+          <wp:inline distT="0" distB="0" distL="0" distR="0" wp14:anchorId="72517B02" wp14:editId="0C1C9FD6">
+            <wp:extent cx="4905375" cy="1064670"/>
+            <wp:effectExtent l="0" t="0" r="0" b="2540"/>
+            <wp:docPr id="14" name="Picture 14" descr="Text&#10;&#10;Description automatically generated"/>
+            <wp:cNvGraphicFramePr>
+              <a:graphicFrameLocks xmlns:a="http://schemas.openxmlformats.org/drawingml/2006/main" noChangeAspect="1"/>
+            </wp:cNvGraphicFramePr>
+            <a:graphic xmlns:a="http://schemas.openxmlformats.org/drawingml/2006/main">
+              <a:graphicData uri="http://schemas.openxmlformats.org/drawingml/2006/picture">
+                <pic:pic xmlns:pic="http://schemas.openxmlformats.org/drawingml/2006/picture">
+                  <pic:nvPicPr>
+                    <pic:cNvPr id="14" name="Picture 14" descr="Text&#10;&#10;Description automatically generated"/>
+                    <pic:cNvPicPr/>
+                  </pic:nvPicPr>
+                  <pic:blipFill>
+                    <a:blip r:embed="rId19"/>
+                    <a:stretch>
+                      <a:fillRect/>
+                    </a:stretch>
+                  </pic:blipFill>
+                  <pic:spPr>
+                    <a:xfrm>
+                      <a:off x="0" y="0"/>
+                      <a:ext cx="4933634" cy="1070803"/>
+                    </a:xfrm>
+                    <a:prstGeom prst="rect">
+                      <a:avLst/>
+                    </a:prstGeom>
+                  </pic:spPr>
+                </pic:pic>
+              </a:graphicData>
+            </a:graphic>
+          </wp:inline>
+        </w:drawing>
+      </w:r>
+    </w:p>
+    <w:p>
+      <w:pPr>
+        <w:rPr>
+          <w:noProof/>
+        </w:rPr>
+      </w:pPr>
+      <w:r>
+        <w:rPr>
+          <w:noProof/>
+        </w:rPr>
+        <w:t>In de loop worden de buttons geupdated en de toggle functies defined. Hier zie je ook dat de leds alleen getoggled worden als de button_state high is en word dus alleen uitgevoerd op rising edge.</w:t>
+      </w:r>
+    </w:p>
+    <w:p>
+      <w:r>
+        <w:t>Resultaat:</w:t>
+      </w:r>
+      <w:r>
+        <w:t xml:space="preserve"> </w:t>
+      </w:r>
+      <w:hyperlink r:id="rId20" w:tgtFrame="_blank" w:tooltip="https://youtube.com/shorts/-94sOB9wIrg?feature=share" w:history="1">
+        <w:r>
+          <w:rPr>
+            <w:rStyle w:val="Hyperlink"/>
+            <w:rFonts w:ascii="Noto Sans" w:hAnsi="Noto Sans" w:cs="Noto Sans"/>
+            <w:bdr w:val="none" w:sz="0" w:space="0" w:color="auto" w:frame="1"/>
+          </w:rPr>
+          <w:t>https://youtube.com/shorts/-94sOB9wIrg</w:t>
+        </w:r>
+      </w:hyperlink>
+    </w:p>
+    <w:p>
+      <w:pPr>
+        <w:pStyle w:val="Heading3"/>
+      </w:pPr>
+      <w:bookmarkStart w:id="31" w:name="_Toc122298791"/>
+      <w:bookmarkStart w:id="32" w:name="_Toc122298964"/>
+      <w:r>
+        <w:lastRenderedPageBreak/>
+        <w:t>Trafic control:</w:t>
+      </w:r>
+      <w:bookmarkEnd w:id="31"/>
+      <w:bookmarkEnd w:id="32"/>
+    </w:p>
+    <w:p>
+      <w:r>
+        <w:t xml:space="preserve">Voor de trafic control code heb ik dezelfde button class als bij de vorige </w:t>
+      </w:r>
+      <w:r>
+        <w:t>challenge</w:t>
+      </w:r>
+      <w:r>
+        <w:t xml:space="preserve"> gebruikt</w:t>
+      </w:r>
+      <w:r>
+        <w:t xml:space="preserve"> samen met een nieuwe trafic light class die alle variables en functies voor kleuren veranderen bevat.</w:t>
+      </w:r>
+      <w:r>
+        <w:t xml:space="preserve"> Het oranje licht duurt 3.5 seconden en het automatiche switchen duurt 10 seconden.</w:t>
+      </w:r>
+      <w:r>
+        <w:t xml:space="preserve"> (</w:t>
+      </w:r>
+      <w:proofErr w:type="gramStart"/>
+      <w:r>
+        <w:t>in</w:t>
+      </w:r>
+      <w:proofErr w:type="gramEnd"/>
+      <w:r>
+        <w:t xml:space="preserve"> de code staat overal “Yellow” omdat ik alleen maar gele lampjes had)</w:t>
+      </w:r>
+    </w:p>
+    <w:p/>
+    <w:p>
+      <w:r>
+        <w:rPr>
+          <w:noProof/>
+        </w:rPr>
+        <w:drawing>
+          <wp:anchor distT="0" distB="0" distL="114300" distR="114300" simplePos="0" relativeHeight="251660288" behindDoc="0" locked="0" layoutInCell="1" allowOverlap="1" wp14:anchorId="05A73B0D" wp14:editId="76C99883">
+            <wp:simplePos x="0" y="0"/>
+            <wp:positionH relativeFrom="margin">
+              <wp:align>left</wp:align>
+            </wp:positionH>
+            <wp:positionV relativeFrom="paragraph">
+              <wp:posOffset>-4445</wp:posOffset>
+            </wp:positionV>
+            <wp:extent cx="2371725" cy="2804160"/>
+            <wp:effectExtent l="0" t="0" r="0" b="0"/>
+            <wp:wrapSquare wrapText="bothSides"/>
+            <wp:docPr id="15" name="Picture 15" descr="Text&#10;&#10;Description automatically generated"/>
+            <wp:cNvGraphicFramePr>
+              <a:graphicFrameLocks xmlns:a="http://schemas.openxmlformats.org/drawingml/2006/main" noChangeAspect="1"/>
+            </wp:cNvGraphicFramePr>
+            <a:graphic xmlns:a="http://schemas.openxmlformats.org/drawingml/2006/main">
+              <a:graphicData uri="http://schemas.openxmlformats.org/drawingml/2006/picture">
+                <pic:pic xmlns:pic="http://schemas.openxmlformats.org/drawingml/2006/picture">
+                  <pic:nvPicPr>
+                    <pic:cNvPr id="15" name="Picture 15" descr="Text&#10;&#10;Description automatically generated"/>
+                    <pic:cNvPicPr/>
+                  </pic:nvPicPr>
+                  <pic:blipFill>
+                    <a:blip r:embed="rId21">
+                      <a:extLst>
+                        <a:ext uri="{28A0092B-C50C-407E-A947-70E740481C1C}">
+                          <a14:useLocalDpi xmlns:a14="http://schemas.microsoft.com/office/drawing/2010/main" val="0"/>
+                        </a:ext>
+                      </a:extLst>
+                    </a:blip>
+                    <a:stretch>
+                      <a:fillRect/>
+                    </a:stretch>
+                  </pic:blipFill>
+                  <pic:spPr>
+                    <a:xfrm>
+                      <a:off x="0" y="0"/>
+                      <a:ext cx="2391427" cy="2827791"/>
+                    </a:xfrm>
+                    <a:prstGeom prst="rect">
+                      <a:avLst/>
+                    </a:prstGeom>
+                  </pic:spPr>
+                </pic:pic>
+              </a:graphicData>
+            </a:graphic>
+            <wp14:sizeRelH relativeFrom="margin">
+              <wp14:pctWidth>0</wp14:pctWidth>
+            </wp14:sizeRelH>
+            <wp14:sizeRelV relativeFrom="margin">
+              <wp14:pctHeight>0</wp14:pctHeight>
+            </wp14:sizeRelV>
+          </wp:anchor>
+        </w:drawing>
       </w:r>
     </w:p>
     <w:p/>
     <w:p/>
+    <w:p/>
+    <w:p/>
+    <w:p/>
+    <w:p>
+      <w:r>
+        <w:t>In dit code snippet zie je een enum met alle mogelijke states en alle variables van de class. De waardes van de states in de enum zijn ook gelijk de index van de pin in de array pins van de Trafic_Light class. Dit geld alleen niet voor de NONE state omdat het knipperen van oranje meer code nodig heeft.</w:t>
+      </w:r>
+    </w:p>
+    <w:p>
+      <w:r>
+        <w:rPr>
+          <w:noProof/>
+        </w:rPr>
+        <w:drawing>
+          <wp:inline distT="0" distB="0" distL="0" distR="0" wp14:anchorId="542BB9AC" wp14:editId="2504AC79">
+            <wp:extent cx="5863246" cy="1162050"/>
+            <wp:effectExtent l="0" t="0" r="4445" b="0"/>
+            <wp:docPr id="16" name="Picture 16" descr="Text&#10;&#10;Description automatically generated"/>
+            <wp:cNvGraphicFramePr>
+              <a:graphicFrameLocks xmlns:a="http://schemas.openxmlformats.org/drawingml/2006/main" noChangeAspect="1"/>
+            </wp:cNvGraphicFramePr>
+            <a:graphic xmlns:a="http://schemas.openxmlformats.org/drawingml/2006/main">
+              <a:graphicData uri="http://schemas.openxmlformats.org/drawingml/2006/picture">
+                <pic:pic xmlns:pic="http://schemas.openxmlformats.org/drawingml/2006/picture">
+                  <pic:nvPicPr>
+                    <pic:cNvPr id="16" name="Picture 16" descr="Text&#10;&#10;Description automatically generated"/>
+                    <pic:cNvPicPr/>
+                  </pic:nvPicPr>
+                  <pic:blipFill>
+                    <a:blip r:embed="rId22"/>
+                    <a:stretch>
+                      <a:fillRect/>
+                    </a:stretch>
+                  </pic:blipFill>
+                  <pic:spPr>
+                    <a:xfrm>
+                      <a:off x="0" y="0"/>
+                      <a:ext cx="5909876" cy="1171292"/>
+                    </a:xfrm>
+                    <a:prstGeom prst="rect">
+                      <a:avLst/>
+                    </a:prstGeom>
+                  </pic:spPr>
+                </pic:pic>
+              </a:graphicData>
+            </a:graphic>
+          </wp:inline>
+        </w:drawing>
+      </w:r>
+    </w:p>
+    <w:p>
+      <w:r>
+        <w:t xml:space="preserve">Hier </w:t>
+      </w:r>
+      <w:proofErr w:type="gramStart"/>
+      <w:r>
+        <w:t>word</w:t>
+      </w:r>
+      <w:proofErr w:type="gramEnd"/>
+      <w:r>
+        <w:t xml:space="preserve"> de state en dus ook de pins aangepast.</w:t>
+      </w:r>
+      <w:r>
+        <w:t xml:space="preserve"> Hier zie je ook dat de NONE state </w:t>
+      </w:r>
+      <w:proofErr w:type="gramStart"/>
+      <w:r>
+        <w:t>word</w:t>
+      </w:r>
+      <w:proofErr w:type="gramEnd"/>
+      <w:r>
+        <w:t xml:space="preserve"> omgezet in oranje.</w:t>
+      </w:r>
+    </w:p>
+    <w:p>
+      <w:r>
+        <w:rPr>
+          <w:noProof/>
+        </w:rPr>
+        <w:drawing>
+          <wp:inline distT="0" distB="0" distL="0" distR="0" wp14:anchorId="4CC0FAF7" wp14:editId="48D19EC6">
+            <wp:extent cx="5898105" cy="790575"/>
+            <wp:effectExtent l="0" t="0" r="7620" b="0"/>
+            <wp:docPr id="17" name="Picture 17" descr="Graphical user interface, text&#10;&#10;Description automatically generated with medium confidence"/>
+            <wp:cNvGraphicFramePr>
+              <a:graphicFrameLocks xmlns:a="http://schemas.openxmlformats.org/drawingml/2006/main" noChangeAspect="1"/>
+            </wp:cNvGraphicFramePr>
+            <a:graphic xmlns:a="http://schemas.openxmlformats.org/drawingml/2006/main">
+              <a:graphicData uri="http://schemas.openxmlformats.org/drawingml/2006/picture">
+                <pic:pic xmlns:pic="http://schemas.openxmlformats.org/drawingml/2006/picture">
+                  <pic:nvPicPr>
+                    <pic:cNvPr id="17" name="Picture 17" descr="Graphical user interface, text&#10;&#10;Description automatically generated with medium confidence"/>
+                    <pic:cNvPicPr/>
+                  </pic:nvPicPr>
+                  <pic:blipFill>
+                    <a:blip r:embed="rId23"/>
+                    <a:stretch>
+                      <a:fillRect/>
+                    </a:stretch>
+                  </pic:blipFill>
+                  <pic:spPr>
+                    <a:xfrm>
+                      <a:off x="0" y="0"/>
+                      <a:ext cx="5910796" cy="792276"/>
+                    </a:xfrm>
+                    <a:prstGeom prst="rect">
+                      <a:avLst/>
+                    </a:prstGeom>
+                  </pic:spPr>
+                </pic:pic>
+              </a:graphicData>
+            </a:graphic>
+          </wp:inline>
+        </w:drawing>
+      </w:r>
+    </w:p>
+    <w:p>
+      <w:r>
+        <w:t xml:space="preserve">Hier worden alle variables voor transitie </w:t>
+      </w:r>
+      <w:r>
+        <w:t>geïnstalleerd</w:t>
+      </w:r>
+      <w:r>
+        <w:t>.</w:t>
+      </w:r>
+    </w:p>
+    <w:p/>
+    <w:p/>
+    <w:p/>
+    <w:p>
+      <w:r>
+        <w:rPr>
+          <w:noProof/>
+        </w:rPr>
+        <w:lastRenderedPageBreak/>
+        <w:drawing>
+          <wp:inline distT="0" distB="0" distL="0" distR="0" wp14:anchorId="294C02E6" wp14:editId="470FBB5F">
+            <wp:extent cx="5908794" cy="1343025"/>
+            <wp:effectExtent l="0" t="0" r="0" b="0"/>
+            <wp:docPr id="18" name="Picture 18" descr="Text&#10;&#10;Description automatically generated"/>
+            <wp:cNvGraphicFramePr>
+              <a:graphicFrameLocks xmlns:a="http://schemas.openxmlformats.org/drawingml/2006/main" noChangeAspect="1"/>
+            </wp:cNvGraphicFramePr>
+            <a:graphic xmlns:a="http://schemas.openxmlformats.org/drawingml/2006/main">
+              <a:graphicData uri="http://schemas.openxmlformats.org/drawingml/2006/picture">
+                <pic:pic xmlns:pic="http://schemas.openxmlformats.org/drawingml/2006/picture">
+                  <pic:nvPicPr>
+                    <pic:cNvPr id="18" name="Picture 18" descr="Text&#10;&#10;Description automatically generated"/>
+                    <pic:cNvPicPr/>
+                  </pic:nvPicPr>
+                  <pic:blipFill>
+                    <a:blip r:embed="rId24"/>
+                    <a:stretch>
+                      <a:fillRect/>
+                    </a:stretch>
+                  </pic:blipFill>
+                  <pic:spPr>
+                    <a:xfrm>
+                      <a:off x="0" y="0"/>
+                      <a:ext cx="5947502" cy="1351823"/>
+                    </a:xfrm>
+                    <a:prstGeom prst="rect">
+                      <a:avLst/>
+                    </a:prstGeom>
+                  </pic:spPr>
+                </pic:pic>
+              </a:graphicData>
+            </a:graphic>
+          </wp:inline>
+        </w:drawing>
+      </w:r>
+    </w:p>
+    <w:p>
+      <w:r>
+        <w:t xml:space="preserve">En hier </w:t>
+      </w:r>
+      <w:proofErr w:type="gramStart"/>
+      <w:r>
+        <w:t>word</w:t>
+      </w:r>
+      <w:proofErr w:type="gramEnd"/>
+      <w:r>
+        <w:t xml:space="preserve"> gecheckt of er iets veranderd moet worden</w:t>
+      </w:r>
+      <w:r>
+        <w:t>.</w:t>
+      </w:r>
+    </w:p>
+    <w:p>
+      <w:pPr>
+        <w:rPr>
+          <w:noProof/>
+        </w:rPr>
+      </w:pPr>
+      <w:r>
+        <w:rPr>
+          <w:noProof/>
+        </w:rPr>
+        <w:t xml:space="preserve"> </w:t>
+      </w:r>
+      <w:r>
+        <w:rPr>
+          <w:noProof/>
+        </w:rPr>
+        <w:drawing>
+          <wp:inline distT="0" distB="0" distL="0" distR="0" wp14:anchorId="3C0F19F2" wp14:editId="2A63312E">
+            <wp:extent cx="4762500" cy="2219325"/>
+            <wp:effectExtent l="0" t="0" r="0" b="9525"/>
+            <wp:docPr id="21" name="Picture 21" descr="Text&#10;&#10;Description automatically generated"/>
+            <wp:cNvGraphicFramePr>
+              <a:graphicFrameLocks xmlns:a="http://schemas.openxmlformats.org/drawingml/2006/main" noChangeAspect="1"/>
+            </wp:cNvGraphicFramePr>
+            <a:graphic xmlns:a="http://schemas.openxmlformats.org/drawingml/2006/main">
+              <a:graphicData uri="http://schemas.openxmlformats.org/drawingml/2006/picture">
+                <pic:pic xmlns:pic="http://schemas.openxmlformats.org/drawingml/2006/picture">
+                  <pic:nvPicPr>
+                    <pic:cNvPr id="21" name="Picture 21" descr="Text&#10;&#10;Description automatically generated"/>
+                    <pic:cNvPicPr/>
+                  </pic:nvPicPr>
+                  <pic:blipFill>
+                    <a:blip r:embed="rId25"/>
+                    <a:stretch>
+                      <a:fillRect/>
+                    </a:stretch>
+                  </pic:blipFill>
+                  <pic:spPr>
+                    <a:xfrm>
+                      <a:off x="0" y="0"/>
+                      <a:ext cx="4762500" cy="2219325"/>
+                    </a:xfrm>
+                    <a:prstGeom prst="rect">
+                      <a:avLst/>
+                    </a:prstGeom>
+                  </pic:spPr>
+                </pic:pic>
+              </a:graphicData>
+            </a:graphic>
+          </wp:inline>
+        </w:drawing>
+      </w:r>
+    </w:p>
+    <w:p>
+      <w:pPr>
+        <w:rPr>
+          <w:noProof/>
+        </w:rPr>
+      </w:pPr>
+      <w:r>
+        <w:rPr>
+          <w:noProof/>
+        </w:rPr>
+        <w:t>Deze functies worden gecalled als de buttons (sensors) geactiveerd worden.</w:t>
+      </w:r>
+    </w:p>
+    <w:p>
+      <w:r>
+        <w:rPr>
+          <w:noProof/>
+        </w:rPr>
+        <w:drawing>
+          <wp:inline distT="0" distB="0" distL="0" distR="0" wp14:anchorId="2F47F664" wp14:editId="74E89C75">
+            <wp:extent cx="5760720" cy="2282825"/>
+            <wp:effectExtent l="0" t="0" r="0" b="3175"/>
+            <wp:docPr id="19" name="Picture 19" descr="Text&#10;&#10;Description automatically generated"/>
+            <wp:cNvGraphicFramePr>
+              <a:graphicFrameLocks xmlns:a="http://schemas.openxmlformats.org/drawingml/2006/main" noChangeAspect="1"/>
+            </wp:cNvGraphicFramePr>
+            <a:graphic xmlns:a="http://schemas.openxmlformats.org/drawingml/2006/main">
+              <a:graphicData uri="http://schemas.openxmlformats.org/drawingml/2006/picture">
+                <pic:pic xmlns:pic="http://schemas.openxmlformats.org/drawingml/2006/picture">
+                  <pic:nvPicPr>
+                    <pic:cNvPr id="19" name="Picture 19" descr="Text&#10;&#10;Description automatically generated"/>
+                    <pic:cNvPicPr/>
+                  </pic:nvPicPr>
+                  <pic:blipFill>
+                    <a:blip r:embed="rId26"/>
+                    <a:stretch>
+                      <a:fillRect/>
+                    </a:stretch>
+                  </pic:blipFill>
+                  <pic:spPr>
+                    <a:xfrm>
+                      <a:off x="0" y="0"/>
+                      <a:ext cx="5760720" cy="2282825"/>
+                    </a:xfrm>
+                    <a:prstGeom prst="rect">
+                      <a:avLst/>
+                    </a:prstGeom>
+                  </pic:spPr>
+                </pic:pic>
+              </a:graphicData>
+            </a:graphic>
+          </wp:inline>
+        </w:drawing>
+      </w:r>
+    </w:p>
+    <w:p>
+      <w:r>
+        <w:rPr>
+          <w:noProof/>
+        </w:rPr>
+        <w:t>En ten slotte word er in de loop functie alle objects geupdated en gechecked of er een transitie nodig is.</w:t>
+      </w:r>
+    </w:p>
+    <w:p/>
+    <w:p>
+      <w:r>
+        <w:t xml:space="preserve">Resultaat: </w:t>
+      </w:r>
+      <w:hyperlink r:id="rId27" w:history="1">
+        <w:r>
+          <w:rPr>
+            <w:rStyle w:val="Hyperlink"/>
+            <w:rFonts w:ascii="Noto Sans" w:hAnsi="Noto Sans" w:cs="Noto Sans"/>
+            <w:bdr w:val="none" w:sz="0" w:space="0" w:color="auto" w:frame="1"/>
+          </w:rPr>
+          <w:t>https://youtube.com/shorts/K1wBo79kHvg</w:t>
+        </w:r>
+      </w:hyperlink>
+    </w:p>
+    <w:p>
+      <w:r>
+        <w:br w:type="page"/>
+      </w:r>
+    </w:p>
+    <w:p>
+      <w:pPr>
+        <w:pStyle w:val="Heading3"/>
+      </w:pPr>
+      <w:bookmarkStart w:id="33" w:name="_Toc122298792"/>
+      <w:bookmarkStart w:id="34" w:name="_Toc122298965"/>
+      <w:r>
+        <w:lastRenderedPageBreak/>
+        <w:t>I/O Techniques:</w:t>
+      </w:r>
+      <w:bookmarkEnd w:id="33"/>
+      <w:bookmarkEnd w:id="34"/>
+    </w:p>
+    <w:p>
+      <w:pPr>
+        <w:pStyle w:val="Heading4"/>
+      </w:pPr>
+      <w:bookmarkStart w:id="35" w:name="_Toc122298966"/>
+      <w:r>
+        <w:t>Digital:</w:t>
+      </w:r>
+      <w:bookmarkEnd w:id="35"/>
+    </w:p>
+    <w:p>
+      <w:pPr>
+        <w:ind w:left="708"/>
+      </w:pPr>
+      <w:r>
+        <w:t>Digital IO is de simpelste techniek en word ook het meest gebruikt met sensors omdat dit (bijna) geen processing nodig heeft en het snelste is. Het enige nadeel is dat het alleen een ON en OFF signaal kan sturen.</w:t>
+      </w:r>
+      <w:r>
+        <w:t xml:space="preserve"> Er bestaat wek een soort mix tussen Digital en Analo</w:t>
+      </w:r>
+      <w:r>
+        <w:t>o</w:t>
+      </w:r>
+      <w:r>
+        <w:t xml:space="preserve">g en dat is PWM (pulse width modulation) met deze techniek kan je meer data versturen door een enkele pin door het signaal voor een gedeeltes van een tijdsperiode aan en uit te laten staan. Door het signaal voor een gedeelte aan of uit te laten staan kan je een soort analoog signaal nadoen (dit is geen echt analoog signaal daarom is het een mix tussen digital en analoog). </w:t>
+      </w:r>
+      <w:r>
+        <w:rPr>
+          <w:noProof/>
+        </w:rPr>
+        <w:drawing>
+          <wp:anchor distT="0" distB="0" distL="114300" distR="114300" simplePos="0" relativeHeight="251661312" behindDoc="0" locked="0" layoutInCell="1" allowOverlap="1" wp14:anchorId="2E2FCEC8" wp14:editId="04773630">
+            <wp:simplePos x="0" y="0"/>
+            <wp:positionH relativeFrom="column">
+              <wp:posOffset>452755</wp:posOffset>
+            </wp:positionH>
+            <wp:positionV relativeFrom="paragraph">
+              <wp:posOffset>1290320</wp:posOffset>
+            </wp:positionV>
+            <wp:extent cx="3305175" cy="2259330"/>
+            <wp:effectExtent l="0" t="0" r="9525" b="7620"/>
+            <wp:wrapSquare wrapText="bothSides"/>
+            <wp:docPr id="22" name="Picture 22" descr="PWM - Pulse Width Modulation (The Basics) | Thomson"/>
+            <wp:cNvGraphicFramePr>
+              <a:graphicFrameLocks xmlns:a="http://schemas.openxmlformats.org/drawingml/2006/main" noChangeAspect="1"/>
+            </wp:cNvGraphicFramePr>
+            <a:graphic xmlns:a="http://schemas.openxmlformats.org/drawingml/2006/main">
+              <a:graphicData uri="http://schemas.openxmlformats.org/drawingml/2006/picture">
+                <pic:pic xmlns:pic="http://schemas.openxmlformats.org/drawingml/2006/picture">
+                  <pic:nvPicPr>
+                    <pic:cNvPr id="0" name="Picture 1" descr="PWM - Pulse Width Modulation (The Basics) | Thomson"/>
+                    <pic:cNvPicPr>
+                      <a:picLocks noChangeAspect="1" noChangeArrowheads="1"/>
+                    </pic:cNvPicPr>
+                  </pic:nvPicPr>
+                  <pic:blipFill>
+                    <a:blip r:embed="rId28">
+                      <a:extLst>
+                        <a:ext uri="{28A0092B-C50C-407E-A947-70E740481C1C}">
+                          <a14:useLocalDpi xmlns:a14="http://schemas.microsoft.com/office/drawing/2010/main" val="0"/>
+                        </a:ext>
+                      </a:extLst>
+                    </a:blip>
+                    <a:srcRect/>
+                    <a:stretch>
+                      <a:fillRect/>
+                    </a:stretch>
+                  </pic:blipFill>
+                  <pic:spPr bwMode="auto">
+                    <a:xfrm>
+                      <a:off x="0" y="0"/>
+                      <a:ext cx="3305175" cy="2259330"/>
+                    </a:xfrm>
+                    <a:prstGeom prst="rect">
+                      <a:avLst/>
+                    </a:prstGeom>
+                    <a:noFill/>
+                    <a:ln>
+                      <a:noFill/>
+                    </a:ln>
+                  </pic:spPr>
+                </pic:pic>
+              </a:graphicData>
+            </a:graphic>
+          </wp:anchor>
+        </w:drawing>
+      </w:r>
+    </w:p>
+    <w:p>
+      <w:pPr>
+        <w:ind w:left="708"/>
+      </w:pPr>
+    </w:p>
+    <w:p>
+      <w:pPr>
+        <w:ind w:left="708"/>
+      </w:pPr>
+    </w:p>
+    <w:p>
+      <w:pPr>
+        <w:ind w:left="708"/>
+      </w:pPr>
+    </w:p>
+    <w:p>
+      <w:pPr>
+        <w:ind w:left="708"/>
+      </w:pPr>
+    </w:p>
+    <w:p>
+      <w:pPr>
+        <w:ind w:left="708"/>
+      </w:pPr>
+    </w:p>
+    <w:p>
+      <w:pPr>
+        <w:ind w:left="708"/>
+      </w:pPr>
+    </w:p>
+    <w:p>
+      <w:pPr>
+        <w:ind w:left="708"/>
+      </w:pPr>
+      <w:proofErr w:type="gramStart"/>
+      <w:r>
+        <w:t>hier</w:t>
+      </w:r>
+      <w:proofErr w:type="gramEnd"/>
+      <w:r>
+        <w:t xml:space="preserve"> zie je ook welk analoge signaal dit PWM signaal benader</w:t>
+      </w:r>
+      <w:r>
+        <w:t>t</w:t>
+      </w:r>
+    </w:p>
+    <w:p>
+      <w:pPr>
+        <w:pStyle w:val="Heading4"/>
+      </w:pPr>
+      <w:bookmarkStart w:id="36" w:name="_Toc122298967"/>
+      <w:r>
+        <w:t>Analoog:</w:t>
+      </w:r>
+      <w:bookmarkEnd w:id="36"/>
+    </w:p>
+    <w:p>
+      <w:pPr>
+        <w:ind w:left="708"/>
+      </w:pPr>
+      <w:r>
+        <w:t>Een analoog signaal is een signaal met een bepaalde voltage tussen bijvoorbeeld 0v en 5v of 0v en 3.3v</w:t>
+      </w:r>
+      <w:r>
+        <w:t xml:space="preserve">. deze voltage kan dan afgelezen worden doormiddel van de ADC </w:t>
+      </w:r>
+      <w:r>
+        <w:t>peripheral</w:t>
+      </w:r>
+      <w:r>
+        <w:t xml:space="preserve"> die op meeste microcontrollers zit door de voltage range op te delen en te kijken waar de voltage ligt op deze verdeling.</w:t>
+      </w:r>
+    </w:p>
+    <w:p>
+      <w:pPr>
+        <w:ind w:left="708"/>
+      </w:pPr>
+      <w:r>
+        <w:rPr>
+          <w:noProof/>
+        </w:rPr>
+        <w:drawing>
+          <wp:inline distT="0" distB="0" distL="0" distR="0" wp14:anchorId="7EC40758" wp14:editId="412DE2DC">
+            <wp:extent cx="3282263" cy="2428875"/>
+            <wp:effectExtent l="0" t="0" r="0" b="0"/>
+            <wp:docPr id="23" name="Picture 23" descr="Difference Between Analog Signals and Digital Signals - Javatpoint"/>
+            <wp:cNvGraphicFramePr>
+              <a:graphicFrameLocks xmlns:a="http://schemas.openxmlformats.org/drawingml/2006/main" noChangeAspect="1"/>
+            </wp:cNvGraphicFramePr>
+            <a:graphic xmlns:a="http://schemas.openxmlformats.org/drawingml/2006/main">
+              <a:graphicData uri="http://schemas.openxmlformats.org/drawingml/2006/picture">
+                <pic:pic xmlns:pic="http://schemas.openxmlformats.org/drawingml/2006/picture">
+                  <pic:nvPicPr>
+                    <pic:cNvPr id="0" name="Picture 3" descr="Difference Between Analog Signals and Digital Signals - Javatpoint"/>
+                    <pic:cNvPicPr>
+                      <a:picLocks noChangeAspect="1" noChangeArrowheads="1"/>
+                    </pic:cNvPicPr>
+                  </pic:nvPicPr>
+                  <pic:blipFill>
+                    <a:blip r:embed="rId29">
+                      <a:extLst>
+                        <a:ext uri="{28A0092B-C50C-407E-A947-70E740481C1C}">
+                          <a14:useLocalDpi xmlns:a14="http://schemas.microsoft.com/office/drawing/2010/main" val="0"/>
+                        </a:ext>
+                      </a:extLst>
+                    </a:blip>
+                    <a:srcRect/>
+                    <a:stretch>
+                      <a:fillRect/>
+                    </a:stretch>
+                  </pic:blipFill>
+                  <pic:spPr bwMode="auto">
+                    <a:xfrm>
+                      <a:off x="0" y="0"/>
+                      <a:ext cx="3287986" cy="2433110"/>
+                    </a:xfrm>
+                    <a:prstGeom prst="rect">
+                      <a:avLst/>
+                    </a:prstGeom>
+                    <a:noFill/>
+                    <a:ln>
+                      <a:noFill/>
+                    </a:ln>
+                  </pic:spPr>
+                </pic:pic>
+              </a:graphicData>
+            </a:graphic>
+          </wp:inline>
+        </w:drawing>
+      </w:r>
+    </w:p>
+    <w:p>
+      <w:pPr>
+        <w:rPr>
+          <w:rFonts w:asciiTheme="majorHAnsi" w:eastAsiaTheme="majorEastAsia" w:hAnsiTheme="majorHAnsi" w:cstheme="majorBidi"/>
+          <w:i/>
+          <w:iCs/>
+          <w:color w:val="2E74B5" w:themeColor="accent1" w:themeShade="BF"/>
+        </w:rPr>
+      </w:pPr>
+      <w:r>
+        <w:br w:type="page"/>
+      </w:r>
+    </w:p>
+    <w:p>
+      <w:pPr>
+        <w:pStyle w:val="Heading4"/>
+      </w:pPr>
+      <w:bookmarkStart w:id="37" w:name="_Toc122298968"/>
+      <w:proofErr w:type="gramStart"/>
+      <w:r>
+        <w:lastRenderedPageBreak/>
+        <w:t>UART</w:t>
+      </w:r>
+      <w:r>
+        <w:t xml:space="preserve"> /</w:t>
+      </w:r>
+      <w:proofErr w:type="gramEnd"/>
+      <w:r>
+        <w:t xml:space="preserve"> </w:t>
+      </w:r>
+      <w:r>
+        <w:t>USART:</w:t>
+      </w:r>
+      <w:bookmarkEnd w:id="37"/>
+    </w:p>
+    <w:p>
+      <w:pPr>
+        <w:ind w:left="708"/>
+      </w:pPr>
+      <w:r>
+        <w:t>UART (</w:t>
+      </w:r>
+      <w:r>
+        <w:t>universal asynchronous receiver-transmitter</w:t>
+      </w:r>
+      <w:proofErr w:type="gramStart"/>
+      <w:r>
+        <w:t>) /</w:t>
+      </w:r>
+      <w:proofErr w:type="gramEnd"/>
+      <w:r>
+        <w:t xml:space="preserve"> USART (</w:t>
+      </w:r>
+      <w:r>
+        <w:t>universal synchronous</w:t>
+      </w:r>
+      <w:r>
+        <w:t>-</w:t>
+      </w:r>
+      <w:r>
+        <w:t>asynchronous receiver-transmitter</w:t>
+      </w:r>
+      <w:r>
+        <w:t>)</w:t>
+      </w:r>
+      <w:r>
+        <w:t xml:space="preserve"> is een protocol voor het sturen van seriele data via twe</w:t>
+      </w:r>
+      <w:r>
+        <w:t xml:space="preserve">e </w:t>
+      </w:r>
+      <w:r>
+        <w:t xml:space="preserve">of </w:t>
+      </w:r>
+      <w:r>
+        <w:t>drie</w:t>
+      </w:r>
+      <w:r>
+        <w:t xml:space="preserve"> </w:t>
+      </w:r>
+      <w:r>
+        <w:t>draaden: TX</w:t>
+      </w:r>
+      <w:r>
+        <w:t>,</w:t>
+      </w:r>
+      <w:r>
+        <w:t xml:space="preserve"> RX</w:t>
+      </w:r>
+      <w:r>
+        <w:t xml:space="preserve"> en bij USART</w:t>
+      </w:r>
+      <w:r>
+        <w:t xml:space="preserve"> CLK</w:t>
+      </w:r>
+      <w:r>
+        <w:t>.</w:t>
+      </w:r>
+      <w:r>
+        <w:t xml:space="preserve"> </w:t>
+      </w:r>
+      <w:r>
+        <w:t>Bij UART</w:t>
+      </w:r>
+      <w:r>
+        <w:t xml:space="preserve"> en USART worden de TX en </w:t>
+      </w:r>
+      <w:proofErr w:type="gramStart"/>
+      <w:r>
+        <w:t>RX pins</w:t>
+      </w:r>
+      <w:proofErr w:type="gramEnd"/>
+      <w:r>
+        <w:t xml:space="preserve"> omgedraaid tussen devices.</w:t>
+      </w:r>
+    </w:p>
+    <w:p>
+      <w:pPr>
+        <w:ind w:left="708"/>
+      </w:pPr>
+      <w:r>
+        <w:rPr>
+          <w:noProof/>
+        </w:rPr>
+        <w:drawing>
+          <wp:inline distT="0" distB="0" distL="0" distR="0" wp14:anchorId="341756D3" wp14:editId="252133DE">
+            <wp:extent cx="5562600" cy="1825995"/>
+            <wp:effectExtent l="0" t="0" r="0" b="3175"/>
+            <wp:docPr id="24" name="Picture 24" descr="UART"/>
+            <wp:cNvGraphicFramePr>
+              <a:graphicFrameLocks xmlns:a="http://schemas.openxmlformats.org/drawingml/2006/main" noChangeAspect="1"/>
+            </wp:cNvGraphicFramePr>
+            <a:graphic xmlns:a="http://schemas.openxmlformats.org/drawingml/2006/main">
+              <a:graphicData uri="http://schemas.openxmlformats.org/drawingml/2006/picture">
+                <pic:pic xmlns:pic="http://schemas.openxmlformats.org/drawingml/2006/picture">
+                  <pic:nvPicPr>
+                    <pic:cNvPr id="0" name="Picture 5" descr="UART"/>
+                    <pic:cNvPicPr>
+                      <a:picLocks noChangeAspect="1" noChangeArrowheads="1"/>
+                    </pic:cNvPicPr>
+                  </pic:nvPicPr>
+                  <pic:blipFill>
+                    <a:blip r:embed="rId30">
+                      <a:extLst>
+                        <a:ext uri="{28A0092B-C50C-407E-A947-70E740481C1C}">
+                          <a14:useLocalDpi xmlns:a14="http://schemas.microsoft.com/office/drawing/2010/main" val="0"/>
+                        </a:ext>
+                      </a:extLst>
+                    </a:blip>
+                    <a:srcRect/>
+                    <a:stretch>
+                      <a:fillRect/>
+                    </a:stretch>
+                  </pic:blipFill>
+                  <pic:spPr bwMode="auto">
+                    <a:xfrm>
+                      <a:off x="0" y="0"/>
+                      <a:ext cx="5576458" cy="1830544"/>
+                    </a:xfrm>
+                    <a:prstGeom prst="rect">
+                      <a:avLst/>
+                    </a:prstGeom>
+                    <a:noFill/>
+                    <a:ln>
+                      <a:noFill/>
+                    </a:ln>
+                  </pic:spPr>
+                </pic:pic>
+              </a:graphicData>
+            </a:graphic>
+          </wp:inline>
+        </w:drawing>
+      </w:r>
+    </w:p>
+    <w:p>
+      <w:pPr>
+        <w:ind w:left="708"/>
+      </w:pPr>
+      <w:r>
+        <w:t>Over de TX en RX draden worden de bits achter elkaar gestuurd</w:t>
+      </w:r>
+      <w:r>
+        <w:t xml:space="preserve"> op een snelheid die afgesproken moet zijn tussen beide devices</w:t>
+      </w:r>
+      <w:r>
+        <w:t xml:space="preserve"> omdat anders de bits op het verkeerde moment opgenomen worden</w:t>
+      </w:r>
+      <w:r>
+        <w:t xml:space="preserve"> deze afgesproken waarde heet de baud rate (of bit rate)</w:t>
+      </w:r>
+      <w:r>
+        <w:t>.</w:t>
+      </w:r>
+    </w:p>
+    <w:p>
+      <w:pPr>
+        <w:ind w:left="708"/>
+      </w:pPr>
+      <w:r>
+        <w:rPr>
+          <w:noProof/>
+        </w:rPr>
+        <w:drawing>
+          <wp:inline distT="0" distB="0" distL="0" distR="0" wp14:anchorId="5A591940" wp14:editId="48E7621B">
+            <wp:extent cx="3667125" cy="2012783"/>
+            <wp:effectExtent l="0" t="0" r="0" b="6985"/>
+            <wp:docPr id="26" name="Picture 26" descr="ECE4760 UART"/>
+            <wp:cNvGraphicFramePr>
+              <a:graphicFrameLocks xmlns:a="http://schemas.openxmlformats.org/drawingml/2006/main" noChangeAspect="1"/>
+            </wp:cNvGraphicFramePr>
+            <a:graphic xmlns:a="http://schemas.openxmlformats.org/drawingml/2006/main">
+              <a:graphicData uri="http://schemas.openxmlformats.org/drawingml/2006/picture">
+                <pic:pic xmlns:pic="http://schemas.openxmlformats.org/drawingml/2006/picture">
+                  <pic:nvPicPr>
+                    <pic:cNvPr id="0" name="Picture 9" descr="ECE4760 UART"/>
+                    <pic:cNvPicPr>
+                      <a:picLocks noChangeAspect="1" noChangeArrowheads="1"/>
+                    </pic:cNvPicPr>
+                  </pic:nvPicPr>
+                  <pic:blipFill>
+                    <a:blip r:embed="rId31">
+                      <a:extLst>
+                        <a:ext uri="{28A0092B-C50C-407E-A947-70E740481C1C}">
+                          <a14:useLocalDpi xmlns:a14="http://schemas.microsoft.com/office/drawing/2010/main" val="0"/>
+                        </a:ext>
+                      </a:extLst>
+                    </a:blip>
+                    <a:srcRect/>
+                    <a:stretch>
+                      <a:fillRect/>
+                    </a:stretch>
+                  </pic:blipFill>
+                  <pic:spPr bwMode="auto">
+                    <a:xfrm>
+                      <a:off x="0" y="0"/>
+                      <a:ext cx="3673602" cy="2016338"/>
+                    </a:xfrm>
+                    <a:prstGeom prst="rect">
+                      <a:avLst/>
+                    </a:prstGeom>
+                    <a:noFill/>
+                    <a:ln>
+                      <a:noFill/>
+                    </a:ln>
+                  </pic:spPr>
+                </pic:pic>
+              </a:graphicData>
+            </a:graphic>
+          </wp:inline>
+        </w:drawing>
+      </w:r>
+    </w:p>
+    <w:p>
+      <w:pPr>
+        <w:ind w:left="708"/>
+      </w:pPr>
+      <w:r>
+        <w:t xml:space="preserve">In het geval van USART is een gedeelde clock toegevoegd waardoor de </w:t>
+      </w:r>
+      <w:r>
+        <w:t xml:space="preserve">baud rate niet </w:t>
+      </w:r>
+      <w:proofErr w:type="gramStart"/>
+      <w:r>
+        <w:t>perse</w:t>
+      </w:r>
+      <w:proofErr w:type="gramEnd"/>
+      <w:r>
+        <w:t xml:space="preserve"> afgesproken hoeft te worden maar door een van de devices (meestal de master) geregeld te worden. Dit zorgt </w:t>
+      </w:r>
+      <w:proofErr w:type="gramStart"/>
+      <w:r>
+        <w:t>er voor</w:t>
+      </w:r>
+      <w:proofErr w:type="gramEnd"/>
+      <w:r>
+        <w:t xml:space="preserve"> dat er minder fouten gemaakt worden met het opnemen van de bits ook kan de clock uitgerekt worden als een van de microcontrollers het stuur moment niet haalt.</w:t>
+      </w:r>
+      <w:r>
+        <w:t xml:space="preserve"> Omdat deze clock line voor stabiliteit zorgt kan USART sneller werken dan UART</w:t>
+      </w:r>
+      <w:r>
+        <w:t xml:space="preserve"> </w:t>
+      </w:r>
+      <w:r>
+        <w:t xml:space="preserve">terwijl deze </w:t>
+      </w:r>
+      <w:r>
+        <w:t>b</w:t>
+      </w:r>
+      <w:r>
+        <w:t>etrouwbaar genoeg</w:t>
+      </w:r>
+      <w:r>
+        <w:t xml:space="preserve"> blijft</w:t>
+      </w:r>
+      <w:r>
+        <w:t>.</w:t>
+      </w:r>
+    </w:p>
+    <w:p>
+      <w:pPr>
+        <w:ind w:left="708"/>
+      </w:pPr>
+      <w:r>
+        <w:rPr>
+          <w:noProof/>
+        </w:rPr>
+        <w:drawing>
+          <wp:inline distT="0" distB="0" distL="0" distR="0" wp14:anchorId="32B43924" wp14:editId="1BA4DF9E">
+            <wp:extent cx="5760720" cy="1490980"/>
+            <wp:effectExtent l="0" t="0" r="0" b="0"/>
+            <wp:docPr id="27" name="Picture 27" descr="Rectangle&#10;&#10;Description automatically generated with medium confidence"/>
+            <wp:cNvGraphicFramePr>
+              <a:graphicFrameLocks xmlns:a="http://schemas.openxmlformats.org/drawingml/2006/main" noChangeAspect="1"/>
+            </wp:cNvGraphicFramePr>
+            <a:graphic xmlns:a="http://schemas.openxmlformats.org/drawingml/2006/main">
+              <a:graphicData uri="http://schemas.openxmlformats.org/drawingml/2006/picture">
+                <pic:pic xmlns:pic="http://schemas.openxmlformats.org/drawingml/2006/picture">
+                  <pic:nvPicPr>
+                    <pic:cNvPr id="27" name="Picture 27" descr="Rectangle&#10;&#10;Description automatically generated with medium confidence"/>
+                    <pic:cNvPicPr/>
+                  </pic:nvPicPr>
+                  <pic:blipFill>
+                    <a:blip r:embed="rId32"/>
+                    <a:stretch>
+                      <a:fillRect/>
+                    </a:stretch>
+                  </pic:blipFill>
+                  <pic:spPr>
+                    <a:xfrm>
+                      <a:off x="0" y="0"/>
+                      <a:ext cx="5760720" cy="1490980"/>
+                    </a:xfrm>
+                    <a:prstGeom prst="rect">
+                      <a:avLst/>
+                    </a:prstGeom>
+                  </pic:spPr>
+                </pic:pic>
+              </a:graphicData>
+            </a:graphic>
+          </wp:inline>
+        </w:drawing>
+      </w:r>
+    </w:p>
+    <w:p>
+      <w:pPr>
+        <w:ind w:left="708"/>
+      </w:pPr>
+      <w:r>
+        <w:lastRenderedPageBreak/>
+        <w:t xml:space="preserve">Er zijn nog een paar andere afsplitsingen van het UART/USART protocol zoals bijvoorbeeld </w:t>
+      </w:r>
+      <w:r>
+        <w:t>RS-232</w:t>
+      </w:r>
+      <w:r>
+        <w:t xml:space="preserve"> maar dit </w:t>
+      </w:r>
+      <w:proofErr w:type="gramStart"/>
+      <w:r>
+        <w:t>word</w:t>
+      </w:r>
+      <w:proofErr w:type="gramEnd"/>
+      <w:r>
+        <w:t xml:space="preserve"> bijna niet meer gebruikt dus dit ga ik niet uitleggen.</w:t>
+      </w:r>
+    </w:p>
+    <w:p>
+      <w:pPr>
+        <w:pStyle w:val="Heading4"/>
+      </w:pPr>
+      <w:bookmarkStart w:id="38" w:name="_Toc122298969"/>
+      <w:r>
+        <w:t>CAN:</w:t>
+      </w:r>
+      <w:bookmarkEnd w:id="38"/>
+    </w:p>
+    <w:p>
+      <w:pPr>
+        <w:pStyle w:val="Heading4"/>
+      </w:pPr>
+      <w:bookmarkStart w:id="39" w:name="_Toc122298970"/>
+      <w:r>
+        <w:t>I2C:</w:t>
+      </w:r>
+      <w:bookmarkEnd w:id="39"/>
+    </w:p>
+    <w:p>
+      <w:pPr>
+        <w:pStyle w:val="Heading4"/>
+      </w:pPr>
+      <w:bookmarkStart w:id="40" w:name="_Toc122298971"/>
+      <w:r>
+        <w:t>SPI:</w:t>
+      </w:r>
+      <w:bookmarkEnd w:id="40"/>
+    </w:p>
+    <w:p>
+      <w:pPr>
+        <w:pStyle w:val="Heading4"/>
+      </w:pPr>
+      <w:r>
+        <w:t>Sensors:</w:t>
+      </w:r>
+    </w:p>
+    <w:p>
+      <w:pPr>
+        <w:ind w:left="708"/>
+      </w:pPr>
+    </w:p>
+    <w:p>
+      <w:pPr>
+        <w:ind w:left="708"/>
+      </w:pPr>
+    </w:p>
     <w:p>
       <w:pPr>
         <w:pStyle w:val="NoSpacing"/>
@@ -3593,7 +5998,6 @@
         </w:rPr>
         <w:t xml:space="preserve">project </w:t>
       </w:r>
-      <w:proofErr w:type="spellStart"/>
       <w:r>
         <w:rPr>
           <w:rFonts w:ascii="Arial" w:hAnsi="Arial" w:cs="Arial"/>
@@ -3603,7 +6007,6 @@
         </w:rPr>
         <w:t>POC’s</w:t>
       </w:r>
-      <w:proofErr w:type="spellEnd"/>
       <w:r>
         <w:rPr>
           <w:rFonts w:ascii="Arial" w:hAnsi="Arial" w:cs="Arial"/>
@@ -3782,19 +6185,8 @@
           <w:sz w:val="20"/>
           <w:szCs w:val="20"/>
         </w:rPr>
-        <w:t xml:space="preserve">et testresultaat! Dit kan een beschrijving zijn of een screenshot van de </w:t>
-      </w:r>
-      <w:proofErr w:type="spellStart"/>
-      <w:r>
-        <w:rPr>
-          <w:rFonts w:ascii="Arial" w:hAnsi="Arial" w:cs="Arial"/>
-          <w:i/>
-          <w:sz w:val="20"/>
-          <w:szCs w:val="20"/>
-        </w:rPr>
-        <w:t>Serial</w:t>
-      </w:r>
-      <w:proofErr w:type="spellEnd"/>
+        <w:t>et testresultaat! Dit kan een beschrijving zijn of een screenshot van de Serial</w:t>
+      </w:r>
       <w:r>
         <w:rPr>
           <w:rFonts w:ascii="Arial" w:hAnsi="Arial" w:cs="Arial"/>
@@ -3873,44 +6265,36 @@
         <w:rPr>
           <w:bCs/>
         </w:rPr>
-        <w:t xml:space="preserve"> </w:t>
-      </w:r>
-      <w:proofErr w:type="spellStart"/>
+        <w:t xml:space="preserve"> POC</w:t>
+      </w:r>
       <w:r>
         <w:rPr>
           <w:bCs/>
         </w:rPr>
-        <w:t>POC</w:t>
+        <w:t>’</w:t>
       </w:r>
       <w:r>
         <w:rPr>
           <w:bCs/>
         </w:rPr>
-        <w:t>’</w:t>
+        <w:t>s</w:t>
       </w:r>
       <w:r>
         <w:rPr>
           <w:bCs/>
         </w:rPr>
-        <w:t>s</w:t>
-      </w:r>
-      <w:proofErr w:type="spellEnd"/>
+        <w:t xml:space="preserve"> die je hebt gedaan buiten het project om. Deze doe je vooral om de leerdoelen goed onder de knie te krijgen</w:t>
+      </w:r>
       <w:r>
         <w:rPr>
           <w:bCs/>
         </w:rPr>
-        <w:t xml:space="preserve"> die je hebt gedaan buiten het project om. Deze doe je vooral om de leerdoelen goed onder de knie te krijgen</w:t>
+        <w:t>.</w:t>
       </w:r>
       <w:r>
         <w:rPr>
           <w:bCs/>
         </w:rPr>
-        <w:t>.</w:t>
-      </w:r>
-      <w:r>
-        <w:rPr>
-          <w:bCs/>
-        </w:rPr>
         <w:t>&gt;</w:t>
       </w:r>
     </w:p>
@@ -3918,11 +6302,13 @@
       <w:pPr>
         <w:pStyle w:val="Heading2"/>
       </w:pPr>
-      <w:bookmarkStart w:id="13" w:name="_Toc63081109"/>
+      <w:bookmarkStart w:id="41" w:name="_Toc122298793"/>
+      <w:bookmarkStart w:id="42" w:name="_Toc122298972"/>
       <w:r>
         <w:t>Sprint 2: Tussenproduct</w:t>
       </w:r>
-      <w:bookmarkEnd w:id="13"/>
+      <w:bookmarkEnd w:id="41"/>
+      <w:bookmarkEnd w:id="42"/>
     </w:p>
     <w:p>
       <w:pPr>
@@ -4070,39 +6456,8 @@
           <w:sz w:val="20"/>
           <w:szCs w:val="20"/>
         </w:rPr>
-        <w:t xml:space="preserve">hardware opstelling (bv. in </w:t>
-      </w:r>
-      <w:proofErr w:type="spellStart"/>
-      <w:r>
-        <w:rPr>
-          <w:rFonts w:ascii="Arial" w:hAnsi="Arial" w:cs="Arial"/>
-          <w:i/>
-          <w:sz w:val="20"/>
-          <w:szCs w:val="20"/>
-        </w:rPr>
-        <w:t>Tinkercad</w:t>
-      </w:r>
-      <w:proofErr w:type="spellEnd"/>
-      <w:r>
-        <w:rPr>
-          <w:rFonts w:ascii="Arial" w:hAnsi="Arial" w:cs="Arial"/>
-          <w:i/>
-          <w:sz w:val="20"/>
-          <w:szCs w:val="20"/>
-        </w:rPr>
-        <w:t xml:space="preserve">, </w:t>
-      </w:r>
-      <w:proofErr w:type="spellStart"/>
-      <w:r>
-        <w:rPr>
-          <w:rFonts w:ascii="Arial" w:hAnsi="Arial" w:cs="Arial"/>
-          <w:i/>
-          <w:sz w:val="20"/>
-          <w:szCs w:val="20"/>
-        </w:rPr>
-        <w:t>Fritzing</w:t>
-      </w:r>
-      <w:proofErr w:type="spellEnd"/>
+        <w:t>hardware opstelling (bv. in Tinkercad, Fritzing</w:t>
+      </w:r>
       <w:r>
         <w:rPr>
           <w:rFonts w:ascii="Arial" w:hAnsi="Arial" w:cs="Arial"/>
@@ -4203,19 +6558,8 @@
           <w:sz w:val="20"/>
           <w:szCs w:val="20"/>
         </w:rPr>
-        <w:t xml:space="preserve">et testresultaat! Dit kan een beschrijving zijn of een screenshot van de </w:t>
-      </w:r>
-      <w:proofErr w:type="spellStart"/>
-      <w:r>
-        <w:rPr>
-          <w:rFonts w:ascii="Arial" w:hAnsi="Arial" w:cs="Arial"/>
-          <w:i/>
-          <w:sz w:val="20"/>
-          <w:szCs w:val="20"/>
-        </w:rPr>
-        <w:t>Serial</w:t>
-      </w:r>
-      <w:proofErr w:type="spellEnd"/>
+        <w:t>et testresultaat! Dit kan een beschrijving zijn of een screenshot van de Serial</w:t>
+      </w:r>
       <w:r>
         <w:rPr>
           <w:rFonts w:ascii="Arial" w:hAnsi="Arial" w:cs="Arial"/>
@@ -4297,32 +6641,24 @@
         <w:rPr>
           <w:bCs/>
         </w:rPr>
-        <w:t xml:space="preserve"> </w:t>
-      </w:r>
-      <w:proofErr w:type="spellStart"/>
+        <w:t xml:space="preserve"> POC</w:t>
+      </w:r>
       <w:r>
         <w:rPr>
           <w:bCs/>
         </w:rPr>
-        <w:t>POC</w:t>
+        <w:t>’</w:t>
       </w:r>
       <w:r>
         <w:rPr>
           <w:bCs/>
         </w:rPr>
-        <w:t>’</w:t>
+        <w:t>s</w:t>
       </w:r>
       <w:r>
         <w:rPr>
           <w:bCs/>
         </w:rPr>
-        <w:t>s</w:t>
-      </w:r>
-      <w:proofErr w:type="spellEnd"/>
-      <w:r>
-        <w:rPr>
-          <w:bCs/>
-        </w:rPr>
         <w:t xml:space="preserve"> die je hebt gedaan buiten het project om. Deze doe je vooral om de leerdoelen goed onder de knie te krijgen.&gt;</w:t>
       </w:r>
     </w:p>
@@ -4330,11 +6666,13 @@
       <w:pPr>
         <w:pStyle w:val="Heading2"/>
       </w:pPr>
-      <w:bookmarkStart w:id="14" w:name="_Toc63081110"/>
+      <w:bookmarkStart w:id="43" w:name="_Toc122298794"/>
+      <w:bookmarkStart w:id="44" w:name="_Toc122298973"/>
       <w:r>
         <w:t>Sprint3: Eindproduct</w:t>
       </w:r>
-      <w:bookmarkEnd w:id="14"/>
+      <w:bookmarkEnd w:id="43"/>
+      <w:bookmarkEnd w:id="44"/>
     </w:p>
     <w:p>
       <w:pPr>
@@ -4473,39 +6811,8 @@
           <w:sz w:val="20"/>
           <w:szCs w:val="20"/>
         </w:rPr>
-        <w:t xml:space="preserve">hardware opstelling (bv. in </w:t>
-      </w:r>
-      <w:proofErr w:type="spellStart"/>
-      <w:r>
-        <w:rPr>
-          <w:rFonts w:ascii="Arial" w:hAnsi="Arial" w:cs="Arial"/>
-          <w:i/>
-          <w:sz w:val="20"/>
-          <w:szCs w:val="20"/>
-        </w:rPr>
-        <w:t>Tinkercad</w:t>
-      </w:r>
-      <w:proofErr w:type="spellEnd"/>
-      <w:r>
-        <w:rPr>
-          <w:rFonts w:ascii="Arial" w:hAnsi="Arial" w:cs="Arial"/>
-          <w:i/>
-          <w:sz w:val="20"/>
-          <w:szCs w:val="20"/>
-        </w:rPr>
-        <w:t xml:space="preserve">, </w:t>
-      </w:r>
-      <w:proofErr w:type="spellStart"/>
-      <w:r>
-        <w:rPr>
-          <w:rFonts w:ascii="Arial" w:hAnsi="Arial" w:cs="Arial"/>
-          <w:i/>
-          <w:sz w:val="20"/>
-          <w:szCs w:val="20"/>
-        </w:rPr>
-        <w:t>Fritzing</w:t>
-      </w:r>
-      <w:proofErr w:type="spellEnd"/>
+        <w:t>hardware opstelling (bv. in Tinkercad, Fritzing</w:t>
+      </w:r>
       <w:r>
         <w:rPr>
           <w:rFonts w:ascii="Arial" w:hAnsi="Arial" w:cs="Arial"/>
@@ -4606,19 +6913,8 @@
           <w:sz w:val="20"/>
           <w:szCs w:val="20"/>
         </w:rPr>
-        <w:t xml:space="preserve">et testresultaat! Dit kan een beschrijving zijn of een screenshot van de </w:t>
-      </w:r>
-      <w:proofErr w:type="spellStart"/>
-      <w:r>
-        <w:rPr>
-          <w:rFonts w:ascii="Arial" w:hAnsi="Arial" w:cs="Arial"/>
-          <w:i/>
-          <w:sz w:val="20"/>
-          <w:szCs w:val="20"/>
-        </w:rPr>
-        <w:t>Serial</w:t>
-      </w:r>
-      <w:proofErr w:type="spellEnd"/>
+        <w:t>et testresultaat! Dit kan een beschrijving zijn of een screenshot van de Serial</w:t>
+      </w:r>
       <w:r>
         <w:rPr>
           <w:rFonts w:ascii="Arial" w:hAnsi="Arial" w:cs="Arial"/>
@@ -4700,28 +6996,20 @@
         <w:rPr>
           <w:bCs/>
         </w:rPr>
-        <w:t xml:space="preserve"> </w:t>
-      </w:r>
-      <w:proofErr w:type="spellStart"/>
+        <w:t xml:space="preserve"> POC</w:t>
+      </w:r>
       <w:r>
         <w:rPr>
           <w:bCs/>
         </w:rPr>
-        <w:t>POC</w:t>
+        <w:t>’</w:t>
       </w:r>
       <w:r>
         <w:rPr>
           <w:bCs/>
         </w:rPr>
-        <w:t>’</w:t>
-      </w:r>
-      <w:r>
-        <w:rPr>
-          <w:bCs/>
-        </w:rPr>
         <w:t>s</w:t>
       </w:r>
-      <w:proofErr w:type="spellEnd"/>
       <w:r>
         <w:rPr>
           <w:bCs/>
@@ -4754,7 +7042,8 @@
       <w:pPr>
         <w:pStyle w:val="Heading1"/>
       </w:pPr>
-      <w:bookmarkStart w:id="15" w:name="_Toc63081111"/>
+      <w:bookmarkStart w:id="45" w:name="_Toc122298795"/>
+      <w:bookmarkStart w:id="46" w:name="_Toc122298974"/>
       <w:proofErr w:type="gramStart"/>
       <w:r>
         <w:rPr>
@@ -4770,17 +7059,20 @@
         </w:rPr>
         <w:t xml:space="preserve"> evaluatie</w:t>
       </w:r>
-      <w:bookmarkEnd w:id="15"/>
+      <w:bookmarkEnd w:id="45"/>
+      <w:bookmarkEnd w:id="46"/>
     </w:p>
     <w:p>
       <w:pPr>
         <w:pStyle w:val="Heading2"/>
       </w:pPr>
-      <w:bookmarkStart w:id="16" w:name="_Toc63081112"/>
+      <w:bookmarkStart w:id="47" w:name="_Toc122298796"/>
+      <w:bookmarkStart w:id="48" w:name="_Toc122298975"/>
       <w:r>
         <w:t>Waar ben ik trots op?</w:t>
       </w:r>
-      <w:bookmarkEnd w:id="16"/>
+      <w:bookmarkEnd w:id="47"/>
+      <w:bookmarkEnd w:id="48"/>
     </w:p>
     <w:p>
       <w:pPr>
@@ -4817,11 +7109,13 @@
       <w:pPr>
         <w:pStyle w:val="Heading2"/>
       </w:pPr>
-      <w:bookmarkStart w:id="17" w:name="_Toc63081113"/>
+      <w:bookmarkStart w:id="49" w:name="_Toc122298797"/>
+      <w:bookmarkStart w:id="50" w:name="_Toc122298976"/>
       <w:r>
         <w:t>Wat doe ik een volgende keer anders?</w:t>
       </w:r>
-      <w:bookmarkEnd w:id="17"/>
+      <w:bookmarkEnd w:id="49"/>
+      <w:bookmarkEnd w:id="50"/>
     </w:p>
     <w:p>
       <w:pPr>
@@ -4858,7 +7152,8 @@
       <w:pPr>
         <w:pStyle w:val="Heading2"/>
       </w:pPr>
-      <w:bookmarkStart w:id="18" w:name="_Toc63081114"/>
+      <w:bookmarkStart w:id="51" w:name="_Toc122298798"/>
+      <w:bookmarkStart w:id="52" w:name="_Toc122298977"/>
       <w:r>
         <w:t xml:space="preserve">Welke formatieve indicatie zou ik mezelf geven voor de </w:t>
       </w:r>
@@ -4871,7 +7166,8 @@
       <w:r>
         <w:t>?</w:t>
       </w:r>
-      <w:bookmarkEnd w:id="18"/>
+      <w:bookmarkEnd w:id="51"/>
+      <w:bookmarkEnd w:id="52"/>
     </w:p>
     <w:tbl>
       <w:tblPr>
@@ -4976,15 +7272,7 @@
           </w:tcPr>
           <w:p>
             <w:r>
-              <w:t xml:space="preserve">Interactieve </w:t>
-            </w:r>
-            <w:proofErr w:type="spellStart"/>
-            <w:r>
-              <w:t>embedded</w:t>
-            </w:r>
-            <w:proofErr w:type="spellEnd"/>
-            <w:r>
-              <w:t xml:space="preserve"> systemen</w:t>
+              <w:t>Interactieve embedded systemen</w:t>
             </w:r>
           </w:p>
         </w:tc>
@@ -5094,55 +7382,7 @@
             </w:r>
             <w:proofErr w:type="gramEnd"/>
             <w:r>
-              <w:t xml:space="preserve"> toe: </w:t>
-            </w:r>
-            <w:proofErr w:type="spellStart"/>
-            <w:r>
-              <w:t>objects</w:t>
-            </w:r>
-            <w:proofErr w:type="spellEnd"/>
-            <w:r>
-              <w:t xml:space="preserve">, classes en </w:t>
-            </w:r>
-            <w:proofErr w:type="spellStart"/>
-            <w:r>
-              <w:t>encapsulation</w:t>
-            </w:r>
-            <w:proofErr w:type="spellEnd"/>
-            <w:r>
-              <w:t xml:space="preserve">, d.w.z.: </w:t>
-            </w:r>
-            <w:proofErr w:type="spellStart"/>
-            <w:r>
-              <w:t>constructors</w:t>
-            </w:r>
-            <w:proofErr w:type="spellEnd"/>
-            <w:r>
-              <w:t xml:space="preserve">, private fields, </w:t>
-            </w:r>
-            <w:proofErr w:type="spellStart"/>
-            <w:r>
-              <w:t>properties</w:t>
-            </w:r>
-            <w:proofErr w:type="spellEnd"/>
-            <w:r>
-              <w:t xml:space="preserve"> en </w:t>
-            </w:r>
-            <w:proofErr w:type="spellStart"/>
-            <w:r>
-              <w:t>methods</w:t>
-            </w:r>
-            <w:proofErr w:type="spellEnd"/>
-            <w:r>
-              <w:t xml:space="preserve">. De focus hierbij is op leesbare (b.v. naamgeving, </w:t>
-            </w:r>
-            <w:proofErr w:type="spellStart"/>
-            <w:r>
-              <w:t>indentation</w:t>
-            </w:r>
-            <w:proofErr w:type="spellEnd"/>
-            <w:r>
-              <w:t>) en onderhoudbare programma’s en robuustheid van het product.</w:t>
+              <w:t xml:space="preserve"> toe: objects, classes en encapsulation, d.w.z.: constructors, private fields, properties en methods. De focus hierbij is op leesbare (b.v. naamgeving, indentation) en onderhoudbare programma’s en robuustheid van het product.</w:t>
             </w:r>
           </w:p>
         </w:tc>
@@ -5305,15 +7545,7 @@
           </w:tcPr>
           <w:p>
             <w:r>
-              <w:t xml:space="preserve">Naast de genoemde I/O technieken kun je ook </w:t>
-            </w:r>
-            <w:proofErr w:type="spellStart"/>
-            <w:r>
-              <w:t>pulsbreedtemodulatie</w:t>
-            </w:r>
-            <w:proofErr w:type="spellEnd"/>
-            <w:r>
-              <w:t xml:space="preserve"> en analoge input interpreteren en toepassen.</w:t>
+              <w:t>Naast de genoemde I/O technieken kun je ook pulsbreedtemodulatie en analoge input interpreteren en toepassen.</w:t>
             </w:r>
           </w:p>
         </w:tc>
@@ -5386,12 +7618,7 @@
       </w:pPr>
     </w:p>
     <w:sectPr>
-      <w:headerReference w:type="even" r:id="rId14"/>
-      <w:headerReference w:type="default" r:id="rId15"/>
-      <w:footerReference w:type="even" r:id="rId16"/>
-      <w:footerReference w:type="default" r:id="rId17"/>
-      <w:headerReference w:type="first" r:id="rId18"/>
-      <w:footerReference w:type="first" r:id="rId19"/>
+      <w:footerReference w:type="default" r:id="rId33"/>
       <w:pgSz w:w="11906" w:h="16838"/>
       <w:pgMar w:top="1417" w:right="1417" w:bottom="1417" w:left="1417" w:header="708" w:footer="708" w:gutter="0"/>
       <w:pgNumType w:start="1"/>
@@ -5429,16 +7656,6 @@
 </file>
 
 <file path=word/footer1.xml><?xml version="1.0" encoding="utf-8"?>
-<w:ftr xmlns:wpc="http://schemas.microsoft.com/office/word/2010/wordprocessingCanvas" xmlns:cx="http://schemas.microsoft.com/office/drawing/2014/chartex" xmlns:cx1="http://schemas.microsoft.com/office/drawing/2015/9/8/chartex" xmlns:cx2="http://schemas.microsoft.com/office/drawing/2015/10/21/chartex" xmlns:cx3="http://schemas.microsoft.com/office/drawing/2016/5/9/chartex" xmlns:cx4="http://schemas.microsoft.com/office/drawing/2016/5/10/chartex" xmlns:cx5="http://schemas.microsoft.com/office/drawing/2016/5/11/chartex" xmlns:cx6="http://schemas.microsoft.com/office/drawing/2016/5/12/chartex" xmlns:cx7="http://schemas.microsoft.com/office/drawing/2016/5/13/chartex" xmlns:cx8="http://schemas.microsoft.com/office/drawing/2016/5/14/chartex" xmlns:mc="http://schemas.openxmlformats.org/markup-compatibility/2006" xmlns:aink="http://schemas.microsoft.com/office/drawing/2016/ink" xmlns:am3d="http://schemas.microsoft.com/office/drawing/2017/model3d" xmlns:o="urn:schemas-microsoft-com:office:office" xmlns:oel="http://schemas.microsoft.com/office/2019/extlst" xmlns:r="http://schemas.openxmlformats.org/officeDocument/2006/relationships" xmlns:m="http://schemas.openxmlformats.org/officeDocument/2006/math" xmlns:v="urn:schemas-microsoft-com:vml" xmlns:wp14="http://schemas.microsoft.com/office/word/2010/wordprocessingDrawing" xmlns:wp="http://schemas.openxmlformats.org/drawingml/2006/wordprocessingDrawing" xmlns:w10="urn:schemas-microsoft-com:office:word" xmlns:w="http://schemas.openxmlformats.org/wordprocessingml/2006/main" xmlns:w14="http://schemas.microsoft.com/office/word/2010/wordml" xmlns:w15="http://schemas.microsoft.com/office/word/2012/wordml" xmlns:w16cex="http://schemas.microsoft.com/office/word/2018/wordml/cex" xmlns:w16cid="http://schemas.microsoft.com/office/word/2016/wordml/cid" xmlns:w16="http://schemas.microsoft.com/office/word/2018/wordml" xmlns:w16sdtdh="http://schemas.microsoft.com/office/word/2020/wordml/sdtdatahash" xmlns:w16se="http://schemas.microsoft.com/office/word/2015/wordml/symex" xmlns:wpg="http://schemas.microsoft.com/office/word/2010/wordprocessingGroup" xmlns:wpi="http://schemas.microsoft.com/office/word/2010/wordprocessingInk" xmlns:wne="http://schemas.microsoft.com/office/word/2006/wordml" xmlns:wps="http://schemas.microsoft.com/office/word/2010/wordprocessingShape" mc:Ignorable="w14 w15 w16se w16cid w16 w16cex w16sdtdh wp14">
-  <w:p>
-    <w:pPr>
-      <w:pStyle w:val="Footer"/>
-    </w:pPr>
-  </w:p>
-</w:ftr>
-</file>
-
-<file path=word/footer2.xml><?xml version="1.0" encoding="utf-8"?>
 <w:ftr xmlns:wpc="http://schemas.microsoft.com/office/word/2010/wordprocessingCanvas" xmlns:cx="http://schemas.microsoft.com/office/drawing/2014/chartex" xmlns:cx1="http://schemas.microsoft.com/office/drawing/2015/9/8/chartex" xmlns:cx2="http://schemas.microsoft.com/office/drawing/2015/10/21/chartex" xmlns:cx3="http://schemas.microsoft.com/office/drawing/2016/5/9/chartex" xmlns:cx4="http://schemas.microsoft.com/office/drawing/2016/5/10/chartex" xmlns:cx5="http://schemas.microsoft.com/office/drawing/2016/5/11/chartex" xmlns:cx6="http://schemas.microsoft.com/office/drawing/2016/5/12/chartex" xmlns:cx7="http://schemas.microsoft.com/office/drawing/2016/5/13/chartex" xmlns:cx8="http://schemas.microsoft.com/office/drawing/2016/5/14/chartex" xmlns:mc="http://schemas.openxmlformats.org/markup-compatibility/2006" xmlns:aink="http://schemas.microsoft.com/office/drawing/2016/ink" xmlns:am3d="http://schemas.microsoft.com/office/drawing/2017/model3d" xmlns:o="urn:schemas-microsoft-com:office:office" xmlns:oel="http://schemas.microsoft.com/office/2019/extlst" xmlns:r="http://schemas.openxmlformats.org/officeDocument/2006/relationships" xmlns:m="http://schemas.openxmlformats.org/officeDocument/2006/math" xmlns:v="urn:schemas-microsoft-com:vml" xmlns:wp14="http://schemas.microsoft.com/office/word/2010/wordprocessingDrawing" xmlns:wp="http://schemas.openxmlformats.org/drawingml/2006/wordprocessingDrawing" xmlns:w10="urn:schemas-microsoft-com:office:word" xmlns:w="http://schemas.openxmlformats.org/wordprocessingml/2006/main" xmlns:w14="http://schemas.microsoft.com/office/word/2010/wordml" xmlns:w15="http://schemas.microsoft.com/office/word/2012/wordml" xmlns:w16cex="http://schemas.microsoft.com/office/word/2018/wordml/cex" xmlns:w16cid="http://schemas.microsoft.com/office/word/2016/wordml/cid" xmlns:w16="http://schemas.microsoft.com/office/word/2018/wordml" xmlns:w16sdtdh="http://schemas.microsoft.com/office/word/2020/wordml/sdtdatahash" xmlns:w16se="http://schemas.microsoft.com/office/word/2015/wordml/symex" xmlns:wpg="http://schemas.microsoft.com/office/word/2010/wordprocessingGroup" xmlns:wpi="http://schemas.microsoft.com/office/word/2010/wordprocessingInk" xmlns:wne="http://schemas.microsoft.com/office/word/2006/wordml" xmlns:wps="http://schemas.microsoft.com/office/word/2010/wordprocessingShape" mc:Ignorable="w14 w15 w16se w16cid w16 w16cex w16sdtdh wp14">
   <w:sdt>
     <w:sdtPr>
@@ -5542,16 +7759,6 @@
 </w:ftr>
 </file>
 
-<file path=word/footer3.xml><?xml version="1.0" encoding="utf-8"?>
-<w:ftr xmlns:wpc="http://schemas.microsoft.com/office/word/2010/wordprocessingCanvas" xmlns:cx="http://schemas.microsoft.com/office/drawing/2014/chartex" xmlns:cx1="http://schemas.microsoft.com/office/drawing/2015/9/8/chartex" xmlns:cx2="http://schemas.microsoft.com/office/drawing/2015/10/21/chartex" xmlns:cx3="http://schemas.microsoft.com/office/drawing/2016/5/9/chartex" xmlns:cx4="http://schemas.microsoft.com/office/drawing/2016/5/10/chartex" xmlns:cx5="http://schemas.microsoft.com/office/drawing/2016/5/11/chartex" xmlns:cx6="http://schemas.microsoft.com/office/drawing/2016/5/12/chartex" xmlns:cx7="http://schemas.microsoft.com/office/drawing/2016/5/13/chartex" xmlns:cx8="http://schemas.microsoft.com/office/drawing/2016/5/14/chartex" xmlns:mc="http://schemas.openxmlformats.org/markup-compatibility/2006" xmlns:aink="http://schemas.microsoft.com/office/drawing/2016/ink" xmlns:am3d="http://schemas.microsoft.com/office/drawing/2017/model3d" xmlns:o="urn:schemas-microsoft-com:office:office" xmlns:oel="http://schemas.microsoft.com/office/2019/extlst" xmlns:r="http://schemas.openxmlformats.org/officeDocument/2006/relationships" xmlns:m="http://schemas.openxmlformats.org/officeDocument/2006/math" xmlns:v="urn:schemas-microsoft-com:vml" xmlns:wp14="http://schemas.microsoft.com/office/word/2010/wordprocessingDrawing" xmlns:wp="http://schemas.openxmlformats.org/drawingml/2006/wordprocessingDrawing" xmlns:w10="urn:schemas-microsoft-com:office:word" xmlns:w="http://schemas.openxmlformats.org/wordprocessingml/2006/main" xmlns:w14="http://schemas.microsoft.com/office/word/2010/wordml" xmlns:w15="http://schemas.microsoft.com/office/word/2012/wordml" xmlns:w16cex="http://schemas.microsoft.com/office/word/2018/wordml/cex" xmlns:w16cid="http://schemas.microsoft.com/office/word/2016/wordml/cid" xmlns:w16="http://schemas.microsoft.com/office/word/2018/wordml" xmlns:w16sdtdh="http://schemas.microsoft.com/office/word/2020/wordml/sdtdatahash" xmlns:w16se="http://schemas.microsoft.com/office/word/2015/wordml/symex" xmlns:wpg="http://schemas.microsoft.com/office/word/2010/wordprocessingGroup" xmlns:wpi="http://schemas.microsoft.com/office/word/2010/wordprocessingInk" xmlns:wne="http://schemas.microsoft.com/office/word/2006/wordml" xmlns:wps="http://schemas.microsoft.com/office/word/2010/wordprocessingShape" mc:Ignorable="w14 w15 w16se w16cid w16 w16cex w16sdtdh wp14">
-  <w:p>
-    <w:pPr>
-      <w:pStyle w:val="Footer"/>
-    </w:pPr>
-  </w:p>
-</w:ftr>
-</file>
-
 <file path=word/footnotes.xml><?xml version="1.0" encoding="utf-8"?>
 <w:footnotes xmlns:wpc="http://schemas.microsoft.com/office/word/2010/wordprocessingCanvas" xmlns:cx="http://schemas.microsoft.com/office/drawing/2014/chartex" xmlns:cx1="http://schemas.microsoft.com/office/drawing/2015/9/8/chartex" xmlns:cx2="http://schemas.microsoft.com/office/drawing/2015/10/21/chartex" xmlns:cx3="http://schemas.microsoft.com/office/drawing/2016/5/9/chartex" xmlns:cx4="http://schemas.microsoft.com/office/drawing/2016/5/10/chartex" xmlns:cx5="http://schemas.microsoft.com/office/drawing/2016/5/11/chartex" xmlns:cx6="http://schemas.microsoft.com/office/drawing/2016/5/12/chartex" xmlns:cx7="http://schemas.microsoft.com/office/drawing/2016/5/13/chartex" xmlns:cx8="http://schemas.microsoft.com/office/drawing/2016/5/14/chartex" xmlns:mc="http://schemas.openxmlformats.org/markup-compatibility/2006" xmlns:aink="http://schemas.microsoft.com/office/drawing/2016/ink" xmlns:am3d="http://schemas.microsoft.com/office/drawing/2017/model3d" xmlns:o="urn:schemas-microsoft-com:office:office" xmlns:oel="http://schemas.microsoft.com/office/2019/extlst" xmlns:r="http://schemas.openxmlformats.org/officeDocument/2006/relationships" xmlns:m="http://schemas.openxmlformats.org/officeDocument/2006/math" xmlns:v="urn:schemas-microsoft-com:vml" xmlns:wp14="http://schemas.microsoft.com/office/word/2010/wordprocessingDrawing" xmlns:wp="http://schemas.openxmlformats.org/drawingml/2006/wordprocessingDrawing" xmlns:w10="urn:schemas-microsoft-com:office:word" xmlns:w="http://schemas.openxmlformats.org/wordprocessingml/2006/main" xmlns:w14="http://schemas.microsoft.com/office/word/2010/wordml" xmlns:w15="http://schemas.microsoft.com/office/word/2012/wordml" xmlns:w16cex="http://schemas.microsoft.com/office/word/2018/wordml/cex" xmlns:w16cid="http://schemas.microsoft.com/office/word/2016/wordml/cid" xmlns:w16="http://schemas.microsoft.com/office/word/2018/wordml" xmlns:w16sdtdh="http://schemas.microsoft.com/office/word/2020/wordml/sdtdatahash" xmlns:w16se="http://schemas.microsoft.com/office/word/2015/wordml/symex" xmlns:wpg="http://schemas.microsoft.com/office/word/2010/wordprocessingGroup" xmlns:wpi="http://schemas.microsoft.com/office/word/2010/wordprocessingInk" xmlns:wne="http://schemas.microsoft.com/office/word/2006/wordml" xmlns:wps="http://schemas.microsoft.com/office/word/2010/wordprocessingShape" mc:Ignorable="w14 w15 w16se w16cid w16 w16cex w16sdtdh wp14">
   <w:footnote w:type="separator" w:id="-1">
@@ -5575,36 +7782,6 @@
     </w:p>
   </w:footnote>
 </w:footnotes>
-</file>
-
-<file path=word/header1.xml><?xml version="1.0" encoding="utf-8"?>
-<w:hdr xmlns:wpc="http://schemas.microsoft.com/office/word/2010/wordprocessingCanvas" xmlns:cx="http://schemas.microsoft.com/office/drawing/2014/chartex" xmlns:cx1="http://schemas.microsoft.com/office/drawing/2015/9/8/chartex" xmlns:cx2="http://schemas.microsoft.com/office/drawing/2015/10/21/chartex" xmlns:cx3="http://schemas.microsoft.com/office/drawing/2016/5/9/chartex" xmlns:cx4="http://schemas.microsoft.com/office/drawing/2016/5/10/chartex" xmlns:cx5="http://schemas.microsoft.com/office/drawing/2016/5/11/chartex" xmlns:cx6="http://schemas.microsoft.com/office/drawing/2016/5/12/chartex" xmlns:cx7="http://schemas.microsoft.com/office/drawing/2016/5/13/chartex" xmlns:cx8="http://schemas.microsoft.com/office/drawing/2016/5/14/chartex" xmlns:mc="http://schemas.openxmlformats.org/markup-compatibility/2006" xmlns:aink="http://schemas.microsoft.com/office/drawing/2016/ink" xmlns:am3d="http://schemas.microsoft.com/office/drawing/2017/model3d" xmlns:o="urn:schemas-microsoft-com:office:office" xmlns:oel="http://schemas.microsoft.com/office/2019/extlst" xmlns:r="http://schemas.openxmlformats.org/officeDocument/2006/relationships" xmlns:m="http://schemas.openxmlformats.org/officeDocument/2006/math" xmlns:v="urn:schemas-microsoft-com:vml" xmlns:wp14="http://schemas.microsoft.com/office/word/2010/wordprocessingDrawing" xmlns:wp="http://schemas.openxmlformats.org/drawingml/2006/wordprocessingDrawing" xmlns:w10="urn:schemas-microsoft-com:office:word" xmlns:w="http://schemas.openxmlformats.org/wordprocessingml/2006/main" xmlns:w14="http://schemas.microsoft.com/office/word/2010/wordml" xmlns:w15="http://schemas.microsoft.com/office/word/2012/wordml" xmlns:w16cex="http://schemas.microsoft.com/office/word/2018/wordml/cex" xmlns:w16cid="http://schemas.microsoft.com/office/word/2016/wordml/cid" xmlns:w16="http://schemas.microsoft.com/office/word/2018/wordml" xmlns:w16sdtdh="http://schemas.microsoft.com/office/word/2020/wordml/sdtdatahash" xmlns:w16se="http://schemas.microsoft.com/office/word/2015/wordml/symex" xmlns:wpg="http://schemas.microsoft.com/office/word/2010/wordprocessingGroup" xmlns:wpi="http://schemas.microsoft.com/office/word/2010/wordprocessingInk" xmlns:wne="http://schemas.microsoft.com/office/word/2006/wordml" xmlns:wps="http://schemas.microsoft.com/office/word/2010/wordprocessingShape" mc:Ignorable="w14 w15 w16se w16cid w16 w16cex w16sdtdh wp14">
-  <w:p>
-    <w:pPr>
-      <w:pStyle w:val="Header"/>
-    </w:pPr>
-  </w:p>
-</w:hdr>
-</file>
-
-<file path=word/header2.xml><?xml version="1.0" encoding="utf-8"?>
-<w:hdr xmlns:wpc="http://schemas.microsoft.com/office/word/2010/wordprocessingCanvas" xmlns:cx="http://schemas.microsoft.com/office/drawing/2014/chartex" xmlns:cx1="http://schemas.microsoft.com/office/drawing/2015/9/8/chartex" xmlns:cx2="http://schemas.microsoft.com/office/drawing/2015/10/21/chartex" xmlns:cx3="http://schemas.microsoft.com/office/drawing/2016/5/9/chartex" xmlns:cx4="http://schemas.microsoft.com/office/drawing/2016/5/10/chartex" xmlns:cx5="http://schemas.microsoft.com/office/drawing/2016/5/11/chartex" xmlns:cx6="http://schemas.microsoft.com/office/drawing/2016/5/12/chartex" xmlns:cx7="http://schemas.microsoft.com/office/drawing/2016/5/13/chartex" xmlns:cx8="http://schemas.microsoft.com/office/drawing/2016/5/14/chartex" xmlns:mc="http://schemas.openxmlformats.org/markup-compatibility/2006" xmlns:aink="http://schemas.microsoft.com/office/drawing/2016/ink" xmlns:am3d="http://schemas.microsoft.com/office/drawing/2017/model3d" xmlns:o="urn:schemas-microsoft-com:office:office" xmlns:oel="http://schemas.microsoft.com/office/2019/extlst" xmlns:r="http://schemas.openxmlformats.org/officeDocument/2006/relationships" xmlns:m="http://schemas.openxmlformats.org/officeDocument/2006/math" xmlns:v="urn:schemas-microsoft-com:vml" xmlns:wp14="http://schemas.microsoft.com/office/word/2010/wordprocessingDrawing" xmlns:wp="http://schemas.openxmlformats.org/drawingml/2006/wordprocessingDrawing" xmlns:w10="urn:schemas-microsoft-com:office:word" xmlns:w="http://schemas.openxmlformats.org/wordprocessingml/2006/main" xmlns:w14="http://schemas.microsoft.com/office/word/2010/wordml" xmlns:w15="http://schemas.microsoft.com/office/word/2012/wordml" xmlns:w16cex="http://schemas.microsoft.com/office/word/2018/wordml/cex" xmlns:w16cid="http://schemas.microsoft.com/office/word/2016/wordml/cid" xmlns:w16="http://schemas.microsoft.com/office/word/2018/wordml" xmlns:w16sdtdh="http://schemas.microsoft.com/office/word/2020/wordml/sdtdatahash" xmlns:w16se="http://schemas.microsoft.com/office/word/2015/wordml/symex" xmlns:wpg="http://schemas.microsoft.com/office/word/2010/wordprocessingGroup" xmlns:wpi="http://schemas.microsoft.com/office/word/2010/wordprocessingInk" xmlns:wne="http://schemas.microsoft.com/office/word/2006/wordml" xmlns:wps="http://schemas.microsoft.com/office/word/2010/wordprocessingShape" mc:Ignorable="w14 w15 w16se w16cid w16 w16cex w16sdtdh wp14">
-  <w:p>
-    <w:pPr>
-      <w:pStyle w:val="Header"/>
-    </w:pPr>
-  </w:p>
-</w:hdr>
-</file>
-
-<file path=word/header3.xml><?xml version="1.0" encoding="utf-8"?>
-<w:hdr xmlns:wpc="http://schemas.microsoft.com/office/word/2010/wordprocessingCanvas" xmlns:cx="http://schemas.microsoft.com/office/drawing/2014/chartex" xmlns:cx1="http://schemas.microsoft.com/office/drawing/2015/9/8/chartex" xmlns:cx2="http://schemas.microsoft.com/office/drawing/2015/10/21/chartex" xmlns:cx3="http://schemas.microsoft.com/office/drawing/2016/5/9/chartex" xmlns:cx4="http://schemas.microsoft.com/office/drawing/2016/5/10/chartex" xmlns:cx5="http://schemas.microsoft.com/office/drawing/2016/5/11/chartex" xmlns:cx6="http://schemas.microsoft.com/office/drawing/2016/5/12/chartex" xmlns:cx7="http://schemas.microsoft.com/office/drawing/2016/5/13/chartex" xmlns:cx8="http://schemas.microsoft.com/office/drawing/2016/5/14/chartex" xmlns:mc="http://schemas.openxmlformats.org/markup-compatibility/2006" xmlns:aink="http://schemas.microsoft.com/office/drawing/2016/ink" xmlns:am3d="http://schemas.microsoft.com/office/drawing/2017/model3d" xmlns:o="urn:schemas-microsoft-com:office:office" xmlns:oel="http://schemas.microsoft.com/office/2019/extlst" xmlns:r="http://schemas.openxmlformats.org/officeDocument/2006/relationships" xmlns:m="http://schemas.openxmlformats.org/officeDocument/2006/math" xmlns:v="urn:schemas-microsoft-com:vml" xmlns:wp14="http://schemas.microsoft.com/office/word/2010/wordprocessingDrawing" xmlns:wp="http://schemas.openxmlformats.org/drawingml/2006/wordprocessingDrawing" xmlns:w10="urn:schemas-microsoft-com:office:word" xmlns:w="http://schemas.openxmlformats.org/wordprocessingml/2006/main" xmlns:w14="http://schemas.microsoft.com/office/word/2010/wordml" xmlns:w15="http://schemas.microsoft.com/office/word/2012/wordml" xmlns:w16cex="http://schemas.microsoft.com/office/word/2018/wordml/cex" xmlns:w16cid="http://schemas.microsoft.com/office/word/2016/wordml/cid" xmlns:w16="http://schemas.microsoft.com/office/word/2018/wordml" xmlns:w16sdtdh="http://schemas.microsoft.com/office/word/2020/wordml/sdtdatahash" xmlns:w16se="http://schemas.microsoft.com/office/word/2015/wordml/symex" xmlns:wpg="http://schemas.microsoft.com/office/word/2010/wordprocessingGroup" xmlns:wpi="http://schemas.microsoft.com/office/word/2010/wordprocessingInk" xmlns:wne="http://schemas.microsoft.com/office/word/2006/wordml" xmlns:wps="http://schemas.microsoft.com/office/word/2010/wordprocessingShape" mc:Ignorable="w14 w15 w16se w16cid w16 w16cex w16sdtdh wp14">
-  <w:p>
-    <w:pPr>
-      <w:pStyle w:val="Header"/>
-    </w:pPr>
-  </w:p>
-</w:hdr>
 </file>
 
 <file path=word/numbering.xml><?xml version="1.0" encoding="utf-8"?>
@@ -7408,7 +9585,6 @@
     <w:next w:val="Normal"/>
     <w:link w:val="Heading4Char"/>
     <w:uiPriority w:val="9"/>
-    <w:semiHidden/>
     <w:unhideWhenUsed/>
     <w:qFormat/>
     <w:rsid w:val="000369DA"/>
@@ -7435,7 +9611,6 @@
     <w:next w:val="Normal"/>
     <w:link w:val="Heading5Char"/>
     <w:uiPriority w:val="9"/>
-    <w:semiHidden/>
     <w:unhideWhenUsed/>
     <w:qFormat/>
     <w:rsid w:val="000369DA"/>
@@ -7884,7 +10059,6 @@
     <w:basedOn w:val="DefaultParagraphFont"/>
     <w:link w:val="Heading4"/>
     <w:uiPriority w:val="9"/>
-    <w:semiHidden/>
     <w:rsid w:val="000369DA"/>
     <w:rPr>
       <w:rFonts w:asciiTheme="majorHAnsi" w:eastAsiaTheme="majorEastAsia" w:hAnsiTheme="majorHAnsi" w:cstheme="majorBidi"/>
@@ -7898,7 +10072,6 @@
     <w:basedOn w:val="DefaultParagraphFont"/>
     <w:link w:val="Heading5"/>
     <w:uiPriority w:val="9"/>
-    <w:semiHidden/>
     <w:rsid w:val="000369DA"/>
     <w:rPr>
       <w:rFonts w:asciiTheme="majorHAnsi" w:eastAsiaTheme="majorEastAsia" w:hAnsiTheme="majorHAnsi" w:cstheme="majorBidi"/>
@@ -8019,6 +10192,32 @@
       <w:color w:val="605E5C"/>
       <w:shd w:val="clear" w:color="auto" w:fill="E1DFDD"/>
     </w:rPr>
+  </w:style>
+  <w:style w:type="paragraph" w:styleId="TOC3">
+    <w:name w:val="toc 3"/>
+    <w:basedOn w:val="Normal"/>
+    <w:next w:val="Normal"/>
+    <w:autoRedefine/>
+    <w:uiPriority w:val="39"/>
+    <w:unhideWhenUsed/>
+    <w:rsid w:val="00D107D2"/>
+    <w:pPr>
+      <w:spacing w:after="100"/>
+      <w:ind w:left="440"/>
+    </w:pPr>
+  </w:style>
+  <w:style w:type="paragraph" w:styleId="TOC4">
+    <w:name w:val="toc 4"/>
+    <w:basedOn w:val="Normal"/>
+    <w:next w:val="Normal"/>
+    <w:autoRedefine/>
+    <w:uiPriority w:val="39"/>
+    <w:unhideWhenUsed/>
+    <w:rsid w:val="00D107D2"/>
+    <w:pPr>
+      <w:spacing w:after="100"/>
+      <w:ind w:left="660"/>
+    </w:pPr>
   </w:style>
 </w:styles>
 </file>

</xml_diff>

<commit_message>
Almost finished chapter 4
</commit_message>
<xml_diff>
--- a/Verdiepingsverslag.docx
+++ b/Verdiepingsverslag.docx
@@ -799,26 +799,169 @@
                 <w:lang w:val="en-US"/>
               </w:rPr>
             </w:pPr>
+            <w:proofErr w:type="spellStart"/>
             <w:r>
               <w:rPr>
                 <w:i/>
                 <w:lang w:val="en-US"/>
               </w:rPr>
-              <w:t>TinkerCad design, Breadboard design, Arduino tester, blinking led, debounce, trafic control, IO techniques</w:t>
+              <w:t>TinkerCad</w:t>
+            </w:r>
+            <w:proofErr w:type="spellEnd"/>
+            <w:r>
+              <w:rPr>
+                <w:i/>
+                <w:lang w:val="en-US"/>
+              </w:rPr>
+              <w:t xml:space="preserve"> design, Breadboard design, Arduino tester, blinking led, debounce, </w:t>
+            </w:r>
+            <w:proofErr w:type="spellStart"/>
+            <w:r>
+              <w:rPr>
+                <w:i/>
+                <w:lang w:val="en-US"/>
+              </w:rPr>
+              <w:t>trafic</w:t>
+            </w:r>
+            <w:proofErr w:type="spellEnd"/>
+            <w:r>
+              <w:rPr>
+                <w:i/>
+                <w:lang w:val="en-US"/>
+              </w:rPr>
+              <w:t xml:space="preserve"> control, IO techniques</w:t>
             </w:r>
             <w:r>
               <w:rPr>
                 <w:i/>
                 <w:lang w:val="en-US"/>
               </w:rPr>
-              <w:t xml:space="preserve"> </w:t>
+              <w:t xml:space="preserve"> (digital, analog, UART/ USART)</w:t>
+            </w:r>
+          </w:p>
+        </w:tc>
+      </w:tr>
+      <w:tr>
+        <w:tc>
+          <w:tcPr>
+            <w:tcW w:w="1794" w:type="dxa"/>
+          </w:tcPr>
+          <w:p>
+            <w:pPr>
+              <w:rPr>
+                <w:rFonts w:ascii="Arial" w:hAnsi="Arial" w:cs="Arial"/>
+                <w:bCs/>
+                <w:sz w:val="20"/>
+                <w:szCs w:val="20"/>
+                <w:lang w:val="en-US"/>
+              </w:rPr>
+            </w:pPr>
+            <w:r>
+              <w:rPr>
+                <w:rFonts w:ascii="Arial" w:hAnsi="Arial" w:cs="Arial"/>
+                <w:i/>
+                <w:sz w:val="20"/>
+                <w:szCs w:val="20"/>
+              </w:rPr>
+              <w:t>V1.</w:t>
             </w:r>
             <w:r>
               <w:rPr>
+                <w:rFonts w:ascii="Arial" w:hAnsi="Arial" w:cs="Arial"/>
                 <w:i/>
+                <w:sz w:val="20"/>
+                <w:szCs w:val="20"/>
+              </w:rPr>
+              <w:t>1</w:t>
+            </w:r>
+          </w:p>
+        </w:tc>
+        <w:tc>
+          <w:tcPr>
+            <w:tcW w:w="1794" w:type="dxa"/>
+          </w:tcPr>
+          <w:p>
+            <w:pPr>
+              <w:rPr>
+                <w:rFonts w:ascii="Arial" w:hAnsi="Arial" w:cs="Arial"/>
+                <w:b/>
+                <w:sz w:val="20"/>
+                <w:szCs w:val="20"/>
                 <w:lang w:val="en-US"/>
               </w:rPr>
-              <w:t>(digital, analog, UART/ USART)</w:t>
+            </w:pPr>
+            <w:r>
+              <w:rPr>
+                <w:rFonts w:ascii="Arial" w:hAnsi="Arial" w:cs="Arial"/>
+                <w:i/>
+                <w:sz w:val="20"/>
+                <w:szCs w:val="20"/>
+              </w:rPr>
+              <w:t>20</w:t>
+            </w:r>
+            <w:r>
+              <w:rPr>
+                <w:rFonts w:ascii="Arial" w:hAnsi="Arial" w:cs="Arial"/>
+                <w:i/>
+                <w:sz w:val="20"/>
+                <w:szCs w:val="20"/>
+              </w:rPr>
+              <w:t>-12-2022</w:t>
+            </w:r>
+          </w:p>
+        </w:tc>
+        <w:tc>
+          <w:tcPr>
+            <w:tcW w:w="1794" w:type="dxa"/>
+          </w:tcPr>
+          <w:p>
+            <w:pPr>
+              <w:rPr>
+                <w:rFonts w:ascii="Arial" w:hAnsi="Arial" w:cs="Arial"/>
+                <w:b/>
+                <w:sz w:val="20"/>
+                <w:szCs w:val="20"/>
+                <w:lang w:val="en-US"/>
+              </w:rPr>
+            </w:pPr>
+            <w:r>
+              <w:rPr>
+                <w:rFonts w:ascii="Arial" w:hAnsi="Arial" w:cs="Arial"/>
+                <w:i/>
+                <w:sz w:val="20"/>
+                <w:szCs w:val="20"/>
+              </w:rPr>
+              <w:t>Marijn Verschuren</w:t>
+            </w:r>
+          </w:p>
+        </w:tc>
+        <w:tc>
+          <w:tcPr>
+            <w:tcW w:w="3680" w:type="dxa"/>
+          </w:tcPr>
+          <w:p>
+            <w:pPr>
+              <w:rPr>
+                <w:rFonts w:ascii="Arial" w:hAnsi="Arial" w:cs="Arial"/>
+                <w:bCs/>
+                <w:i/>
+                <w:iCs/>
+                <w:sz w:val="20"/>
+                <w:szCs w:val="20"/>
+                <w:lang w:val="en-US"/>
+              </w:rPr>
+            </w:pPr>
+            <w:r>
+              <w:rPr>
+                <w:rFonts w:ascii="Arial" w:hAnsi="Arial" w:cs="Arial"/>
+                <w:bCs/>
+                <w:i/>
+                <w:iCs/>
+                <w:sz w:val="20"/>
+                <w:szCs w:val="20"/>
+                <w:lang w:val="en-US"/>
+              </w:rPr>
+              <w:t>CAN, I2C, SPI</w:t>
             </w:r>
           </w:p>
         </w:tc>
@@ -1021,72 +1164,6 @@
           </w:p>
         </w:tc>
       </w:tr>
-      <w:tr>
-        <w:tc>
-          <w:tcPr>
-            <w:tcW w:w="1794" w:type="dxa"/>
-          </w:tcPr>
-          <w:p>
-            <w:pPr>
-              <w:rPr>
-                <w:rFonts w:ascii="Arial" w:hAnsi="Arial" w:cs="Arial"/>
-                <w:b/>
-                <w:sz w:val="20"/>
-                <w:szCs w:val="20"/>
-                <w:lang w:val="en-US"/>
-              </w:rPr>
-            </w:pPr>
-          </w:p>
-        </w:tc>
-        <w:tc>
-          <w:tcPr>
-            <w:tcW w:w="1794" w:type="dxa"/>
-          </w:tcPr>
-          <w:p>
-            <w:pPr>
-              <w:rPr>
-                <w:rFonts w:ascii="Arial" w:hAnsi="Arial" w:cs="Arial"/>
-                <w:b/>
-                <w:sz w:val="20"/>
-                <w:szCs w:val="20"/>
-                <w:lang w:val="en-US"/>
-              </w:rPr>
-            </w:pPr>
-          </w:p>
-        </w:tc>
-        <w:tc>
-          <w:tcPr>
-            <w:tcW w:w="1794" w:type="dxa"/>
-          </w:tcPr>
-          <w:p>
-            <w:pPr>
-              <w:rPr>
-                <w:rFonts w:ascii="Arial" w:hAnsi="Arial" w:cs="Arial"/>
-                <w:b/>
-                <w:sz w:val="20"/>
-                <w:szCs w:val="20"/>
-                <w:lang w:val="en-US"/>
-              </w:rPr>
-            </w:pPr>
-          </w:p>
-        </w:tc>
-        <w:tc>
-          <w:tcPr>
-            <w:tcW w:w="3680" w:type="dxa"/>
-          </w:tcPr>
-          <w:p>
-            <w:pPr>
-              <w:rPr>
-                <w:rFonts w:ascii="Arial" w:hAnsi="Arial" w:cs="Arial"/>
-                <w:b/>
-                <w:sz w:val="20"/>
-                <w:szCs w:val="20"/>
-                <w:lang w:val="en-US"/>
-              </w:rPr>
-            </w:pPr>
-          </w:p>
-        </w:tc>
-      </w:tr>
     </w:tbl>
     <w:p>
       <w:pPr>
@@ -1142,6 +1219,7 @@
       </w:pPr>
       <w:bookmarkStart w:id="0" w:name="_Toc122298778"/>
       <w:bookmarkStart w:id="1" w:name="_Toc122298951"/>
+      <w:proofErr w:type="spellStart"/>
       <w:r>
         <w:rPr>
           <w:rStyle w:val="Heading1Char"/>
@@ -1153,6 +1231,7 @@
       </w:r>
       <w:bookmarkEnd w:id="0"/>
       <w:bookmarkEnd w:id="1"/>
+      <w:proofErr w:type="spellEnd"/>
       <w:r>
         <w:rPr>
           <w:rFonts w:ascii="Arial" w:hAnsi="Arial" w:cs="Arial"/>
@@ -3741,11 +3820,21 @@
       <w:r>
         <w:t xml:space="preserve">Sprint 1: </w:t>
       </w:r>
-      <w:r>
-        <w:t>Proof of concepts</w:t>
+      <w:proofErr w:type="spellStart"/>
+      <w:r>
+        <w:t>Proof</w:t>
+      </w:r>
+      <w:proofErr w:type="spellEnd"/>
+      <w:r>
+        <w:t xml:space="preserve"> of </w:t>
+      </w:r>
+      <w:proofErr w:type="spellStart"/>
+      <w:r>
+        <w:t>concepts</w:t>
       </w:r>
       <w:bookmarkEnd w:id="19"/>
       <w:bookmarkEnd w:id="20"/>
+      <w:proofErr w:type="spellEnd"/>
     </w:p>
     <w:p>
       <w:pPr>
@@ -3753,8 +3842,13 @@
       </w:pPr>
       <w:bookmarkStart w:id="21" w:name="_Toc122298786"/>
       <w:bookmarkStart w:id="22" w:name="_Toc122298959"/>
-      <w:r>
-        <w:t>TinkerCAD Design:</w:t>
+      <w:proofErr w:type="spellStart"/>
+      <w:r>
+        <w:t>TinkerCAD</w:t>
+      </w:r>
+      <w:proofErr w:type="spellEnd"/>
+      <w:r>
+        <w:t xml:space="preserve"> Design:</w:t>
       </w:r>
       <w:bookmarkEnd w:id="21"/>
       <w:bookmarkEnd w:id="22"/>
@@ -3858,7 +3952,21 @@
               <w:rPr>
                 <w:lang w:val="en-US"/>
               </w:rPr>
-              <w:t>/ toggleing pin B5 or 13 which is defined as DIGITAL_LED_PIN</w:t>
+              <w:t xml:space="preserve">/ </w:t>
+            </w:r>
+            <w:proofErr w:type="spellStart"/>
+            <w:r>
+              <w:rPr>
+                <w:lang w:val="en-US"/>
+              </w:rPr>
+              <w:t>toggleing</w:t>
+            </w:r>
+            <w:proofErr w:type="spellEnd"/>
+            <w:r>
+              <w:rPr>
+                <w:lang w:val="en-US"/>
+              </w:rPr>
+              <w:t xml:space="preserve"> pin B5 or 13 which is defined as DIGITAL_LED_PIN</w:t>
             </w:r>
           </w:p>
         </w:tc>
@@ -3892,10 +4000,34 @@
       </w:r>
       <w:proofErr w:type="gramEnd"/>
       <w:r>
-        <w:t xml:space="preserve"> gedaan omdat Arduino geen toggle functie heeft. In dit geval heb ik de </w:t>
-      </w:r>
-      <w:r>
-        <w:t xml:space="preserve">port en het bit index van pin 13 opgezocht in het pinout diagram (PORTB, PIN5). Daarna </w:t>
+        <w:t xml:space="preserve"> gedaan omdat </w:t>
+      </w:r>
+      <w:proofErr w:type="spellStart"/>
+      <w:r>
+        <w:t>Arduino</w:t>
+      </w:r>
+      <w:proofErr w:type="spellEnd"/>
+      <w:r>
+        <w:t xml:space="preserve"> geen </w:t>
+      </w:r>
+      <w:proofErr w:type="spellStart"/>
+      <w:r>
+        <w:t>toggle</w:t>
+      </w:r>
+      <w:proofErr w:type="spellEnd"/>
+      <w:r>
+        <w:t xml:space="preserve"> functie heeft. In dit geval heb ik de </w:t>
+      </w:r>
+      <w:r>
+        <w:t xml:space="preserve">port en het bit index van pin 13 opgezocht in het </w:t>
+      </w:r>
+      <w:proofErr w:type="spellStart"/>
+      <w:r>
+        <w:t>pinout</w:t>
+      </w:r>
+      <w:proofErr w:type="spellEnd"/>
+      <w:r>
+        <w:t xml:space="preserve"> diagram (PORTB, PIN5). Daarna </w:t>
       </w:r>
       <w:proofErr w:type="gramStart"/>
       <w:r>
@@ -3903,7 +4035,15 @@
       </w:r>
       <w:proofErr w:type="gramEnd"/>
       <w:r>
-        <w:t xml:space="preserve"> een xor uitgevoerd op bit 5 van PORTB hierdoor word pin13 geschakeld.</w:t>
+        <w:t xml:space="preserve"> een </w:t>
+      </w:r>
+      <w:proofErr w:type="spellStart"/>
+      <w:r>
+        <w:t>xor</w:t>
+      </w:r>
+      <w:proofErr w:type="spellEnd"/>
+      <w:r>
+        <w:t xml:space="preserve"> uitgevoerd op bit 5 van PORTB hierdoor word pin13 geschakeld.</w:t>
       </w:r>
     </w:p>
     <w:p/>
@@ -3928,19 +4068,41 @@
                 <w:lang w:val="en-US"/>
               </w:rPr>
             </w:pPr>
+            <w:proofErr w:type="spellStart"/>
             <w:proofErr w:type="gramStart"/>
             <w:r>
               <w:rPr>
                 <w:lang w:val="en-US"/>
               </w:rPr>
-              <w:t>analogWrite(</w:t>
+              <w:t>analogWrite</w:t>
+            </w:r>
+            <w:proofErr w:type="spellEnd"/>
+            <w:r>
+              <w:rPr>
+                <w:lang w:val="en-US"/>
+              </w:rPr>
+              <w:t>(</w:t>
             </w:r>
             <w:proofErr w:type="gramEnd"/>
             <w:r>
               <w:rPr>
                 <w:lang w:val="en-US"/>
               </w:rPr>
-              <w:t>PWM_LED_PIN, map(analogRead(POT_PIN), 0, 0x</w:t>
+              <w:t>PWM_LED_PIN, map(</w:t>
+            </w:r>
+            <w:proofErr w:type="spellStart"/>
+            <w:r>
+              <w:rPr>
+                <w:lang w:val="en-US"/>
+              </w:rPr>
+              <w:t>analogRead</w:t>
+            </w:r>
+            <w:proofErr w:type="spellEnd"/>
+            <w:r>
+              <w:rPr>
+                <w:lang w:val="en-US"/>
+              </w:rPr>
+              <w:t>(POT_PIN), 0, 0x</w:t>
             </w:r>
             <w:r>
               <w:rPr>
@@ -4008,9 +4170,14 @@
       </w:pPr>
       <w:bookmarkStart w:id="23" w:name="_Toc122298787"/>
       <w:bookmarkStart w:id="24" w:name="_Toc122298960"/>
+      <w:proofErr w:type="spellStart"/>
       <w:r>
         <w:lastRenderedPageBreak/>
-        <w:t>Breadboard Design:</w:t>
+        <w:t>Breadboard</w:t>
+      </w:r>
+      <w:proofErr w:type="spellEnd"/>
+      <w:r>
+        <w:t xml:space="preserve"> Design:</w:t>
       </w:r>
       <w:bookmarkEnd w:id="23"/>
       <w:bookmarkEnd w:id="24"/>
@@ -4078,7 +4245,15 @@
         <w:t xml:space="preserve">was het </w:t>
       </w:r>
       <w:r>
-        <w:t>bit nummer in PORTB omdat ik een Ardiuno Mega2560 gebruik.</w:t>
+        <w:t xml:space="preserve">bit nummer in PORTB omdat ik een </w:t>
+      </w:r>
+      <w:proofErr w:type="spellStart"/>
+      <w:r>
+        <w:t>Ardiuno</w:t>
+      </w:r>
+      <w:proofErr w:type="spellEnd"/>
+      <w:r>
+        <w:t xml:space="preserve"> Mega2560 gebruik.</w:t>
       </w:r>
     </w:p>
     <w:p/>
@@ -4089,15 +4264,36 @@
       </w:pPr>
       <w:bookmarkStart w:id="25" w:name="_Toc122298788"/>
       <w:bookmarkStart w:id="26" w:name="_Toc122298961"/>
-      <w:r>
-        <w:t>Arduino tester:</w:t>
+      <w:proofErr w:type="spellStart"/>
+      <w:r>
+        <w:t>Arduino</w:t>
+      </w:r>
+      <w:proofErr w:type="spellEnd"/>
+      <w:r>
+        <w:t xml:space="preserve"> tester:</w:t>
       </w:r>
       <w:bookmarkEnd w:id="25"/>
       <w:bookmarkEnd w:id="26"/>
     </w:p>
     <w:p>
       <w:r>
-        <w:t xml:space="preserve">Voor deze pin tester heb ik geen externe onderdelen nodig gehad maar als ik een verzie zou maken met een led, button en potentiometer zou ik eerst de led aanzetten en vervolgens het programma laten wachten op een button press waarna een bericht gestuurd zal worden naar de serial console </w:t>
+        <w:t xml:space="preserve">Voor deze pin tester heb ik geen externe onderdelen nodig gehad maar als ik een verzie zou maken met een led, button en potentiometer zou ik eerst de led aanzetten en vervolgens het programma laten wachten op een button </w:t>
+      </w:r>
+      <w:proofErr w:type="spellStart"/>
+      <w:r>
+        <w:t>press</w:t>
+      </w:r>
+      <w:proofErr w:type="spellEnd"/>
+      <w:r>
+        <w:t xml:space="preserve"> waarna een bericht gestuurd zal worden naar de </w:t>
+      </w:r>
+      <w:proofErr w:type="spellStart"/>
+      <w:r>
+        <w:t>serial</w:t>
+      </w:r>
+      <w:proofErr w:type="spellEnd"/>
+      <w:r>
+        <w:t xml:space="preserve"> console </w:t>
       </w:r>
       <w:proofErr w:type="gramStart"/>
       <w:r>
@@ -4105,7 +4301,15 @@
       </w:r>
       <w:proofErr w:type="gramEnd"/>
       <w:r>
-        <w:t xml:space="preserve"> staat wat de waarde van de potmeter was en welke pins nu getest kunnen worden. Ik heb in dit geval voor een simpele </w:t>
+        <w:t xml:space="preserve"> staat wat de waarde van de potmeter was en welke </w:t>
+      </w:r>
+      <w:proofErr w:type="spellStart"/>
+      <w:r>
+        <w:t>pins</w:t>
+      </w:r>
+      <w:proofErr w:type="spellEnd"/>
+      <w:r>
+        <w:t xml:space="preserve"> nu getest kunnen worden. Ik heb in dit geval voor een simpele </w:t>
       </w:r>
       <w:proofErr w:type="gramStart"/>
       <w:r>
@@ -4113,13 +4317,29 @@
       </w:r>
       <w:proofErr w:type="gramEnd"/>
       <w:r>
-        <w:t xml:space="preserve"> gekozen waarin de pins alleen getest worden op digitale output</w:t>
+        <w:t xml:space="preserve"> gekozen waarin de </w:t>
+      </w:r>
+      <w:proofErr w:type="spellStart"/>
+      <w:r>
+        <w:t>pins</w:t>
+      </w:r>
+      <w:proofErr w:type="spellEnd"/>
+      <w:r>
+        <w:t xml:space="preserve"> alleen getest worden op digitale output</w:t>
       </w:r>
       <w:r>
         <w:t xml:space="preserve"> (PWM inbegrepen)</w:t>
       </w:r>
       <w:r>
-        <w:t xml:space="preserve"> maar dit is alsnog boeiend voor analoge inputs omdat de pin simpelweg doorgebrand kan zijn hier</w:t>
+        <w:t xml:space="preserve"> maar dit is alsnog boeiend voor analoge </w:t>
+      </w:r>
+      <w:proofErr w:type="spellStart"/>
+      <w:r>
+        <w:t>inputs</w:t>
+      </w:r>
+      <w:proofErr w:type="spellEnd"/>
+      <w:r>
+        <w:t xml:space="preserve"> omdat de pin simpelweg doorgebrand kan zijn hier</w:t>
       </w:r>
       <w:r>
         <w:t xml:space="preserve"> word dus wel voor getest</w:t>
@@ -4130,9 +4350,11 @@
       <w:r>
         <w:t xml:space="preserve"> Deze tester is dus niet geschikt voor het testen van de ADC </w:t>
       </w:r>
+      <w:proofErr w:type="spellStart"/>
       <w:r>
         <w:t>peripheral</w:t>
       </w:r>
+      <w:proofErr w:type="spellEnd"/>
       <w:r>
         <w:t>.</w:t>
       </w:r>
@@ -4193,10 +4415,26 @@
     </w:p>
     <w:p>
       <w:r>
-        <w:t>Deze code zet alle p</w:t>
-      </w:r>
-      <w:r>
-        <w:t xml:space="preserve">ins die niet in de exclude array staan op high en checkt of deze ook daadwerkelijk op high zijn gegaan door eerst de pin als output te configureren. Dit </w:t>
+        <w:t xml:space="preserve">Deze code zet alle </w:t>
+      </w:r>
+      <w:proofErr w:type="spellStart"/>
+      <w:r>
+        <w:t>p</w:t>
+      </w:r>
+      <w:r>
+        <w:t>ins</w:t>
+      </w:r>
+      <w:proofErr w:type="spellEnd"/>
+      <w:r>
+        <w:t xml:space="preserve"> die niet in de </w:t>
+      </w:r>
+      <w:proofErr w:type="spellStart"/>
+      <w:r>
+        <w:t>exclude</w:t>
+      </w:r>
+      <w:proofErr w:type="spellEnd"/>
+      <w:r>
+        <w:t xml:space="preserve"> array staan op high en checkt of deze ook daadwerkelijk op high zijn gegaan door eerst de pin als output te configureren. Dit </w:t>
       </w:r>
       <w:proofErr w:type="gramStart"/>
       <w:r>
@@ -4210,7 +4448,15 @@
         <w:t xml:space="preserve"> + 1</w:t>
       </w:r>
       <w:r>
-        <w:t xml:space="preserve"> + 3n. Vervolgens worden deze pins op high gezet door bits in de PORT register high te zetten deze PORT registers bevinden zich op IO_BASE + </w:t>
+        <w:t xml:space="preserve"> + 3n. Vervolgens worden deze </w:t>
+      </w:r>
+      <w:proofErr w:type="spellStart"/>
+      <w:r>
+        <w:t>pins</w:t>
+      </w:r>
+      <w:proofErr w:type="spellEnd"/>
+      <w:r>
+        <w:t xml:space="preserve"> op high gezet door bits in de PORT register high te zetten deze PORT registers bevinden zich op IO_BASE + </w:t>
       </w:r>
       <w:r>
         <w:t>2</w:t>
@@ -4219,7 +4465,15 @@
         <w:t xml:space="preserve"> + 3n. </w:t>
       </w:r>
       <w:r>
-        <w:t xml:space="preserve">Dan worden deze pins als input geconfigureerd. </w:t>
+        <w:t xml:space="preserve">Dan worden deze </w:t>
+      </w:r>
+      <w:proofErr w:type="spellStart"/>
+      <w:r>
+        <w:t>pins</w:t>
+      </w:r>
+      <w:proofErr w:type="spellEnd"/>
+      <w:r>
+        <w:t xml:space="preserve"> als input geconfigureerd. </w:t>
       </w:r>
       <w:r>
         <w:t xml:space="preserve">Ten slotte </w:t>
@@ -4244,7 +4498,15 @@
         <w:t xml:space="preserve"> niet hetzelfde zijn als in de PORT registers word er een bericht gestuurd </w:t>
       </w:r>
       <w:r>
-        <w:t>naar de serial console</w:t>
+        <w:t xml:space="preserve">naar de </w:t>
+      </w:r>
+      <w:proofErr w:type="spellStart"/>
+      <w:r>
+        <w:t>serial</w:t>
+      </w:r>
+      <w:proofErr w:type="spellEnd"/>
+      <w:r>
+        <w:t xml:space="preserve"> console</w:t>
       </w:r>
       <w:r>
         <w:t>.</w:t>
@@ -4366,7 +4628,15 @@
         <w:t xml:space="preserve"> A1 (F1)</w:t>
       </w:r>
       <w:r>
-        <w:t xml:space="preserve"> laag te pullen met een 1k resistor </w:t>
+        <w:t xml:space="preserve"> laag te pullen met een 1k </w:t>
+      </w:r>
+      <w:proofErr w:type="spellStart"/>
+      <w:r>
+        <w:t>resistor</w:t>
+      </w:r>
+      <w:proofErr w:type="spellEnd"/>
+      <w:r>
+        <w:t xml:space="preserve"> </w:t>
       </w:r>
       <w:proofErr w:type="gramStart"/>
       <w:r>
@@ -4440,7 +4710,23 @@
       <w:bookmarkStart w:id="28" w:name="_Toc122298962"/>
       <w:r>
         <w:lastRenderedPageBreak/>
-        <w:t>Non-blocking blinking led:</w:t>
+        <w:t>Non-</w:t>
+      </w:r>
+      <w:proofErr w:type="spellStart"/>
+      <w:r>
+        <w:t>blocking</w:t>
+      </w:r>
+      <w:proofErr w:type="spellEnd"/>
+      <w:r>
+        <w:t xml:space="preserve"> </w:t>
+      </w:r>
+      <w:proofErr w:type="spellStart"/>
+      <w:r>
+        <w:t>blinking</w:t>
+      </w:r>
+      <w:proofErr w:type="spellEnd"/>
+      <w:r>
+        <w:t xml:space="preserve"> led:</w:t>
       </w:r>
       <w:bookmarkEnd w:id="27"/>
       <w:bookmarkEnd w:id="28"/>
@@ -4495,19 +4781,77 @@
         <w:rPr>
           <w:lang w:val="en-US"/>
         </w:rPr>
-        <w:t>In dit geval is LED_A_FREQ</w:t>
-      </w:r>
+        <w:t xml:space="preserve">In </w:t>
+      </w:r>
+      <w:proofErr w:type="spellStart"/>
       <w:r>
         <w:rPr>
           <w:lang w:val="en-US"/>
         </w:rPr>
-        <w:t xml:space="preserve"> 2 en LED_B_FREQ 5 (in Hz). </w:t>
+        <w:t>dit</w:t>
+      </w:r>
+      <w:proofErr w:type="spellEnd"/>
+      <w:r>
+        <w:rPr>
+          <w:lang w:val="en-US"/>
+        </w:rPr>
+        <w:t xml:space="preserve"> </w:t>
+      </w:r>
+      <w:proofErr w:type="spellStart"/>
+      <w:r>
+        <w:rPr>
+          <w:lang w:val="en-US"/>
+        </w:rPr>
+        <w:t>geval</w:t>
+      </w:r>
+      <w:proofErr w:type="spellEnd"/>
+      <w:r>
+        <w:rPr>
+          <w:lang w:val="en-US"/>
+        </w:rPr>
+        <w:t xml:space="preserve"> is LED_A_FREQ</w:t>
+      </w:r>
+      <w:r>
+        <w:rPr>
+          <w:lang w:val="en-US"/>
+        </w:rPr>
+        <w:t xml:space="preserve"> 2 </w:t>
+      </w:r>
+      <w:proofErr w:type="spellStart"/>
+      <w:r>
+        <w:rPr>
+          <w:lang w:val="en-US"/>
+        </w:rPr>
+        <w:t>en</w:t>
+      </w:r>
+      <w:proofErr w:type="spellEnd"/>
+      <w:r>
+        <w:rPr>
+          <w:lang w:val="en-US"/>
+        </w:rPr>
+        <w:t xml:space="preserve"> LED_B_FREQ 5 (in Hz). </w:t>
       </w:r>
       <w:r>
         <w:t>Ook hier word</w:t>
       </w:r>
       <w:r>
-        <w:t>en de pins getoggled via de PORT registers.</w:t>
+        <w:t xml:space="preserve">en de </w:t>
+      </w:r>
+      <w:proofErr w:type="spellStart"/>
+      <w:r>
+        <w:t>pins</w:t>
+      </w:r>
+      <w:proofErr w:type="spellEnd"/>
+      <w:r>
+        <w:t xml:space="preserve"> </w:t>
+      </w:r>
+      <w:proofErr w:type="spellStart"/>
+      <w:r>
+        <w:t>getoggled</w:t>
+      </w:r>
+      <w:proofErr w:type="spellEnd"/>
+      <w:r>
+        <w:t xml:space="preserve"> via de PORT registers.</w:t>
       </w:r>
     </w:p>
     <w:p>
@@ -4530,7 +4874,55 @@
     </w:p>
     <w:p>
       <w:r>
-        <w:t xml:space="preserve">Als meerdere leds wil blinken zou ik een 2d array maken waarin telkens led_pin, freq, last_pulse in staat waardoor alle leds via éen functie geüpdatet kunnen worden door de index door te geven. Deze functie kan dan via een loop gecalled worden. Dit </w:t>
+        <w:t xml:space="preserve">Als meerdere </w:t>
+      </w:r>
+      <w:proofErr w:type="spellStart"/>
+      <w:r>
+        <w:t>leds</w:t>
+      </w:r>
+      <w:proofErr w:type="spellEnd"/>
+      <w:r>
+        <w:t xml:space="preserve"> wil blinken zou ik een 2d array maken waarin telkens </w:t>
+      </w:r>
+      <w:proofErr w:type="spellStart"/>
+      <w:r>
+        <w:t>led_pin</w:t>
+      </w:r>
+      <w:proofErr w:type="spellEnd"/>
+      <w:r>
+        <w:t xml:space="preserve">, </w:t>
+      </w:r>
+      <w:proofErr w:type="spellStart"/>
+      <w:r>
+        <w:t>freq</w:t>
+      </w:r>
+      <w:proofErr w:type="spellEnd"/>
+      <w:r>
+        <w:t xml:space="preserve">, </w:t>
+      </w:r>
+      <w:proofErr w:type="spellStart"/>
+      <w:r>
+        <w:t>last_pulse</w:t>
+      </w:r>
+      <w:proofErr w:type="spellEnd"/>
+      <w:r>
+        <w:t xml:space="preserve"> in staat waardoor alle </w:t>
+      </w:r>
+      <w:proofErr w:type="spellStart"/>
+      <w:r>
+        <w:t>leds</w:t>
+      </w:r>
+      <w:proofErr w:type="spellEnd"/>
+      <w:r>
+        <w:t xml:space="preserve"> via éen functie geüpdatet kunnen worden door de index door te geven. Deze functie kan dan via een loop </w:t>
+      </w:r>
+      <w:proofErr w:type="spellStart"/>
+      <w:r>
+        <w:t>gecalled</w:t>
+      </w:r>
+      <w:proofErr w:type="spellEnd"/>
+      <w:r>
+        <w:t xml:space="preserve"> worden. Dit </w:t>
       </w:r>
       <w:proofErr w:type="gramStart"/>
       <w:r>
@@ -4538,7 +4930,15 @@
       </w:r>
       <w:proofErr w:type="gramEnd"/>
       <w:r>
-        <w:t xml:space="preserve"> in dit geval niet gedaan omdat ik maar twee leds heb</w:t>
+        <w:t xml:space="preserve"> in dit geval niet gedaan omdat ik maar twee </w:t>
+      </w:r>
+      <w:proofErr w:type="spellStart"/>
+      <w:r>
+        <w:t>leds</w:t>
+      </w:r>
+      <w:proofErr w:type="spellEnd"/>
+      <w:r>
+        <w:t xml:space="preserve"> heb</w:t>
       </w:r>
     </w:p>
     <w:p/>
@@ -4580,10 +4980,26 @@
     </w:p>
     <w:p>
       <w:r>
-        <w:t>Voor het debounce circuit h</w:t>
-      </w:r>
-      <w:r>
-        <w:t>eb ik mosfets gebruikt omdat ik maar een werkende button heb voor de rest werkt alles hetzelfde.</w:t>
+        <w:t xml:space="preserve">Voor het </w:t>
+      </w:r>
+      <w:proofErr w:type="spellStart"/>
+      <w:r>
+        <w:t>debounce</w:t>
+      </w:r>
+      <w:proofErr w:type="spellEnd"/>
+      <w:r>
+        <w:t xml:space="preserve"> circuit h</w:t>
+      </w:r>
+      <w:r>
+        <w:t xml:space="preserve">eb ik </w:t>
+      </w:r>
+      <w:proofErr w:type="spellStart"/>
+      <w:r>
+        <w:t>mosfets</w:t>
+      </w:r>
+      <w:proofErr w:type="spellEnd"/>
+      <w:r>
+        <w:t xml:space="preserve"> gebruikt omdat ik maar een werkende button heb voor de rest werkt alles hetzelfde.</w:t>
       </w:r>
       <w:r>
         <w:rPr>
@@ -4639,7 +5055,15 @@
         </w:rPr>
       </w:pPr>
       <w:r>
-        <w:t xml:space="preserve">Dit is de code snippet van de button </w:t>
+        <w:t xml:space="preserve">Dit is de code </w:t>
+      </w:r>
+      <w:proofErr w:type="spellStart"/>
+      <w:r>
+        <w:t>snippet</w:t>
+      </w:r>
+      <w:proofErr w:type="spellEnd"/>
+      <w:r>
+        <w:t xml:space="preserve"> van de button </w:t>
       </w:r>
       <w:proofErr w:type="gramStart"/>
       <w:r>
@@ -4647,7 +5071,39 @@
       </w:r>
       <w:proofErr w:type="gramEnd"/>
       <w:r>
-        <w:t xml:space="preserve"> class houd elke variable voor het debouncen en een function pointer die gecalled word als de state veranderd.</w:t>
+        <w:t xml:space="preserve"> class houd elke </w:t>
+      </w:r>
+      <w:proofErr w:type="spellStart"/>
+      <w:r>
+        <w:t>variable</w:t>
+      </w:r>
+      <w:proofErr w:type="spellEnd"/>
+      <w:r>
+        <w:t xml:space="preserve"> voor het </w:t>
+      </w:r>
+      <w:proofErr w:type="spellStart"/>
+      <w:r>
+        <w:t>debouncen</w:t>
+      </w:r>
+      <w:proofErr w:type="spellEnd"/>
+      <w:r>
+        <w:t xml:space="preserve"> en een </w:t>
+      </w:r>
+      <w:proofErr w:type="spellStart"/>
+      <w:r>
+        <w:t>function</w:t>
+      </w:r>
+      <w:proofErr w:type="spellEnd"/>
+      <w:r>
+        <w:t xml:space="preserve"> pointer die </w:t>
+      </w:r>
+      <w:proofErr w:type="spellStart"/>
+      <w:r>
+        <w:t>gecalled</w:t>
+      </w:r>
+      <w:proofErr w:type="spellEnd"/>
+      <w:r>
+        <w:t xml:space="preserve"> word als de state veranderd.</w:t>
       </w:r>
       <w:r>
         <w:rPr>
@@ -4887,28 +5343,59 @@
       </w:pPr>
       <w:bookmarkStart w:id="31" w:name="_Toc122298791"/>
       <w:bookmarkStart w:id="32" w:name="_Toc122298964"/>
+      <w:proofErr w:type="spellStart"/>
       <w:r>
         <w:lastRenderedPageBreak/>
-        <w:t>Trafic control:</w:t>
+        <w:t>Trafic</w:t>
+      </w:r>
+      <w:proofErr w:type="spellEnd"/>
+      <w:r>
+        <w:t xml:space="preserve"> control:</w:t>
       </w:r>
       <w:bookmarkEnd w:id="31"/>
       <w:bookmarkEnd w:id="32"/>
     </w:p>
     <w:p>
       <w:r>
-        <w:t xml:space="preserve">Voor de trafic control code heb ik dezelfde button class als bij de vorige </w:t>
-      </w:r>
+        <w:t xml:space="preserve">Voor de </w:t>
+      </w:r>
+      <w:proofErr w:type="spellStart"/>
+      <w:r>
+        <w:t>trafic</w:t>
+      </w:r>
+      <w:proofErr w:type="spellEnd"/>
+      <w:r>
+        <w:t xml:space="preserve"> control code heb ik dezelfde button class als bij de vorige </w:t>
+      </w:r>
+      <w:proofErr w:type="spellStart"/>
       <w:r>
         <w:t>challenge</w:t>
       </w:r>
+      <w:proofErr w:type="spellEnd"/>
       <w:r>
         <w:t xml:space="preserve"> gebruikt</w:t>
       </w:r>
       <w:r>
-        <w:t xml:space="preserve"> samen met een nieuwe trafic light class die alle variables en functies voor kleuren veranderen bevat.</w:t>
-      </w:r>
-      <w:r>
-        <w:t xml:space="preserve"> Het oranje licht duurt 3.5 seconden en het automatiche switchen duurt 10 seconden.</w:t>
+        <w:t xml:space="preserve"> samen met een nieuwe </w:t>
+      </w:r>
+      <w:proofErr w:type="spellStart"/>
+      <w:r>
+        <w:t>trafic</w:t>
+      </w:r>
+      <w:proofErr w:type="spellEnd"/>
+      <w:r>
+        <w:t xml:space="preserve"> light class die alle variables en functies voor kleuren veranderen bevat.</w:t>
+      </w:r>
+      <w:r>
+        <w:t xml:space="preserve"> Het oranje licht duurt 3.5 seconden en het </w:t>
+      </w:r>
+      <w:proofErr w:type="spellStart"/>
+      <w:r>
+        <w:t>automatiche</w:t>
+      </w:r>
+      <w:proofErr w:type="spellEnd"/>
+      <w:r>
+        <w:t xml:space="preserve"> switchen duurt 10 seconden.</w:t>
       </w:r>
       <w:r>
         <w:t xml:space="preserve"> (</w:t>
@@ -4919,7 +5406,15 @@
       </w:r>
       <w:proofErr w:type="gramEnd"/>
       <w:r>
-        <w:t xml:space="preserve"> de code staat overal “Yellow” omdat ik alleen maar gele lampjes had)</w:t>
+        <w:t xml:space="preserve"> de code staat overal “</w:t>
+      </w:r>
+      <w:proofErr w:type="spellStart"/>
+      <w:r>
+        <w:t>Yellow</w:t>
+      </w:r>
+      <w:proofErr w:type="spellEnd"/>
+      <w:r>
+        <w:t>” omdat ik alleen maar gele lampjes had)</w:t>
       </w:r>
     </w:p>
     <w:p/>
@@ -4992,7 +5487,63 @@
     <w:p/>
     <w:p>
       <w:r>
-        <w:t>In dit code snippet zie je een enum met alle mogelijke states en alle variables van de class. De waardes van de states in de enum zijn ook gelijk de index van de pin in de array pins van de Trafic_Light class. Dit geld alleen niet voor de NONE state omdat het knipperen van oranje meer code nodig heeft.</w:t>
+        <w:t xml:space="preserve">In dit code </w:t>
+      </w:r>
+      <w:proofErr w:type="spellStart"/>
+      <w:r>
+        <w:t>snippet</w:t>
+      </w:r>
+      <w:proofErr w:type="spellEnd"/>
+      <w:r>
+        <w:t xml:space="preserve"> zie je een </w:t>
+      </w:r>
+      <w:proofErr w:type="spellStart"/>
+      <w:r>
+        <w:t>enum</w:t>
+      </w:r>
+      <w:proofErr w:type="spellEnd"/>
+      <w:r>
+        <w:t xml:space="preserve"> met alle mogelijke </w:t>
+      </w:r>
+      <w:proofErr w:type="spellStart"/>
+      <w:r>
+        <w:t>states</w:t>
+      </w:r>
+      <w:proofErr w:type="spellEnd"/>
+      <w:r>
+        <w:t xml:space="preserve"> en alle variables van de class. De waardes van de </w:t>
+      </w:r>
+      <w:proofErr w:type="spellStart"/>
+      <w:r>
+        <w:t>states</w:t>
+      </w:r>
+      <w:proofErr w:type="spellEnd"/>
+      <w:r>
+        <w:t xml:space="preserve"> in de </w:t>
+      </w:r>
+      <w:proofErr w:type="spellStart"/>
+      <w:r>
+        <w:t>enum</w:t>
+      </w:r>
+      <w:proofErr w:type="spellEnd"/>
+      <w:r>
+        <w:t xml:space="preserve"> zijn ook gelijk de index van de pin in de array </w:t>
+      </w:r>
+      <w:proofErr w:type="spellStart"/>
+      <w:r>
+        <w:t>pins</w:t>
+      </w:r>
+      <w:proofErr w:type="spellEnd"/>
+      <w:r>
+        <w:t xml:space="preserve"> van de </w:t>
+      </w:r>
+      <w:proofErr w:type="spellStart"/>
+      <w:r>
+        <w:t>Trafic_Light</w:t>
+      </w:r>
+      <w:proofErr w:type="spellEnd"/>
+      <w:r>
+        <w:t xml:space="preserve"> class. Dit geld alleen niet voor de NONE state omdat het knipperen van oranje meer code nodig heeft.</w:t>
       </w:r>
     </w:p>
     <w:p>
@@ -5047,7 +5598,15 @@
       </w:r>
       <w:proofErr w:type="gramEnd"/>
       <w:r>
-        <w:t xml:space="preserve"> de state en dus ook de pins aangepast.</w:t>
+        <w:t xml:space="preserve"> de state en dus ook de </w:t>
+      </w:r>
+      <w:proofErr w:type="spellStart"/>
+      <w:r>
+        <w:t>pins</w:t>
+      </w:r>
+      <w:proofErr w:type="spellEnd"/>
+      <w:r>
+        <w:t xml:space="preserve"> aangepast.</w:t>
       </w:r>
       <w:r>
         <w:t xml:space="preserve"> Hier zie je ook dat de NONE state </w:t>
@@ -5321,7 +5880,15 @@
       <w:bookmarkStart w:id="34" w:name="_Toc122298965"/>
       <w:r>
         <w:lastRenderedPageBreak/>
-        <w:t>I/O Techniques:</w:t>
+        <w:t xml:space="preserve">I/O </w:t>
+      </w:r>
+      <w:proofErr w:type="spellStart"/>
+      <w:r>
+        <w:t>Techniques</w:t>
+      </w:r>
+      <w:proofErr w:type="spellEnd"/>
+      <w:r>
+        <w:t>:</w:t>
       </w:r>
       <w:bookmarkEnd w:id="33"/>
       <w:bookmarkEnd w:id="34"/>
@@ -5350,7 +5917,31 @@
         <w:t>o</w:t>
       </w:r>
       <w:r>
-        <w:t xml:space="preserve">g en dat is PWM (pulse width modulation) met deze techniek kan je meer data versturen door een enkele pin door het signaal voor een gedeeltes van een tijdsperiode aan en uit te laten staan. Door het signaal voor een gedeelte aan of uit te laten staan kan je een soort analoog signaal nadoen (dit is geen echt analoog signaal daarom is het een mix tussen digital en analoog). </w:t>
+        <w:t>g en dat is PWM (</w:t>
+      </w:r>
+      <w:proofErr w:type="spellStart"/>
+      <w:r>
+        <w:t>pulse</w:t>
+      </w:r>
+      <w:proofErr w:type="spellEnd"/>
+      <w:r>
+        <w:t xml:space="preserve"> </w:t>
+      </w:r>
+      <w:proofErr w:type="spellStart"/>
+      <w:r>
+        <w:t>width</w:t>
+      </w:r>
+      <w:proofErr w:type="spellEnd"/>
+      <w:r>
+        <w:t xml:space="preserve"> </w:t>
+      </w:r>
+      <w:proofErr w:type="spellStart"/>
+      <w:r>
+        <w:t>modulation</w:t>
+      </w:r>
+      <w:proofErr w:type="spellEnd"/>
+      <w:r>
+        <w:t xml:space="preserve">) met deze techniek kan je meer data versturen door een enkele pin door het signaal voor een gedeeltes van een tijdsperiode aan en uit te laten staan. Door het signaal voor een gedeelte aan of uit te laten staan kan je een soort analoog signaal nadoen (dit is geen echt analoog signaal daarom is het een mix tussen digital en analoog). </w:t>
       </w:r>
       <w:r>
         <w:rPr>
@@ -5454,10 +6045,7 @@
       </w:r>
       <w:proofErr w:type="gramEnd"/>
       <w:r>
-        <w:t xml:space="preserve"> zie je ook welk analoge signaal dit PWM signaal benader</w:t>
-      </w:r>
-      <w:r>
-        <w:t>t</w:t>
+        <w:t xml:space="preserve"> zie je ook welk analoge signaal dit PWM signaal benadert</w:t>
       </w:r>
     </w:p>
     <w:p>
@@ -5480,9 +6068,11 @@
       <w:r>
         <w:t xml:space="preserve">. deze voltage kan dan afgelezen worden doormiddel van de ADC </w:t>
       </w:r>
+      <w:proofErr w:type="spellStart"/>
       <w:r>
         <w:t>peripheral</w:t>
       </w:r>
+      <w:proofErr w:type="spellEnd"/>
       <w:r>
         <w:t xml:space="preserve"> die op meeste microcontrollers zit door de voltage range op te delen en te kijken waar de voltage ligt op deze verdeling.</w:t>
       </w:r>
@@ -5566,10 +6156,7 @@
       <w:proofErr w:type="gramStart"/>
       <w:r>
         <w:lastRenderedPageBreak/>
-        <w:t>UART</w:t>
-      </w:r>
-      <w:r>
-        <w:t xml:space="preserve"> /</w:t>
+        <w:t>UART /</w:t>
       </w:r>
       <w:proofErr w:type="gramEnd"/>
       <w:r>
@@ -5587,8 +6174,21 @@
       <w:r>
         <w:t>UART (</w:t>
       </w:r>
-      <w:r>
-        <w:t>universal asynchronous receiver-transmitter</w:t>
+      <w:proofErr w:type="spellStart"/>
+      <w:r>
+        <w:t>universal</w:t>
+      </w:r>
+      <w:proofErr w:type="spellEnd"/>
+      <w:r>
+        <w:t xml:space="preserve"> </w:t>
+      </w:r>
+      <w:proofErr w:type="spellStart"/>
+      <w:r>
+        <w:t>asynchronous</w:t>
+      </w:r>
+      <w:proofErr w:type="spellEnd"/>
+      <w:r>
+        <w:t xml:space="preserve"> receiver-transmitter</w:t>
       </w:r>
       <w:proofErr w:type="gramStart"/>
       <w:r>
@@ -5598,67 +6198,203 @@
       <w:r>
         <w:t xml:space="preserve"> USART (</w:t>
       </w:r>
-      <w:r>
-        <w:t>universal synchronous</w:t>
+      <w:proofErr w:type="spellStart"/>
+      <w:r>
+        <w:t>universal</w:t>
+      </w:r>
+      <w:proofErr w:type="spellEnd"/>
+      <w:r>
+        <w:t xml:space="preserve"> </w:t>
+      </w:r>
+      <w:proofErr w:type="spellStart"/>
+      <w:r>
+        <w:t>synchronous</w:t>
       </w:r>
       <w:r>
         <w:t>-</w:t>
       </w:r>
       <w:r>
-        <w:t>asynchronous receiver-transmitter</w:t>
-      </w:r>
+        <w:t>asynchronous</w:t>
+      </w:r>
+      <w:proofErr w:type="spellEnd"/>
+      <w:r>
+        <w:t xml:space="preserve"> receiver-transmitter)</w:t>
+      </w:r>
+      <w:r>
+        <w:t xml:space="preserve"> is ee</w:t>
+      </w:r>
+      <w:r>
+        <w:t xml:space="preserve">n full-duplex data protocol dat betekend dat deze data </w:t>
+      </w:r>
+      <w:proofErr w:type="spellStart"/>
+      <w:r>
+        <w:t>tegeleikertijd</w:t>
+      </w:r>
+      <w:proofErr w:type="spellEnd"/>
+      <w:r>
+        <w:t xml:space="preserve"> heen en weer kan sturen. H</w:t>
+      </w:r>
+      <w:r>
+        <w:t xml:space="preserve">et sturen van </w:t>
+      </w:r>
+      <w:r>
+        <w:t>deze</w:t>
+      </w:r>
+      <w:r>
+        <w:t xml:space="preserve"> data </w:t>
+      </w:r>
+      <w:r>
+        <w:t xml:space="preserve">wordt bit voor bit </w:t>
+      </w:r>
+      <w:r>
+        <w:t>via twe</w:t>
+      </w:r>
+      <w:r>
+        <w:t xml:space="preserve">e </w:t>
+      </w:r>
+      <w:r>
+        <w:t xml:space="preserve">of </w:t>
+      </w:r>
+      <w:r>
+        <w:t>drie</w:t>
+      </w:r>
+      <w:r>
+        <w:t xml:space="preserve"> </w:t>
+      </w:r>
+      <w:proofErr w:type="spellStart"/>
+      <w:r>
+        <w:t>draaden</w:t>
+      </w:r>
+      <w:proofErr w:type="spellEnd"/>
+      <w:r>
+        <w:t xml:space="preserve"> gedaan</w:t>
+      </w:r>
+      <w:r>
+        <w:t>: TX</w:t>
+      </w:r>
+      <w:r>
+        <w:t>,</w:t>
+      </w:r>
+      <w:r>
+        <w:t xml:space="preserve"> RX</w:t>
+      </w:r>
+      <w:r>
+        <w:t xml:space="preserve"> en</w:t>
+      </w:r>
+      <w:r>
+        <w:t xml:space="preserve"> </w:t>
+      </w:r>
+      <w:r>
+        <w:t>CLK</w:t>
+      </w:r>
+      <w:r>
+        <w:t xml:space="preserve"> bij USART</w:t>
+      </w:r>
+      <w:r>
+        <w:t>.</w:t>
+      </w:r>
+      <w:r>
+        <w:t xml:space="preserve"> </w:t>
+      </w:r>
+      <w:r>
+        <w:t>D</w:t>
+      </w:r>
+      <w:r>
+        <w:t xml:space="preserve">e TX en RX </w:t>
+      </w:r>
+      <w:r>
+        <w:t>draden moeten</w:t>
+      </w:r>
+      <w:r>
+        <w:t xml:space="preserve"> omgedraaid </w:t>
+      </w:r>
+      <w:r>
+        <w:t>worden tussen</w:t>
+      </w:r>
+      <w:r>
+        <w:t xml:space="preserve"> </w:t>
+      </w:r>
+      <w:proofErr w:type="spellStart"/>
+      <w:r>
+        <w:t>devices</w:t>
+      </w:r>
+      <w:proofErr w:type="spellEnd"/>
+      <w:r>
+        <w:t xml:space="preserve"> omdat deze</w:t>
+      </w:r>
+      <w:r>
+        <w:t xml:space="preserve"> b</w:t>
+      </w:r>
+      <w:r>
+        <w:t xml:space="preserve">ij elk device </w:t>
+      </w:r>
+      <w:r>
+        <w:t xml:space="preserve">op </w:t>
+      </w:r>
+      <w:proofErr w:type="gramStart"/>
+      <w:r>
+        <w:t>de zelfde</w:t>
+      </w:r>
+      <w:proofErr w:type="gramEnd"/>
+      <w:r>
+        <w:t xml:space="preserve"> manier gebruikt</w:t>
+      </w:r>
+      <w:r>
+        <w:t xml:space="preserve"> word</w:t>
+      </w:r>
+      <w:r>
+        <w:t xml:space="preserve"> namelijk: </w:t>
+      </w:r>
+      <w:r>
+        <w:t xml:space="preserve">de TX </w:t>
+      </w:r>
+      <w:r>
+        <w:t xml:space="preserve">voor het </w:t>
+      </w:r>
+      <w:r>
+        <w:t xml:space="preserve">versturen </w:t>
+      </w:r>
+      <w:r>
+        <w:t xml:space="preserve">van </w:t>
+      </w:r>
+      <w:r>
+        <w:t>data</w:t>
+      </w:r>
+      <w:r>
+        <w:t xml:space="preserve"> </w:t>
+      </w:r>
+      <w:r>
+        <w:t>(</w:t>
+      </w:r>
+      <w:proofErr w:type="spellStart"/>
+      <w:r>
+        <w:t>transmit</w:t>
+      </w:r>
+      <w:proofErr w:type="spellEnd"/>
+      <w:r>
+        <w:t>) en RX om de data te ontvangen (</w:t>
+      </w:r>
+      <w:proofErr w:type="spellStart"/>
+      <w:r>
+        <w:t>receive</w:t>
+      </w:r>
+      <w:proofErr w:type="spellEnd"/>
       <w:r>
         <w:t>)</w:t>
       </w:r>
       <w:r>
-        <w:t xml:space="preserve"> is een protocol voor het sturen van seriele data via twe</w:t>
-      </w:r>
-      <w:r>
-        <w:t xml:space="preserve">e </w:t>
-      </w:r>
-      <w:r>
-        <w:t xml:space="preserve">of </w:t>
-      </w:r>
-      <w:r>
-        <w:t>drie</w:t>
-      </w:r>
-      <w:r>
-        <w:t xml:space="preserve"> </w:t>
-      </w:r>
-      <w:r>
-        <w:t>draaden: TX</w:t>
-      </w:r>
-      <w:r>
-        <w:t>,</w:t>
-      </w:r>
-      <w:r>
-        <w:t xml:space="preserve"> RX</w:t>
-      </w:r>
-      <w:r>
-        <w:t xml:space="preserve"> en bij USART</w:t>
-      </w:r>
-      <w:r>
-        <w:t xml:space="preserve"> CLK</w:t>
-      </w:r>
-      <w:r>
         <w:t>.</w:t>
       </w:r>
       <w:r>
-        <w:t xml:space="preserve"> </w:t>
-      </w:r>
-      <w:r>
-        <w:t>Bij UART</w:t>
-      </w:r>
-      <w:r>
-        <w:t xml:space="preserve"> en USART worden de TX en </w:t>
-      </w:r>
-      <w:proofErr w:type="gramStart"/>
-      <w:r>
-        <w:t>RX pins</w:t>
-      </w:r>
-      <w:proofErr w:type="gramEnd"/>
-      <w:r>
-        <w:t xml:space="preserve"> omgedraaid tussen devices.</w:t>
+        <w:t xml:space="preserve"> RX en TX zijn high als ze </w:t>
+      </w:r>
+      <w:proofErr w:type="spellStart"/>
+      <w:r>
+        <w:t>idle</w:t>
+      </w:r>
+      <w:proofErr w:type="spellEnd"/>
+      <w:r>
+        <w:t xml:space="preserve"> zijn.</w:t>
       </w:r>
     </w:p>
     <w:p>
@@ -5724,16 +6460,66 @@
         <w:ind w:left="708"/>
       </w:pPr>
       <w:r>
-        <w:t>Over de TX en RX draden worden de bits achter elkaar gestuurd</w:t>
-      </w:r>
-      <w:r>
-        <w:t xml:space="preserve"> op een snelheid die afgesproken moet zijn tussen beide devices</w:t>
-      </w:r>
-      <w:r>
-        <w:t xml:space="preserve"> omdat anders de bits op het verkeerde moment opgenomen worden</w:t>
-      </w:r>
-      <w:r>
-        <w:t xml:space="preserve"> deze afgesproken waarde heet de baud rate (of bit rate)</w:t>
+        <w:t>De bits worden</w:t>
+      </w:r>
+      <w:r>
+        <w:t xml:space="preserve"> op een</w:t>
+      </w:r>
+      <w:r>
+        <w:t xml:space="preserve"> </w:t>
+      </w:r>
+      <w:r>
+        <w:t>afgesproken</w:t>
+      </w:r>
+      <w:r>
+        <w:t xml:space="preserve"> </w:t>
+      </w:r>
+      <w:r>
+        <w:t>snelheid</w:t>
+      </w:r>
+      <w:r>
+        <w:t xml:space="preserve"> verstuurd en ontvangen. Deze snelheid moet tussen </w:t>
+      </w:r>
+      <w:r>
+        <w:t xml:space="preserve">beide </w:t>
+      </w:r>
+      <w:proofErr w:type="spellStart"/>
+      <w:r>
+        <w:t>devices</w:t>
+      </w:r>
+      <w:proofErr w:type="spellEnd"/>
+      <w:r>
+        <w:t xml:space="preserve"> gelijk zijn omdat</w:t>
+      </w:r>
+      <w:r>
+        <w:t xml:space="preserve"> </w:t>
+      </w:r>
+      <w:proofErr w:type="spellStart"/>
+      <w:r>
+        <w:t>omdat</w:t>
+      </w:r>
+      <w:proofErr w:type="spellEnd"/>
+      <w:r>
+        <w:t xml:space="preserve"> anders de bits op het verkeerde moment opgenomen worden</w:t>
+      </w:r>
+      <w:r>
+        <w:t xml:space="preserve"> deze afgesproken waarde heet de baud </w:t>
+      </w:r>
+      <w:proofErr w:type="spellStart"/>
+      <w:r>
+        <w:t>rate</w:t>
+      </w:r>
+      <w:proofErr w:type="spellEnd"/>
+      <w:r>
+        <w:t xml:space="preserve"> (of bit </w:t>
+      </w:r>
+      <w:proofErr w:type="spellStart"/>
+      <w:r>
+        <w:t>rate</w:t>
+      </w:r>
+      <w:proofErr w:type="spellEnd"/>
+      <w:r>
+        <w:t>)</w:t>
       </w:r>
       <w:r>
         <w:t>.</w:t>
@@ -5802,18 +6588,48 @@
         <w:ind w:left="708"/>
       </w:pPr>
       <w:r>
-        <w:t xml:space="preserve">In het geval van USART is een gedeelde clock toegevoegd waardoor de </w:t>
-      </w:r>
-      <w:r>
-        <w:t xml:space="preserve">baud rate niet </w:t>
+        <w:t xml:space="preserve">In het geval van USART is een gedeelde </w:t>
+      </w:r>
+      <w:proofErr w:type="spellStart"/>
+      <w:r>
+        <w:t>clock</w:t>
+      </w:r>
+      <w:proofErr w:type="spellEnd"/>
+      <w:r>
+        <w:t xml:space="preserve"> </w:t>
+      </w:r>
+      <w:r>
+        <w:t>(</w:t>
       </w:r>
       <w:proofErr w:type="gramStart"/>
       <w:r>
-        <w:t>perse</w:t>
+        <w:t>CLK draad</w:t>
       </w:r>
       <w:proofErr w:type="gramEnd"/>
       <w:r>
-        <w:t xml:space="preserve"> afgesproken hoeft te worden maar door een van de devices (meestal de master) geregeld te worden. Dit zorgt </w:t>
+        <w:t xml:space="preserve">) </w:t>
+      </w:r>
+      <w:r>
+        <w:t xml:space="preserve">toegevoegd waardoor de </w:t>
+      </w:r>
+      <w:r>
+        <w:t xml:space="preserve">baud </w:t>
+      </w:r>
+      <w:proofErr w:type="spellStart"/>
+      <w:r>
+        <w:t>rate</w:t>
+      </w:r>
+      <w:proofErr w:type="spellEnd"/>
+      <w:r>
+        <w:t xml:space="preserve"> niet perse afgesproken hoeft te worden maar door een van de </w:t>
+      </w:r>
+      <w:proofErr w:type="spellStart"/>
+      <w:r>
+        <w:t>devices</w:t>
+      </w:r>
+      <w:proofErr w:type="spellEnd"/>
+      <w:r>
+        <w:t xml:space="preserve"> (meestal de master) geregeld te worden. Dit zorgt </w:t>
       </w:r>
       <w:proofErr w:type="gramStart"/>
       <w:r>
@@ -5821,10 +6637,26 @@
       </w:r>
       <w:proofErr w:type="gramEnd"/>
       <w:r>
-        <w:t xml:space="preserve"> dat er minder fouten gemaakt worden met het opnemen van de bits ook kan de clock uitgerekt worden als een van de microcontrollers het stuur moment niet haalt.</w:t>
-      </w:r>
-      <w:r>
-        <w:t xml:space="preserve"> Omdat deze clock line voor stabiliteit zorgt kan USART sneller werken dan UART</w:t>
+        <w:t xml:space="preserve"> dat er minder fouten gemaakt worden met het opnemen van de bits ook kan de </w:t>
+      </w:r>
+      <w:proofErr w:type="spellStart"/>
+      <w:r>
+        <w:t>clock</w:t>
+      </w:r>
+      <w:proofErr w:type="spellEnd"/>
+      <w:r>
+        <w:t xml:space="preserve"> uitgerekt worden als een van de microcontrollers het stuur moment niet haalt.</w:t>
+      </w:r>
+      <w:r>
+        <w:t xml:space="preserve"> Omdat deze </w:t>
+      </w:r>
+      <w:proofErr w:type="spellStart"/>
+      <w:r>
+        <w:t>clock</w:t>
+      </w:r>
+      <w:proofErr w:type="spellEnd"/>
+      <w:r>
+        <w:t xml:space="preserve"> line voor stabiliteit zorgt kan USART sneller werken dan UART</w:t>
       </w:r>
       <w:r>
         <w:t xml:space="preserve"> </w:t>
@@ -5833,10 +6665,7 @@
         <w:t xml:space="preserve">terwijl deze </w:t>
       </w:r>
       <w:r>
-        <w:t>b</w:t>
-      </w:r>
-      <w:r>
-        <w:t>etrouwbaar genoeg</w:t>
+        <w:t>betrouwbaar genoeg</w:t>
       </w:r>
       <w:r>
         <w:t xml:space="preserve"> blijft</w:t>
@@ -5853,6 +6682,7 @@
         <w:rPr>
           <w:noProof/>
         </w:rPr>
+        <w:lastRenderedPageBreak/>
         <w:drawing>
           <wp:inline distT="0" distB="0" distL="0" distR="0" wp14:anchorId="32B43924" wp14:editId="1BA4DF9E">
             <wp:extent cx="5760720" cy="1490980"/>
@@ -5895,58 +6725,852 @@
         <w:ind w:left="708"/>
       </w:pPr>
       <w:r>
+        <w:t xml:space="preserve">Er zijn nog een paar andere afsplitsingen van het UART/USART protocol zoals bijvoorbeeld </w:t>
+      </w:r>
+      <w:r>
+        <w:t>RS-232</w:t>
+      </w:r>
+      <w:r>
+        <w:t xml:space="preserve"> maar dit word</w:t>
+      </w:r>
+      <w:r>
+        <w:t>t</w:t>
+      </w:r>
+      <w:r>
+        <w:t xml:space="preserve"> bijna niet meer gebruikt dus dit ga ik niet uitleggen.</w:t>
+      </w:r>
+    </w:p>
+    <w:p>
+      <w:pPr>
+        <w:pStyle w:val="Heading4"/>
+      </w:pPr>
+      <w:bookmarkStart w:id="38" w:name="_Toc122298969"/>
+      <w:r>
+        <w:t>CAN:</w:t>
+      </w:r>
+      <w:bookmarkEnd w:id="38"/>
+    </w:p>
+    <w:p>
+      <w:pPr>
+        <w:ind w:left="708"/>
+      </w:pPr>
+      <w:r>
+        <w:t>Een CAN</w:t>
+      </w:r>
+      <w:r>
+        <w:t xml:space="preserve"> (</w:t>
+      </w:r>
+      <w:r>
+        <w:t>c</w:t>
+      </w:r>
+      <w:r>
+        <w:t xml:space="preserve">ontroller </w:t>
+      </w:r>
+      <w:r>
+        <w:t>a</w:t>
+      </w:r>
+      <w:r>
+        <w:t xml:space="preserve">rea </w:t>
+      </w:r>
+      <w:proofErr w:type="spellStart"/>
+      <w:r>
+        <w:t>n</w:t>
+      </w:r>
+      <w:r>
+        <w:t>etwork</w:t>
+      </w:r>
+      <w:proofErr w:type="spellEnd"/>
+      <w:r>
+        <w:t>)</w:t>
+      </w:r>
+      <w:r>
+        <w:t xml:space="preserve"> bus lijkt heel erg op UART omdat dit ook een asynchrone </w:t>
+      </w:r>
+      <w:proofErr w:type="spellStart"/>
+      <w:r>
+        <w:t>seriele</w:t>
+      </w:r>
+      <w:proofErr w:type="spellEnd"/>
+      <w:r>
+        <w:t xml:space="preserve"> protocol is. Het gro</w:t>
+      </w:r>
+      <w:r>
+        <w:t>otste</w:t>
+      </w:r>
+      <w:r>
+        <w:t xml:space="preserve"> verschil is dat </w:t>
+      </w:r>
+      <w:r>
+        <w:t>CAN een high en low data pin heeft later word</w:t>
+      </w:r>
+      <w:r>
+        <w:t>t</w:t>
+      </w:r>
+      <w:r>
+        <w:t xml:space="preserve"> uitgelegd waarom. Ook is het half-duplex dat betekend dus dat de data maar een kant op kan per keer. Omdat er geen </w:t>
+      </w:r>
+      <w:proofErr w:type="spellStart"/>
+      <w:r>
+        <w:t>clock</w:t>
+      </w:r>
+      <w:proofErr w:type="spellEnd"/>
+      <w:r>
+        <w:t xml:space="preserve"> pin is moet de baud </w:t>
+      </w:r>
+      <w:proofErr w:type="spellStart"/>
+      <w:r>
+        <w:t>rate</w:t>
+      </w:r>
+      <w:proofErr w:type="spellEnd"/>
+      <w:r>
+        <w:t xml:space="preserve"> weer afgesproken worden.</w:t>
+      </w:r>
+    </w:p>
+    <w:p>
+      <w:pPr>
+        <w:ind w:firstLine="708"/>
+      </w:pPr>
+      <w:r>
+        <w:rPr>
+          <w:noProof/>
+        </w:rPr>
+        <w:drawing>
+          <wp:inline distT="0" distB="0" distL="0" distR="0" wp14:anchorId="3BC397D0" wp14:editId="5072B4AF">
+            <wp:extent cx="5448300" cy="1727217"/>
+            <wp:effectExtent l="0" t="0" r="0" b="6350"/>
+            <wp:docPr id="8" name="Picture 8" descr="A picture containing diagram&#10;&#10;Description automatically generated"/>
+            <wp:cNvGraphicFramePr>
+              <a:graphicFrameLocks xmlns:a="http://schemas.openxmlformats.org/drawingml/2006/main" noChangeAspect="1"/>
+            </wp:cNvGraphicFramePr>
+            <a:graphic xmlns:a="http://schemas.openxmlformats.org/drawingml/2006/main">
+              <a:graphicData uri="http://schemas.openxmlformats.org/drawingml/2006/picture">
+                <pic:pic xmlns:pic="http://schemas.openxmlformats.org/drawingml/2006/picture">
+                  <pic:nvPicPr>
+                    <pic:cNvPr id="8" name="Picture 8" descr="A picture containing diagram&#10;&#10;Description automatically generated"/>
+                    <pic:cNvPicPr>
+                      <a:picLocks noChangeAspect="1" noChangeArrowheads="1"/>
+                    </pic:cNvPicPr>
+                  </pic:nvPicPr>
+                  <pic:blipFill>
+                    <a:blip r:embed="rId33">
+                      <a:extLst>
+                        <a:ext uri="{28A0092B-C50C-407E-A947-70E740481C1C}">
+                          <a14:useLocalDpi xmlns:a14="http://schemas.microsoft.com/office/drawing/2010/main" val="0"/>
+                        </a:ext>
+                      </a:extLst>
+                    </a:blip>
+                    <a:srcRect/>
+                    <a:stretch>
+                      <a:fillRect/>
+                    </a:stretch>
+                  </pic:blipFill>
+                  <pic:spPr bwMode="auto">
+                    <a:xfrm>
+                      <a:off x="0" y="0"/>
+                      <a:ext cx="5471605" cy="1734605"/>
+                    </a:xfrm>
+                    <a:prstGeom prst="rect">
+                      <a:avLst/>
+                    </a:prstGeom>
+                    <a:noFill/>
+                    <a:ln>
+                      <a:noFill/>
+                    </a:ln>
+                  </pic:spPr>
+                </pic:pic>
+              </a:graphicData>
+            </a:graphic>
+          </wp:inline>
+        </w:drawing>
+      </w:r>
+    </w:p>
+    <w:p>
+      <w:pPr>
+        <w:ind w:left="708"/>
+      </w:pPr>
+      <w:r>
+        <w:t xml:space="preserve">Doordat er data low en high </w:t>
+      </w:r>
+      <w:proofErr w:type="spellStart"/>
+      <w:r>
+        <w:t>pins</w:t>
+      </w:r>
+      <w:proofErr w:type="spellEnd"/>
+      <w:r>
+        <w:t xml:space="preserve"> zijn kunnen </w:t>
+      </w:r>
+      <w:proofErr w:type="spellStart"/>
+      <w:r>
+        <w:t>errors</w:t>
+      </w:r>
+      <w:proofErr w:type="spellEnd"/>
+      <w:r>
+        <w:t xml:space="preserve"> in het signaal makkelijk gedetecteerd en </w:t>
+      </w:r>
+      <w:r>
+        <w:t>ontdaan</w:t>
+      </w:r>
+      <w:r>
+        <w:t xml:space="preserve"> worden door een van de signalen om te draaien en het </w:t>
+      </w:r>
+      <w:proofErr w:type="spellStart"/>
+      <w:r>
+        <w:t>gemmidelde</w:t>
+      </w:r>
+      <w:proofErr w:type="spellEnd"/>
+      <w:r>
+        <w:t xml:space="preserve"> uit te rekenen. </w:t>
+      </w:r>
+      <w:r>
+        <w:t xml:space="preserve">Deze methode werkt omdat de meeste </w:t>
+      </w:r>
+      <w:proofErr w:type="spellStart"/>
+      <w:r>
+        <w:t>errors</w:t>
+      </w:r>
+      <w:proofErr w:type="spellEnd"/>
+      <w:r>
+        <w:t xml:space="preserve"> in signalen veroorzaakt worden door </w:t>
+      </w:r>
+      <w:r>
+        <w:t xml:space="preserve">inductie (waarmee je je telefoon </w:t>
+      </w:r>
+      <w:proofErr w:type="spellStart"/>
+      <w:r>
+        <w:t>drradloos</w:t>
+      </w:r>
+      <w:proofErr w:type="spellEnd"/>
+      <w:r>
+        <w:t xml:space="preserve"> kan opladen) bij inductie </w:t>
+      </w:r>
+      <w:r>
+        <w:t>wordt</w:t>
+      </w:r>
+      <w:r>
+        <w:t xml:space="preserve"> energie draadloos overgedragen door wisselende stroom in een andere draad. Hierdoor word</w:t>
+      </w:r>
+      <w:r>
+        <w:t>t</w:t>
+      </w:r>
+      <w:r>
+        <w:t xml:space="preserve"> dezelfde error op de low en high uitgeoefend </w:t>
+      </w:r>
+      <w:r>
+        <w:t xml:space="preserve">omdat deze nu geen </w:t>
+      </w:r>
+      <w:proofErr w:type="spellStart"/>
+      <w:r>
+        <w:t>overgestelde</w:t>
+      </w:r>
+      <w:proofErr w:type="spellEnd"/>
+      <w:r>
+        <w:t xml:space="preserve"> van elkaar zijn word</w:t>
+      </w:r>
+      <w:r>
+        <w:t>t</w:t>
+      </w:r>
+      <w:r>
+        <w:t xml:space="preserve"> de error bij het omdraaien en optellen uit het signaal gefilterd. </w:t>
+      </w:r>
+    </w:p>
+    <w:p>
+      <w:pPr>
+        <w:ind w:firstLine="708"/>
+      </w:pPr>
+      <w:r>
+        <w:rPr>
+          <w:noProof/>
+        </w:rPr>
+        <w:drawing>
+          <wp:inline distT="0" distB="0" distL="0" distR="0" wp14:anchorId="5A34DFE7" wp14:editId="50122426">
+            <wp:extent cx="3876675" cy="2554815"/>
+            <wp:effectExtent l="0" t="0" r="0" b="0"/>
+            <wp:docPr id="11" name="Picture 11" descr="CAN Bus Review - Automotive Tech Info"/>
+            <wp:cNvGraphicFramePr>
+              <a:graphicFrameLocks xmlns:a="http://schemas.openxmlformats.org/drawingml/2006/main" noChangeAspect="1"/>
+            </wp:cNvGraphicFramePr>
+            <a:graphic xmlns:a="http://schemas.openxmlformats.org/drawingml/2006/main">
+              <a:graphicData uri="http://schemas.openxmlformats.org/drawingml/2006/picture">
+                <pic:pic xmlns:pic="http://schemas.openxmlformats.org/drawingml/2006/picture">
+                  <pic:nvPicPr>
+                    <pic:cNvPr id="0" name="Picture 3" descr="CAN Bus Review - Automotive Tech Info"/>
+                    <pic:cNvPicPr>
+                      <a:picLocks noChangeAspect="1" noChangeArrowheads="1"/>
+                    </pic:cNvPicPr>
+                  </pic:nvPicPr>
+                  <pic:blipFill>
+                    <a:blip r:embed="rId34">
+                      <a:extLst>
+                        <a:ext uri="{28A0092B-C50C-407E-A947-70E740481C1C}">
+                          <a14:useLocalDpi xmlns:a14="http://schemas.microsoft.com/office/drawing/2010/main" val="0"/>
+                        </a:ext>
+                      </a:extLst>
+                    </a:blip>
+                    <a:srcRect/>
+                    <a:stretch>
+                      <a:fillRect/>
+                    </a:stretch>
+                  </pic:blipFill>
+                  <pic:spPr bwMode="auto">
+                    <a:xfrm>
+                      <a:off x="0" y="0"/>
+                      <a:ext cx="3887578" cy="2562001"/>
+                    </a:xfrm>
+                    <a:prstGeom prst="rect">
+                      <a:avLst/>
+                    </a:prstGeom>
+                    <a:noFill/>
+                    <a:ln>
+                      <a:noFill/>
+                    </a:ln>
+                  </pic:spPr>
+                </pic:pic>
+              </a:graphicData>
+            </a:graphic>
+          </wp:inline>
+        </w:drawing>
+      </w:r>
+    </w:p>
+    <w:p>
+      <w:pPr>
+        <w:pStyle w:val="Heading4"/>
+      </w:pPr>
+      <w:bookmarkStart w:id="39" w:name="_Toc122298970"/>
+      <w:r>
         <w:lastRenderedPageBreak/>
-        <w:t xml:space="preserve">Er zijn nog een paar andere afsplitsingen van het UART/USART protocol zoals bijvoorbeeld </w:t>
-      </w:r>
-      <w:r>
-        <w:t>RS-232</w:t>
-      </w:r>
-      <w:r>
-        <w:t xml:space="preserve"> maar dit </w:t>
+        <w:t>I2C:</w:t>
+      </w:r>
+      <w:bookmarkEnd w:id="39"/>
+    </w:p>
+    <w:p>
+      <w:pPr>
+        <w:ind w:left="708"/>
+      </w:pPr>
+      <w:r>
+        <w:t xml:space="preserve">De I2C </w:t>
+      </w:r>
+      <w:r>
+        <w:t>(</w:t>
+      </w:r>
+      <w:proofErr w:type="spellStart"/>
+      <w:r>
+        <w:t>inter</w:t>
+      </w:r>
+      <w:proofErr w:type="spellEnd"/>
+      <w:r>
+        <w:t xml:space="preserve"> </w:t>
+      </w:r>
+      <w:proofErr w:type="spellStart"/>
+      <w:r>
+        <w:t>intergrated</w:t>
+      </w:r>
+      <w:proofErr w:type="spellEnd"/>
+      <w:r>
+        <w:t xml:space="preserve"> circuit) </w:t>
+      </w:r>
+      <w:r>
+        <w:t xml:space="preserve">bus lijkt heel erg op de USART omdat ze beide </w:t>
+      </w:r>
+      <w:proofErr w:type="spellStart"/>
+      <w:r>
+        <w:t>synchronous</w:t>
+      </w:r>
+      <w:proofErr w:type="spellEnd"/>
+      <w:r>
+        <w:t xml:space="preserve"> </w:t>
+      </w:r>
+      <w:proofErr w:type="spellStart"/>
+      <w:r>
+        <w:t>serial</w:t>
+      </w:r>
+      <w:proofErr w:type="spellEnd"/>
+      <w:r>
+        <w:t xml:space="preserve"> protcols zijn. Het </w:t>
+      </w:r>
+      <w:proofErr w:type="spellStart"/>
+      <w:r>
+        <w:t>vershil</w:t>
+      </w:r>
+      <w:proofErr w:type="spellEnd"/>
+      <w:r>
+        <w:t xml:space="preserve"> is dat I2C half-duplex is en dat elke transmissie begint met een device adres </w:t>
+      </w:r>
+      <w:r>
+        <w:t>en een R/</w:t>
+      </w:r>
+      <w:proofErr w:type="spellStart"/>
+      <w:r>
+        <w:t>nW</w:t>
+      </w:r>
+      <w:proofErr w:type="spellEnd"/>
+      <w:r>
+        <w:t xml:space="preserve"> bit </w:t>
+      </w:r>
+      <w:r>
+        <w:t xml:space="preserve">zodat dezelfde I2C bus voor meerdere </w:t>
+      </w:r>
+      <w:proofErr w:type="spellStart"/>
+      <w:r>
+        <w:t>devices</w:t>
+      </w:r>
+      <w:proofErr w:type="spellEnd"/>
+      <w:r>
+        <w:t xml:space="preserve"> gebruikt kan worden terwijl de per device communicatie behouden kan worden</w:t>
+      </w:r>
+      <w:r>
+        <w:t>.</w:t>
+      </w:r>
+      <w:r>
+        <w:t xml:space="preserve"> </w:t>
+      </w:r>
+      <w:r>
+        <w:t xml:space="preserve">De I2C bus bestaat uit 2 </w:t>
+      </w:r>
+      <w:proofErr w:type="spellStart"/>
+      <w:r>
+        <w:t>draaden</w:t>
+      </w:r>
+      <w:proofErr w:type="spellEnd"/>
+      <w:r>
+        <w:t xml:space="preserve"> SCL (</w:t>
+      </w:r>
+      <w:proofErr w:type="spellStart"/>
+      <w:r>
+        <w:t>serial</w:t>
+      </w:r>
+      <w:proofErr w:type="spellEnd"/>
+      <w:r>
+        <w:t xml:space="preserve"> </w:t>
+      </w:r>
+      <w:proofErr w:type="spellStart"/>
+      <w:r>
+        <w:t>clock</w:t>
+      </w:r>
+      <w:proofErr w:type="spellEnd"/>
+      <w:r>
+        <w:t>) en SDA (</w:t>
+      </w:r>
+      <w:proofErr w:type="spellStart"/>
+      <w:r>
+        <w:t>serial</w:t>
+      </w:r>
+      <w:proofErr w:type="spellEnd"/>
+      <w:r>
+        <w:t xml:space="preserve"> data) S</w:t>
+      </w:r>
+      <w:r>
+        <w:t>CL en SDA</w:t>
+      </w:r>
+      <w:r>
+        <w:t xml:space="preserve"> </w:t>
+      </w:r>
+      <w:r>
+        <w:t>zijn</w:t>
+      </w:r>
+      <w:r>
+        <w:t xml:space="preserve"> high als </w:t>
+      </w:r>
+      <w:r>
+        <w:t>ze</w:t>
+      </w:r>
+      <w:r>
+        <w:t xml:space="preserve"> </w:t>
+      </w:r>
+      <w:proofErr w:type="spellStart"/>
+      <w:r>
+        <w:t>idle</w:t>
+      </w:r>
+      <w:proofErr w:type="spellEnd"/>
+      <w:r>
+        <w:t xml:space="preserve"> </w:t>
+      </w:r>
+      <w:r>
+        <w:t>zijn</w:t>
+      </w:r>
+      <w:r>
+        <w:t>.</w:t>
+      </w:r>
+      <w:r>
+        <w:t xml:space="preserve"> Verder moet na elke byte een </w:t>
+      </w:r>
+      <w:proofErr w:type="spellStart"/>
+      <w:r>
+        <w:t>acknolagement</w:t>
+      </w:r>
+      <w:proofErr w:type="spellEnd"/>
+      <w:r>
+        <w:t xml:space="preserve"> bit komen van </w:t>
+      </w:r>
+      <w:r>
+        <w:t>het</w:t>
+      </w:r>
+      <w:r>
+        <w:t xml:space="preserve"> ontvangende device.</w:t>
+      </w:r>
+    </w:p>
+    <w:p>
+      <w:pPr>
+        <w:ind w:firstLine="708"/>
+      </w:pPr>
+      <w:r>
+        <w:rPr>
+          <w:noProof/>
+        </w:rPr>
+        <w:drawing>
+          <wp:inline distT="0" distB="0" distL="0" distR="0" wp14:anchorId="01B0BE16" wp14:editId="6F8E8A4B">
+            <wp:extent cx="5760720" cy="1689735"/>
+            <wp:effectExtent l="0" t="0" r="0" b="5715"/>
+            <wp:docPr id="20" name="Picture 20" descr="I2C Primer: What is I2C? (Part 1) | Analog Devices"/>
+            <wp:cNvGraphicFramePr>
+              <a:graphicFrameLocks xmlns:a="http://schemas.openxmlformats.org/drawingml/2006/main" noChangeAspect="1"/>
+            </wp:cNvGraphicFramePr>
+            <a:graphic xmlns:a="http://schemas.openxmlformats.org/drawingml/2006/main">
+              <a:graphicData uri="http://schemas.openxmlformats.org/drawingml/2006/picture">
+                <pic:pic xmlns:pic="http://schemas.openxmlformats.org/drawingml/2006/picture">
+                  <pic:nvPicPr>
+                    <pic:cNvPr id="0" name="Picture 5" descr="I2C Primer: What is I2C? (Part 1) | Analog Devices"/>
+                    <pic:cNvPicPr>
+                      <a:picLocks noChangeAspect="1" noChangeArrowheads="1"/>
+                    </pic:cNvPicPr>
+                  </pic:nvPicPr>
+                  <pic:blipFill>
+                    <a:blip r:embed="rId35">
+                      <a:extLst>
+                        <a:ext uri="{28A0092B-C50C-407E-A947-70E740481C1C}">
+                          <a14:useLocalDpi xmlns:a14="http://schemas.microsoft.com/office/drawing/2010/main" val="0"/>
+                        </a:ext>
+                      </a:extLst>
+                    </a:blip>
+                    <a:srcRect/>
+                    <a:stretch>
+                      <a:fillRect/>
+                    </a:stretch>
+                  </pic:blipFill>
+                  <pic:spPr bwMode="auto">
+                    <a:xfrm>
+                      <a:off x="0" y="0"/>
+                      <a:ext cx="5760720" cy="1689735"/>
+                    </a:xfrm>
+                    <a:prstGeom prst="rect">
+                      <a:avLst/>
+                    </a:prstGeom>
+                    <a:noFill/>
+                    <a:ln>
+                      <a:noFill/>
+                    </a:ln>
+                  </pic:spPr>
+                </pic:pic>
+              </a:graphicData>
+            </a:graphic>
+          </wp:inline>
+        </w:drawing>
+      </w:r>
+    </w:p>
+    <w:p>
+      <w:pPr>
+        <w:ind w:firstLine="708"/>
+      </w:pPr>
+      <w:r>
+        <w:rPr>
+          <w:noProof/>
+        </w:rPr>
+        <w:drawing>
+          <wp:inline distT="0" distB="0" distL="0" distR="0" wp14:anchorId="0238941E" wp14:editId="6D0E9811">
+            <wp:extent cx="5760720" cy="1798955"/>
+            <wp:effectExtent l="0" t="0" r="0" b="0"/>
+            <wp:docPr id="30" name="Picture 30" descr="A picture containing text, antenna&#10;&#10;Description automatically generated"/>
+            <wp:cNvGraphicFramePr>
+              <a:graphicFrameLocks xmlns:a="http://schemas.openxmlformats.org/drawingml/2006/main" noChangeAspect="1"/>
+            </wp:cNvGraphicFramePr>
+            <a:graphic xmlns:a="http://schemas.openxmlformats.org/drawingml/2006/main">
+              <a:graphicData uri="http://schemas.openxmlformats.org/drawingml/2006/picture">
+                <pic:pic xmlns:pic="http://schemas.openxmlformats.org/drawingml/2006/picture">
+                  <pic:nvPicPr>
+                    <pic:cNvPr id="30" name="Picture 30" descr="A picture containing text, antenna&#10;&#10;Description automatically generated"/>
+                    <pic:cNvPicPr/>
+                  </pic:nvPicPr>
+                  <pic:blipFill>
+                    <a:blip r:embed="rId36"/>
+                    <a:stretch>
+                      <a:fillRect/>
+                    </a:stretch>
+                  </pic:blipFill>
+                  <pic:spPr>
+                    <a:xfrm>
+                      <a:off x="0" y="0"/>
+                      <a:ext cx="5760720" cy="1798955"/>
+                    </a:xfrm>
+                    <a:prstGeom prst="rect">
+                      <a:avLst/>
+                    </a:prstGeom>
+                  </pic:spPr>
+                </pic:pic>
+              </a:graphicData>
+            </a:graphic>
+          </wp:inline>
+        </w:drawing>
+      </w:r>
+    </w:p>
+    <w:p>
+      <w:r>
+        <w:br w:type="page"/>
+      </w:r>
+    </w:p>
+    <w:p>
+      <w:pPr>
+        <w:pStyle w:val="Heading4"/>
+      </w:pPr>
+      <w:bookmarkStart w:id="40" w:name="_Toc122298971"/>
+      <w:r>
+        <w:lastRenderedPageBreak/>
+        <w:t>SPI:</w:t>
+      </w:r>
+      <w:bookmarkEnd w:id="40"/>
+    </w:p>
+    <w:p>
+      <w:pPr>
+        <w:ind w:left="708"/>
+      </w:pPr>
+      <w:r>
+        <w:t>SPI is een soort van full-duplex versie van I2C het enige verschil is dat er geen device adressen en R/</w:t>
+      </w:r>
+      <w:proofErr w:type="spellStart"/>
+      <w:r>
+        <w:t>nW</w:t>
+      </w:r>
+      <w:proofErr w:type="spellEnd"/>
+      <w:r>
+        <w:t xml:space="preserve"> bits gestuurd worden want in plaats van een device adres wordt de CS</w:t>
+      </w:r>
+      <w:r>
+        <w:t>/</w:t>
+      </w:r>
+      <w:r>
+        <w:t xml:space="preserve">SS (Chip </w:t>
       </w:r>
       <w:proofErr w:type="gramStart"/>
       <w:r>
-        <w:t>word</w:t>
+        <w:t>Select</w:t>
+      </w:r>
+      <w:r>
+        <w:t xml:space="preserve"> /</w:t>
       </w:r>
       <w:proofErr w:type="gramEnd"/>
       <w:r>
-        <w:t xml:space="preserve"> bijna niet meer gebruikt dus dit ga ik niet uitleggen.</w:t>
+        <w:t xml:space="preserve"> </w:t>
+      </w:r>
+      <w:proofErr w:type="spellStart"/>
+      <w:r>
+        <w:t>Slave</w:t>
+      </w:r>
+      <w:proofErr w:type="spellEnd"/>
+      <w:r>
+        <w:t xml:space="preserve"> Select) pin laag gezet waardoor de chip geselecteerd word.  </w:t>
+      </w:r>
+      <w:r>
+        <w:t xml:space="preserve">Voor de rest werkt het sturen </w:t>
+      </w:r>
+      <w:r>
+        <w:t xml:space="preserve">van data over de </w:t>
+      </w:r>
+      <w:r>
+        <w:t xml:space="preserve">twee data </w:t>
+      </w:r>
+      <w:proofErr w:type="spellStart"/>
+      <w:r>
+        <w:t>pins</w:t>
+      </w:r>
+      <w:proofErr w:type="spellEnd"/>
+      <w:r>
+        <w:t xml:space="preserve">: MISO (master in </w:t>
+      </w:r>
+      <w:proofErr w:type="spellStart"/>
+      <w:r>
+        <w:t>slave</w:t>
+      </w:r>
+      <w:proofErr w:type="spellEnd"/>
+      <w:r>
+        <w:t xml:space="preserve"> out) en MOSI (master out </w:t>
+      </w:r>
+      <w:proofErr w:type="spellStart"/>
+      <w:r>
+        <w:t>slave</w:t>
+      </w:r>
+      <w:proofErr w:type="spellEnd"/>
+      <w:r>
+        <w:t xml:space="preserve"> in)</w:t>
+      </w:r>
+      <w:r>
+        <w:t xml:space="preserve"> </w:t>
+      </w:r>
+      <w:r>
+        <w:t>hetzelfde</w:t>
+      </w:r>
+      <w:r>
+        <w:t xml:space="preserve"> als </w:t>
+      </w:r>
+      <w:r>
+        <w:t>bij</w:t>
+      </w:r>
+      <w:r>
+        <w:t xml:space="preserve"> I2C</w:t>
+      </w:r>
+      <w:r>
+        <w:t>.</w:t>
+      </w:r>
+      <w:r>
+        <w:t xml:space="preserve"> </w:t>
+      </w:r>
+      <w:r>
+        <w:t xml:space="preserve">De data en </w:t>
+      </w:r>
+      <w:proofErr w:type="spellStart"/>
+      <w:r>
+        <w:t>clock</w:t>
+      </w:r>
+      <w:proofErr w:type="spellEnd"/>
+      <w:r>
+        <w:t xml:space="preserve"> </w:t>
+      </w:r>
+      <w:proofErr w:type="spellStart"/>
+      <w:r>
+        <w:t>pins</w:t>
+      </w:r>
+      <w:proofErr w:type="spellEnd"/>
+      <w:r>
+        <w:t xml:space="preserve"> zijn voor el</w:t>
+      </w:r>
+      <w:r>
+        <w:t xml:space="preserve">ke chip gedeeld maar de </w:t>
+      </w:r>
+      <w:r>
+        <w:t xml:space="preserve">CS of </w:t>
+      </w:r>
+      <w:proofErr w:type="gramStart"/>
+      <w:r>
+        <w:t>SS pin</w:t>
+      </w:r>
+      <w:proofErr w:type="gramEnd"/>
+      <w:r>
+        <w:t xml:space="preserve"> is</w:t>
+      </w:r>
+      <w:r>
+        <w:t xml:space="preserve"> bij elke chip</w:t>
+      </w:r>
+      <w:r>
+        <w:t xml:space="preserve"> apart</w:t>
+      </w:r>
+      <w:r>
+        <w:t>.</w:t>
+      </w:r>
+    </w:p>
+    <w:p>
+      <w:pPr>
+        <w:ind w:firstLine="708"/>
+      </w:pPr>
+      <w:r>
+        <w:rPr>
+          <w:noProof/>
+        </w:rPr>
+        <w:drawing>
+          <wp:inline distT="0" distB="0" distL="0" distR="0" wp14:anchorId="56B0FE27" wp14:editId="751878DA">
+            <wp:extent cx="4143375" cy="2632085"/>
+            <wp:effectExtent l="0" t="0" r="0" b="0"/>
+            <wp:docPr id="33" name="Picture 33" descr="Text&#10;&#10;Description automatically generated with low confidence"/>
+            <wp:cNvGraphicFramePr>
+              <a:graphicFrameLocks xmlns:a="http://schemas.openxmlformats.org/drawingml/2006/main" noChangeAspect="1"/>
+            </wp:cNvGraphicFramePr>
+            <a:graphic xmlns:a="http://schemas.openxmlformats.org/drawingml/2006/main">
+              <a:graphicData uri="http://schemas.openxmlformats.org/drawingml/2006/picture">
+                <pic:pic xmlns:pic="http://schemas.openxmlformats.org/drawingml/2006/picture">
+                  <pic:nvPicPr>
+                    <pic:cNvPr id="33" name="Picture 33" descr="Text&#10;&#10;Description automatically generated with low confidence"/>
+                    <pic:cNvPicPr/>
+                  </pic:nvPicPr>
+                  <pic:blipFill>
+                    <a:blip r:embed="rId37"/>
+                    <a:stretch>
+                      <a:fillRect/>
+                    </a:stretch>
+                  </pic:blipFill>
+                  <pic:spPr>
+                    <a:xfrm>
+                      <a:off x="0" y="0"/>
+                      <a:ext cx="4150835" cy="2636824"/>
+                    </a:xfrm>
+                    <a:prstGeom prst="rect">
+                      <a:avLst/>
+                    </a:prstGeom>
+                  </pic:spPr>
+                </pic:pic>
+              </a:graphicData>
+            </a:graphic>
+          </wp:inline>
+        </w:drawing>
+      </w:r>
+    </w:p>
+    <w:p>
+      <w:pPr>
+        <w:ind w:left="708"/>
+      </w:pPr>
+      <w:r>
+        <w:rPr>
+          <w:noProof/>
+        </w:rPr>
+        <w:drawing>
+          <wp:inline distT="0" distB="0" distL="0" distR="0" wp14:anchorId="45257F68" wp14:editId="23CB4C7B">
+            <wp:extent cx="4143375" cy="2516478"/>
+            <wp:effectExtent l="0" t="0" r="0" b="0"/>
+            <wp:docPr id="31" name="Picture 31" descr="SPI Tutorial – Serial Peripheral Interface Bus Protocol Basics"/>
+            <wp:cNvGraphicFramePr>
+              <a:graphicFrameLocks xmlns:a="http://schemas.openxmlformats.org/drawingml/2006/main" noChangeAspect="1"/>
+            </wp:cNvGraphicFramePr>
+            <a:graphic xmlns:a="http://schemas.openxmlformats.org/drawingml/2006/main">
+              <a:graphicData uri="http://schemas.openxmlformats.org/drawingml/2006/picture">
+                <pic:pic xmlns:pic="http://schemas.openxmlformats.org/drawingml/2006/picture">
+                  <pic:nvPicPr>
+                    <pic:cNvPr id="0" name="Picture 22" descr="SPI Tutorial – Serial Peripheral Interface Bus Protocol Basics"/>
+                    <pic:cNvPicPr>
+                      <a:picLocks noChangeAspect="1" noChangeArrowheads="1"/>
+                    </pic:cNvPicPr>
+                  </pic:nvPicPr>
+                  <pic:blipFill>
+                    <a:blip r:embed="rId38">
+                      <a:extLst>
+                        <a:ext uri="{28A0092B-C50C-407E-A947-70E740481C1C}">
+                          <a14:useLocalDpi xmlns:a14="http://schemas.microsoft.com/office/drawing/2010/main" val="0"/>
+                        </a:ext>
+                      </a:extLst>
+                    </a:blip>
+                    <a:srcRect/>
+                    <a:stretch>
+                      <a:fillRect/>
+                    </a:stretch>
+                  </pic:blipFill>
+                  <pic:spPr bwMode="auto">
+                    <a:xfrm>
+                      <a:off x="0" y="0"/>
+                      <a:ext cx="4156988" cy="2524746"/>
+                    </a:xfrm>
+                    <a:prstGeom prst="rect">
+                      <a:avLst/>
+                    </a:prstGeom>
+                    <a:noFill/>
+                    <a:ln>
+                      <a:noFill/>
+                    </a:ln>
+                  </pic:spPr>
+                </pic:pic>
+              </a:graphicData>
+            </a:graphic>
+          </wp:inline>
+        </w:drawing>
       </w:r>
     </w:p>
     <w:p>
       <w:pPr>
         <w:pStyle w:val="Heading4"/>
       </w:pPr>
-      <w:bookmarkStart w:id="38" w:name="_Toc122298969"/>
-      <w:r>
-        <w:t>CAN:</w:t>
-      </w:r>
-      <w:bookmarkEnd w:id="38"/>
-    </w:p>
-    <w:p>
-      <w:pPr>
-        <w:pStyle w:val="Heading4"/>
-      </w:pPr>
-      <w:bookmarkStart w:id="39" w:name="_Toc122298970"/>
-      <w:r>
-        <w:t>I2C:</w:t>
-      </w:r>
-      <w:bookmarkEnd w:id="39"/>
-    </w:p>
-    <w:p>
-      <w:pPr>
-        <w:pStyle w:val="Heading4"/>
-      </w:pPr>
-      <w:bookmarkStart w:id="40" w:name="_Toc122298971"/>
-      <w:r>
-        <w:t>SPI:</w:t>
-      </w:r>
-      <w:bookmarkEnd w:id="40"/>
-    </w:p>
-    <w:p>
-      <w:pPr>
-        <w:pStyle w:val="Heading4"/>
-      </w:pPr>
       <w:r>
         <w:t>Sensors:</w:t>
       </w:r>
@@ -5957,12 +7581,23 @@
       </w:pPr>
     </w:p>
     <w:p>
+      <w:r>
+        <w:br w:type="page"/>
+      </w:r>
+    </w:p>
+    <w:p/>
+    <w:p>
       <w:pPr>
         <w:ind w:left="708"/>
       </w:pPr>
     </w:p>
     <w:p>
       <w:pPr>
+        <w:ind w:left="708"/>
+      </w:pPr>
+    </w:p>
+    <w:p>
+      <w:pPr>
         <w:pStyle w:val="NoSpacing"/>
         <w:rPr>
           <w:rFonts w:ascii="Arial" w:hAnsi="Arial" w:cs="Arial"/>
@@ -5998,6 +7633,7 @@
         </w:rPr>
         <w:t xml:space="preserve">project </w:t>
       </w:r>
+      <w:proofErr w:type="spellStart"/>
       <w:r>
         <w:rPr>
           <w:rFonts w:ascii="Arial" w:hAnsi="Arial" w:cs="Arial"/>
@@ -6007,6 +7643,7 @@
         </w:rPr>
         <w:t>POC’s</w:t>
       </w:r>
+      <w:proofErr w:type="spellEnd"/>
       <w:r>
         <w:rPr>
           <w:rFonts w:ascii="Arial" w:hAnsi="Arial" w:cs="Arial"/>
@@ -6185,8 +7822,19 @@
           <w:sz w:val="20"/>
           <w:szCs w:val="20"/>
         </w:rPr>
-        <w:t>et testresultaat! Dit kan een beschrijving zijn of een screenshot van de Serial</w:t>
-      </w:r>
+        <w:t xml:space="preserve">et testresultaat! Dit kan een beschrijving zijn of een screenshot van de </w:t>
+      </w:r>
+      <w:proofErr w:type="spellStart"/>
+      <w:r>
+        <w:rPr>
+          <w:rFonts w:ascii="Arial" w:hAnsi="Arial" w:cs="Arial"/>
+          <w:i/>
+          <w:sz w:val="20"/>
+          <w:szCs w:val="20"/>
+        </w:rPr>
+        <w:t>Serial</w:t>
+      </w:r>
+      <w:proofErr w:type="spellEnd"/>
       <w:r>
         <w:rPr>
           <w:rFonts w:ascii="Arial" w:hAnsi="Arial" w:cs="Arial"/>
@@ -6265,12 +7913,19 @@
         <w:rPr>
           <w:bCs/>
         </w:rPr>
-        <w:t xml:space="preserve"> POC</w:t>
-      </w:r>
+        <w:t xml:space="preserve"> </w:t>
+      </w:r>
+      <w:proofErr w:type="spellStart"/>
       <w:r>
         <w:rPr>
           <w:bCs/>
         </w:rPr>
+        <w:t>POC</w:t>
+      </w:r>
+      <w:r>
+        <w:rPr>
+          <w:bCs/>
+        </w:rPr>
         <w:t>’</w:t>
       </w:r>
       <w:r>
@@ -6279,6 +7934,7 @@
         </w:rPr>
         <w:t>s</w:t>
       </w:r>
+      <w:proofErr w:type="spellEnd"/>
       <w:r>
         <w:rPr>
           <w:bCs/>
@@ -6456,8 +8112,39 @@
           <w:sz w:val="20"/>
           <w:szCs w:val="20"/>
         </w:rPr>
-        <w:t>hardware opstelling (bv. in Tinkercad, Fritzing</w:t>
-      </w:r>
+        <w:t xml:space="preserve">hardware opstelling (bv. in </w:t>
+      </w:r>
+      <w:proofErr w:type="spellStart"/>
+      <w:r>
+        <w:rPr>
+          <w:rFonts w:ascii="Arial" w:hAnsi="Arial" w:cs="Arial"/>
+          <w:i/>
+          <w:sz w:val="20"/>
+          <w:szCs w:val="20"/>
+        </w:rPr>
+        <w:t>Tinkercad</w:t>
+      </w:r>
+      <w:proofErr w:type="spellEnd"/>
+      <w:r>
+        <w:rPr>
+          <w:rFonts w:ascii="Arial" w:hAnsi="Arial" w:cs="Arial"/>
+          <w:i/>
+          <w:sz w:val="20"/>
+          <w:szCs w:val="20"/>
+        </w:rPr>
+        <w:t xml:space="preserve">, </w:t>
+      </w:r>
+      <w:proofErr w:type="spellStart"/>
+      <w:r>
+        <w:rPr>
+          <w:rFonts w:ascii="Arial" w:hAnsi="Arial" w:cs="Arial"/>
+          <w:i/>
+          <w:sz w:val="20"/>
+          <w:szCs w:val="20"/>
+        </w:rPr>
+        <w:t>Fritzing</w:t>
+      </w:r>
+      <w:proofErr w:type="spellEnd"/>
       <w:r>
         <w:rPr>
           <w:rFonts w:ascii="Arial" w:hAnsi="Arial" w:cs="Arial"/>
@@ -6558,8 +8245,19 @@
           <w:sz w:val="20"/>
           <w:szCs w:val="20"/>
         </w:rPr>
-        <w:t>et testresultaat! Dit kan een beschrijving zijn of een screenshot van de Serial</w:t>
-      </w:r>
+        <w:t xml:space="preserve">et testresultaat! Dit kan een beschrijving zijn of een screenshot van de </w:t>
+      </w:r>
+      <w:proofErr w:type="spellStart"/>
+      <w:r>
+        <w:rPr>
+          <w:rFonts w:ascii="Arial" w:hAnsi="Arial" w:cs="Arial"/>
+          <w:i/>
+          <w:sz w:val="20"/>
+          <w:szCs w:val="20"/>
+        </w:rPr>
+        <w:t>Serial</w:t>
+      </w:r>
+      <w:proofErr w:type="spellEnd"/>
       <w:r>
         <w:rPr>
           <w:rFonts w:ascii="Arial" w:hAnsi="Arial" w:cs="Arial"/>
@@ -6641,12 +8339,19 @@
         <w:rPr>
           <w:bCs/>
         </w:rPr>
-        <w:t xml:space="preserve"> POC</w:t>
-      </w:r>
+        <w:t xml:space="preserve"> </w:t>
+      </w:r>
+      <w:proofErr w:type="spellStart"/>
       <w:r>
         <w:rPr>
           <w:bCs/>
         </w:rPr>
+        <w:t>POC</w:t>
+      </w:r>
+      <w:r>
+        <w:rPr>
+          <w:bCs/>
+        </w:rPr>
         <w:t>’</w:t>
       </w:r>
       <w:r>
@@ -6655,6 +8360,7 @@
         </w:rPr>
         <w:t>s</w:t>
       </w:r>
+      <w:proofErr w:type="spellEnd"/>
       <w:r>
         <w:rPr>
           <w:bCs/>
@@ -6811,8 +8517,39 @@
           <w:sz w:val="20"/>
           <w:szCs w:val="20"/>
         </w:rPr>
-        <w:t>hardware opstelling (bv. in Tinkercad, Fritzing</w:t>
-      </w:r>
+        <w:t xml:space="preserve">hardware opstelling (bv. in </w:t>
+      </w:r>
+      <w:proofErr w:type="spellStart"/>
+      <w:r>
+        <w:rPr>
+          <w:rFonts w:ascii="Arial" w:hAnsi="Arial" w:cs="Arial"/>
+          <w:i/>
+          <w:sz w:val="20"/>
+          <w:szCs w:val="20"/>
+        </w:rPr>
+        <w:t>Tinkercad</w:t>
+      </w:r>
+      <w:proofErr w:type="spellEnd"/>
+      <w:r>
+        <w:rPr>
+          <w:rFonts w:ascii="Arial" w:hAnsi="Arial" w:cs="Arial"/>
+          <w:i/>
+          <w:sz w:val="20"/>
+          <w:szCs w:val="20"/>
+        </w:rPr>
+        <w:t xml:space="preserve">, </w:t>
+      </w:r>
+      <w:proofErr w:type="spellStart"/>
+      <w:r>
+        <w:rPr>
+          <w:rFonts w:ascii="Arial" w:hAnsi="Arial" w:cs="Arial"/>
+          <w:i/>
+          <w:sz w:val="20"/>
+          <w:szCs w:val="20"/>
+        </w:rPr>
+        <w:t>Fritzing</w:t>
+      </w:r>
+      <w:proofErr w:type="spellEnd"/>
       <w:r>
         <w:rPr>
           <w:rFonts w:ascii="Arial" w:hAnsi="Arial" w:cs="Arial"/>
@@ -6913,8 +8650,19 @@
           <w:sz w:val="20"/>
           <w:szCs w:val="20"/>
         </w:rPr>
-        <w:t>et testresultaat! Dit kan een beschrijving zijn of een screenshot van de Serial</w:t>
-      </w:r>
+        <w:t xml:space="preserve">et testresultaat! Dit kan een beschrijving zijn of een screenshot van de </w:t>
+      </w:r>
+      <w:proofErr w:type="spellStart"/>
+      <w:r>
+        <w:rPr>
+          <w:rFonts w:ascii="Arial" w:hAnsi="Arial" w:cs="Arial"/>
+          <w:i/>
+          <w:sz w:val="20"/>
+          <w:szCs w:val="20"/>
+        </w:rPr>
+        <w:t>Serial</w:t>
+      </w:r>
+      <w:proofErr w:type="spellEnd"/>
       <w:r>
         <w:rPr>
           <w:rFonts w:ascii="Arial" w:hAnsi="Arial" w:cs="Arial"/>
@@ -6996,12 +8744,19 @@
         <w:rPr>
           <w:bCs/>
         </w:rPr>
-        <w:t xml:space="preserve"> POC</w:t>
-      </w:r>
+        <w:t xml:space="preserve"> </w:t>
+      </w:r>
+      <w:proofErr w:type="spellStart"/>
       <w:r>
         <w:rPr>
           <w:bCs/>
         </w:rPr>
+        <w:t>POC</w:t>
+      </w:r>
+      <w:r>
+        <w:rPr>
+          <w:bCs/>
+        </w:rPr>
         <w:t>’</w:t>
       </w:r>
       <w:r>
@@ -7010,6 +8765,7 @@
         </w:rPr>
         <w:t>s</w:t>
       </w:r>
+      <w:proofErr w:type="spellEnd"/>
       <w:r>
         <w:rPr>
           <w:bCs/>
@@ -7272,7 +9028,15 @@
           </w:tcPr>
           <w:p>
             <w:r>
-              <w:t>Interactieve embedded systemen</w:t>
+              <w:t xml:space="preserve">Interactieve </w:t>
+            </w:r>
+            <w:proofErr w:type="spellStart"/>
+            <w:r>
+              <w:t>embedded</w:t>
+            </w:r>
+            <w:proofErr w:type="spellEnd"/>
+            <w:r>
+              <w:t xml:space="preserve"> systemen</w:t>
             </w:r>
           </w:p>
         </w:tc>
@@ -7382,7 +9146,55 @@
             </w:r>
             <w:proofErr w:type="gramEnd"/>
             <w:r>
-              <w:t xml:space="preserve"> toe: objects, classes en encapsulation, d.w.z.: constructors, private fields, properties en methods. De focus hierbij is op leesbare (b.v. naamgeving, indentation) en onderhoudbare programma’s en robuustheid van het product.</w:t>
+              <w:t xml:space="preserve"> toe: </w:t>
+            </w:r>
+            <w:proofErr w:type="spellStart"/>
+            <w:r>
+              <w:t>objects</w:t>
+            </w:r>
+            <w:proofErr w:type="spellEnd"/>
+            <w:r>
+              <w:t xml:space="preserve">, classes en </w:t>
+            </w:r>
+            <w:proofErr w:type="spellStart"/>
+            <w:r>
+              <w:t>encapsulation</w:t>
+            </w:r>
+            <w:proofErr w:type="spellEnd"/>
+            <w:r>
+              <w:t xml:space="preserve">, d.w.z.: </w:t>
+            </w:r>
+            <w:proofErr w:type="spellStart"/>
+            <w:r>
+              <w:t>constructors</w:t>
+            </w:r>
+            <w:proofErr w:type="spellEnd"/>
+            <w:r>
+              <w:t xml:space="preserve">, private fields, </w:t>
+            </w:r>
+            <w:proofErr w:type="spellStart"/>
+            <w:r>
+              <w:t>properties</w:t>
+            </w:r>
+            <w:proofErr w:type="spellEnd"/>
+            <w:r>
+              <w:t xml:space="preserve"> en </w:t>
+            </w:r>
+            <w:proofErr w:type="spellStart"/>
+            <w:r>
+              <w:t>methods</w:t>
+            </w:r>
+            <w:proofErr w:type="spellEnd"/>
+            <w:r>
+              <w:t xml:space="preserve">. De focus hierbij is op leesbare (b.v. naamgeving, </w:t>
+            </w:r>
+            <w:proofErr w:type="spellStart"/>
+            <w:r>
+              <w:t>indentation</w:t>
+            </w:r>
+            <w:proofErr w:type="spellEnd"/>
+            <w:r>
+              <w:t>) en onderhoudbare programma’s en robuustheid van het product.</w:t>
             </w:r>
           </w:p>
         </w:tc>
@@ -7545,7 +9357,15 @@
           </w:tcPr>
           <w:p>
             <w:r>
-              <w:t>Naast de genoemde I/O technieken kun je ook pulsbreedtemodulatie en analoge input interpreteren en toepassen.</w:t>
+              <w:t xml:space="preserve">Naast de genoemde I/O technieken kun je ook </w:t>
+            </w:r>
+            <w:proofErr w:type="spellStart"/>
+            <w:r>
+              <w:t>pulsbreedtemodulatie</w:t>
+            </w:r>
+            <w:proofErr w:type="spellEnd"/>
+            <w:r>
+              <w:t xml:space="preserve"> en analoge input interpreteren en toepassen.</w:t>
             </w:r>
           </w:p>
         </w:tc>
@@ -7618,7 +9438,7 @@
       </w:pPr>
     </w:p>
     <w:sectPr>
-      <w:footerReference w:type="default" r:id="rId33"/>
+      <w:footerReference w:type="default" r:id="rId39"/>
       <w:pgSz w:w="11906" w:h="16838"/>
       <w:pgMar w:top="1417" w:right="1417" w:bottom="1417" w:left="1417" w:header="708" w:footer="708" w:gutter="0"/>
       <w:pgNumType w:start="1"/>

</xml_diff>

<commit_message>
Finished chapter 4 and started chapter 5
</commit_message>
<xml_diff>
--- a/Verdiepingsverslag.docx
+++ b/Verdiepingsverslag.docx
@@ -135,16 +135,8 @@
                               <w:rPr>
                                 <w:i/>
                               </w:rPr>
-                              <w:t>&lt;</w:t>
+                              <w:t>&lt;invoegen</w:t>
                             </w:r>
-                            <w:proofErr w:type="gramStart"/>
-                            <w:r>
-                              <w:rPr>
-                                <w:i/>
-                              </w:rPr>
-                              <w:t>invoegen</w:t>
-                            </w:r>
-                            <w:proofErr w:type="gramEnd"/>
                             <w:r>
                               <w:rPr>
                                 <w:i/>
@@ -234,16 +226,8 @@
                         <w:rPr>
                           <w:i/>
                         </w:rPr>
-                        <w:t>&lt;</w:t>
+                        <w:t>&lt;invoegen</w:t>
                       </w:r>
-                      <w:proofErr w:type="gramStart"/>
-                      <w:r>
-                        <w:rPr>
-                          <w:i/>
-                        </w:rPr>
-                        <w:t>invoegen</w:t>
-                      </w:r>
-                      <w:proofErr w:type="gramEnd"/>
                       <w:r>
                         <w:rPr>
                           <w:i/>
@@ -799,37 +783,12 @@
                 <w:lang w:val="en-US"/>
               </w:rPr>
             </w:pPr>
-            <w:proofErr w:type="spellStart"/>
             <w:r>
               <w:rPr>
                 <w:i/>
                 <w:lang w:val="en-US"/>
               </w:rPr>
-              <w:t>TinkerCad</w:t>
-            </w:r>
-            <w:proofErr w:type="spellEnd"/>
-            <w:r>
-              <w:rPr>
-                <w:i/>
-                <w:lang w:val="en-US"/>
-              </w:rPr>
-              <w:t xml:space="preserve"> design, Breadboard design, Arduino tester, blinking led, debounce, </w:t>
-            </w:r>
-            <w:proofErr w:type="spellStart"/>
-            <w:r>
-              <w:rPr>
-                <w:i/>
-                <w:lang w:val="en-US"/>
-              </w:rPr>
-              <w:t>trafic</w:t>
-            </w:r>
-            <w:proofErr w:type="spellEnd"/>
-            <w:r>
-              <w:rPr>
-                <w:i/>
-                <w:lang w:val="en-US"/>
-              </w:rPr>
-              <w:t xml:space="preserve"> control, IO techniques</w:t>
+              <w:t>TinkerCad design, Breadboard design, Arduino tester, blinking led, debounce, trafic control, IO techniques</w:t>
             </w:r>
             <w:r>
               <w:rPr>
@@ -863,16 +822,7 @@
                 <w:sz w:val="20"/>
                 <w:szCs w:val="20"/>
               </w:rPr>
-              <w:t>V1.</w:t>
-            </w:r>
-            <w:r>
-              <w:rPr>
-                <w:rFonts w:ascii="Arial" w:hAnsi="Arial" w:cs="Arial"/>
-                <w:i/>
-                <w:sz w:val="20"/>
-                <w:szCs w:val="20"/>
-              </w:rPr>
-              <w:t>1</w:t>
+              <w:t>V1.1</w:t>
             </w:r>
           </w:p>
         </w:tc>
@@ -897,7 +847,7 @@
                 <w:sz w:val="20"/>
                 <w:szCs w:val="20"/>
               </w:rPr>
-              <w:t>20</w:t>
+              <w:t>19</w:t>
             </w:r>
             <w:r>
               <w:rPr>
@@ -962,6 +912,120 @@
                 <w:lang w:val="en-US"/>
               </w:rPr>
               <w:t>CAN, I2C, SPI</w:t>
+            </w:r>
+          </w:p>
+        </w:tc>
+      </w:tr>
+      <w:tr>
+        <w:tc>
+          <w:tcPr>
+            <w:tcW w:w="1794" w:type="dxa"/>
+          </w:tcPr>
+          <w:p>
+            <w:pPr>
+              <w:rPr>
+                <w:rFonts w:ascii="Arial" w:hAnsi="Arial" w:cs="Arial"/>
+                <w:b/>
+                <w:sz w:val="20"/>
+                <w:szCs w:val="20"/>
+                <w:lang w:val="en-US"/>
+              </w:rPr>
+            </w:pPr>
+            <w:r>
+              <w:rPr>
+                <w:rFonts w:ascii="Arial" w:hAnsi="Arial" w:cs="Arial"/>
+                <w:i/>
+                <w:sz w:val="20"/>
+                <w:szCs w:val="20"/>
+              </w:rPr>
+              <w:t>V1.</w:t>
+            </w:r>
+            <w:r>
+              <w:rPr>
+                <w:rFonts w:ascii="Arial" w:hAnsi="Arial" w:cs="Arial"/>
+                <w:i/>
+                <w:sz w:val="20"/>
+                <w:szCs w:val="20"/>
+              </w:rPr>
+              <w:t>2</w:t>
+            </w:r>
+          </w:p>
+        </w:tc>
+        <w:tc>
+          <w:tcPr>
+            <w:tcW w:w="1794" w:type="dxa"/>
+          </w:tcPr>
+          <w:p>
+            <w:pPr>
+              <w:rPr>
+                <w:rFonts w:ascii="Arial" w:hAnsi="Arial" w:cs="Arial"/>
+                <w:b/>
+                <w:sz w:val="20"/>
+                <w:szCs w:val="20"/>
+                <w:lang w:val="en-US"/>
+              </w:rPr>
+            </w:pPr>
+            <w:r>
+              <w:rPr>
+                <w:rFonts w:ascii="Arial" w:hAnsi="Arial" w:cs="Arial"/>
+                <w:i/>
+                <w:sz w:val="20"/>
+                <w:szCs w:val="20"/>
+              </w:rPr>
+              <w:t>20-12-2022</w:t>
+            </w:r>
+          </w:p>
+        </w:tc>
+        <w:tc>
+          <w:tcPr>
+            <w:tcW w:w="1794" w:type="dxa"/>
+          </w:tcPr>
+          <w:p>
+            <w:pPr>
+              <w:rPr>
+                <w:rFonts w:ascii="Arial" w:hAnsi="Arial" w:cs="Arial"/>
+                <w:b/>
+                <w:sz w:val="20"/>
+                <w:szCs w:val="20"/>
+                <w:lang w:val="en-US"/>
+              </w:rPr>
+            </w:pPr>
+            <w:r>
+              <w:rPr>
+                <w:rFonts w:ascii="Arial" w:hAnsi="Arial" w:cs="Arial"/>
+                <w:i/>
+                <w:sz w:val="20"/>
+                <w:szCs w:val="20"/>
+              </w:rPr>
+              <w:t>Marijn Verschuren</w:t>
+            </w:r>
+          </w:p>
+        </w:tc>
+        <w:tc>
+          <w:tcPr>
+            <w:tcW w:w="3680" w:type="dxa"/>
+          </w:tcPr>
+          <w:p>
+            <w:pPr>
+              <w:rPr>
+                <w:rFonts w:ascii="Arial" w:hAnsi="Arial" w:cs="Arial"/>
+                <w:b/>
+                <w:sz w:val="20"/>
+                <w:szCs w:val="20"/>
+                <w:lang w:val="en-US"/>
+              </w:rPr>
+            </w:pPr>
+            <w:r>
+              <w:rPr>
+                <w:rFonts w:ascii="Arial" w:hAnsi="Arial" w:cs="Arial"/>
+                <w:bCs/>
+                <w:i/>
+                <w:iCs/>
+                <w:sz w:val="20"/>
+                <w:szCs w:val="20"/>
+                <w:lang w:val="en-US"/>
+              </w:rPr>
+              <w:t>Sensors, Serial plotter</w:t>
             </w:r>
           </w:p>
         </w:tc>
@@ -1098,72 +1162,6 @@
           </w:p>
         </w:tc>
       </w:tr>
-      <w:tr>
-        <w:tc>
-          <w:tcPr>
-            <w:tcW w:w="1794" w:type="dxa"/>
-          </w:tcPr>
-          <w:p>
-            <w:pPr>
-              <w:rPr>
-                <w:rFonts w:ascii="Arial" w:hAnsi="Arial" w:cs="Arial"/>
-                <w:b/>
-                <w:sz w:val="20"/>
-                <w:szCs w:val="20"/>
-                <w:lang w:val="en-US"/>
-              </w:rPr>
-            </w:pPr>
-          </w:p>
-        </w:tc>
-        <w:tc>
-          <w:tcPr>
-            <w:tcW w:w="1794" w:type="dxa"/>
-          </w:tcPr>
-          <w:p>
-            <w:pPr>
-              <w:rPr>
-                <w:rFonts w:ascii="Arial" w:hAnsi="Arial" w:cs="Arial"/>
-                <w:b/>
-                <w:sz w:val="20"/>
-                <w:szCs w:val="20"/>
-                <w:lang w:val="en-US"/>
-              </w:rPr>
-            </w:pPr>
-          </w:p>
-        </w:tc>
-        <w:tc>
-          <w:tcPr>
-            <w:tcW w:w="1794" w:type="dxa"/>
-          </w:tcPr>
-          <w:p>
-            <w:pPr>
-              <w:rPr>
-                <w:rFonts w:ascii="Arial" w:hAnsi="Arial" w:cs="Arial"/>
-                <w:b/>
-                <w:sz w:val="20"/>
-                <w:szCs w:val="20"/>
-                <w:lang w:val="en-US"/>
-              </w:rPr>
-            </w:pPr>
-          </w:p>
-        </w:tc>
-        <w:tc>
-          <w:tcPr>
-            <w:tcW w:w="3680" w:type="dxa"/>
-          </w:tcPr>
-          <w:p>
-            <w:pPr>
-              <w:rPr>
-                <w:rFonts w:ascii="Arial" w:hAnsi="Arial" w:cs="Arial"/>
-                <w:b/>
-                <w:sz w:val="20"/>
-                <w:szCs w:val="20"/>
-                <w:lang w:val="en-US"/>
-              </w:rPr>
-            </w:pPr>
-          </w:p>
-        </w:tc>
-      </w:tr>
     </w:tbl>
     <w:p>
       <w:pPr>
@@ -1219,7 +1217,7 @@
       </w:pPr>
       <w:bookmarkStart w:id="0" w:name="_Toc122298778"/>
       <w:bookmarkStart w:id="1" w:name="_Toc122298951"/>
-      <w:proofErr w:type="spellStart"/>
+      <w:bookmarkStart w:id="2" w:name="_Toc122463349"/>
       <w:r>
         <w:rPr>
           <w:rStyle w:val="Heading1Char"/>
@@ -1231,7 +1229,7 @@
       </w:r>
       <w:bookmarkEnd w:id="0"/>
       <w:bookmarkEnd w:id="1"/>
-      <w:proofErr w:type="spellEnd"/>
+      <w:bookmarkEnd w:id="2"/>
       <w:r>
         <w:rPr>
           <w:rFonts w:ascii="Arial" w:hAnsi="Arial" w:cs="Arial"/>
@@ -1273,7 +1271,7 @@
           <w:szCs w:val="20"/>
           <w:lang w:val="en-US"/>
         </w:rPr>
-        <w:instrText xml:space="preserve"> TOC \o "1-4" \h \z \u </w:instrText>
+        <w:instrText xml:space="preserve"> TOC \o "1-5" \h \z \u </w:instrText>
       </w:r>
       <w:r>
         <w:rPr>
@@ -1285,7 +1283,7 @@
         </w:rPr>
         <w:fldChar w:fldCharType="separate"/>
       </w:r>
-      <w:hyperlink w:anchor="_Toc122298951" w:history="1">
+      <w:hyperlink w:anchor="_Toc122463349" w:history="1">
         <w:r>
           <w:rPr>
             <w:rStyle w:val="Hyperlink"/>
@@ -1313,7 +1311,7 @@
             <w:noProof/>
             <w:webHidden/>
           </w:rPr>
-          <w:instrText xml:space="preserve"> PAGEREF _Toc122298951 \h </w:instrText>
+          <w:instrText xml:space="preserve"> PAGEREF _Toc122463349 \h </w:instrText>
         </w:r>
         <w:r>
           <w:rPr>
@@ -1357,7 +1355,7 @@
           <w:lang w:val="en-NL" w:eastAsia="en-NL"/>
         </w:rPr>
       </w:pPr>
-      <w:hyperlink w:anchor="_Toc122298952" w:history="1">
+      <w:hyperlink w:anchor="_Toc122463350" w:history="1">
         <w:r>
           <w:rPr>
             <w:rStyle w:val="Hyperlink"/>
@@ -1399,7 +1397,7 @@
             <w:noProof/>
             <w:webHidden/>
           </w:rPr>
-          <w:instrText xml:space="preserve"> PAGEREF _Toc122298952 \h </w:instrText>
+          <w:instrText xml:space="preserve"> PAGEREF _Toc122463350 \h </w:instrText>
         </w:r>
         <w:r>
           <w:rPr>
@@ -1443,7 +1441,7 @@
           <w:lang w:val="en-NL" w:eastAsia="en-NL"/>
         </w:rPr>
       </w:pPr>
-      <w:hyperlink w:anchor="_Toc122298953" w:history="1">
+      <w:hyperlink w:anchor="_Toc122463351" w:history="1">
         <w:r>
           <w:rPr>
             <w:rStyle w:val="Hyperlink"/>
@@ -1485,7 +1483,7 @@
             <w:noProof/>
             <w:webHidden/>
           </w:rPr>
-          <w:instrText xml:space="preserve"> PAGEREF _Toc122298953 \h </w:instrText>
+          <w:instrText xml:space="preserve"> PAGEREF _Toc122463351 \h </w:instrText>
         </w:r>
         <w:r>
           <w:rPr>
@@ -1529,7 +1527,7 @@
           <w:lang w:val="en-NL" w:eastAsia="en-NL"/>
         </w:rPr>
       </w:pPr>
-      <w:hyperlink w:anchor="_Toc122298954" w:history="1">
+      <w:hyperlink w:anchor="_Toc122463352" w:history="1">
         <w:r>
           <w:rPr>
             <w:rStyle w:val="Hyperlink"/>
@@ -1571,7 +1569,7 @@
             <w:noProof/>
             <w:webHidden/>
           </w:rPr>
-          <w:instrText xml:space="preserve"> PAGEREF _Toc122298954 \h </w:instrText>
+          <w:instrText xml:space="preserve"> PAGEREF _Toc122463352 \h </w:instrText>
         </w:r>
         <w:r>
           <w:rPr>
@@ -1615,7 +1613,7 @@
           <w:lang w:val="en-NL" w:eastAsia="en-NL"/>
         </w:rPr>
       </w:pPr>
-      <w:hyperlink w:anchor="_Toc122298955" w:history="1">
+      <w:hyperlink w:anchor="_Toc122463353" w:history="1">
         <w:r>
           <w:rPr>
             <w:rStyle w:val="Hyperlink"/>
@@ -1657,7 +1655,7 @@
             <w:noProof/>
             <w:webHidden/>
           </w:rPr>
-          <w:instrText xml:space="preserve"> PAGEREF _Toc122298955 \h </w:instrText>
+          <w:instrText xml:space="preserve"> PAGEREF _Toc122463353 \h </w:instrText>
         </w:r>
         <w:r>
           <w:rPr>
@@ -1701,7 +1699,7 @@
           <w:lang w:val="en-NL" w:eastAsia="en-NL"/>
         </w:rPr>
       </w:pPr>
-      <w:hyperlink w:anchor="_Toc122298956" w:history="1">
+      <w:hyperlink w:anchor="_Toc122463354" w:history="1">
         <w:r>
           <w:rPr>
             <w:rStyle w:val="Hyperlink"/>
@@ -1743,7 +1741,7 @@
             <w:noProof/>
             <w:webHidden/>
           </w:rPr>
-          <w:instrText xml:space="preserve"> PAGEREF _Toc122298956 \h </w:instrText>
+          <w:instrText xml:space="preserve"> PAGEREF _Toc122463354 \h </w:instrText>
         </w:r>
         <w:r>
           <w:rPr>
@@ -1787,7 +1785,7 @@
           <w:lang w:val="en-NL" w:eastAsia="en-NL"/>
         </w:rPr>
       </w:pPr>
-      <w:hyperlink w:anchor="_Toc122298957" w:history="1">
+      <w:hyperlink w:anchor="_Toc122463355" w:history="1">
         <w:r>
           <w:rPr>
             <w:rStyle w:val="Hyperlink"/>
@@ -1829,7 +1827,7 @@
             <w:noProof/>
             <w:webHidden/>
           </w:rPr>
-          <w:instrText xml:space="preserve"> PAGEREF _Toc122298957 \h </w:instrText>
+          <w:instrText xml:space="preserve"> PAGEREF _Toc122463355 \h </w:instrText>
         </w:r>
         <w:r>
           <w:rPr>
@@ -1873,7 +1871,7 @@
           <w:lang w:val="en-NL" w:eastAsia="en-NL"/>
         </w:rPr>
       </w:pPr>
-      <w:hyperlink w:anchor="_Toc122298958" w:history="1">
+      <w:hyperlink w:anchor="_Toc122463356" w:history="1">
         <w:r>
           <w:rPr>
             <w:rStyle w:val="Hyperlink"/>
@@ -1915,7 +1913,7 @@
             <w:noProof/>
             <w:webHidden/>
           </w:rPr>
-          <w:instrText xml:space="preserve"> PAGEREF _Toc122298958 \h </w:instrText>
+          <w:instrText xml:space="preserve"> PAGEREF _Toc122463356 \h </w:instrText>
         </w:r>
         <w:r>
           <w:rPr>
@@ -1959,7 +1957,7 @@
           <w:lang w:val="en-NL" w:eastAsia="en-NL"/>
         </w:rPr>
       </w:pPr>
-      <w:hyperlink w:anchor="_Toc122298959" w:history="1">
+      <w:hyperlink w:anchor="_Toc122463357" w:history="1">
         <w:r>
           <w:rPr>
             <w:rStyle w:val="Hyperlink"/>
@@ -2001,7 +1999,7 @@
             <w:noProof/>
             <w:webHidden/>
           </w:rPr>
-          <w:instrText xml:space="preserve"> PAGEREF _Toc122298959 \h </w:instrText>
+          <w:instrText xml:space="preserve"> PAGEREF _Toc122463357 \h </w:instrText>
         </w:r>
         <w:r>
           <w:rPr>
@@ -2045,7 +2043,7 @@
           <w:lang w:val="en-NL" w:eastAsia="en-NL"/>
         </w:rPr>
       </w:pPr>
-      <w:hyperlink w:anchor="_Toc122298960" w:history="1">
+      <w:hyperlink w:anchor="_Toc122463358" w:history="1">
         <w:r>
           <w:rPr>
             <w:rStyle w:val="Hyperlink"/>
@@ -2087,7 +2085,7 @@
             <w:noProof/>
             <w:webHidden/>
           </w:rPr>
-          <w:instrText xml:space="preserve"> PAGEREF _Toc122298960 \h </w:instrText>
+          <w:instrText xml:space="preserve"> PAGEREF _Toc122463358 \h </w:instrText>
         </w:r>
         <w:r>
           <w:rPr>
@@ -2131,7 +2129,7 @@
           <w:lang w:val="en-NL" w:eastAsia="en-NL"/>
         </w:rPr>
       </w:pPr>
-      <w:hyperlink w:anchor="_Toc122298961" w:history="1">
+      <w:hyperlink w:anchor="_Toc122463359" w:history="1">
         <w:r>
           <w:rPr>
             <w:rStyle w:val="Hyperlink"/>
@@ -2173,7 +2171,7 @@
             <w:noProof/>
             <w:webHidden/>
           </w:rPr>
-          <w:instrText xml:space="preserve"> PAGEREF _Toc122298961 \h </w:instrText>
+          <w:instrText xml:space="preserve"> PAGEREF _Toc122463359 \h </w:instrText>
         </w:r>
         <w:r>
           <w:rPr>
@@ -2217,7 +2215,7 @@
           <w:lang w:val="en-NL" w:eastAsia="en-NL"/>
         </w:rPr>
       </w:pPr>
-      <w:hyperlink w:anchor="_Toc122298962" w:history="1">
+      <w:hyperlink w:anchor="_Toc122463360" w:history="1">
         <w:r>
           <w:rPr>
             <w:rStyle w:val="Hyperlink"/>
@@ -2259,7 +2257,7 @@
             <w:noProof/>
             <w:webHidden/>
           </w:rPr>
-          <w:instrText xml:space="preserve"> PAGEREF _Toc122298962 \h </w:instrText>
+          <w:instrText xml:space="preserve"> PAGEREF _Toc122463360 \h </w:instrText>
         </w:r>
         <w:r>
           <w:rPr>
@@ -2303,7 +2301,7 @@
           <w:lang w:val="en-NL" w:eastAsia="en-NL"/>
         </w:rPr>
       </w:pPr>
-      <w:hyperlink w:anchor="_Toc122298963" w:history="1">
+      <w:hyperlink w:anchor="_Toc122463361" w:history="1">
         <w:r>
           <w:rPr>
             <w:rStyle w:val="Hyperlink"/>
@@ -2347,7 +2345,7 @@
             <w:noProof/>
             <w:webHidden/>
           </w:rPr>
-          <w:instrText xml:space="preserve"> PAGEREF _Toc122298963 \h </w:instrText>
+          <w:instrText xml:space="preserve"> PAGEREF _Toc122463361 \h </w:instrText>
         </w:r>
         <w:r>
           <w:rPr>
@@ -2391,7 +2389,7 @@
           <w:lang w:val="en-NL" w:eastAsia="en-NL"/>
         </w:rPr>
       </w:pPr>
-      <w:hyperlink w:anchor="_Toc122298964" w:history="1">
+      <w:hyperlink w:anchor="_Toc122463362" w:history="1">
         <w:r>
           <w:rPr>
             <w:rStyle w:val="Hyperlink"/>
@@ -2433,7 +2431,7 @@
             <w:noProof/>
             <w:webHidden/>
           </w:rPr>
-          <w:instrText xml:space="preserve"> PAGEREF _Toc122298964 \h </w:instrText>
+          <w:instrText xml:space="preserve"> PAGEREF _Toc122463362 \h </w:instrText>
         </w:r>
         <w:r>
           <w:rPr>
@@ -2477,7 +2475,7 @@
           <w:lang w:val="en-NL" w:eastAsia="en-NL"/>
         </w:rPr>
       </w:pPr>
-      <w:hyperlink w:anchor="_Toc122298965" w:history="1">
+      <w:hyperlink w:anchor="_Toc122463363" w:history="1">
         <w:r>
           <w:rPr>
             <w:rStyle w:val="Hyperlink"/>
@@ -2519,7 +2517,7 @@
             <w:noProof/>
             <w:webHidden/>
           </w:rPr>
-          <w:instrText xml:space="preserve"> PAGEREF _Toc122298965 \h </w:instrText>
+          <w:instrText xml:space="preserve"> PAGEREF _Toc122463363 \h </w:instrText>
         </w:r>
         <w:r>
           <w:rPr>
@@ -2558,10 +2556,12 @@
           <w:tab w:val="right" w:leader="dot" w:pos="9062"/>
         </w:tabs>
         <w:rPr>
+          <w:rFonts w:eastAsiaTheme="minorEastAsia"/>
           <w:noProof/>
-        </w:rPr>
-      </w:pPr>
-      <w:hyperlink w:anchor="_Toc122298966" w:history="1">
+          <w:lang w:val="en-NL" w:eastAsia="en-NL"/>
+        </w:rPr>
+      </w:pPr>
+      <w:hyperlink w:anchor="_Toc122463364" w:history="1">
         <w:r>
           <w:rPr>
             <w:rStyle w:val="Hyperlink"/>
@@ -2571,7 +2571,9 @@
         </w:r>
         <w:r>
           <w:rPr>
-            <w:noProof/>
+            <w:rFonts w:eastAsiaTheme="minorEastAsia"/>
+            <w:noProof/>
+            <w:lang w:val="en-NL" w:eastAsia="en-NL"/>
           </w:rPr>
           <w:tab/>
         </w:r>
@@ -2601,7 +2603,7 @@
             <w:noProof/>
             <w:webHidden/>
           </w:rPr>
-          <w:instrText xml:space="preserve"> PAGEREF _Toc122298966 \h </w:instrText>
+          <w:instrText xml:space="preserve"> PAGEREF _Toc122463364 \h </w:instrText>
         </w:r>
         <w:r>
           <w:rPr>
@@ -2640,10 +2642,12 @@
           <w:tab w:val="right" w:leader="dot" w:pos="9062"/>
         </w:tabs>
         <w:rPr>
+          <w:rFonts w:eastAsiaTheme="minorEastAsia"/>
           <w:noProof/>
-        </w:rPr>
-      </w:pPr>
-      <w:hyperlink w:anchor="_Toc122298967" w:history="1">
+          <w:lang w:val="en-NL" w:eastAsia="en-NL"/>
+        </w:rPr>
+      </w:pPr>
+      <w:hyperlink w:anchor="_Toc122463365" w:history="1">
         <w:r>
           <w:rPr>
             <w:rStyle w:val="Hyperlink"/>
@@ -2653,7 +2657,9 @@
         </w:r>
         <w:r>
           <w:rPr>
-            <w:noProof/>
+            <w:rFonts w:eastAsiaTheme="minorEastAsia"/>
+            <w:noProof/>
+            <w:lang w:val="en-NL" w:eastAsia="en-NL"/>
           </w:rPr>
           <w:tab/>
         </w:r>
@@ -2683,7 +2689,7 @@
             <w:noProof/>
             <w:webHidden/>
           </w:rPr>
-          <w:instrText xml:space="preserve"> PAGEREF _Toc122298967 \h </w:instrText>
+          <w:instrText xml:space="preserve"> PAGEREF _Toc122463365 \h </w:instrText>
         </w:r>
         <w:r>
           <w:rPr>
@@ -2722,10 +2728,12 @@
           <w:tab w:val="right" w:leader="dot" w:pos="9062"/>
         </w:tabs>
         <w:rPr>
+          <w:rFonts w:eastAsiaTheme="minorEastAsia"/>
           <w:noProof/>
-        </w:rPr>
-      </w:pPr>
-      <w:hyperlink w:anchor="_Toc122298968" w:history="1">
+          <w:lang w:val="en-NL" w:eastAsia="en-NL"/>
+        </w:rPr>
+      </w:pPr>
+      <w:hyperlink w:anchor="_Toc122463366" w:history="1">
         <w:r>
           <w:rPr>
             <w:rStyle w:val="Hyperlink"/>
@@ -2735,7 +2743,9 @@
         </w:r>
         <w:r>
           <w:rPr>
-            <w:noProof/>
+            <w:rFonts w:eastAsiaTheme="minorEastAsia"/>
+            <w:noProof/>
+            <w:lang w:val="en-NL" w:eastAsia="en-NL"/>
           </w:rPr>
           <w:tab/>
         </w:r>
@@ -2765,7 +2775,7 @@
             <w:noProof/>
             <w:webHidden/>
           </w:rPr>
-          <w:instrText xml:space="preserve"> PAGEREF _Toc122298968 \h </w:instrText>
+          <w:instrText xml:space="preserve"> PAGEREF _Toc122463366 \h </w:instrText>
         </w:r>
         <w:r>
           <w:rPr>
@@ -2804,10 +2814,12 @@
           <w:tab w:val="right" w:leader="dot" w:pos="9062"/>
         </w:tabs>
         <w:rPr>
+          <w:rFonts w:eastAsiaTheme="minorEastAsia"/>
           <w:noProof/>
-        </w:rPr>
-      </w:pPr>
-      <w:hyperlink w:anchor="_Toc122298969" w:history="1">
+          <w:lang w:val="en-NL" w:eastAsia="en-NL"/>
+        </w:rPr>
+      </w:pPr>
+      <w:hyperlink w:anchor="_Toc122463367" w:history="1">
         <w:r>
           <w:rPr>
             <w:rStyle w:val="Hyperlink"/>
@@ -2817,7 +2829,9 @@
         </w:r>
         <w:r>
           <w:rPr>
-            <w:noProof/>
+            <w:rFonts w:eastAsiaTheme="minorEastAsia"/>
+            <w:noProof/>
+            <w:lang w:val="en-NL" w:eastAsia="en-NL"/>
           </w:rPr>
           <w:tab/>
         </w:r>
@@ -2847,7 +2861,7 @@
             <w:noProof/>
             <w:webHidden/>
           </w:rPr>
-          <w:instrText xml:space="preserve"> PAGEREF _Toc122298969 \h </w:instrText>
+          <w:instrText xml:space="preserve"> PAGEREF _Toc122463367 \h </w:instrText>
         </w:r>
         <w:r>
           <w:rPr>
@@ -2886,10 +2900,12 @@
           <w:tab w:val="right" w:leader="dot" w:pos="9062"/>
         </w:tabs>
         <w:rPr>
+          <w:rFonts w:eastAsiaTheme="minorEastAsia"/>
           <w:noProof/>
-        </w:rPr>
-      </w:pPr>
-      <w:hyperlink w:anchor="_Toc122298970" w:history="1">
+          <w:lang w:val="en-NL" w:eastAsia="en-NL"/>
+        </w:rPr>
+      </w:pPr>
+      <w:hyperlink w:anchor="_Toc122463368" w:history="1">
         <w:r>
           <w:rPr>
             <w:rStyle w:val="Hyperlink"/>
@@ -2899,7 +2915,9 @@
         </w:r>
         <w:r>
           <w:rPr>
-            <w:noProof/>
+            <w:rFonts w:eastAsiaTheme="minorEastAsia"/>
+            <w:noProof/>
+            <w:lang w:val="en-NL" w:eastAsia="en-NL"/>
           </w:rPr>
           <w:tab/>
         </w:r>
@@ -2929,7 +2947,7 @@
             <w:noProof/>
             <w:webHidden/>
           </w:rPr>
-          <w:instrText xml:space="preserve"> PAGEREF _Toc122298970 \h </w:instrText>
+          <w:instrText xml:space="preserve"> PAGEREF _Toc122463368 \h </w:instrText>
         </w:r>
         <w:r>
           <w:rPr>
@@ -2949,7 +2967,7 @@
             <w:noProof/>
             <w:webHidden/>
           </w:rPr>
-          <w:t>15</w:t>
+          <w:t>16</w:t>
         </w:r>
         <w:r>
           <w:rPr>
@@ -2968,10 +2986,12 @@
           <w:tab w:val="right" w:leader="dot" w:pos="9062"/>
         </w:tabs>
         <w:rPr>
+          <w:rFonts w:eastAsiaTheme="minorEastAsia"/>
           <w:noProof/>
-        </w:rPr>
-      </w:pPr>
-      <w:hyperlink w:anchor="_Toc122298971" w:history="1">
+          <w:lang w:val="en-NL" w:eastAsia="en-NL"/>
+        </w:rPr>
+      </w:pPr>
+      <w:hyperlink w:anchor="_Toc122463369" w:history="1">
         <w:r>
           <w:rPr>
             <w:rStyle w:val="Hyperlink"/>
@@ -2981,7 +3001,9 @@
         </w:r>
         <w:r>
           <w:rPr>
-            <w:noProof/>
+            <w:rFonts w:eastAsiaTheme="minorEastAsia"/>
+            <w:noProof/>
+            <w:lang w:val="en-NL" w:eastAsia="en-NL"/>
           </w:rPr>
           <w:tab/>
         </w:r>
@@ -3011,7 +3033,7 @@
             <w:noProof/>
             <w:webHidden/>
           </w:rPr>
-          <w:instrText xml:space="preserve"> PAGEREF _Toc122298971 \h </w:instrText>
+          <w:instrText xml:space="preserve"> PAGEREF _Toc122463369 \h </w:instrText>
         </w:r>
         <w:r>
           <w:rPr>
@@ -3031,7 +3053,437 @@
             <w:noProof/>
             <w:webHidden/>
           </w:rPr>
-          <w:t>15</w:t>
+          <w:t>17</w:t>
+        </w:r>
+        <w:r>
+          <w:rPr>
+            <w:noProof/>
+            <w:webHidden/>
+          </w:rPr>
+          <w:fldChar w:fldCharType="end"/>
+        </w:r>
+      </w:hyperlink>
+    </w:p>
+    <w:p>
+      <w:pPr>
+        <w:pStyle w:val="TOC4"/>
+        <w:tabs>
+          <w:tab w:val="left" w:pos="1540"/>
+          <w:tab w:val="right" w:leader="dot" w:pos="9062"/>
+        </w:tabs>
+        <w:rPr>
+          <w:rFonts w:eastAsiaTheme="minorEastAsia"/>
+          <w:noProof/>
+          <w:lang w:val="en-NL" w:eastAsia="en-NL"/>
+        </w:rPr>
+      </w:pPr>
+      <w:hyperlink w:anchor="_Toc122463370" w:history="1">
+        <w:r>
+          <w:rPr>
+            <w:rStyle w:val="Hyperlink"/>
+            <w:noProof/>
+          </w:rPr>
+          <w:t>3.1.7.7</w:t>
+        </w:r>
+        <w:r>
+          <w:rPr>
+            <w:rFonts w:eastAsiaTheme="minorEastAsia"/>
+            <w:noProof/>
+            <w:lang w:val="en-NL" w:eastAsia="en-NL"/>
+          </w:rPr>
+          <w:tab/>
+        </w:r>
+        <w:r>
+          <w:rPr>
+            <w:rStyle w:val="Hyperlink"/>
+            <w:noProof/>
+          </w:rPr>
+          <w:t>Sensors en Actuators:</w:t>
+        </w:r>
+        <w:r>
+          <w:rPr>
+            <w:noProof/>
+            <w:webHidden/>
+          </w:rPr>
+          <w:tab/>
+        </w:r>
+        <w:r>
+          <w:rPr>
+            <w:noProof/>
+            <w:webHidden/>
+          </w:rPr>
+          <w:fldChar w:fldCharType="begin"/>
+        </w:r>
+        <w:r>
+          <w:rPr>
+            <w:noProof/>
+            <w:webHidden/>
+          </w:rPr>
+          <w:instrText xml:space="preserve"> PAGEREF _Toc122463370 \h </w:instrText>
+        </w:r>
+        <w:r>
+          <w:rPr>
+            <w:noProof/>
+            <w:webHidden/>
+          </w:rPr>
+        </w:r>
+        <w:r>
+          <w:rPr>
+            <w:noProof/>
+            <w:webHidden/>
+          </w:rPr>
+          <w:fldChar w:fldCharType="separate"/>
+        </w:r>
+        <w:r>
+          <w:rPr>
+            <w:noProof/>
+            <w:webHidden/>
+          </w:rPr>
+          <w:t>18</w:t>
+        </w:r>
+        <w:r>
+          <w:rPr>
+            <w:noProof/>
+            <w:webHidden/>
+          </w:rPr>
+          <w:fldChar w:fldCharType="end"/>
+        </w:r>
+      </w:hyperlink>
+    </w:p>
+    <w:p>
+      <w:pPr>
+        <w:pStyle w:val="TOC5"/>
+        <w:tabs>
+          <w:tab w:val="left" w:pos="1880"/>
+          <w:tab w:val="right" w:leader="dot" w:pos="9062"/>
+        </w:tabs>
+        <w:rPr>
+          <w:rFonts w:eastAsiaTheme="minorEastAsia"/>
+          <w:noProof/>
+          <w:lang w:val="en-NL" w:eastAsia="en-NL"/>
+        </w:rPr>
+      </w:pPr>
+      <w:hyperlink w:anchor="_Toc122463371" w:history="1">
+        <w:r>
+          <w:rPr>
+            <w:rStyle w:val="Hyperlink"/>
+            <w:noProof/>
+          </w:rPr>
+          <w:t>3.1.7.7.1</w:t>
+        </w:r>
+        <w:r>
+          <w:rPr>
+            <w:rFonts w:eastAsiaTheme="minorEastAsia"/>
+            <w:noProof/>
+            <w:lang w:val="en-NL" w:eastAsia="en-NL"/>
+          </w:rPr>
+          <w:tab/>
+        </w:r>
+        <w:r>
+          <w:rPr>
+            <w:rStyle w:val="Hyperlink"/>
+            <w:noProof/>
+          </w:rPr>
+          <w:t>AS5600:</w:t>
+        </w:r>
+        <w:r>
+          <w:rPr>
+            <w:noProof/>
+            <w:webHidden/>
+          </w:rPr>
+          <w:tab/>
+        </w:r>
+        <w:r>
+          <w:rPr>
+            <w:noProof/>
+            <w:webHidden/>
+          </w:rPr>
+          <w:fldChar w:fldCharType="begin"/>
+        </w:r>
+        <w:r>
+          <w:rPr>
+            <w:noProof/>
+            <w:webHidden/>
+          </w:rPr>
+          <w:instrText xml:space="preserve"> PAGEREF _Toc122463371 \h </w:instrText>
+        </w:r>
+        <w:r>
+          <w:rPr>
+            <w:noProof/>
+            <w:webHidden/>
+          </w:rPr>
+        </w:r>
+        <w:r>
+          <w:rPr>
+            <w:noProof/>
+            <w:webHidden/>
+          </w:rPr>
+          <w:fldChar w:fldCharType="separate"/>
+        </w:r>
+        <w:r>
+          <w:rPr>
+            <w:noProof/>
+            <w:webHidden/>
+          </w:rPr>
+          <w:t>18</w:t>
+        </w:r>
+        <w:r>
+          <w:rPr>
+            <w:noProof/>
+            <w:webHidden/>
+          </w:rPr>
+          <w:fldChar w:fldCharType="end"/>
+        </w:r>
+      </w:hyperlink>
+    </w:p>
+    <w:p>
+      <w:pPr>
+        <w:pStyle w:val="TOC5"/>
+        <w:tabs>
+          <w:tab w:val="left" w:pos="1880"/>
+          <w:tab w:val="right" w:leader="dot" w:pos="9062"/>
+        </w:tabs>
+        <w:rPr>
+          <w:rFonts w:eastAsiaTheme="minorEastAsia"/>
+          <w:noProof/>
+          <w:lang w:val="en-NL" w:eastAsia="en-NL"/>
+        </w:rPr>
+      </w:pPr>
+      <w:hyperlink w:anchor="_Toc122463372" w:history="1">
+        <w:r>
+          <w:rPr>
+            <w:rStyle w:val="Hyperlink"/>
+            <w:noProof/>
+          </w:rPr>
+          <w:t>3.1.7.7.2</w:t>
+        </w:r>
+        <w:r>
+          <w:rPr>
+            <w:rFonts w:eastAsiaTheme="minorEastAsia"/>
+            <w:noProof/>
+            <w:lang w:val="en-NL" w:eastAsia="en-NL"/>
+          </w:rPr>
+          <w:tab/>
+        </w:r>
+        <w:r>
+          <w:rPr>
+            <w:rStyle w:val="Hyperlink"/>
+            <w:noProof/>
+          </w:rPr>
+          <w:t>BME280:</w:t>
+        </w:r>
+        <w:r>
+          <w:rPr>
+            <w:noProof/>
+            <w:webHidden/>
+          </w:rPr>
+          <w:tab/>
+        </w:r>
+        <w:r>
+          <w:rPr>
+            <w:noProof/>
+            <w:webHidden/>
+          </w:rPr>
+          <w:fldChar w:fldCharType="begin"/>
+        </w:r>
+        <w:r>
+          <w:rPr>
+            <w:noProof/>
+            <w:webHidden/>
+          </w:rPr>
+          <w:instrText xml:space="preserve"> PAGEREF _Toc122463372 \h </w:instrText>
+        </w:r>
+        <w:r>
+          <w:rPr>
+            <w:noProof/>
+            <w:webHidden/>
+          </w:rPr>
+        </w:r>
+        <w:r>
+          <w:rPr>
+            <w:noProof/>
+            <w:webHidden/>
+          </w:rPr>
+          <w:fldChar w:fldCharType="separate"/>
+        </w:r>
+        <w:r>
+          <w:rPr>
+            <w:noProof/>
+            <w:webHidden/>
+          </w:rPr>
+          <w:t>18</w:t>
+        </w:r>
+        <w:r>
+          <w:rPr>
+            <w:noProof/>
+            <w:webHidden/>
+          </w:rPr>
+          <w:fldChar w:fldCharType="end"/>
+        </w:r>
+      </w:hyperlink>
+    </w:p>
+    <w:p>
+      <w:pPr>
+        <w:pStyle w:val="TOC5"/>
+        <w:tabs>
+          <w:tab w:val="left" w:pos="1880"/>
+          <w:tab w:val="right" w:leader="dot" w:pos="9062"/>
+        </w:tabs>
+        <w:rPr>
+          <w:rFonts w:eastAsiaTheme="minorEastAsia"/>
+          <w:noProof/>
+          <w:lang w:val="en-NL" w:eastAsia="en-NL"/>
+        </w:rPr>
+      </w:pPr>
+      <w:hyperlink w:anchor="_Toc122463373" w:history="1">
+        <w:r>
+          <w:rPr>
+            <w:rStyle w:val="Hyperlink"/>
+            <w:noProof/>
+          </w:rPr>
+          <w:t>3.1.7.7.3</w:t>
+        </w:r>
+        <w:r>
+          <w:rPr>
+            <w:rFonts w:eastAsiaTheme="minorEastAsia"/>
+            <w:noProof/>
+            <w:lang w:val="en-NL" w:eastAsia="en-NL"/>
+          </w:rPr>
+          <w:tab/>
+        </w:r>
+        <w:r>
+          <w:rPr>
+            <w:rStyle w:val="Hyperlink"/>
+            <w:noProof/>
+          </w:rPr>
+          <w:t>HC-12:</w:t>
+        </w:r>
+        <w:r>
+          <w:rPr>
+            <w:noProof/>
+            <w:webHidden/>
+          </w:rPr>
+          <w:tab/>
+        </w:r>
+        <w:r>
+          <w:rPr>
+            <w:noProof/>
+            <w:webHidden/>
+          </w:rPr>
+          <w:fldChar w:fldCharType="begin"/>
+        </w:r>
+        <w:r>
+          <w:rPr>
+            <w:noProof/>
+            <w:webHidden/>
+          </w:rPr>
+          <w:instrText xml:space="preserve"> PAGEREF _Toc122463373 \h </w:instrText>
+        </w:r>
+        <w:r>
+          <w:rPr>
+            <w:noProof/>
+            <w:webHidden/>
+          </w:rPr>
+        </w:r>
+        <w:r>
+          <w:rPr>
+            <w:noProof/>
+            <w:webHidden/>
+          </w:rPr>
+          <w:fldChar w:fldCharType="separate"/>
+        </w:r>
+        <w:r>
+          <w:rPr>
+            <w:noProof/>
+            <w:webHidden/>
+          </w:rPr>
+          <w:t>18</w:t>
+        </w:r>
+        <w:r>
+          <w:rPr>
+            <w:noProof/>
+            <w:webHidden/>
+          </w:rPr>
+          <w:fldChar w:fldCharType="end"/>
+        </w:r>
+      </w:hyperlink>
+    </w:p>
+    <w:p>
+      <w:pPr>
+        <w:pStyle w:val="TOC3"/>
+        <w:tabs>
+          <w:tab w:val="left" w:pos="1320"/>
+          <w:tab w:val="right" w:leader="dot" w:pos="9062"/>
+        </w:tabs>
+        <w:rPr>
+          <w:rFonts w:eastAsiaTheme="minorEastAsia"/>
+          <w:noProof/>
+          <w:lang w:val="en-NL" w:eastAsia="en-NL"/>
+        </w:rPr>
+      </w:pPr>
+      <w:hyperlink w:anchor="_Toc122463374" w:history="1">
+        <w:r>
+          <w:rPr>
+            <w:rStyle w:val="Hyperlink"/>
+            <w:noProof/>
+          </w:rPr>
+          <w:t>3.1.8</w:t>
+        </w:r>
+        <w:r>
+          <w:rPr>
+            <w:rFonts w:eastAsiaTheme="minorEastAsia"/>
+            <w:noProof/>
+            <w:lang w:val="en-NL" w:eastAsia="en-NL"/>
+          </w:rPr>
+          <w:tab/>
+        </w:r>
+        <w:r>
+          <w:rPr>
+            <w:rStyle w:val="Hyperlink"/>
+            <w:noProof/>
+          </w:rPr>
+          <w:t>Serial plotter:</w:t>
+        </w:r>
+        <w:r>
+          <w:rPr>
+            <w:noProof/>
+            <w:webHidden/>
+          </w:rPr>
+          <w:tab/>
+        </w:r>
+        <w:r>
+          <w:rPr>
+            <w:noProof/>
+            <w:webHidden/>
+          </w:rPr>
+          <w:fldChar w:fldCharType="begin"/>
+        </w:r>
+        <w:r>
+          <w:rPr>
+            <w:noProof/>
+            <w:webHidden/>
+          </w:rPr>
+          <w:instrText xml:space="preserve"> PAGEREF _Toc122463374 \h </w:instrText>
+        </w:r>
+        <w:r>
+          <w:rPr>
+            <w:noProof/>
+            <w:webHidden/>
+          </w:rPr>
+        </w:r>
+        <w:r>
+          <w:rPr>
+            <w:noProof/>
+            <w:webHidden/>
+          </w:rPr>
+          <w:fldChar w:fldCharType="separate"/>
+        </w:r>
+        <w:r>
+          <w:rPr>
+            <w:noProof/>
+            <w:webHidden/>
+          </w:rPr>
+          <w:t>19</w:t>
         </w:r>
         <w:r>
           <w:rPr>
@@ -3055,7 +3507,7 @@
           <w:lang w:val="en-NL" w:eastAsia="en-NL"/>
         </w:rPr>
       </w:pPr>
-      <w:hyperlink w:anchor="_Toc122298972" w:history="1">
+      <w:hyperlink w:anchor="_Toc122463375" w:history="1">
         <w:r>
           <w:rPr>
             <w:rStyle w:val="Hyperlink"/>
@@ -3097,7 +3549,7 @@
             <w:noProof/>
             <w:webHidden/>
           </w:rPr>
-          <w:instrText xml:space="preserve"> PAGEREF _Toc122298972 \h </w:instrText>
+          <w:instrText xml:space="preserve"> PAGEREF _Toc122463375 \h </w:instrText>
         </w:r>
         <w:r>
           <w:rPr>
@@ -3117,7 +3569,7 @@
             <w:noProof/>
             <w:webHidden/>
           </w:rPr>
-          <w:t>15</w:t>
+          <w:t>21</w:t>
         </w:r>
         <w:r>
           <w:rPr>
@@ -3141,7 +3593,7 @@
           <w:lang w:val="en-NL" w:eastAsia="en-NL"/>
         </w:rPr>
       </w:pPr>
-      <w:hyperlink w:anchor="_Toc122298973" w:history="1">
+      <w:hyperlink w:anchor="_Toc122463376" w:history="1">
         <w:r>
           <w:rPr>
             <w:rStyle w:val="Hyperlink"/>
@@ -3183,7 +3635,7 @@
             <w:noProof/>
             <w:webHidden/>
           </w:rPr>
-          <w:instrText xml:space="preserve"> PAGEREF _Toc122298973 \h </w:instrText>
+          <w:instrText xml:space="preserve"> PAGEREF _Toc122463376 \h </w:instrText>
         </w:r>
         <w:r>
           <w:rPr>
@@ -3203,7 +3655,7 @@
             <w:noProof/>
             <w:webHidden/>
           </w:rPr>
-          <w:t>15</w:t>
+          <w:t>21</w:t>
         </w:r>
         <w:r>
           <w:rPr>
@@ -3227,7 +3679,7 @@
           <w:lang w:val="en-NL" w:eastAsia="en-NL"/>
         </w:rPr>
       </w:pPr>
-      <w:hyperlink w:anchor="_Toc122298974" w:history="1">
+      <w:hyperlink w:anchor="_Toc122463377" w:history="1">
         <w:r>
           <w:rPr>
             <w:rStyle w:val="Hyperlink"/>
@@ -3269,7 +3721,7 @@
             <w:noProof/>
             <w:webHidden/>
           </w:rPr>
-          <w:instrText xml:space="preserve"> PAGEREF _Toc122298974 \h </w:instrText>
+          <w:instrText xml:space="preserve"> PAGEREF _Toc122463377 \h </w:instrText>
         </w:r>
         <w:r>
           <w:rPr>
@@ -3289,7 +3741,7 @@
             <w:noProof/>
             <w:webHidden/>
           </w:rPr>
-          <w:t>16</w:t>
+          <w:t>22</w:t>
         </w:r>
         <w:r>
           <w:rPr>
@@ -3313,7 +3765,7 @@
           <w:lang w:val="en-NL" w:eastAsia="en-NL"/>
         </w:rPr>
       </w:pPr>
-      <w:hyperlink w:anchor="_Toc122298975" w:history="1">
+      <w:hyperlink w:anchor="_Toc122463378" w:history="1">
         <w:r>
           <w:rPr>
             <w:rStyle w:val="Hyperlink"/>
@@ -3355,7 +3807,7 @@
             <w:noProof/>
             <w:webHidden/>
           </w:rPr>
-          <w:instrText xml:space="preserve"> PAGEREF _Toc122298975 \h </w:instrText>
+          <w:instrText xml:space="preserve"> PAGEREF _Toc122463378 \h </w:instrText>
         </w:r>
         <w:r>
           <w:rPr>
@@ -3375,7 +3827,7 @@
             <w:noProof/>
             <w:webHidden/>
           </w:rPr>
-          <w:t>16</w:t>
+          <w:t>22</w:t>
         </w:r>
         <w:r>
           <w:rPr>
@@ -3399,7 +3851,7 @@
           <w:lang w:val="en-NL" w:eastAsia="en-NL"/>
         </w:rPr>
       </w:pPr>
-      <w:hyperlink w:anchor="_Toc122298976" w:history="1">
+      <w:hyperlink w:anchor="_Toc122463379" w:history="1">
         <w:r>
           <w:rPr>
             <w:rStyle w:val="Hyperlink"/>
@@ -3441,7 +3893,7 @@
             <w:noProof/>
             <w:webHidden/>
           </w:rPr>
-          <w:instrText xml:space="preserve"> PAGEREF _Toc122298976 \h </w:instrText>
+          <w:instrText xml:space="preserve"> PAGEREF _Toc122463379 \h </w:instrText>
         </w:r>
         <w:r>
           <w:rPr>
@@ -3461,7 +3913,7 @@
             <w:noProof/>
             <w:webHidden/>
           </w:rPr>
-          <w:t>16</w:t>
+          <w:t>22</w:t>
         </w:r>
         <w:r>
           <w:rPr>
@@ -3485,7 +3937,7 @@
           <w:lang w:val="en-NL" w:eastAsia="en-NL"/>
         </w:rPr>
       </w:pPr>
-      <w:hyperlink w:anchor="_Toc122298977" w:history="1">
+      <w:hyperlink w:anchor="_Toc122463380" w:history="1">
         <w:r>
           <w:rPr>
             <w:rStyle w:val="Hyperlink"/>
@@ -3527,7 +3979,7 @@
             <w:noProof/>
             <w:webHidden/>
           </w:rPr>
-          <w:instrText xml:space="preserve"> PAGEREF _Toc122298977 \h </w:instrText>
+          <w:instrText xml:space="preserve"> PAGEREF _Toc122463380 \h </w:instrText>
         </w:r>
         <w:r>
           <w:rPr>
@@ -3547,7 +3999,7 @@
             <w:noProof/>
             <w:webHidden/>
           </w:rPr>
-          <w:t>16</w:t>
+          <w:t>22</w:t>
         </w:r>
         <w:r>
           <w:rPr>
@@ -3604,15 +4056,17 @@
       <w:pPr>
         <w:pStyle w:val="Heading1"/>
       </w:pPr>
-      <w:bookmarkStart w:id="2" w:name="_Toc63080772"/>
-      <w:bookmarkStart w:id="3" w:name="_Toc122298779"/>
-      <w:bookmarkStart w:id="4" w:name="_Toc122298952"/>
+      <w:bookmarkStart w:id="3" w:name="_Toc63080772"/>
+      <w:bookmarkStart w:id="4" w:name="_Toc122298779"/>
+      <w:bookmarkStart w:id="5" w:name="_Toc122298952"/>
+      <w:bookmarkStart w:id="6" w:name="_Toc122463350"/>
       <w:r>
         <w:t>Inleiding</w:t>
       </w:r>
-      <w:bookmarkEnd w:id="2"/>
       <w:bookmarkEnd w:id="3"/>
       <w:bookmarkEnd w:id="4"/>
+      <w:bookmarkEnd w:id="5"/>
+      <w:bookmarkEnd w:id="6"/>
     </w:p>
     <w:p>
       <w:r>
@@ -3633,51 +4087,14 @@
       <w:pPr>
         <w:pStyle w:val="Heading2"/>
       </w:pPr>
-      <w:bookmarkStart w:id="5" w:name="_Toc63080773"/>
-      <w:bookmarkStart w:id="6" w:name="_Toc122298780"/>
-      <w:bookmarkStart w:id="7" w:name="_Toc122298953"/>
+      <w:bookmarkStart w:id="7" w:name="_Toc63080773"/>
+      <w:bookmarkStart w:id="8" w:name="_Toc122298780"/>
+      <w:bookmarkStart w:id="9" w:name="_Toc122298953"/>
+      <w:bookmarkStart w:id="10" w:name="_Toc122463351"/>
       <w:r>
         <w:t>Aanleiding</w:t>
       </w:r>
-      <w:bookmarkEnd w:id="5"/>
-      <w:bookmarkEnd w:id="6"/>
       <w:bookmarkEnd w:id="7"/>
-    </w:p>
-    <w:p>
-      <w:pPr>
-        <w:rPr>
-          <w:i/>
-        </w:rPr>
-      </w:pPr>
-      <w:r>
-        <w:rPr>
-          <w:i/>
-        </w:rPr>
-        <w:t>&lt;</w:t>
-      </w:r>
-      <w:r>
-        <w:rPr>
-          <w:i/>
-        </w:rPr>
-        <w:t xml:space="preserve">Beschrijf hier </w:t>
-      </w:r>
-      <w:r>
-        <w:rPr>
-          <w:i/>
-        </w:rPr>
-        <w:t>waarom je dit verslag schrijft&gt;</w:t>
-      </w:r>
-    </w:p>
-    <w:p>
-      <w:pPr>
-        <w:pStyle w:val="Heading2"/>
-      </w:pPr>
-      <w:bookmarkStart w:id="8" w:name="_Toc63080774"/>
-      <w:bookmarkStart w:id="9" w:name="_Toc122298781"/>
-      <w:bookmarkStart w:id="10" w:name="_Toc122298954"/>
-      <w:r>
-        <w:t>Onderwerp</w:t>
-      </w:r>
       <w:bookmarkEnd w:id="8"/>
       <w:bookmarkEnd w:id="9"/>
       <w:bookmarkEnd w:id="10"/>
@@ -3704,22 +4121,24 @@
         <w:rPr>
           <w:i/>
         </w:rPr>
-        <w:t>waar dit verslag over gaat&gt;</w:t>
+        <w:t>waarom je dit verslag schrijft&gt;</w:t>
       </w:r>
     </w:p>
     <w:p>
       <w:pPr>
         <w:pStyle w:val="Heading2"/>
       </w:pPr>
-      <w:bookmarkStart w:id="11" w:name="_Toc63080775"/>
-      <w:bookmarkStart w:id="12" w:name="_Toc122298782"/>
-      <w:bookmarkStart w:id="13" w:name="_Toc122298955"/>
-      <w:r>
-        <w:t>Leeswijzer</w:t>
+      <w:bookmarkStart w:id="11" w:name="_Toc63080774"/>
+      <w:bookmarkStart w:id="12" w:name="_Toc122298781"/>
+      <w:bookmarkStart w:id="13" w:name="_Toc122298954"/>
+      <w:bookmarkStart w:id="14" w:name="_Toc122463352"/>
+      <w:r>
+        <w:t>Onderwerp</w:t>
       </w:r>
       <w:bookmarkEnd w:id="11"/>
       <w:bookmarkEnd w:id="12"/>
       <w:bookmarkEnd w:id="13"/>
+      <w:bookmarkEnd w:id="14"/>
     </w:p>
     <w:p>
       <w:pPr>
@@ -3743,6 +4162,47 @@
         <w:rPr>
           <w:i/>
         </w:rPr>
+        <w:t>waar dit verslag over gaat&gt;</w:t>
+      </w:r>
+    </w:p>
+    <w:p>
+      <w:pPr>
+        <w:pStyle w:val="Heading2"/>
+      </w:pPr>
+      <w:bookmarkStart w:id="15" w:name="_Toc63080775"/>
+      <w:bookmarkStart w:id="16" w:name="_Toc122298782"/>
+      <w:bookmarkStart w:id="17" w:name="_Toc122298955"/>
+      <w:bookmarkStart w:id="18" w:name="_Toc122463353"/>
+      <w:r>
+        <w:t>Leeswijzer</w:t>
+      </w:r>
+      <w:bookmarkEnd w:id="15"/>
+      <w:bookmarkEnd w:id="16"/>
+      <w:bookmarkEnd w:id="17"/>
+      <w:bookmarkEnd w:id="18"/>
+    </w:p>
+    <w:p>
+      <w:pPr>
+        <w:rPr>
+          <w:i/>
+        </w:rPr>
+      </w:pPr>
+      <w:r>
+        <w:rPr>
+          <w:i/>
+        </w:rPr>
+        <w:t>&lt;</w:t>
+      </w:r>
+      <w:r>
+        <w:rPr>
+          <w:i/>
+        </w:rPr>
+        <w:t xml:space="preserve">Beschrijf hier </w:t>
+      </w:r>
+      <w:r>
+        <w:rPr>
+          <w:i/>
+        </w:rPr>
         <w:t>de opbouw van dit verslag&gt;</w:t>
       </w:r>
       <w:r>
@@ -3756,16 +4216,18 @@
       <w:pPr>
         <w:pStyle w:val="Heading1"/>
       </w:pPr>
-      <w:bookmarkStart w:id="14" w:name="_Toc63080776"/>
-      <w:bookmarkStart w:id="15" w:name="_Toc122298783"/>
-      <w:bookmarkStart w:id="16" w:name="_Toc122298956"/>
+      <w:bookmarkStart w:id="19" w:name="_Toc63080776"/>
+      <w:bookmarkStart w:id="20" w:name="_Toc122298783"/>
+      <w:bookmarkStart w:id="21" w:name="_Toc122298956"/>
+      <w:bookmarkStart w:id="22" w:name="_Toc122463354"/>
       <w:r>
         <w:lastRenderedPageBreak/>
         <w:t>Introductie</w:t>
       </w:r>
-      <w:bookmarkEnd w:id="14"/>
-      <w:bookmarkEnd w:id="15"/>
-      <w:bookmarkEnd w:id="16"/>
+      <w:bookmarkEnd w:id="19"/>
+      <w:bookmarkEnd w:id="20"/>
+      <w:bookmarkEnd w:id="21"/>
+      <w:bookmarkEnd w:id="22"/>
     </w:p>
     <w:p>
       <w:pPr>
@@ -3802,56 +4264,47 @@
       <w:r>
         <w:br w:type="page"/>
       </w:r>
-      <w:bookmarkStart w:id="17" w:name="_Toc122298784"/>
-      <w:bookmarkStart w:id="18" w:name="_Toc122298957"/>
+      <w:bookmarkStart w:id="23" w:name="_Toc122298784"/>
+      <w:bookmarkStart w:id="24" w:name="_Toc122298957"/>
+      <w:bookmarkStart w:id="25" w:name="_Toc122463355"/>
       <w:r>
         <w:lastRenderedPageBreak/>
         <w:t>Aantonen leerdoelen</w:t>
       </w:r>
-      <w:bookmarkEnd w:id="17"/>
-      <w:bookmarkEnd w:id="18"/>
+      <w:bookmarkEnd w:id="23"/>
+      <w:bookmarkEnd w:id="24"/>
+      <w:bookmarkEnd w:id="25"/>
     </w:p>
     <w:p>
       <w:pPr>
         <w:pStyle w:val="Heading2"/>
       </w:pPr>
-      <w:bookmarkStart w:id="19" w:name="_Toc122298785"/>
-      <w:bookmarkStart w:id="20" w:name="_Toc122298958"/>
+      <w:bookmarkStart w:id="26" w:name="_Toc122298785"/>
+      <w:bookmarkStart w:id="27" w:name="_Toc122298958"/>
+      <w:bookmarkStart w:id="28" w:name="_Toc122463356"/>
       <w:r>
         <w:t xml:space="preserve">Sprint 1: </w:t>
       </w:r>
-      <w:proofErr w:type="spellStart"/>
-      <w:r>
-        <w:t>Proof</w:t>
-      </w:r>
-      <w:proofErr w:type="spellEnd"/>
-      <w:r>
-        <w:t xml:space="preserve"> of </w:t>
-      </w:r>
-      <w:proofErr w:type="spellStart"/>
-      <w:r>
-        <w:t>concepts</w:t>
-      </w:r>
-      <w:bookmarkEnd w:id="19"/>
-      <w:bookmarkEnd w:id="20"/>
-      <w:proofErr w:type="spellEnd"/>
+      <w:r>
+        <w:t>Proof of concepts</w:t>
+      </w:r>
+      <w:bookmarkEnd w:id="26"/>
+      <w:bookmarkEnd w:id="27"/>
+      <w:bookmarkEnd w:id="28"/>
     </w:p>
     <w:p>
       <w:pPr>
         <w:pStyle w:val="Heading3"/>
       </w:pPr>
-      <w:bookmarkStart w:id="21" w:name="_Toc122298786"/>
-      <w:bookmarkStart w:id="22" w:name="_Toc122298959"/>
-      <w:proofErr w:type="spellStart"/>
-      <w:r>
-        <w:t>TinkerCAD</w:t>
-      </w:r>
-      <w:proofErr w:type="spellEnd"/>
-      <w:r>
-        <w:t xml:space="preserve"> Design:</w:t>
-      </w:r>
-      <w:bookmarkEnd w:id="21"/>
-      <w:bookmarkEnd w:id="22"/>
+      <w:bookmarkStart w:id="29" w:name="_Toc122298786"/>
+      <w:bookmarkStart w:id="30" w:name="_Toc122298959"/>
+      <w:bookmarkStart w:id="31" w:name="_Toc122463357"/>
+      <w:r>
+        <w:t>TinkerCAD Design:</w:t>
+      </w:r>
+      <w:bookmarkEnd w:id="29"/>
+      <w:bookmarkEnd w:id="30"/>
+      <w:bookmarkEnd w:id="31"/>
     </w:p>
     <w:p>
       <w:r>
@@ -3938,35 +4391,7 @@
               <w:rPr>
                 <w:lang w:val="en-US"/>
               </w:rPr>
-              <w:t>PORTB ^= (1 &lt;&lt; 5</w:t>
-            </w:r>
-            <w:proofErr w:type="gramStart"/>
-            <w:r>
-              <w:rPr>
-                <w:lang w:val="en-US"/>
-              </w:rPr>
-              <w:t>);  /</w:t>
-            </w:r>
-            <w:proofErr w:type="gramEnd"/>
-            <w:r>
-              <w:rPr>
-                <w:lang w:val="en-US"/>
-              </w:rPr>
-              <w:t xml:space="preserve">/ </w:t>
-            </w:r>
-            <w:proofErr w:type="spellStart"/>
-            <w:r>
-              <w:rPr>
-                <w:lang w:val="en-US"/>
-              </w:rPr>
-              <w:t>toggleing</w:t>
-            </w:r>
-            <w:proofErr w:type="spellEnd"/>
-            <w:r>
-              <w:rPr>
-                <w:lang w:val="en-US"/>
-              </w:rPr>
-              <w:t xml:space="preserve"> pin B5 or 13 which is defined as DIGITAL_LED_PIN</w:t>
+              <w:t>PORTB ^= (1 &lt;&lt; 5);  // toggleing pin B5 or 13 which is defined as DIGITAL_LED_PIN</w:t>
             </w:r>
           </w:p>
         </w:tc>
@@ -3992,58 +4417,10 @@
         <w:t>via een</w:t>
       </w:r>
       <w:r>
-        <w:t xml:space="preserve"> </w:t>
-      </w:r>
-      <w:proofErr w:type="gramStart"/>
-      <w:r>
-        <w:t>GPIO register</w:t>
-      </w:r>
-      <w:proofErr w:type="gramEnd"/>
-      <w:r>
-        <w:t xml:space="preserve"> gedaan omdat </w:t>
-      </w:r>
-      <w:proofErr w:type="spellStart"/>
-      <w:r>
-        <w:t>Arduino</w:t>
-      </w:r>
-      <w:proofErr w:type="spellEnd"/>
-      <w:r>
-        <w:t xml:space="preserve"> geen </w:t>
-      </w:r>
-      <w:proofErr w:type="spellStart"/>
-      <w:r>
-        <w:t>toggle</w:t>
-      </w:r>
-      <w:proofErr w:type="spellEnd"/>
-      <w:r>
-        <w:t xml:space="preserve"> functie heeft. In dit geval heb ik de </w:t>
-      </w:r>
-      <w:r>
-        <w:t xml:space="preserve">port en het bit index van pin 13 opgezocht in het </w:t>
-      </w:r>
-      <w:proofErr w:type="spellStart"/>
-      <w:r>
-        <w:t>pinout</w:t>
-      </w:r>
-      <w:proofErr w:type="spellEnd"/>
-      <w:r>
-        <w:t xml:space="preserve"> diagram (PORTB, PIN5). Daarna </w:t>
-      </w:r>
-      <w:proofErr w:type="gramStart"/>
-      <w:r>
-        <w:t>word</w:t>
-      </w:r>
-      <w:proofErr w:type="gramEnd"/>
-      <w:r>
-        <w:t xml:space="preserve"> een </w:t>
-      </w:r>
-      <w:proofErr w:type="spellStart"/>
-      <w:r>
-        <w:t>xor</w:t>
-      </w:r>
-      <w:proofErr w:type="spellEnd"/>
-      <w:r>
-        <w:t xml:space="preserve"> uitgevoerd op bit 5 van PORTB hierdoor word pin13 geschakeld.</w:t>
+        <w:t xml:space="preserve"> GPIO register gedaan omdat Arduino geen toggle functie heeft. In dit geval heb ik de </w:t>
+      </w:r>
+      <w:r>
+        <w:t>port en het bit index van pin 13 opgezocht in het pinout diagram (PORTB, PIN5). Daarna word een xor uitgevoerd op bit 5 van PORTB hierdoor word pin13 geschakeld.</w:t>
       </w:r>
     </w:p>
     <w:p/>
@@ -4068,41 +4445,11 @@
                 <w:lang w:val="en-US"/>
               </w:rPr>
             </w:pPr>
-            <w:proofErr w:type="spellStart"/>
-            <w:proofErr w:type="gramStart"/>
             <w:r>
               <w:rPr>
                 <w:lang w:val="en-US"/>
               </w:rPr>
-              <w:t>analogWrite</w:t>
-            </w:r>
-            <w:proofErr w:type="spellEnd"/>
-            <w:r>
-              <w:rPr>
-                <w:lang w:val="en-US"/>
-              </w:rPr>
-              <w:t>(</w:t>
-            </w:r>
-            <w:proofErr w:type="gramEnd"/>
-            <w:r>
-              <w:rPr>
-                <w:lang w:val="en-US"/>
-              </w:rPr>
-              <w:t>PWM_LED_PIN, map(</w:t>
-            </w:r>
-            <w:proofErr w:type="spellStart"/>
-            <w:r>
-              <w:rPr>
-                <w:lang w:val="en-US"/>
-              </w:rPr>
-              <w:t>analogRead</w:t>
-            </w:r>
-            <w:proofErr w:type="spellEnd"/>
-            <w:r>
-              <w:rPr>
-                <w:lang w:val="en-US"/>
-              </w:rPr>
-              <w:t>(POT_PIN), 0, 0x</w:t>
+              <w:t>analogWrite(PWM_LED_PIN, map(analogRead(POT_PIN), 0, 0x</w:t>
             </w:r>
             <w:r>
               <w:rPr>
@@ -4125,15 +4472,7 @@
         <w:ind w:left="595"/>
       </w:pPr>
       <w:r>
-        <w:t xml:space="preserve">In deze regel </w:t>
-      </w:r>
-      <w:proofErr w:type="gramStart"/>
-      <w:r>
-        <w:t>word</w:t>
-      </w:r>
-      <w:proofErr w:type="gramEnd"/>
-      <w:r>
-        <w:t xml:space="preserve"> d</w:t>
+        <w:t>In deze regel word d</w:t>
       </w:r>
       <w:r>
         <w:t>e analoge pin die van de potmeter afgelezen dit geeft een waarde van 0 tot 102</w:t>
@@ -4148,15 +4487,7 @@
         <w:t>5</w:t>
       </w:r>
       <w:r>
-        <w:t xml:space="preserve">. Deze waarde wordt daarna uitgeschreven naar de </w:t>
-      </w:r>
-      <w:proofErr w:type="gramStart"/>
-      <w:r>
-        <w:t>PWM pin</w:t>
-      </w:r>
-      <w:proofErr w:type="gramEnd"/>
-      <w:r>
-        <w:t xml:space="preserve"> van de led.</w:t>
+        <w:t>. Deze waarde wordt daarna uitgeschreven naar de PWM pin van de led.</w:t>
       </w:r>
     </w:p>
     <w:p>
@@ -4168,19 +4499,16 @@
       <w:pPr>
         <w:pStyle w:val="Heading3"/>
       </w:pPr>
-      <w:bookmarkStart w:id="23" w:name="_Toc122298787"/>
-      <w:bookmarkStart w:id="24" w:name="_Toc122298960"/>
-      <w:proofErr w:type="spellStart"/>
+      <w:bookmarkStart w:id="32" w:name="_Toc122298787"/>
+      <w:bookmarkStart w:id="33" w:name="_Toc122298960"/>
+      <w:bookmarkStart w:id="34" w:name="_Toc122463358"/>
       <w:r>
         <w:lastRenderedPageBreak/>
-        <w:t>Breadboard</w:t>
-      </w:r>
-      <w:proofErr w:type="spellEnd"/>
-      <w:r>
-        <w:t xml:space="preserve"> Design:</w:t>
-      </w:r>
-      <w:bookmarkEnd w:id="23"/>
-      <w:bookmarkEnd w:id="24"/>
+        <w:t>Breadboard Design:</w:t>
+      </w:r>
+      <w:bookmarkEnd w:id="32"/>
+      <w:bookmarkEnd w:id="33"/>
+      <w:bookmarkEnd w:id="34"/>
     </w:p>
     <w:p>
       <w:r>
@@ -4245,15 +4573,7 @@
         <w:t xml:space="preserve">was het </w:t>
       </w:r>
       <w:r>
-        <w:t xml:space="preserve">bit nummer in PORTB omdat ik een </w:t>
-      </w:r>
-      <w:proofErr w:type="spellStart"/>
-      <w:r>
-        <w:t>Ardiuno</w:t>
-      </w:r>
-      <w:proofErr w:type="spellEnd"/>
-      <w:r>
-        <w:t xml:space="preserve"> Mega2560 gebruik.</w:t>
+        <w:t>bit nummer in PORTB omdat ik een Ardiuno Mega2560 gebruik.</w:t>
       </w:r>
     </w:p>
     <w:p/>
@@ -4262,84 +4582,25 @@
       <w:pPr>
         <w:pStyle w:val="Heading3"/>
       </w:pPr>
-      <w:bookmarkStart w:id="25" w:name="_Toc122298788"/>
-      <w:bookmarkStart w:id="26" w:name="_Toc122298961"/>
-      <w:proofErr w:type="spellStart"/>
-      <w:r>
-        <w:t>Arduino</w:t>
-      </w:r>
-      <w:proofErr w:type="spellEnd"/>
-      <w:r>
-        <w:t xml:space="preserve"> tester:</w:t>
-      </w:r>
-      <w:bookmarkEnd w:id="25"/>
-      <w:bookmarkEnd w:id="26"/>
-    </w:p>
-    <w:p>
-      <w:r>
-        <w:t xml:space="preserve">Voor deze pin tester heb ik geen externe onderdelen nodig gehad maar als ik een verzie zou maken met een led, button en potentiometer zou ik eerst de led aanzetten en vervolgens het programma laten wachten op een button </w:t>
-      </w:r>
-      <w:proofErr w:type="spellStart"/>
-      <w:r>
-        <w:t>press</w:t>
-      </w:r>
-      <w:proofErr w:type="spellEnd"/>
-      <w:r>
-        <w:t xml:space="preserve"> waarna een bericht gestuurd zal worden naar de </w:t>
-      </w:r>
-      <w:proofErr w:type="spellStart"/>
-      <w:r>
-        <w:t>serial</w:t>
-      </w:r>
-      <w:proofErr w:type="spellEnd"/>
-      <w:r>
-        <w:t xml:space="preserve"> console </w:t>
-      </w:r>
-      <w:proofErr w:type="gramStart"/>
-      <w:r>
-        <w:t>waar in</w:t>
-      </w:r>
-      <w:proofErr w:type="gramEnd"/>
-      <w:r>
-        <w:t xml:space="preserve"> staat wat de waarde van de potmeter was en welke </w:t>
-      </w:r>
-      <w:proofErr w:type="spellStart"/>
-      <w:r>
-        <w:t>pins</w:t>
-      </w:r>
-      <w:proofErr w:type="spellEnd"/>
-      <w:r>
-        <w:t xml:space="preserve"> nu getest kunnen worden. Ik heb in dit geval voor een simpele </w:t>
-      </w:r>
-      <w:proofErr w:type="gramStart"/>
-      <w:r>
-        <w:t>software oplossing</w:t>
-      </w:r>
-      <w:proofErr w:type="gramEnd"/>
-      <w:r>
-        <w:t xml:space="preserve"> gekozen waarin de </w:t>
-      </w:r>
-      <w:proofErr w:type="spellStart"/>
-      <w:r>
-        <w:t>pins</w:t>
-      </w:r>
-      <w:proofErr w:type="spellEnd"/>
-      <w:r>
-        <w:t xml:space="preserve"> alleen getest worden op digitale output</w:t>
+      <w:bookmarkStart w:id="35" w:name="_Toc122298788"/>
+      <w:bookmarkStart w:id="36" w:name="_Toc122298961"/>
+      <w:bookmarkStart w:id="37" w:name="_Toc122463359"/>
+      <w:r>
+        <w:t>Arduino tester:</w:t>
+      </w:r>
+      <w:bookmarkEnd w:id="35"/>
+      <w:bookmarkEnd w:id="36"/>
+      <w:bookmarkEnd w:id="37"/>
+    </w:p>
+    <w:p>
+      <w:r>
+        <w:t>Voor deze pin tester heb ik geen externe onderdelen nodig gehad maar als ik een verzie zou maken met een led, button en potentiometer zou ik eerst de led aanzetten en vervolgens het programma laten wachten op een button press waarna een bericht gestuurd zal worden naar de serial console waar in staat wat de waarde van de potmeter was en welke pins nu getest kunnen worden. Ik heb in dit geval voor een simpele software oplossing gekozen waarin de pins alleen getest worden op digitale output</w:t>
       </w:r>
       <w:r>
         <w:t xml:space="preserve"> (PWM inbegrepen)</w:t>
       </w:r>
       <w:r>
-        <w:t xml:space="preserve"> maar dit is alsnog boeiend voor analoge </w:t>
-      </w:r>
-      <w:proofErr w:type="spellStart"/>
-      <w:r>
-        <w:t>inputs</w:t>
-      </w:r>
-      <w:proofErr w:type="spellEnd"/>
-      <w:r>
-        <w:t xml:space="preserve"> omdat de pin simpelweg doorgebrand kan zijn hier</w:t>
+        <w:t xml:space="preserve"> maar dit is alsnog boeiend voor analoge inputs omdat de pin simpelweg doorgebrand kan zijn hier</w:t>
       </w:r>
       <w:r>
         <w:t xml:space="preserve"> word dus wel voor getest</w:t>
@@ -4350,11 +4611,9 @@
       <w:r>
         <w:t xml:space="preserve"> Deze tester is dus niet geschikt voor het testen van de ADC </w:t>
       </w:r>
-      <w:proofErr w:type="spellStart"/>
       <w:r>
         <w:t>peripheral</w:t>
       </w:r>
-      <w:proofErr w:type="spellEnd"/>
       <w:r>
         <w:t>.</w:t>
       </w:r>
@@ -4415,48 +4674,16 @@
     </w:p>
     <w:p>
       <w:r>
-        <w:t xml:space="preserve">Deze code zet alle </w:t>
-      </w:r>
-      <w:proofErr w:type="spellStart"/>
-      <w:r>
-        <w:t>p</w:t>
-      </w:r>
-      <w:r>
-        <w:t>ins</w:t>
-      </w:r>
-      <w:proofErr w:type="spellEnd"/>
-      <w:r>
-        <w:t xml:space="preserve"> die niet in de </w:t>
-      </w:r>
-      <w:proofErr w:type="spellStart"/>
-      <w:r>
-        <w:t>exclude</w:t>
-      </w:r>
-      <w:proofErr w:type="spellEnd"/>
-      <w:r>
-        <w:t xml:space="preserve"> array staan op high en checkt of deze ook daadwerkelijk op high zijn gegaan door eerst de pin als output te configureren. Dit </w:t>
-      </w:r>
-      <w:proofErr w:type="gramStart"/>
-      <w:r>
-        <w:t>word</w:t>
-      </w:r>
-      <w:proofErr w:type="gramEnd"/>
-      <w:r>
-        <w:t xml:space="preserve"> gedaan door bits in de DDR registers high te zetten deze DDR registers bevinden zich op IO_BASE</w:t>
+        <w:t>Deze code zet alle p</w:t>
+      </w:r>
+      <w:r>
+        <w:t>ins die niet in de exclude array staan op high en checkt of deze ook daadwerkelijk op high zijn gegaan door eerst de pin als output te configureren. Dit word gedaan door bits in de DDR registers high te zetten deze DDR registers bevinden zich op IO_BASE</w:t>
       </w:r>
       <w:r>
         <w:t xml:space="preserve"> + 1</w:t>
       </w:r>
       <w:r>
-        <w:t xml:space="preserve"> + 3n. Vervolgens worden deze </w:t>
-      </w:r>
-      <w:proofErr w:type="spellStart"/>
-      <w:r>
-        <w:t>pins</w:t>
-      </w:r>
-      <w:proofErr w:type="spellEnd"/>
-      <w:r>
-        <w:t xml:space="preserve"> op high gezet door bits in de PORT register high te zetten deze PORT registers bevinden zich op IO_BASE + </w:t>
+        <w:t xml:space="preserve"> + 3n. Vervolgens worden deze pins op high gezet door bits in de PORT register high te zetten deze PORT registers bevinden zich op IO_BASE + </w:t>
       </w:r>
       <w:r>
         <w:t>2</w:t>
@@ -4465,48 +4692,16 @@
         <w:t xml:space="preserve"> + 3n. </w:t>
       </w:r>
       <w:r>
-        <w:t xml:space="preserve">Dan worden deze </w:t>
-      </w:r>
-      <w:proofErr w:type="spellStart"/>
-      <w:r>
-        <w:t>pins</w:t>
-      </w:r>
-      <w:proofErr w:type="spellEnd"/>
-      <w:r>
-        <w:t xml:space="preserve"> als input geconfigureerd. </w:t>
-      </w:r>
-      <w:r>
-        <w:t xml:space="preserve">Ten slotte </w:t>
-      </w:r>
-      <w:proofErr w:type="gramStart"/>
-      <w:r>
-        <w:t>word</w:t>
-      </w:r>
-      <w:proofErr w:type="gramEnd"/>
-      <w:r>
-        <w:t xml:space="preserve"> de status afgelezen van de PIN register in IO_BASE + 3n</w:t>
-      </w:r>
-      <w:r>
-        <w:t xml:space="preserve">. Als de bits in de </w:t>
-      </w:r>
-      <w:proofErr w:type="gramStart"/>
-      <w:r>
-        <w:t>PIN registers</w:t>
-      </w:r>
-      <w:proofErr w:type="gramEnd"/>
-      <w:r>
-        <w:t xml:space="preserve"> niet hetzelfde zijn als in de PORT registers word er een bericht gestuurd </w:t>
-      </w:r>
-      <w:r>
-        <w:t xml:space="preserve">naar de </w:t>
-      </w:r>
-      <w:proofErr w:type="spellStart"/>
-      <w:r>
-        <w:t>serial</w:t>
-      </w:r>
-      <w:proofErr w:type="spellEnd"/>
-      <w:r>
-        <w:t xml:space="preserve"> console</w:t>
+        <w:t xml:space="preserve">Dan worden deze pins als input geconfigureerd. </w:t>
+      </w:r>
+      <w:r>
+        <w:t>Ten slotte word de status afgelezen van de PIN register in IO_BASE + 3n</w:t>
+      </w:r>
+      <w:r>
+        <w:t xml:space="preserve">. Als de bits in de PIN registers niet hetzelfde zijn als in de PORT registers word er een bericht gestuurd </w:t>
+      </w:r>
+      <w:r>
+        <w:t>naar de serial console</w:t>
       </w:r>
       <w:r>
         <w:t>.</w:t>
@@ -4628,23 +4823,7 @@
         <w:t xml:space="preserve"> A1 (F1)</w:t>
       </w:r>
       <w:r>
-        <w:t xml:space="preserve"> laag te pullen met een 1k </w:t>
-      </w:r>
-      <w:proofErr w:type="spellStart"/>
-      <w:r>
-        <w:t>resistor</w:t>
-      </w:r>
-      <w:proofErr w:type="spellEnd"/>
-      <w:r>
-        <w:t xml:space="preserve"> </w:t>
-      </w:r>
-      <w:proofErr w:type="gramStart"/>
-      <w:r>
-        <w:t>word</w:t>
-      </w:r>
-      <w:proofErr w:type="gramEnd"/>
-      <w:r>
-        <w:t xml:space="preserve"> het volgende bericht gestuurd: </w:t>
+        <w:t xml:space="preserve"> laag te pullen met een 1k resistor word het volgende bericht gestuurd: </w:t>
       </w:r>
     </w:p>
     <w:p>
@@ -4691,45 +4870,23 @@
     </w:p>
     <w:p>
       <w:r>
-        <w:t xml:space="preserve">Error bij pin 2 in port F (er </w:t>
-      </w:r>
-      <w:proofErr w:type="gramStart"/>
-      <w:r>
-        <w:t>word</w:t>
-      </w:r>
-      <w:proofErr w:type="gramEnd"/>
-      <w:r>
-        <w:t xml:space="preserve"> geteld van 0) dus dat klopt met A1 (F1). </w:t>
+        <w:t xml:space="preserve">Error bij pin 2 in port F (er word geteld van 0) dus dat klopt met A1 (F1). </w:t>
       </w:r>
     </w:p>
     <w:p>
       <w:pPr>
         <w:pStyle w:val="Heading3"/>
       </w:pPr>
-      <w:bookmarkStart w:id="27" w:name="_Toc122298789"/>
-      <w:bookmarkStart w:id="28" w:name="_Toc122298962"/>
+      <w:bookmarkStart w:id="38" w:name="_Toc122298789"/>
+      <w:bookmarkStart w:id="39" w:name="_Toc122298962"/>
+      <w:bookmarkStart w:id="40" w:name="_Toc122463360"/>
       <w:r>
         <w:lastRenderedPageBreak/>
-        <w:t>Non-</w:t>
-      </w:r>
-      <w:proofErr w:type="spellStart"/>
-      <w:r>
-        <w:t>blocking</w:t>
-      </w:r>
-      <w:proofErr w:type="spellEnd"/>
-      <w:r>
-        <w:t xml:space="preserve"> </w:t>
-      </w:r>
-      <w:proofErr w:type="spellStart"/>
-      <w:r>
-        <w:t>blinking</w:t>
-      </w:r>
-      <w:proofErr w:type="spellEnd"/>
-      <w:r>
-        <w:t xml:space="preserve"> led:</w:t>
-      </w:r>
-      <w:bookmarkEnd w:id="27"/>
-      <w:bookmarkEnd w:id="28"/>
+        <w:t>Non-blocking blinking led:</w:t>
+      </w:r>
+      <w:bookmarkEnd w:id="38"/>
+      <w:bookmarkEnd w:id="39"/>
+      <w:bookmarkEnd w:id="40"/>
     </w:p>
     <w:p>
       <w:r>
@@ -4781,77 +4938,19 @@
         <w:rPr>
           <w:lang w:val="en-US"/>
         </w:rPr>
-        <w:t xml:space="preserve">In </w:t>
-      </w:r>
-      <w:proofErr w:type="spellStart"/>
+        <w:t>In dit geval is LED_A_FREQ</w:t>
+      </w:r>
       <w:r>
         <w:rPr>
           <w:lang w:val="en-US"/>
         </w:rPr>
-        <w:t>dit</w:t>
-      </w:r>
-      <w:proofErr w:type="spellEnd"/>
-      <w:r>
-        <w:rPr>
-          <w:lang w:val="en-US"/>
-        </w:rPr>
-        <w:t xml:space="preserve"> </w:t>
-      </w:r>
-      <w:proofErr w:type="spellStart"/>
-      <w:r>
-        <w:rPr>
-          <w:lang w:val="en-US"/>
-        </w:rPr>
-        <w:t>geval</w:t>
-      </w:r>
-      <w:proofErr w:type="spellEnd"/>
-      <w:r>
-        <w:rPr>
-          <w:lang w:val="en-US"/>
-        </w:rPr>
-        <w:t xml:space="preserve"> is LED_A_FREQ</w:t>
-      </w:r>
-      <w:r>
-        <w:rPr>
-          <w:lang w:val="en-US"/>
-        </w:rPr>
-        <w:t xml:space="preserve"> 2 </w:t>
-      </w:r>
-      <w:proofErr w:type="spellStart"/>
-      <w:r>
-        <w:rPr>
-          <w:lang w:val="en-US"/>
-        </w:rPr>
-        <w:t>en</w:t>
-      </w:r>
-      <w:proofErr w:type="spellEnd"/>
-      <w:r>
-        <w:rPr>
-          <w:lang w:val="en-US"/>
-        </w:rPr>
-        <w:t xml:space="preserve"> LED_B_FREQ 5 (in Hz). </w:t>
+        <w:t xml:space="preserve"> 2 en LED_B_FREQ 5 (in Hz). </w:t>
       </w:r>
       <w:r>
         <w:t>Ook hier word</w:t>
       </w:r>
       <w:r>
-        <w:t xml:space="preserve">en de </w:t>
-      </w:r>
-      <w:proofErr w:type="spellStart"/>
-      <w:r>
-        <w:t>pins</w:t>
-      </w:r>
-      <w:proofErr w:type="spellEnd"/>
-      <w:r>
-        <w:t xml:space="preserve"> </w:t>
-      </w:r>
-      <w:proofErr w:type="spellStart"/>
-      <w:r>
-        <w:t>getoggled</w:t>
-      </w:r>
-      <w:proofErr w:type="spellEnd"/>
-      <w:r>
-        <w:t xml:space="preserve"> via de PORT registers.</w:t>
+        <w:t>en de pins getoggled via de PORT registers.</w:t>
       </w:r>
     </w:p>
     <w:p>
@@ -4874,71 +4973,7 @@
     </w:p>
     <w:p>
       <w:r>
-        <w:t xml:space="preserve">Als meerdere </w:t>
-      </w:r>
-      <w:proofErr w:type="spellStart"/>
-      <w:r>
-        <w:t>leds</w:t>
-      </w:r>
-      <w:proofErr w:type="spellEnd"/>
-      <w:r>
-        <w:t xml:space="preserve"> wil blinken zou ik een 2d array maken waarin telkens </w:t>
-      </w:r>
-      <w:proofErr w:type="spellStart"/>
-      <w:r>
-        <w:t>led_pin</w:t>
-      </w:r>
-      <w:proofErr w:type="spellEnd"/>
-      <w:r>
-        <w:t xml:space="preserve">, </w:t>
-      </w:r>
-      <w:proofErr w:type="spellStart"/>
-      <w:r>
-        <w:t>freq</w:t>
-      </w:r>
-      <w:proofErr w:type="spellEnd"/>
-      <w:r>
-        <w:t xml:space="preserve">, </w:t>
-      </w:r>
-      <w:proofErr w:type="spellStart"/>
-      <w:r>
-        <w:t>last_pulse</w:t>
-      </w:r>
-      <w:proofErr w:type="spellEnd"/>
-      <w:r>
-        <w:t xml:space="preserve"> in staat waardoor alle </w:t>
-      </w:r>
-      <w:proofErr w:type="spellStart"/>
-      <w:r>
-        <w:t>leds</w:t>
-      </w:r>
-      <w:proofErr w:type="spellEnd"/>
-      <w:r>
-        <w:t xml:space="preserve"> via éen functie geüpdatet kunnen worden door de index door te geven. Deze functie kan dan via een loop </w:t>
-      </w:r>
-      <w:proofErr w:type="spellStart"/>
-      <w:r>
-        <w:t>gecalled</w:t>
-      </w:r>
-      <w:proofErr w:type="spellEnd"/>
-      <w:r>
-        <w:t xml:space="preserve"> worden. Dit </w:t>
-      </w:r>
-      <w:proofErr w:type="gramStart"/>
-      <w:r>
-        <w:t>heb  ik</w:t>
-      </w:r>
-      <w:proofErr w:type="gramEnd"/>
-      <w:r>
-        <w:t xml:space="preserve"> in dit geval niet gedaan omdat ik maar twee </w:t>
-      </w:r>
-      <w:proofErr w:type="spellStart"/>
-      <w:r>
-        <w:t>leds</w:t>
-      </w:r>
-      <w:proofErr w:type="spellEnd"/>
-      <w:r>
-        <w:t xml:space="preserve"> heb</w:t>
+        <w:t>Als meerdere leds wil blinken zou ik een 2d array maken waarin telkens led_pin, freq, last_pulse in staat waardoor alle leds via éen functie geüpdatet kunnen worden door de index door te geven. Deze functie kan dan via een loop gecalled worden. Dit heb  ik in dit geval niet gedaan omdat ik maar twee leds heb</w:t>
       </w:r>
     </w:p>
     <w:p/>
@@ -4954,8 +4989,9 @@
           <w:lang w:val="en-US"/>
         </w:rPr>
       </w:pPr>
-      <w:bookmarkStart w:id="29" w:name="_Toc122298790"/>
-      <w:bookmarkStart w:id="30" w:name="_Toc122298963"/>
+      <w:bookmarkStart w:id="41" w:name="_Toc122298790"/>
+      <w:bookmarkStart w:id="42" w:name="_Toc122298963"/>
+      <w:bookmarkStart w:id="43" w:name="_Toc122463361"/>
       <w:r>
         <w:rPr>
           <w:lang w:val="en-US"/>
@@ -4975,31 +5011,16 @@
         </w:rPr>
         <w:t>:</w:t>
       </w:r>
-      <w:bookmarkEnd w:id="29"/>
-      <w:bookmarkEnd w:id="30"/>
-    </w:p>
-    <w:p>
-      <w:r>
-        <w:t xml:space="preserve">Voor het </w:t>
-      </w:r>
-      <w:proofErr w:type="spellStart"/>
-      <w:r>
-        <w:t>debounce</w:t>
-      </w:r>
-      <w:proofErr w:type="spellEnd"/>
-      <w:r>
-        <w:t xml:space="preserve"> circuit h</w:t>
-      </w:r>
-      <w:r>
-        <w:t xml:space="preserve">eb ik </w:t>
-      </w:r>
-      <w:proofErr w:type="spellStart"/>
-      <w:r>
-        <w:t>mosfets</w:t>
-      </w:r>
-      <w:proofErr w:type="spellEnd"/>
-      <w:r>
-        <w:t xml:space="preserve"> gebruikt omdat ik maar een werkende button heb voor de rest werkt alles hetzelfde.</w:t>
+      <w:bookmarkEnd w:id="41"/>
+      <w:bookmarkEnd w:id="42"/>
+      <w:bookmarkEnd w:id="43"/>
+    </w:p>
+    <w:p>
+      <w:r>
+        <w:t>Voor het debounce circuit h</w:t>
+      </w:r>
+      <w:r>
+        <w:t>eb ik mosfets gebruikt omdat ik maar een werkende button heb voor de rest werkt alles hetzelfde.</w:t>
       </w:r>
       <w:r>
         <w:rPr>
@@ -5055,55 +5076,7 @@
         </w:rPr>
       </w:pPr>
       <w:r>
-        <w:t xml:space="preserve">Dit is de code </w:t>
-      </w:r>
-      <w:proofErr w:type="spellStart"/>
-      <w:r>
-        <w:t>snippet</w:t>
-      </w:r>
-      <w:proofErr w:type="spellEnd"/>
-      <w:r>
-        <w:t xml:space="preserve"> van de button </w:t>
-      </w:r>
-      <w:proofErr w:type="gramStart"/>
-      <w:r>
-        <w:t>class  deze</w:t>
-      </w:r>
-      <w:proofErr w:type="gramEnd"/>
-      <w:r>
-        <w:t xml:space="preserve"> class houd elke </w:t>
-      </w:r>
-      <w:proofErr w:type="spellStart"/>
-      <w:r>
-        <w:t>variable</w:t>
-      </w:r>
-      <w:proofErr w:type="spellEnd"/>
-      <w:r>
-        <w:t xml:space="preserve"> voor het </w:t>
-      </w:r>
-      <w:proofErr w:type="spellStart"/>
-      <w:r>
-        <w:t>debouncen</w:t>
-      </w:r>
-      <w:proofErr w:type="spellEnd"/>
-      <w:r>
-        <w:t xml:space="preserve"> en een </w:t>
-      </w:r>
-      <w:proofErr w:type="spellStart"/>
-      <w:r>
-        <w:t>function</w:t>
-      </w:r>
-      <w:proofErr w:type="spellEnd"/>
-      <w:r>
-        <w:t xml:space="preserve"> pointer die </w:t>
-      </w:r>
-      <w:proofErr w:type="spellStart"/>
-      <w:r>
-        <w:t>gecalled</w:t>
-      </w:r>
-      <w:proofErr w:type="spellEnd"/>
-      <w:r>
-        <w:t xml:space="preserve"> word als de state veranderd.</w:t>
+        <w:t>Dit is de code snippet van de button class  deze class houd elke variable voor het debouncen en een function pointer die gecalled word als de state veranderd.</w:t>
       </w:r>
       <w:r>
         <w:rPr>
@@ -5341,80 +5314,35 @@
       <w:pPr>
         <w:pStyle w:val="Heading3"/>
       </w:pPr>
-      <w:bookmarkStart w:id="31" w:name="_Toc122298791"/>
-      <w:bookmarkStart w:id="32" w:name="_Toc122298964"/>
-      <w:proofErr w:type="spellStart"/>
+      <w:bookmarkStart w:id="44" w:name="_Toc122298791"/>
+      <w:bookmarkStart w:id="45" w:name="_Toc122298964"/>
+      <w:bookmarkStart w:id="46" w:name="_Toc122463362"/>
       <w:r>
         <w:lastRenderedPageBreak/>
-        <w:t>Trafic</w:t>
-      </w:r>
-      <w:proofErr w:type="spellEnd"/>
-      <w:r>
-        <w:t xml:space="preserve"> control:</w:t>
-      </w:r>
-      <w:bookmarkEnd w:id="31"/>
-      <w:bookmarkEnd w:id="32"/>
-    </w:p>
-    <w:p>
-      <w:r>
-        <w:t xml:space="preserve">Voor de </w:t>
-      </w:r>
-      <w:proofErr w:type="spellStart"/>
-      <w:r>
-        <w:t>trafic</w:t>
-      </w:r>
-      <w:proofErr w:type="spellEnd"/>
-      <w:r>
-        <w:t xml:space="preserve"> control code heb ik dezelfde button class als bij de vorige </w:t>
-      </w:r>
-      <w:proofErr w:type="spellStart"/>
+        <w:t>Trafic control:</w:t>
+      </w:r>
+      <w:bookmarkEnd w:id="44"/>
+      <w:bookmarkEnd w:id="45"/>
+      <w:bookmarkEnd w:id="46"/>
+    </w:p>
+    <w:p>
+      <w:r>
+        <w:t xml:space="preserve">Voor de trafic control code heb ik dezelfde button class als bij de vorige </w:t>
+      </w:r>
       <w:r>
         <w:t>challenge</w:t>
       </w:r>
-      <w:proofErr w:type="spellEnd"/>
       <w:r>
         <w:t xml:space="preserve"> gebruikt</w:t>
       </w:r>
       <w:r>
-        <w:t xml:space="preserve"> samen met een nieuwe </w:t>
-      </w:r>
-      <w:proofErr w:type="spellStart"/>
-      <w:r>
-        <w:t>trafic</w:t>
-      </w:r>
-      <w:proofErr w:type="spellEnd"/>
-      <w:r>
-        <w:t xml:space="preserve"> light class die alle variables en functies voor kleuren veranderen bevat.</w:t>
-      </w:r>
-      <w:r>
-        <w:t xml:space="preserve"> Het oranje licht duurt 3.5 seconden en het </w:t>
-      </w:r>
-      <w:proofErr w:type="spellStart"/>
-      <w:r>
-        <w:t>automatiche</w:t>
-      </w:r>
-      <w:proofErr w:type="spellEnd"/>
-      <w:r>
-        <w:t xml:space="preserve"> switchen duurt 10 seconden.</w:t>
-      </w:r>
-      <w:r>
-        <w:t xml:space="preserve"> (</w:t>
-      </w:r>
-      <w:proofErr w:type="gramStart"/>
-      <w:r>
-        <w:t>in</w:t>
-      </w:r>
-      <w:proofErr w:type="gramEnd"/>
-      <w:r>
-        <w:t xml:space="preserve"> de code staat overal “</w:t>
-      </w:r>
-      <w:proofErr w:type="spellStart"/>
-      <w:r>
-        <w:t>Yellow</w:t>
-      </w:r>
-      <w:proofErr w:type="spellEnd"/>
-      <w:r>
-        <w:t>” omdat ik alleen maar gele lampjes had)</w:t>
+        <w:t xml:space="preserve"> samen met een nieuwe trafic light class die alle variables en functies voor kleuren veranderen bevat.</w:t>
+      </w:r>
+      <w:r>
+        <w:t xml:space="preserve"> Het oranje licht duurt 3.5 seconden en het automatiche switchen duurt 10 seconden.</w:t>
+      </w:r>
+      <w:r>
+        <w:t xml:space="preserve"> (in de code staat overal “Yellow” omdat ik alleen maar gele lampjes had)</w:t>
       </w:r>
     </w:p>
     <w:p/>
@@ -5487,63 +5415,7 @@
     <w:p/>
     <w:p>
       <w:r>
-        <w:t xml:space="preserve">In dit code </w:t>
-      </w:r>
-      <w:proofErr w:type="spellStart"/>
-      <w:r>
-        <w:t>snippet</w:t>
-      </w:r>
-      <w:proofErr w:type="spellEnd"/>
-      <w:r>
-        <w:t xml:space="preserve"> zie je een </w:t>
-      </w:r>
-      <w:proofErr w:type="spellStart"/>
-      <w:r>
-        <w:t>enum</w:t>
-      </w:r>
-      <w:proofErr w:type="spellEnd"/>
-      <w:r>
-        <w:t xml:space="preserve"> met alle mogelijke </w:t>
-      </w:r>
-      <w:proofErr w:type="spellStart"/>
-      <w:r>
-        <w:t>states</w:t>
-      </w:r>
-      <w:proofErr w:type="spellEnd"/>
-      <w:r>
-        <w:t xml:space="preserve"> en alle variables van de class. De waardes van de </w:t>
-      </w:r>
-      <w:proofErr w:type="spellStart"/>
-      <w:r>
-        <w:t>states</w:t>
-      </w:r>
-      <w:proofErr w:type="spellEnd"/>
-      <w:r>
-        <w:t xml:space="preserve"> in de </w:t>
-      </w:r>
-      <w:proofErr w:type="spellStart"/>
-      <w:r>
-        <w:t>enum</w:t>
-      </w:r>
-      <w:proofErr w:type="spellEnd"/>
-      <w:r>
-        <w:t xml:space="preserve"> zijn ook gelijk de index van de pin in de array </w:t>
-      </w:r>
-      <w:proofErr w:type="spellStart"/>
-      <w:r>
-        <w:t>pins</w:t>
-      </w:r>
-      <w:proofErr w:type="spellEnd"/>
-      <w:r>
-        <w:t xml:space="preserve"> van de </w:t>
-      </w:r>
-      <w:proofErr w:type="spellStart"/>
-      <w:r>
-        <w:t>Trafic_Light</w:t>
-      </w:r>
-      <w:proofErr w:type="spellEnd"/>
-      <w:r>
-        <w:t xml:space="preserve"> class. Dit geld alleen niet voor de NONE state omdat het knipperen van oranje meer code nodig heeft.</w:t>
+        <w:t>In dit code snippet zie je een enum met alle mogelijke states en alle variables van de class. De waardes van de states in de enum zijn ook gelijk de index van de pin in de array pins van de Trafic_Light class. Dit geld alleen niet voor de NONE state omdat het knipperen van oranje meer code nodig heeft.</w:t>
       </w:r>
     </w:p>
     <w:p>
@@ -5590,34 +5462,10 @@
     </w:p>
     <w:p>
       <w:r>
-        <w:t xml:space="preserve">Hier </w:t>
-      </w:r>
-      <w:proofErr w:type="gramStart"/>
-      <w:r>
-        <w:t>word</w:t>
-      </w:r>
-      <w:proofErr w:type="gramEnd"/>
-      <w:r>
-        <w:t xml:space="preserve"> de state en dus ook de </w:t>
-      </w:r>
-      <w:proofErr w:type="spellStart"/>
-      <w:r>
-        <w:t>pins</w:t>
-      </w:r>
-      <w:proofErr w:type="spellEnd"/>
-      <w:r>
-        <w:t xml:space="preserve"> aangepast.</w:t>
-      </w:r>
-      <w:r>
-        <w:t xml:space="preserve"> Hier zie je ook dat de NONE state </w:t>
-      </w:r>
-      <w:proofErr w:type="gramStart"/>
-      <w:r>
-        <w:t>word</w:t>
-      </w:r>
-      <w:proofErr w:type="gramEnd"/>
-      <w:r>
-        <w:t xml:space="preserve"> omgezet in oranje.</w:t>
+        <w:t>Hier word de state en dus ook de pins aangepast.</w:t>
+      </w:r>
+      <w:r>
+        <w:t xml:space="preserve"> Hier zie je ook dat de NONE state word omgezet in oranje.</w:t>
       </w:r>
     </w:p>
     <w:p>
@@ -5721,15 +5569,7 @@
     </w:p>
     <w:p>
       <w:r>
-        <w:t xml:space="preserve">En hier </w:t>
-      </w:r>
-      <w:proofErr w:type="gramStart"/>
-      <w:r>
-        <w:t>word</w:t>
-      </w:r>
-      <w:proofErr w:type="gramEnd"/>
-      <w:r>
-        <w:t xml:space="preserve"> gecheckt of er iets veranderd moet worden</w:t>
+        <w:t>En hier word gecheckt of er iets veranderd moet worden</w:t>
       </w:r>
       <w:r>
         <w:t>.</w:t>
@@ -5876,32 +5716,28 @@
       <w:pPr>
         <w:pStyle w:val="Heading3"/>
       </w:pPr>
-      <w:bookmarkStart w:id="33" w:name="_Toc122298792"/>
-      <w:bookmarkStart w:id="34" w:name="_Toc122298965"/>
+      <w:bookmarkStart w:id="47" w:name="_Toc122298792"/>
+      <w:bookmarkStart w:id="48" w:name="_Toc122298965"/>
+      <w:bookmarkStart w:id="49" w:name="_Toc122463363"/>
       <w:r>
         <w:lastRenderedPageBreak/>
-        <w:t xml:space="preserve">I/O </w:t>
-      </w:r>
-      <w:proofErr w:type="spellStart"/>
-      <w:r>
-        <w:t>Techniques</w:t>
-      </w:r>
-      <w:proofErr w:type="spellEnd"/>
-      <w:r>
-        <w:t>:</w:t>
-      </w:r>
-      <w:bookmarkEnd w:id="33"/>
-      <w:bookmarkEnd w:id="34"/>
+        <w:t>I/O Techniques:</w:t>
+      </w:r>
+      <w:bookmarkEnd w:id="47"/>
+      <w:bookmarkEnd w:id="48"/>
+      <w:bookmarkEnd w:id="49"/>
     </w:p>
     <w:p>
       <w:pPr>
         <w:pStyle w:val="Heading4"/>
       </w:pPr>
-      <w:bookmarkStart w:id="35" w:name="_Toc122298966"/>
+      <w:bookmarkStart w:id="50" w:name="_Toc122298966"/>
+      <w:bookmarkStart w:id="51" w:name="_Toc122463364"/>
       <w:r>
         <w:t>Digital:</w:t>
       </w:r>
-      <w:bookmarkEnd w:id="35"/>
+      <w:bookmarkEnd w:id="50"/>
+      <w:bookmarkEnd w:id="51"/>
     </w:p>
     <w:p>
       <w:pPr>
@@ -5917,31 +5753,7 @@
         <w:t>o</w:t>
       </w:r>
       <w:r>
-        <w:t>g en dat is PWM (</w:t>
-      </w:r>
-      <w:proofErr w:type="spellStart"/>
-      <w:r>
-        <w:t>pulse</w:t>
-      </w:r>
-      <w:proofErr w:type="spellEnd"/>
-      <w:r>
-        <w:t xml:space="preserve"> </w:t>
-      </w:r>
-      <w:proofErr w:type="spellStart"/>
-      <w:r>
-        <w:t>width</w:t>
-      </w:r>
-      <w:proofErr w:type="spellEnd"/>
-      <w:r>
-        <w:t xml:space="preserve"> </w:t>
-      </w:r>
-      <w:proofErr w:type="spellStart"/>
-      <w:r>
-        <w:t>modulation</w:t>
-      </w:r>
-      <w:proofErr w:type="spellEnd"/>
-      <w:r>
-        <w:t xml:space="preserve">) met deze techniek kan je meer data versturen door een enkele pin door het signaal voor een gedeeltes van een tijdsperiode aan en uit te laten staan. Door het signaal voor een gedeelte aan of uit te laten staan kan je een soort analoog signaal nadoen (dit is geen echt analoog signaal daarom is het een mix tussen digital en analoog). </w:t>
+        <w:t xml:space="preserve">g en dat is PWM (pulse width modulation) met deze techniek kan je meer data versturen door een enkele pin door het signaal voor een gedeeltes van een tijdsperiode aan en uit te laten staan. Door het signaal voor een gedeelte aan of uit te laten staan kan je een soort analoog signaal nadoen (dit is geen echt analoog signaal daarom is het een mix tussen digital en analoog). </w:t>
       </w:r>
       <w:r>
         <w:rPr>
@@ -6039,24 +5851,21 @@
       <w:pPr>
         <w:ind w:left="708"/>
       </w:pPr>
-      <w:proofErr w:type="gramStart"/>
-      <w:r>
-        <w:t>hier</w:t>
-      </w:r>
-      <w:proofErr w:type="gramEnd"/>
-      <w:r>
-        <w:t xml:space="preserve"> zie je ook welk analoge signaal dit PWM signaal benadert</w:t>
+      <w:r>
+        <w:t>hier zie je ook welk analoge signaal dit PWM signaal benadert</w:t>
       </w:r>
     </w:p>
     <w:p>
       <w:pPr>
         <w:pStyle w:val="Heading4"/>
       </w:pPr>
-      <w:bookmarkStart w:id="36" w:name="_Toc122298967"/>
+      <w:bookmarkStart w:id="52" w:name="_Toc122298967"/>
+      <w:bookmarkStart w:id="53" w:name="_Toc122463365"/>
       <w:r>
         <w:t>Analoog:</w:t>
       </w:r>
-      <w:bookmarkEnd w:id="36"/>
+      <w:bookmarkEnd w:id="52"/>
+      <w:bookmarkEnd w:id="53"/>
     </w:p>
     <w:p>
       <w:pPr>
@@ -6068,11 +5877,9 @@
       <w:r>
         <w:t xml:space="preserve">. deze voltage kan dan afgelezen worden doormiddel van de ADC </w:t>
       </w:r>
-      <w:proofErr w:type="spellStart"/>
       <w:r>
         <w:t>peripheral</w:t>
       </w:r>
-      <w:proofErr w:type="spellEnd"/>
       <w:r>
         <w:t xml:space="preserve"> die op meeste microcontrollers zit door de voltage range op te delen en te kijken waar de voltage ligt op deze verdeling.</w:t>
       </w:r>
@@ -6152,249 +5959,153 @@
       <w:pPr>
         <w:pStyle w:val="Heading4"/>
       </w:pPr>
-      <w:bookmarkStart w:id="37" w:name="_Toc122298968"/>
-      <w:proofErr w:type="gramStart"/>
+      <w:bookmarkStart w:id="54" w:name="_Toc122298968"/>
+      <w:bookmarkStart w:id="55" w:name="_Toc122463366"/>
       <w:r>
         <w:lastRenderedPageBreak/>
-        <w:t>UART /</w:t>
-      </w:r>
-      <w:proofErr w:type="gramEnd"/>
+        <w:t xml:space="preserve">UART / </w:t>
+      </w:r>
+      <w:r>
+        <w:t>USART:</w:t>
+      </w:r>
+      <w:bookmarkEnd w:id="54"/>
+      <w:bookmarkEnd w:id="55"/>
+    </w:p>
+    <w:p>
+      <w:pPr>
+        <w:ind w:left="708"/>
+      </w:pPr>
+      <w:r>
+        <w:t>UART (</w:t>
+      </w:r>
+      <w:r>
+        <w:t>universal asynchronous receiver-transmitter) / USART (universal synchronous</w:t>
+      </w:r>
+      <w:r>
+        <w:t>-</w:t>
+      </w:r>
+      <w:r>
+        <w:t>asynchronous receiver-transmitter)</w:t>
+      </w:r>
+      <w:r>
+        <w:t xml:space="preserve"> is ee</w:t>
+      </w:r>
+      <w:r>
+        <w:t>n full-duplex data protocol dat betekend dat deze data tegeleikertijd heen en weer kan sturen. H</w:t>
+      </w:r>
+      <w:r>
+        <w:t xml:space="preserve">et sturen van </w:t>
+      </w:r>
+      <w:r>
+        <w:t>deze</w:t>
+      </w:r>
+      <w:r>
+        <w:t xml:space="preserve"> data </w:t>
+      </w:r>
+      <w:r>
+        <w:t xml:space="preserve">wordt bit voor bit </w:t>
+      </w:r>
+      <w:r>
+        <w:t>via twe</w:t>
+      </w:r>
+      <w:r>
+        <w:t xml:space="preserve">e </w:t>
+      </w:r>
+      <w:r>
+        <w:t xml:space="preserve">of </w:t>
+      </w:r>
+      <w:r>
+        <w:t>drie</w:t>
+      </w:r>
       <w:r>
         <w:t xml:space="preserve"> </w:t>
       </w:r>
       <w:r>
-        <w:t>USART:</w:t>
-      </w:r>
-      <w:bookmarkEnd w:id="37"/>
-    </w:p>
-    <w:p>
-      <w:pPr>
-        <w:ind w:left="708"/>
-      </w:pPr>
-      <w:r>
-        <w:t>UART (</w:t>
-      </w:r>
-      <w:proofErr w:type="spellStart"/>
-      <w:r>
-        <w:t>universal</w:t>
-      </w:r>
-      <w:proofErr w:type="spellEnd"/>
+        <w:t>draaden</w:t>
+      </w:r>
+      <w:r>
+        <w:t xml:space="preserve"> gedaan</w:t>
+      </w:r>
+      <w:r>
+        <w:t>: TX</w:t>
+      </w:r>
+      <w:r>
+        <w:t>,</w:t>
+      </w:r>
+      <w:r>
+        <w:t xml:space="preserve"> RX</w:t>
+      </w:r>
+      <w:r>
+        <w:t xml:space="preserve"> en</w:t>
+      </w:r>
+      <w:r>
+        <w:t xml:space="preserve"> CLK</w:t>
+      </w:r>
+      <w:r>
+        <w:t xml:space="preserve"> bij USART</w:t>
+      </w:r>
+      <w:r>
+        <w:t>.</w:t>
+      </w:r>
       <w:r>
         <w:t xml:space="preserve"> </w:t>
       </w:r>
-      <w:proofErr w:type="spellStart"/>
-      <w:r>
-        <w:t>asynchronous</w:t>
-      </w:r>
-      <w:proofErr w:type="spellEnd"/>
-      <w:r>
-        <w:t xml:space="preserve"> receiver-transmitter</w:t>
-      </w:r>
-      <w:proofErr w:type="gramStart"/>
-      <w:r>
-        <w:t>) /</w:t>
-      </w:r>
-      <w:proofErr w:type="gramEnd"/>
-      <w:r>
-        <w:t xml:space="preserve"> USART (</w:t>
-      </w:r>
-      <w:proofErr w:type="spellStart"/>
-      <w:r>
-        <w:t>universal</w:t>
-      </w:r>
-      <w:proofErr w:type="spellEnd"/>
+      <w:r>
+        <w:t>D</w:t>
+      </w:r>
+      <w:r>
+        <w:t xml:space="preserve">e TX en RX </w:t>
+      </w:r>
+      <w:r>
+        <w:t>draden moeten</w:t>
+      </w:r>
+      <w:r>
+        <w:t xml:space="preserve"> omgedraaid </w:t>
+      </w:r>
+      <w:r>
+        <w:t>worden tussen</w:t>
+      </w:r>
+      <w:r>
+        <w:t xml:space="preserve"> devices</w:t>
+      </w:r>
+      <w:r>
+        <w:t xml:space="preserve"> omdat deze</w:t>
+      </w:r>
+      <w:r>
+        <w:t xml:space="preserve"> b</w:t>
+      </w:r>
+      <w:r>
+        <w:t xml:space="preserve">ij elk device </w:t>
+      </w:r>
+      <w:r>
+        <w:t>op de zelfde manier gebruikt</w:t>
+      </w:r>
+      <w:r>
+        <w:t xml:space="preserve"> word</w:t>
+      </w:r>
+      <w:r>
+        <w:t xml:space="preserve"> namelijk: </w:t>
+      </w:r>
+      <w:r>
+        <w:t xml:space="preserve">de TX </w:t>
+      </w:r>
+      <w:r>
+        <w:t xml:space="preserve">voor het versturen van </w:t>
+      </w:r>
+      <w:r>
+        <w:t>data</w:t>
+      </w:r>
       <w:r>
         <w:t xml:space="preserve"> </w:t>
       </w:r>
-      <w:proofErr w:type="spellStart"/>
-      <w:r>
-        <w:t>synchronous</w:t>
-      </w:r>
-      <w:r>
-        <w:t>-</w:t>
-      </w:r>
-      <w:r>
-        <w:t>asynchronous</w:t>
-      </w:r>
-      <w:proofErr w:type="spellEnd"/>
-      <w:r>
-        <w:t xml:space="preserve"> receiver-transmitter)</w:t>
-      </w:r>
-      <w:r>
-        <w:t xml:space="preserve"> is ee</w:t>
-      </w:r>
-      <w:r>
-        <w:t xml:space="preserve">n full-duplex data protocol dat betekend dat deze data </w:t>
-      </w:r>
-      <w:proofErr w:type="spellStart"/>
-      <w:r>
-        <w:t>tegeleikertijd</w:t>
-      </w:r>
-      <w:proofErr w:type="spellEnd"/>
-      <w:r>
-        <w:t xml:space="preserve"> heen en weer kan sturen. H</w:t>
-      </w:r>
-      <w:r>
-        <w:t xml:space="preserve">et sturen van </w:t>
-      </w:r>
-      <w:r>
-        <w:t>deze</w:t>
-      </w:r>
-      <w:r>
-        <w:t xml:space="preserve"> data </w:t>
-      </w:r>
-      <w:r>
-        <w:t xml:space="preserve">wordt bit voor bit </w:t>
-      </w:r>
-      <w:r>
-        <w:t>via twe</w:t>
-      </w:r>
-      <w:r>
-        <w:t xml:space="preserve">e </w:t>
-      </w:r>
-      <w:r>
-        <w:t xml:space="preserve">of </w:t>
-      </w:r>
-      <w:r>
-        <w:t>drie</w:t>
-      </w:r>
-      <w:r>
-        <w:t xml:space="preserve"> </w:t>
-      </w:r>
-      <w:proofErr w:type="spellStart"/>
-      <w:r>
-        <w:t>draaden</w:t>
-      </w:r>
-      <w:proofErr w:type="spellEnd"/>
-      <w:r>
-        <w:t xml:space="preserve"> gedaan</w:t>
-      </w:r>
-      <w:r>
-        <w:t>: TX</w:t>
-      </w:r>
-      <w:r>
-        <w:t>,</w:t>
-      </w:r>
-      <w:r>
-        <w:t xml:space="preserve"> RX</w:t>
-      </w:r>
-      <w:r>
-        <w:t xml:space="preserve"> en</w:t>
-      </w:r>
-      <w:r>
-        <w:t xml:space="preserve"> </w:t>
-      </w:r>
-      <w:r>
-        <w:t>CLK</w:t>
-      </w:r>
-      <w:r>
-        <w:t xml:space="preserve"> bij USART</w:t>
+      <w:r>
+        <w:t>(transmit) en RX om de data te ontvangen (receive)</w:t>
       </w:r>
       <w:r>
         <w:t>.</w:t>
       </w:r>
       <w:r>
-        <w:t xml:space="preserve"> </w:t>
-      </w:r>
-      <w:r>
-        <w:t>D</w:t>
-      </w:r>
-      <w:r>
-        <w:t xml:space="preserve">e TX en RX </w:t>
-      </w:r>
-      <w:r>
-        <w:t>draden moeten</w:t>
-      </w:r>
-      <w:r>
-        <w:t xml:space="preserve"> omgedraaid </w:t>
-      </w:r>
-      <w:r>
-        <w:t>worden tussen</w:t>
-      </w:r>
-      <w:r>
-        <w:t xml:space="preserve"> </w:t>
-      </w:r>
-      <w:proofErr w:type="spellStart"/>
-      <w:r>
-        <w:t>devices</w:t>
-      </w:r>
-      <w:proofErr w:type="spellEnd"/>
-      <w:r>
-        <w:t xml:space="preserve"> omdat deze</w:t>
-      </w:r>
-      <w:r>
-        <w:t xml:space="preserve"> b</w:t>
-      </w:r>
-      <w:r>
-        <w:t xml:space="preserve">ij elk device </w:t>
-      </w:r>
-      <w:r>
-        <w:t xml:space="preserve">op </w:t>
-      </w:r>
-      <w:proofErr w:type="gramStart"/>
-      <w:r>
-        <w:t>de zelfde</w:t>
-      </w:r>
-      <w:proofErr w:type="gramEnd"/>
-      <w:r>
-        <w:t xml:space="preserve"> manier gebruikt</w:t>
-      </w:r>
-      <w:r>
-        <w:t xml:space="preserve"> word</w:t>
-      </w:r>
-      <w:r>
-        <w:t xml:space="preserve"> namelijk: </w:t>
-      </w:r>
-      <w:r>
-        <w:t xml:space="preserve">de TX </w:t>
-      </w:r>
-      <w:r>
-        <w:t xml:space="preserve">voor het </w:t>
-      </w:r>
-      <w:r>
-        <w:t xml:space="preserve">versturen </w:t>
-      </w:r>
-      <w:r>
-        <w:t xml:space="preserve">van </w:t>
-      </w:r>
-      <w:r>
-        <w:t>data</w:t>
-      </w:r>
-      <w:r>
-        <w:t xml:space="preserve"> </w:t>
-      </w:r>
-      <w:r>
-        <w:t>(</w:t>
-      </w:r>
-      <w:proofErr w:type="spellStart"/>
-      <w:r>
-        <w:t>transmit</w:t>
-      </w:r>
-      <w:proofErr w:type="spellEnd"/>
-      <w:r>
-        <w:t>) en RX om de data te ontvangen (</w:t>
-      </w:r>
-      <w:proofErr w:type="spellStart"/>
-      <w:r>
-        <w:t>receive</w:t>
-      </w:r>
-      <w:proofErr w:type="spellEnd"/>
-      <w:r>
-        <w:t>)</w:t>
-      </w:r>
-      <w:r>
-        <w:t>.</w:t>
-      </w:r>
-      <w:r>
-        <w:t xml:space="preserve"> RX en TX zijn high als ze </w:t>
-      </w:r>
-      <w:proofErr w:type="spellStart"/>
-      <w:r>
-        <w:t>idle</w:t>
-      </w:r>
-      <w:proofErr w:type="spellEnd"/>
-      <w:r>
-        <w:t xml:space="preserve"> zijn.</w:t>
+        <w:t xml:space="preserve"> RX en TX zijn high als ze idle zijn.</w:t>
       </w:r>
     </w:p>
     <w:p>
@@ -6469,10 +6180,7 @@
         <w:t xml:space="preserve"> </w:t>
       </w:r>
       <w:r>
-        <w:t>afgesproken</w:t>
-      </w:r>
-      <w:r>
-        <w:t xml:space="preserve"> </w:t>
+        <w:t xml:space="preserve">afgesproken </w:t>
       </w:r>
       <w:r>
         <w:t>snelheid</w:t>
@@ -6481,45 +6189,16 @@
         <w:t xml:space="preserve"> verstuurd en ontvangen. Deze snelheid moet tussen </w:t>
       </w:r>
       <w:r>
-        <w:t xml:space="preserve">beide </w:t>
-      </w:r>
-      <w:proofErr w:type="spellStart"/>
-      <w:r>
-        <w:t>devices</w:t>
-      </w:r>
-      <w:proofErr w:type="spellEnd"/>
+        <w:t>beide devices</w:t>
+      </w:r>
       <w:r>
         <w:t xml:space="preserve"> gelijk zijn omdat</w:t>
       </w:r>
       <w:r>
-        <w:t xml:space="preserve"> </w:t>
-      </w:r>
-      <w:proofErr w:type="spellStart"/>
-      <w:r>
-        <w:t>omdat</w:t>
-      </w:r>
-      <w:proofErr w:type="spellEnd"/>
-      <w:r>
-        <w:t xml:space="preserve"> anders de bits op het verkeerde moment opgenomen worden</w:t>
-      </w:r>
-      <w:r>
-        <w:t xml:space="preserve"> deze afgesproken waarde heet de baud </w:t>
-      </w:r>
-      <w:proofErr w:type="spellStart"/>
-      <w:r>
-        <w:t>rate</w:t>
-      </w:r>
-      <w:proofErr w:type="spellEnd"/>
-      <w:r>
-        <w:t xml:space="preserve"> (of bit </w:t>
-      </w:r>
-      <w:proofErr w:type="spellStart"/>
-      <w:r>
-        <w:t>rate</w:t>
-      </w:r>
-      <w:proofErr w:type="spellEnd"/>
-      <w:r>
-        <w:t>)</w:t>
+        <w:t xml:space="preserve"> omdat anders de bits op het verkeerde moment opgenomen worden</w:t>
+      </w:r>
+      <w:r>
+        <w:t xml:space="preserve"> deze afgesproken waarde heet de baud rate (of bit rate)</w:t>
       </w:r>
       <w:r>
         <w:t>.</w:t>
@@ -6588,75 +6267,19 @@
         <w:ind w:left="708"/>
       </w:pPr>
       <w:r>
-        <w:t xml:space="preserve">In het geval van USART is een gedeelde </w:t>
-      </w:r>
-      <w:proofErr w:type="spellStart"/>
-      <w:r>
-        <w:t>clock</w:t>
-      </w:r>
-      <w:proofErr w:type="spellEnd"/>
-      <w:r>
-        <w:t xml:space="preserve"> </w:t>
-      </w:r>
-      <w:r>
-        <w:t>(</w:t>
-      </w:r>
-      <w:proofErr w:type="gramStart"/>
-      <w:r>
-        <w:t>CLK draad</w:t>
-      </w:r>
-      <w:proofErr w:type="gramEnd"/>
-      <w:r>
-        <w:t xml:space="preserve">) </w:t>
+        <w:t xml:space="preserve">In het geval van USART is een gedeelde clock </w:t>
+      </w:r>
+      <w:r>
+        <w:t xml:space="preserve">(CLK draad) </w:t>
       </w:r>
       <w:r>
         <w:t xml:space="preserve">toegevoegd waardoor de </w:t>
       </w:r>
       <w:r>
-        <w:t xml:space="preserve">baud </w:t>
-      </w:r>
-      <w:proofErr w:type="spellStart"/>
-      <w:r>
-        <w:t>rate</w:t>
-      </w:r>
-      <w:proofErr w:type="spellEnd"/>
-      <w:r>
-        <w:t xml:space="preserve"> niet perse afgesproken hoeft te worden maar door een van de </w:t>
-      </w:r>
-      <w:proofErr w:type="spellStart"/>
-      <w:r>
-        <w:t>devices</w:t>
-      </w:r>
-      <w:proofErr w:type="spellEnd"/>
-      <w:r>
-        <w:t xml:space="preserve"> (meestal de master) geregeld te worden. Dit zorgt </w:t>
-      </w:r>
-      <w:proofErr w:type="gramStart"/>
-      <w:r>
-        <w:t>er voor</w:t>
-      </w:r>
-      <w:proofErr w:type="gramEnd"/>
-      <w:r>
-        <w:t xml:space="preserve"> dat er minder fouten gemaakt worden met het opnemen van de bits ook kan de </w:t>
-      </w:r>
-      <w:proofErr w:type="spellStart"/>
-      <w:r>
-        <w:t>clock</w:t>
-      </w:r>
-      <w:proofErr w:type="spellEnd"/>
-      <w:r>
-        <w:t xml:space="preserve"> uitgerekt worden als een van de microcontrollers het stuur moment niet haalt.</w:t>
-      </w:r>
-      <w:r>
-        <w:t xml:space="preserve"> Omdat deze </w:t>
-      </w:r>
-      <w:proofErr w:type="spellStart"/>
-      <w:r>
-        <w:t>clock</w:t>
-      </w:r>
-      <w:proofErr w:type="spellEnd"/>
-      <w:r>
-        <w:t xml:space="preserve"> line voor stabiliteit zorgt kan USART sneller werken dan UART</w:t>
+        <w:t>baud rate niet perse afgesproken hoeft te worden maar door een van de devices (meestal de master) geregeld te worden. Dit zorgt er voor dat er minder fouten gemaakt worden met het opnemen van de bits ook kan de clock uitgerekt worden als een van de microcontrollers het stuur moment niet haalt.</w:t>
+      </w:r>
+      <w:r>
+        <w:t xml:space="preserve"> Omdat deze clock line voor stabiliteit zorgt kan USART sneller werken dan UART</w:t>
       </w:r>
       <w:r>
         <w:t xml:space="preserve"> </w:t>
@@ -6744,11 +6367,13 @@
       <w:pPr>
         <w:pStyle w:val="Heading4"/>
       </w:pPr>
-      <w:bookmarkStart w:id="38" w:name="_Toc122298969"/>
+      <w:bookmarkStart w:id="56" w:name="_Toc122298969"/>
+      <w:bookmarkStart w:id="57" w:name="_Toc122463367"/>
       <w:r>
         <w:t>CAN:</w:t>
       </w:r>
-      <w:bookmarkEnd w:id="38"/>
+      <w:bookmarkEnd w:id="56"/>
+      <w:bookmarkEnd w:id="57"/>
     </w:p>
     <w:p>
       <w:pPr>
@@ -6772,27 +6397,17 @@
       <w:r>
         <w:t xml:space="preserve">rea </w:t>
       </w:r>
-      <w:proofErr w:type="spellStart"/>
       <w:r>
         <w:t>n</w:t>
       </w:r>
       <w:r>
         <w:t>etwork</w:t>
       </w:r>
-      <w:proofErr w:type="spellEnd"/>
       <w:r>
         <w:t>)</w:t>
       </w:r>
       <w:r>
-        <w:t xml:space="preserve"> bus lijkt heel erg op UART omdat dit ook een asynchrone </w:t>
-      </w:r>
-      <w:proofErr w:type="spellStart"/>
-      <w:r>
-        <w:t>seriele</w:t>
-      </w:r>
-      <w:proofErr w:type="spellEnd"/>
-      <w:r>
-        <w:t xml:space="preserve"> protocol is. Het gro</w:t>
+        <w:t xml:space="preserve"> bus lijkt heel erg op UART omdat dit ook een asynchrone seriele protocol is. Het gro</w:t>
       </w:r>
       <w:r>
         <w:t>otste</w:t>
@@ -6807,23 +6422,7 @@
         <w:t>t</w:t>
       </w:r>
       <w:r>
-        <w:t xml:space="preserve"> uitgelegd waarom. Ook is het half-duplex dat betekend dus dat de data maar een kant op kan per keer. Omdat er geen </w:t>
-      </w:r>
-      <w:proofErr w:type="spellStart"/>
-      <w:r>
-        <w:t>clock</w:t>
-      </w:r>
-      <w:proofErr w:type="spellEnd"/>
-      <w:r>
-        <w:t xml:space="preserve"> pin is moet de baud </w:t>
-      </w:r>
-      <w:proofErr w:type="spellStart"/>
-      <w:r>
-        <w:t>rate</w:t>
-      </w:r>
-      <w:proofErr w:type="spellEnd"/>
-      <w:r>
-        <w:t xml:space="preserve"> weer afgesproken worden.</w:t>
+        <w:t xml:space="preserve"> uitgelegd waarom. Ook is het half-duplex dat betekend dus dat de data maar een kant op kan per keer. Omdat er geen clock pin is moet de baud rate weer afgesproken worden.</w:t>
       </w:r>
     </w:p>
     <w:p>
@@ -6889,59 +6488,19 @@
         <w:ind w:left="708"/>
       </w:pPr>
       <w:r>
-        <w:t xml:space="preserve">Doordat er data low en high </w:t>
-      </w:r>
-      <w:proofErr w:type="spellStart"/>
-      <w:r>
-        <w:t>pins</w:t>
-      </w:r>
-      <w:proofErr w:type="spellEnd"/>
-      <w:r>
-        <w:t xml:space="preserve"> zijn kunnen </w:t>
-      </w:r>
-      <w:proofErr w:type="spellStart"/>
-      <w:r>
-        <w:t>errors</w:t>
-      </w:r>
-      <w:proofErr w:type="spellEnd"/>
-      <w:r>
-        <w:t xml:space="preserve"> in het signaal makkelijk gedetecteerd en </w:t>
+        <w:t xml:space="preserve">Doordat er data low en high pins zijn kunnen errors in het signaal makkelijk gedetecteerd en </w:t>
       </w:r>
       <w:r>
         <w:t>ontdaan</w:t>
       </w:r>
       <w:r>
-        <w:t xml:space="preserve"> worden door een van de signalen om te draaien en het </w:t>
-      </w:r>
-      <w:proofErr w:type="spellStart"/>
-      <w:r>
-        <w:t>gemmidelde</w:t>
-      </w:r>
-      <w:proofErr w:type="spellEnd"/>
-      <w:r>
-        <w:t xml:space="preserve"> uit te rekenen. </w:t>
-      </w:r>
-      <w:r>
-        <w:t xml:space="preserve">Deze methode werkt omdat de meeste </w:t>
-      </w:r>
-      <w:proofErr w:type="spellStart"/>
-      <w:r>
-        <w:t>errors</w:t>
-      </w:r>
-      <w:proofErr w:type="spellEnd"/>
-      <w:r>
-        <w:t xml:space="preserve"> in signalen veroorzaakt worden door </w:t>
-      </w:r>
-      <w:r>
-        <w:t xml:space="preserve">inductie (waarmee je je telefoon </w:t>
-      </w:r>
-      <w:proofErr w:type="spellStart"/>
-      <w:r>
-        <w:t>drradloos</w:t>
-      </w:r>
-      <w:proofErr w:type="spellEnd"/>
-      <w:r>
-        <w:t xml:space="preserve"> kan opladen) bij inductie </w:t>
+        <w:t xml:space="preserve"> worden door een van de signalen om te draaien en het gemmidelde uit te rekenen. </w:t>
+      </w:r>
+      <w:r>
+        <w:t xml:space="preserve">Deze methode werkt omdat de meeste errors in signalen veroorzaakt worden door </w:t>
+      </w:r>
+      <w:r>
+        <w:t xml:space="preserve">inductie (waarmee je je telefoon drradloos kan opladen) bij inductie </w:t>
       </w:r>
       <w:r>
         <w:t>wordt</w:t>
@@ -6956,15 +6515,7 @@
         <w:t xml:space="preserve"> dezelfde error op de low en high uitgeoefend </w:t>
       </w:r>
       <w:r>
-        <w:t xml:space="preserve">omdat deze nu geen </w:t>
-      </w:r>
-      <w:proofErr w:type="spellStart"/>
-      <w:r>
-        <w:t>overgestelde</w:t>
-      </w:r>
-      <w:proofErr w:type="spellEnd"/>
-      <w:r>
-        <w:t xml:space="preserve"> van elkaar zijn word</w:t>
+        <w:t>omdat deze nu geen overgestelde van elkaar zijn word</w:t>
       </w:r>
       <w:r>
         <w:t>t</w:t>
@@ -7035,12 +6586,14 @@
       <w:pPr>
         <w:pStyle w:val="Heading4"/>
       </w:pPr>
-      <w:bookmarkStart w:id="39" w:name="_Toc122298970"/>
+      <w:bookmarkStart w:id="58" w:name="_Toc122298970"/>
+      <w:bookmarkStart w:id="59" w:name="_Toc122463368"/>
       <w:r>
         <w:lastRenderedPageBreak/>
         <w:t>I2C:</w:t>
       </w:r>
-      <w:bookmarkEnd w:id="39"/>
+      <w:bookmarkEnd w:id="58"/>
+      <w:bookmarkEnd w:id="59"/>
     </w:p>
     <w:p>
       <w:pPr>
@@ -7050,156 +6603,52 @@
         <w:t xml:space="preserve">De I2C </w:t>
       </w:r>
       <w:r>
-        <w:t>(</w:t>
-      </w:r>
-      <w:proofErr w:type="spellStart"/>
-      <w:r>
-        <w:t>inter</w:t>
-      </w:r>
-      <w:proofErr w:type="spellEnd"/>
+        <w:t xml:space="preserve">(inter intergrated circuit) </w:t>
+      </w:r>
+      <w:r>
+        <w:t xml:space="preserve">bus lijkt heel erg op de USART omdat ze beide synchronous serial protcols zijn. Het vershil is dat I2C half-duplex is en dat elke transmissie begint met een device adres </w:t>
+      </w:r>
+      <w:r>
+        <w:t xml:space="preserve">en een R/nW bit </w:t>
+      </w:r>
+      <w:r>
+        <w:t>zodat dezelfde I2C bus voor meerdere devices gebruikt kan worden terwijl de per device communicatie behouden kan worden</w:t>
+      </w:r>
+      <w:r>
+        <w:t>.</w:t>
+      </w:r>
       <w:r>
         <w:t xml:space="preserve"> </w:t>
       </w:r>
-      <w:proofErr w:type="spellStart"/>
-      <w:r>
-        <w:t>intergrated</w:t>
-      </w:r>
-      <w:proofErr w:type="spellEnd"/>
-      <w:r>
-        <w:t xml:space="preserve"> circuit) </w:t>
-      </w:r>
-      <w:r>
-        <w:t xml:space="preserve">bus lijkt heel erg op de USART omdat ze beide </w:t>
-      </w:r>
-      <w:proofErr w:type="spellStart"/>
-      <w:r>
-        <w:t>synchronous</w:t>
-      </w:r>
-      <w:proofErr w:type="spellEnd"/>
+      <w:r>
+        <w:t>De I2C bus bestaat uit 2 draaden SCL (serial clock) en SDA (serial data) S</w:t>
+      </w:r>
+      <w:r>
+        <w:t>CL en SDA</w:t>
+      </w:r>
       <w:r>
         <w:t xml:space="preserve"> </w:t>
       </w:r>
-      <w:proofErr w:type="spellStart"/>
-      <w:r>
-        <w:t>serial</w:t>
-      </w:r>
-      <w:proofErr w:type="spellEnd"/>
-      <w:r>
-        <w:t xml:space="preserve"> protcols zijn. Het </w:t>
-      </w:r>
-      <w:proofErr w:type="spellStart"/>
-      <w:r>
-        <w:t>vershil</w:t>
-      </w:r>
-      <w:proofErr w:type="spellEnd"/>
-      <w:r>
-        <w:t xml:space="preserve"> is dat I2C half-duplex is en dat elke transmissie begint met een device adres </w:t>
-      </w:r>
-      <w:r>
-        <w:t>en een R/</w:t>
-      </w:r>
-      <w:proofErr w:type="spellStart"/>
-      <w:r>
-        <w:t>nW</w:t>
-      </w:r>
-      <w:proofErr w:type="spellEnd"/>
-      <w:r>
-        <w:t xml:space="preserve"> bit </w:t>
-      </w:r>
-      <w:r>
-        <w:t xml:space="preserve">zodat dezelfde I2C bus voor meerdere </w:t>
-      </w:r>
-      <w:proofErr w:type="spellStart"/>
-      <w:r>
-        <w:t>devices</w:t>
-      </w:r>
-      <w:proofErr w:type="spellEnd"/>
-      <w:r>
-        <w:t xml:space="preserve"> gebruikt kan worden terwijl de per device communicatie behouden kan worden</w:t>
+      <w:r>
+        <w:t>zijn</w:t>
+      </w:r>
+      <w:r>
+        <w:t xml:space="preserve"> high als </w:t>
+      </w:r>
+      <w:r>
+        <w:t>ze</w:t>
+      </w:r>
+      <w:r>
+        <w:t xml:space="preserve"> idle </w:t>
+      </w:r>
+      <w:r>
+        <w:t>zijn</w:t>
       </w:r>
       <w:r>
         <w:t>.</w:t>
       </w:r>
       <w:r>
-        <w:t xml:space="preserve"> </w:t>
-      </w:r>
-      <w:r>
-        <w:t xml:space="preserve">De I2C bus bestaat uit 2 </w:t>
-      </w:r>
-      <w:proofErr w:type="spellStart"/>
-      <w:r>
-        <w:t>draaden</w:t>
-      </w:r>
-      <w:proofErr w:type="spellEnd"/>
-      <w:r>
-        <w:t xml:space="preserve"> SCL (</w:t>
-      </w:r>
-      <w:proofErr w:type="spellStart"/>
-      <w:r>
-        <w:t>serial</w:t>
-      </w:r>
-      <w:proofErr w:type="spellEnd"/>
-      <w:r>
-        <w:t xml:space="preserve"> </w:t>
-      </w:r>
-      <w:proofErr w:type="spellStart"/>
-      <w:r>
-        <w:t>clock</w:t>
-      </w:r>
-      <w:proofErr w:type="spellEnd"/>
-      <w:r>
-        <w:t>) en SDA (</w:t>
-      </w:r>
-      <w:proofErr w:type="spellStart"/>
-      <w:r>
-        <w:t>serial</w:t>
-      </w:r>
-      <w:proofErr w:type="spellEnd"/>
-      <w:r>
-        <w:t xml:space="preserve"> data) S</w:t>
-      </w:r>
-      <w:r>
-        <w:t>CL en SDA</w:t>
-      </w:r>
-      <w:r>
-        <w:t xml:space="preserve"> </w:t>
-      </w:r>
-      <w:r>
-        <w:t>zijn</w:t>
-      </w:r>
-      <w:r>
-        <w:t xml:space="preserve"> high als </w:t>
-      </w:r>
-      <w:r>
-        <w:t>ze</w:t>
-      </w:r>
-      <w:r>
-        <w:t xml:space="preserve"> </w:t>
-      </w:r>
-      <w:proofErr w:type="spellStart"/>
-      <w:r>
-        <w:t>idle</w:t>
-      </w:r>
-      <w:proofErr w:type="spellEnd"/>
-      <w:r>
-        <w:t xml:space="preserve"> </w:t>
-      </w:r>
-      <w:r>
-        <w:t>zijn</w:t>
-      </w:r>
-      <w:r>
-        <w:t>.</w:t>
-      </w:r>
-      <w:r>
-        <w:t xml:space="preserve"> Verder moet na elke byte een </w:t>
-      </w:r>
-      <w:proofErr w:type="spellStart"/>
-      <w:r>
-        <w:t>acknolagement</w:t>
-      </w:r>
-      <w:proofErr w:type="spellEnd"/>
-      <w:r>
-        <w:t xml:space="preserve"> bit komen van </w:t>
+        <w:t xml:space="preserve"> Verder moet na elke byte een acknolagement bit komen van </w:t>
       </w:r>
       <w:r>
         <w:t>het</w:t>
@@ -7320,139 +6769,72 @@
       <w:pPr>
         <w:pStyle w:val="Heading4"/>
       </w:pPr>
-      <w:bookmarkStart w:id="40" w:name="_Toc122298971"/>
+      <w:bookmarkStart w:id="60" w:name="_Toc122298971"/>
+      <w:bookmarkStart w:id="61" w:name="_Toc122463369"/>
       <w:r>
         <w:lastRenderedPageBreak/>
         <w:t>SPI:</w:t>
       </w:r>
-      <w:bookmarkEnd w:id="40"/>
+      <w:bookmarkEnd w:id="60"/>
+      <w:bookmarkEnd w:id="61"/>
     </w:p>
     <w:p>
       <w:pPr>
         <w:ind w:left="708"/>
       </w:pPr>
       <w:r>
-        <w:t>SPI is een soort van full-duplex versie van I2C het enige verschil is dat er geen device adressen en R/</w:t>
-      </w:r>
-      <w:proofErr w:type="spellStart"/>
-      <w:r>
-        <w:t>nW</w:t>
-      </w:r>
-      <w:proofErr w:type="spellEnd"/>
-      <w:r>
-        <w:t xml:space="preserve"> bits gestuurd worden want in plaats van een device adres wordt de CS</w:t>
+        <w:t>SPI is een soort van full-duplex versie van I2C het enige verschil is dat er geen device adressen en R/nW bits gestuurd worden want in plaats van een device adres wordt de CS</w:t>
       </w:r>
       <w:r>
         <w:t>/</w:t>
       </w:r>
       <w:r>
-        <w:t xml:space="preserve">SS (Chip </w:t>
-      </w:r>
-      <w:proofErr w:type="gramStart"/>
-      <w:r>
-        <w:t>Select</w:t>
+        <w:t>SS (Chip Select</w:t>
       </w:r>
       <w:r>
         <w:t xml:space="preserve"> /</w:t>
       </w:r>
-      <w:proofErr w:type="gramEnd"/>
+      <w:r>
+        <w:t xml:space="preserve"> Slave Select) pin laag gezet waardoor de chip geselecteerd word.  </w:t>
+      </w:r>
+      <w:r>
+        <w:t xml:space="preserve">Voor de rest werkt het sturen </w:t>
+      </w:r>
+      <w:r>
+        <w:t xml:space="preserve">van data over de </w:t>
+      </w:r>
+      <w:r>
+        <w:t>twee data pins: MISO (master in slave out) en MOSI (master out slave in)</w:t>
+      </w:r>
       <w:r>
         <w:t xml:space="preserve"> </w:t>
       </w:r>
-      <w:proofErr w:type="spellStart"/>
-      <w:r>
-        <w:t>Slave</w:t>
-      </w:r>
-      <w:proofErr w:type="spellEnd"/>
-      <w:r>
-        <w:t xml:space="preserve"> Select) pin laag gezet waardoor de chip geselecteerd word.  </w:t>
-      </w:r>
-      <w:r>
-        <w:t xml:space="preserve">Voor de rest werkt het sturen </w:t>
-      </w:r>
-      <w:r>
-        <w:t xml:space="preserve">van data over de </w:t>
-      </w:r>
-      <w:r>
-        <w:t xml:space="preserve">twee data </w:t>
-      </w:r>
-      <w:proofErr w:type="spellStart"/>
-      <w:r>
-        <w:t>pins</w:t>
-      </w:r>
-      <w:proofErr w:type="spellEnd"/>
-      <w:r>
-        <w:t xml:space="preserve">: MISO (master in </w:t>
-      </w:r>
-      <w:proofErr w:type="spellStart"/>
-      <w:r>
-        <w:t>slave</w:t>
-      </w:r>
-      <w:proofErr w:type="spellEnd"/>
-      <w:r>
-        <w:t xml:space="preserve"> out) en MOSI (master out </w:t>
-      </w:r>
-      <w:proofErr w:type="spellStart"/>
-      <w:r>
-        <w:t>slave</w:t>
-      </w:r>
-      <w:proofErr w:type="spellEnd"/>
-      <w:r>
-        <w:t xml:space="preserve"> in)</w:t>
+      <w:r>
+        <w:t>hetzelfde</w:t>
+      </w:r>
+      <w:r>
+        <w:t xml:space="preserve"> als </w:t>
+      </w:r>
+      <w:r>
+        <w:t>bij</w:t>
+      </w:r>
+      <w:r>
+        <w:t xml:space="preserve"> I2C</w:t>
+      </w:r>
+      <w:r>
+        <w:t>.</w:t>
       </w:r>
       <w:r>
         <w:t xml:space="preserve"> </w:t>
       </w:r>
       <w:r>
-        <w:t>hetzelfde</w:t>
-      </w:r>
-      <w:r>
-        <w:t xml:space="preserve"> als </w:t>
-      </w:r>
-      <w:r>
-        <w:t>bij</w:t>
-      </w:r>
-      <w:r>
-        <w:t xml:space="preserve"> I2C</w:t>
-      </w:r>
-      <w:r>
-        <w:t>.</w:t>
-      </w:r>
-      <w:r>
-        <w:t xml:space="preserve"> </w:t>
-      </w:r>
-      <w:r>
-        <w:t xml:space="preserve">De data en </w:t>
-      </w:r>
-      <w:proofErr w:type="spellStart"/>
-      <w:r>
-        <w:t>clock</w:t>
-      </w:r>
-      <w:proofErr w:type="spellEnd"/>
-      <w:r>
-        <w:t xml:space="preserve"> </w:t>
-      </w:r>
-      <w:proofErr w:type="spellStart"/>
-      <w:r>
-        <w:t>pins</w:t>
-      </w:r>
-      <w:proofErr w:type="spellEnd"/>
-      <w:r>
-        <w:t xml:space="preserve"> zijn voor el</w:t>
+        <w:t>De data en clock pins zijn voor el</w:t>
       </w:r>
       <w:r>
         <w:t xml:space="preserve">ke chip gedeeld maar de </w:t>
       </w:r>
       <w:r>
-        <w:t xml:space="preserve">CS of </w:t>
-      </w:r>
-      <w:proofErr w:type="gramStart"/>
-      <w:r>
-        <w:t>SS pin</w:t>
-      </w:r>
-      <w:proofErr w:type="gramEnd"/>
-      <w:r>
-        <w:t xml:space="preserve"> is</w:t>
+        <w:t>CS of SS pin is</w:t>
       </w:r>
       <w:r>
         <w:t xml:space="preserve"> bij elke chip</w:t>
@@ -7568,33 +6950,345 @@
       </w:r>
     </w:p>
     <w:p>
+      <w:r>
+        <w:br w:type="page"/>
+      </w:r>
+    </w:p>
+    <w:p>
       <w:pPr>
         <w:pStyle w:val="Heading4"/>
       </w:pPr>
-      <w:r>
-        <w:t>Sensors:</w:t>
-      </w:r>
+      <w:bookmarkStart w:id="62" w:name="_Toc122463370"/>
+      <w:r>
+        <w:lastRenderedPageBreak/>
+        <w:t>Sensors</w:t>
+      </w:r>
+      <w:r>
+        <w:t xml:space="preserve"> en Actuators</w:t>
+      </w:r>
+      <w:r>
+        <w:t>:</w:t>
+      </w:r>
+      <w:bookmarkEnd w:id="62"/>
+    </w:p>
+    <w:p>
+      <w:pPr>
+        <w:pStyle w:val="Heading5"/>
+      </w:pPr>
+      <w:bookmarkStart w:id="63" w:name="_Toc122463371"/>
+      <w:r>
+        <w:t>AS5600:</w:t>
+      </w:r>
+      <w:bookmarkEnd w:id="63"/>
     </w:p>
     <w:p>
       <w:pPr>
         <w:ind w:left="708"/>
       </w:pPr>
-    </w:p>
-    <w:p>
+      <w:r>
+        <w:t>De AS5600 is een magnetische HAL angle sensor die geconfigureerd kan worden via I2C en afgelezen kan worden via I2C of via een Analoog signaal als er geen pullup resistor connected is (R4 op het breakoutboard)</w:t>
+      </w:r>
+    </w:p>
+    <w:p>
+      <w:pPr>
+        <w:ind w:left="708"/>
+      </w:pPr>
+      <w:r>
+        <w:rPr>
+          <w:noProof/>
+        </w:rPr>
+        <w:t xml:space="preserve"> </w:t>
+      </w:r>
+      <w:r>
+        <w:rPr>
+          <w:noProof/>
+        </w:rPr>
+        <w:drawing>
+          <wp:inline distT="0" distB="0" distL="0" distR="0" wp14:anchorId="18F59805" wp14:editId="52E1CC72">
+            <wp:extent cx="1422200" cy="1419225"/>
+            <wp:effectExtent l="0" t="0" r="6985" b="0"/>
+            <wp:docPr id="28" name="Picture 28" descr="A close-up of a calculator&#10;&#10;Description automatically generated with medium confidence"/>
+            <wp:cNvGraphicFramePr>
+              <a:graphicFrameLocks xmlns:a="http://schemas.openxmlformats.org/drawingml/2006/main" noChangeAspect="1"/>
+            </wp:cNvGraphicFramePr>
+            <a:graphic xmlns:a="http://schemas.openxmlformats.org/drawingml/2006/main">
+              <a:graphicData uri="http://schemas.openxmlformats.org/drawingml/2006/picture">
+                <pic:pic xmlns:pic="http://schemas.openxmlformats.org/drawingml/2006/picture">
+                  <pic:nvPicPr>
+                    <pic:cNvPr id="28" name="Picture 28" descr="A close-up of a calculator&#10;&#10;Description automatically generated with medium confidence"/>
+                    <pic:cNvPicPr/>
+                  </pic:nvPicPr>
+                  <pic:blipFill>
+                    <a:blip r:embed="rId39"/>
+                    <a:stretch>
+                      <a:fillRect/>
+                    </a:stretch>
+                  </pic:blipFill>
+                  <pic:spPr>
+                    <a:xfrm>
+                      <a:off x="0" y="0"/>
+                      <a:ext cx="1430042" cy="1427051"/>
+                    </a:xfrm>
+                    <a:prstGeom prst="rect">
+                      <a:avLst/>
+                    </a:prstGeom>
+                  </pic:spPr>
+                </pic:pic>
+              </a:graphicData>
+            </a:graphic>
+          </wp:inline>
+        </w:drawing>
+      </w:r>
+    </w:p>
+    <w:p>
+      <w:r>
+        <w:tab/>
+      </w:r>
+      <w:hyperlink r:id="rId40" w:history="1">
+        <w:r>
+          <w:rPr>
+            <w:rStyle w:val="Hyperlink"/>
+          </w:rPr>
+          <w:t>https://www.youtube.com/watch?v=2IKLwBE1TLw</w:t>
+        </w:r>
+      </w:hyperlink>
+    </w:p>
+    <w:p>
+      <w:r>
+        <w:tab/>
+      </w:r>
+      <w:hyperlink r:id="rId41" w:history="1">
+        <w:r>
+          <w:rPr>
+            <w:rStyle w:val="Hyperlink"/>
+          </w:rPr>
+          <w:t>https://www.youtube.com/watch?v=rBEvl1Z75_w</w:t>
+        </w:r>
+      </w:hyperlink>
+    </w:p>
+    <w:p>
+      <w:r>
+        <w:tab/>
+      </w:r>
+      <w:hyperlink r:id="rId42" w:history="1">
+        <w:r>
+          <w:rPr>
+            <w:rStyle w:val="Hyperlink"/>
+          </w:rPr>
+          <w:t>https://github.com/MarijnVerschuren/STM32F4_AS5600_library</w:t>
+        </w:r>
+      </w:hyperlink>
+    </w:p>
+    <w:p>
+      <w:pPr>
+        <w:pStyle w:val="Heading5"/>
+      </w:pPr>
+      <w:bookmarkStart w:id="64" w:name="_Toc122463372"/>
+      <w:r>
+        <w:t>BME280</w:t>
+      </w:r>
+      <w:r>
+        <w:t>:</w:t>
+      </w:r>
+      <w:bookmarkEnd w:id="64"/>
+    </w:p>
+    <w:p>
+      <w:pPr>
+        <w:ind w:left="708"/>
+      </w:pPr>
+      <w:r>
+        <w:t xml:space="preserve">De </w:t>
+      </w:r>
+      <w:r>
+        <w:t>BME280</w:t>
+      </w:r>
+      <w:r>
+        <w:t xml:space="preserve"> is een temperatuur, vochtigheid en luchtdruk sensor die gebruikt kan worden met I2C en SPI</w:t>
+      </w:r>
+    </w:p>
+    <w:p>
+      <w:pPr>
+        <w:ind w:firstLine="708"/>
+      </w:pPr>
+      <w:r>
+        <w:rPr>
+          <w:noProof/>
+        </w:rPr>
+        <w:drawing>
+          <wp:inline distT="0" distB="0" distL="0" distR="0" wp14:anchorId="07867B9D" wp14:editId="666F77C6">
+            <wp:extent cx="2133600" cy="1560526"/>
+            <wp:effectExtent l="0" t="0" r="0" b="1905"/>
+            <wp:docPr id="29" name="Picture 29" descr="A picture containing text, electronics, case&#10;&#10;Description automatically generated"/>
+            <wp:cNvGraphicFramePr>
+              <a:graphicFrameLocks xmlns:a="http://schemas.openxmlformats.org/drawingml/2006/main" noChangeAspect="1"/>
+            </wp:cNvGraphicFramePr>
+            <a:graphic xmlns:a="http://schemas.openxmlformats.org/drawingml/2006/main">
+              <a:graphicData uri="http://schemas.openxmlformats.org/drawingml/2006/picture">
+                <pic:pic xmlns:pic="http://schemas.openxmlformats.org/drawingml/2006/picture">
+                  <pic:nvPicPr>
+                    <pic:cNvPr id="29" name="Picture 29" descr="A picture containing text, electronics, case&#10;&#10;Description automatically generated"/>
+                    <pic:cNvPicPr/>
+                  </pic:nvPicPr>
+                  <pic:blipFill>
+                    <a:blip r:embed="rId43"/>
+                    <a:stretch>
+                      <a:fillRect/>
+                    </a:stretch>
+                  </pic:blipFill>
+                  <pic:spPr>
+                    <a:xfrm>
+                      <a:off x="0" y="0"/>
+                      <a:ext cx="2144217" cy="1568292"/>
+                    </a:xfrm>
+                    <a:prstGeom prst="rect">
+                      <a:avLst/>
+                    </a:prstGeom>
+                  </pic:spPr>
+                </pic:pic>
+              </a:graphicData>
+            </a:graphic>
+          </wp:inline>
+        </w:drawing>
+      </w:r>
+    </w:p>
+    <w:p>
+      <w:pPr>
+        <w:pStyle w:val="Heading5"/>
+      </w:pPr>
+      <w:bookmarkStart w:id="65" w:name="_Toc122463373"/>
+      <w:r>
+        <w:t>HC-12:</w:t>
+      </w:r>
+      <w:bookmarkEnd w:id="65"/>
+    </w:p>
+    <w:p>
+      <w:pPr>
+        <w:ind w:left="705"/>
+      </w:pPr>
+      <w:r>
+        <w:t>De HC-12 is een lange afstand draadloze transmitter en receiver die aangestuurd moet worden met UART.</w:t>
+      </w:r>
+    </w:p>
+    <w:p>
+      <w:pPr>
+        <w:ind w:left="708"/>
+      </w:pPr>
+      <w:r>
+        <w:rPr>
+          <w:noProof/>
+        </w:rPr>
+        <w:drawing>
+          <wp:inline distT="0" distB="0" distL="0" distR="0" wp14:anchorId="135EB748" wp14:editId="79BDA7DA">
+            <wp:extent cx="2133600" cy="2133600"/>
+            <wp:effectExtent l="0" t="0" r="0" b="0"/>
+            <wp:docPr id="32" name="Picture 32" descr="HC12 SI4463 433Mhz Transceiver module - lange afstand"/>
+            <wp:cNvGraphicFramePr>
+              <a:graphicFrameLocks xmlns:a="http://schemas.openxmlformats.org/drawingml/2006/main" noChangeAspect="1"/>
+            </wp:cNvGraphicFramePr>
+            <a:graphic xmlns:a="http://schemas.openxmlformats.org/drawingml/2006/main">
+              <a:graphicData uri="http://schemas.openxmlformats.org/drawingml/2006/picture">
+                <pic:pic xmlns:pic="http://schemas.openxmlformats.org/drawingml/2006/picture">
+                  <pic:nvPicPr>
+                    <pic:cNvPr id="0" name="Picture 6" descr="HC12 SI4463 433Mhz Transceiver module - lange afstand"/>
+                    <pic:cNvPicPr>
+                      <a:picLocks noChangeAspect="1" noChangeArrowheads="1"/>
+                    </pic:cNvPicPr>
+                  </pic:nvPicPr>
+                  <pic:blipFill>
+                    <a:blip r:embed="rId44">
+                      <a:extLst>
+                        <a:ext uri="{28A0092B-C50C-407E-A947-70E740481C1C}">
+                          <a14:useLocalDpi xmlns:a14="http://schemas.microsoft.com/office/drawing/2010/main" val="0"/>
+                        </a:ext>
+                      </a:extLst>
+                    </a:blip>
+                    <a:srcRect/>
+                    <a:stretch>
+                      <a:fillRect/>
+                    </a:stretch>
+                  </pic:blipFill>
+                  <pic:spPr bwMode="auto">
+                    <a:xfrm>
+                      <a:off x="0" y="0"/>
+                      <a:ext cx="2133600" cy="2133600"/>
+                    </a:xfrm>
+                    <a:prstGeom prst="rect">
+                      <a:avLst/>
+                    </a:prstGeom>
+                    <a:noFill/>
+                    <a:ln>
+                      <a:noFill/>
+                    </a:ln>
+                  </pic:spPr>
+                </pic:pic>
+              </a:graphicData>
+            </a:graphic>
+          </wp:inline>
+        </w:drawing>
+      </w:r>
+    </w:p>
+    <w:p>
+      <w:pPr>
+        <w:ind w:left="708"/>
+      </w:pPr>
+    </w:p>
+    <w:p>
+      <w:pPr>
+        <w:pStyle w:val="Heading3"/>
+      </w:pPr>
+      <w:bookmarkStart w:id="66" w:name="_Toc122463374"/>
+      <w:r>
+        <w:lastRenderedPageBreak/>
+        <w:t>Serial plotter:</w:t>
+      </w:r>
+      <w:bookmarkEnd w:id="66"/>
+    </w:p>
+    <w:p>
+      <w:pPr>
+        <w:ind w:left="708"/>
+      </w:pPr>
+    </w:p>
+    <w:p>
+      <w:pPr>
+        <w:rPr>
+          <w:rFonts w:asciiTheme="majorHAnsi" w:eastAsiaTheme="majorEastAsia" w:hAnsiTheme="majorHAnsi" w:cstheme="majorBidi"/>
+          <w:color w:val="1F4D78" w:themeColor="accent1" w:themeShade="7F"/>
+          <w:sz w:val="24"/>
+          <w:szCs w:val="24"/>
+        </w:rPr>
+      </w:pPr>
       <w:r>
         <w:br w:type="page"/>
       </w:r>
     </w:p>
-    <w:p/>
-    <w:p>
-      <w:pPr>
+    <w:p>
+      <w:pPr>
+        <w:pStyle w:val="Heading3"/>
+        <w:numPr>
+          <w:ilvl w:val="0"/>
+          <w:numId w:val="0"/>
+        </w:numPr>
         <w:ind w:left="708"/>
       </w:pPr>
     </w:p>
     <w:p>
       <w:pPr>
-        <w:ind w:left="708"/>
-      </w:pPr>
+        <w:rPr>
+          <w:rFonts w:ascii="Arial" w:hAnsi="Arial" w:cs="Arial"/>
+          <w:i/>
+          <w:sz w:val="20"/>
+          <w:szCs w:val="20"/>
+        </w:rPr>
+      </w:pPr>
+      <w:r>
+        <w:rPr>
+          <w:rFonts w:ascii="Arial" w:hAnsi="Arial" w:cs="Arial"/>
+          <w:i/>
+          <w:sz w:val="20"/>
+          <w:szCs w:val="20"/>
+        </w:rPr>
+        <w:br w:type="page"/>
+      </w:r>
     </w:p>
     <w:p>
       <w:pPr>
@@ -7613,6 +7307,7 @@
           <w:sz w:val="20"/>
           <w:szCs w:val="20"/>
         </w:rPr>
+        <w:lastRenderedPageBreak/>
         <w:t>&lt;</w:t>
       </w:r>
       <w:r>
@@ -7633,7 +7328,6 @@
         </w:rPr>
         <w:t xml:space="preserve">project </w:t>
       </w:r>
-      <w:proofErr w:type="spellStart"/>
       <w:r>
         <w:rPr>
           <w:rFonts w:ascii="Arial" w:hAnsi="Arial" w:cs="Arial"/>
@@ -7643,7 +7337,6 @@
         </w:rPr>
         <w:t>POC’s</w:t>
       </w:r>
-      <w:proofErr w:type="spellEnd"/>
       <w:r>
         <w:rPr>
           <w:rFonts w:ascii="Arial" w:hAnsi="Arial" w:cs="Arial"/>
@@ -7822,19 +7515,8 @@
           <w:sz w:val="20"/>
           <w:szCs w:val="20"/>
         </w:rPr>
-        <w:t xml:space="preserve">et testresultaat! Dit kan een beschrijving zijn of een screenshot van de </w:t>
-      </w:r>
-      <w:proofErr w:type="spellStart"/>
-      <w:r>
-        <w:rPr>
-          <w:rFonts w:ascii="Arial" w:hAnsi="Arial" w:cs="Arial"/>
-          <w:i/>
-          <w:sz w:val="20"/>
-          <w:szCs w:val="20"/>
-        </w:rPr>
-        <w:t>Serial</w:t>
-      </w:r>
-      <w:proofErr w:type="spellEnd"/>
+        <w:t>et testresultaat! Dit kan een beschrijving zijn of een screenshot van de Serial</w:t>
+      </w:r>
       <w:r>
         <w:rPr>
           <w:rFonts w:ascii="Arial" w:hAnsi="Arial" w:cs="Arial"/>
@@ -7913,44 +7595,36 @@
         <w:rPr>
           <w:bCs/>
         </w:rPr>
-        <w:t xml:space="preserve"> </w:t>
-      </w:r>
-      <w:proofErr w:type="spellStart"/>
+        <w:t xml:space="preserve"> POC</w:t>
+      </w:r>
       <w:r>
         <w:rPr>
           <w:bCs/>
         </w:rPr>
-        <w:t>POC</w:t>
+        <w:t>’</w:t>
       </w:r>
       <w:r>
         <w:rPr>
           <w:bCs/>
         </w:rPr>
-        <w:t>’</w:t>
+        <w:t>s</w:t>
       </w:r>
       <w:r>
         <w:rPr>
           <w:bCs/>
         </w:rPr>
-        <w:t>s</w:t>
-      </w:r>
-      <w:proofErr w:type="spellEnd"/>
+        <w:t xml:space="preserve"> die je hebt gedaan buiten het project om. Deze doe je vooral om de leerdoelen goed onder de knie te krijgen</w:t>
+      </w:r>
       <w:r>
         <w:rPr>
           <w:bCs/>
         </w:rPr>
-        <w:t xml:space="preserve"> die je hebt gedaan buiten het project om. Deze doe je vooral om de leerdoelen goed onder de knie te krijgen</w:t>
+        <w:t>.</w:t>
       </w:r>
       <w:r>
         <w:rPr>
           <w:bCs/>
         </w:rPr>
-        <w:t>.</w:t>
-      </w:r>
-      <w:r>
-        <w:rPr>
-          <w:bCs/>
-        </w:rPr>
         <w:t>&gt;</w:t>
       </w:r>
     </w:p>
@@ -7958,13 +7632,15 @@
       <w:pPr>
         <w:pStyle w:val="Heading2"/>
       </w:pPr>
-      <w:bookmarkStart w:id="41" w:name="_Toc122298793"/>
-      <w:bookmarkStart w:id="42" w:name="_Toc122298972"/>
+      <w:bookmarkStart w:id="67" w:name="_Toc122298793"/>
+      <w:bookmarkStart w:id="68" w:name="_Toc122298972"/>
+      <w:bookmarkStart w:id="69" w:name="_Toc122463375"/>
       <w:r>
         <w:t>Sprint 2: Tussenproduct</w:t>
       </w:r>
-      <w:bookmarkEnd w:id="41"/>
-      <w:bookmarkEnd w:id="42"/>
+      <w:bookmarkEnd w:id="67"/>
+      <w:bookmarkEnd w:id="68"/>
+      <w:bookmarkEnd w:id="69"/>
     </w:p>
     <w:p>
       <w:pPr>
@@ -8112,39 +7788,8 @@
           <w:sz w:val="20"/>
           <w:szCs w:val="20"/>
         </w:rPr>
-        <w:t xml:space="preserve">hardware opstelling (bv. in </w:t>
-      </w:r>
-      <w:proofErr w:type="spellStart"/>
-      <w:r>
-        <w:rPr>
-          <w:rFonts w:ascii="Arial" w:hAnsi="Arial" w:cs="Arial"/>
-          <w:i/>
-          <w:sz w:val="20"/>
-          <w:szCs w:val="20"/>
-        </w:rPr>
-        <w:t>Tinkercad</w:t>
-      </w:r>
-      <w:proofErr w:type="spellEnd"/>
-      <w:r>
-        <w:rPr>
-          <w:rFonts w:ascii="Arial" w:hAnsi="Arial" w:cs="Arial"/>
-          <w:i/>
-          <w:sz w:val="20"/>
-          <w:szCs w:val="20"/>
-        </w:rPr>
-        <w:t xml:space="preserve">, </w:t>
-      </w:r>
-      <w:proofErr w:type="spellStart"/>
-      <w:r>
-        <w:rPr>
-          <w:rFonts w:ascii="Arial" w:hAnsi="Arial" w:cs="Arial"/>
-          <w:i/>
-          <w:sz w:val="20"/>
-          <w:szCs w:val="20"/>
-        </w:rPr>
-        <w:t>Fritzing</w:t>
-      </w:r>
-      <w:proofErr w:type="spellEnd"/>
+        <w:t>hardware opstelling (bv. in Tinkercad, Fritzing</w:t>
+      </w:r>
       <w:r>
         <w:rPr>
           <w:rFonts w:ascii="Arial" w:hAnsi="Arial" w:cs="Arial"/>
@@ -8245,19 +7890,8 @@
           <w:sz w:val="20"/>
           <w:szCs w:val="20"/>
         </w:rPr>
-        <w:t xml:space="preserve">et testresultaat! Dit kan een beschrijving zijn of een screenshot van de </w:t>
-      </w:r>
-      <w:proofErr w:type="spellStart"/>
-      <w:r>
-        <w:rPr>
-          <w:rFonts w:ascii="Arial" w:hAnsi="Arial" w:cs="Arial"/>
-          <w:i/>
-          <w:sz w:val="20"/>
-          <w:szCs w:val="20"/>
-        </w:rPr>
-        <w:t>Serial</w:t>
-      </w:r>
-      <w:proofErr w:type="spellEnd"/>
+        <w:t>et testresultaat! Dit kan een beschrijving zijn of een screenshot van de Serial</w:t>
+      </w:r>
       <w:r>
         <w:rPr>
           <w:rFonts w:ascii="Arial" w:hAnsi="Arial" w:cs="Arial"/>
@@ -8339,32 +7973,24 @@
         <w:rPr>
           <w:bCs/>
         </w:rPr>
-        <w:t xml:space="preserve"> </w:t>
-      </w:r>
-      <w:proofErr w:type="spellStart"/>
+        <w:t xml:space="preserve"> POC</w:t>
+      </w:r>
       <w:r>
         <w:rPr>
           <w:bCs/>
         </w:rPr>
-        <w:t>POC</w:t>
+        <w:t>’</w:t>
       </w:r>
       <w:r>
         <w:rPr>
           <w:bCs/>
         </w:rPr>
-        <w:t>’</w:t>
+        <w:t>s</w:t>
       </w:r>
       <w:r>
         <w:rPr>
           <w:bCs/>
         </w:rPr>
-        <w:t>s</w:t>
-      </w:r>
-      <w:proofErr w:type="spellEnd"/>
-      <w:r>
-        <w:rPr>
-          <w:bCs/>
-        </w:rPr>
         <w:t xml:space="preserve"> die je hebt gedaan buiten het project om. Deze doe je vooral om de leerdoelen goed onder de knie te krijgen.&gt;</w:t>
       </w:r>
     </w:p>
@@ -8372,13 +7998,15 @@
       <w:pPr>
         <w:pStyle w:val="Heading2"/>
       </w:pPr>
-      <w:bookmarkStart w:id="43" w:name="_Toc122298794"/>
-      <w:bookmarkStart w:id="44" w:name="_Toc122298973"/>
+      <w:bookmarkStart w:id="70" w:name="_Toc122298794"/>
+      <w:bookmarkStart w:id="71" w:name="_Toc122298973"/>
+      <w:bookmarkStart w:id="72" w:name="_Toc122463376"/>
       <w:r>
         <w:t>Sprint3: Eindproduct</w:t>
       </w:r>
-      <w:bookmarkEnd w:id="43"/>
-      <w:bookmarkEnd w:id="44"/>
+      <w:bookmarkEnd w:id="70"/>
+      <w:bookmarkEnd w:id="71"/>
+      <w:bookmarkEnd w:id="72"/>
     </w:p>
     <w:p>
       <w:pPr>
@@ -8517,39 +8145,8 @@
           <w:sz w:val="20"/>
           <w:szCs w:val="20"/>
         </w:rPr>
-        <w:t xml:space="preserve">hardware opstelling (bv. in </w:t>
-      </w:r>
-      <w:proofErr w:type="spellStart"/>
-      <w:r>
-        <w:rPr>
-          <w:rFonts w:ascii="Arial" w:hAnsi="Arial" w:cs="Arial"/>
-          <w:i/>
-          <w:sz w:val="20"/>
-          <w:szCs w:val="20"/>
-        </w:rPr>
-        <w:t>Tinkercad</w:t>
-      </w:r>
-      <w:proofErr w:type="spellEnd"/>
-      <w:r>
-        <w:rPr>
-          <w:rFonts w:ascii="Arial" w:hAnsi="Arial" w:cs="Arial"/>
-          <w:i/>
-          <w:sz w:val="20"/>
-          <w:szCs w:val="20"/>
-        </w:rPr>
-        <w:t xml:space="preserve">, </w:t>
-      </w:r>
-      <w:proofErr w:type="spellStart"/>
-      <w:r>
-        <w:rPr>
-          <w:rFonts w:ascii="Arial" w:hAnsi="Arial" w:cs="Arial"/>
-          <w:i/>
-          <w:sz w:val="20"/>
-          <w:szCs w:val="20"/>
-        </w:rPr>
-        <w:t>Fritzing</w:t>
-      </w:r>
-      <w:proofErr w:type="spellEnd"/>
+        <w:t>hardware opstelling (bv. in Tinkercad, Fritzing</w:t>
+      </w:r>
       <w:r>
         <w:rPr>
           <w:rFonts w:ascii="Arial" w:hAnsi="Arial" w:cs="Arial"/>
@@ -8650,19 +8247,8 @@
           <w:sz w:val="20"/>
           <w:szCs w:val="20"/>
         </w:rPr>
-        <w:t xml:space="preserve">et testresultaat! Dit kan een beschrijving zijn of een screenshot van de </w:t>
-      </w:r>
-      <w:proofErr w:type="spellStart"/>
-      <w:r>
-        <w:rPr>
-          <w:rFonts w:ascii="Arial" w:hAnsi="Arial" w:cs="Arial"/>
-          <w:i/>
-          <w:sz w:val="20"/>
-          <w:szCs w:val="20"/>
-        </w:rPr>
-        <w:t>Serial</w:t>
-      </w:r>
-      <w:proofErr w:type="spellEnd"/>
+        <w:t>et testresultaat! Dit kan een beschrijving zijn of een screenshot van de Serial</w:t>
+      </w:r>
       <w:r>
         <w:rPr>
           <w:rFonts w:ascii="Arial" w:hAnsi="Arial" w:cs="Arial"/>
@@ -8744,28 +8330,20 @@
         <w:rPr>
           <w:bCs/>
         </w:rPr>
-        <w:t xml:space="preserve"> </w:t>
-      </w:r>
-      <w:proofErr w:type="spellStart"/>
+        <w:t xml:space="preserve"> POC</w:t>
+      </w:r>
       <w:r>
         <w:rPr>
           <w:bCs/>
         </w:rPr>
-        <w:t>POC</w:t>
+        <w:t>’</w:t>
       </w:r>
       <w:r>
         <w:rPr>
           <w:bCs/>
         </w:rPr>
-        <w:t>’</w:t>
-      </w:r>
-      <w:r>
-        <w:rPr>
-          <w:bCs/>
-        </w:rPr>
         <w:t>s</w:t>
       </w:r>
-      <w:proofErr w:type="spellEnd"/>
       <w:r>
         <w:rPr>
           <w:bCs/>
@@ -8798,37 +8376,33 @@
       <w:pPr>
         <w:pStyle w:val="Heading1"/>
       </w:pPr>
-      <w:bookmarkStart w:id="45" w:name="_Toc122298795"/>
-      <w:bookmarkStart w:id="46" w:name="_Toc122298974"/>
-      <w:proofErr w:type="gramStart"/>
+      <w:bookmarkStart w:id="73" w:name="_Toc122298795"/>
+      <w:bookmarkStart w:id="74" w:name="_Toc122298974"/>
+      <w:bookmarkStart w:id="75" w:name="_Toc122463377"/>
       <w:r>
         <w:rPr>
           <w:rFonts w:eastAsiaTheme="minorHAnsi"/>
         </w:rPr>
         <w:lastRenderedPageBreak/>
-        <w:t>Reflectie /</w:t>
-      </w:r>
-      <w:proofErr w:type="gramEnd"/>
-      <w:r>
-        <w:rPr>
-          <w:rFonts w:eastAsiaTheme="minorHAnsi"/>
-        </w:rPr>
-        <w:t xml:space="preserve"> evaluatie</w:t>
-      </w:r>
-      <w:bookmarkEnd w:id="45"/>
-      <w:bookmarkEnd w:id="46"/>
+        <w:t>Reflectie / evaluatie</w:t>
+      </w:r>
+      <w:bookmarkEnd w:id="73"/>
+      <w:bookmarkEnd w:id="74"/>
+      <w:bookmarkEnd w:id="75"/>
     </w:p>
     <w:p>
       <w:pPr>
         <w:pStyle w:val="Heading2"/>
       </w:pPr>
-      <w:bookmarkStart w:id="47" w:name="_Toc122298796"/>
-      <w:bookmarkStart w:id="48" w:name="_Toc122298975"/>
+      <w:bookmarkStart w:id="76" w:name="_Toc122298796"/>
+      <w:bookmarkStart w:id="77" w:name="_Toc122298975"/>
+      <w:bookmarkStart w:id="78" w:name="_Toc122463378"/>
       <w:r>
         <w:t>Waar ben ik trots op?</w:t>
       </w:r>
-      <w:bookmarkEnd w:id="47"/>
-      <w:bookmarkEnd w:id="48"/>
+      <w:bookmarkEnd w:id="76"/>
+      <w:bookmarkEnd w:id="77"/>
+      <w:bookmarkEnd w:id="78"/>
     </w:p>
     <w:p>
       <w:pPr>
@@ -8842,74 +8416,45 @@
           <w:i/>
           <w:iCs/>
         </w:rPr>
-        <w:t>&lt;</w:t>
-      </w:r>
-      <w:proofErr w:type="gramStart"/>
-      <w:r>
+        <w:t>&lt;vul in&gt;</w:t>
+      </w:r>
+    </w:p>
+    <w:p>
+      <w:pPr>
+        <w:pStyle w:val="Heading2"/>
+      </w:pPr>
+      <w:bookmarkStart w:id="79" w:name="_Toc122298797"/>
+      <w:bookmarkStart w:id="80" w:name="_Toc122298976"/>
+      <w:bookmarkStart w:id="81" w:name="_Toc122463379"/>
+      <w:r>
+        <w:t>Wat doe ik een volgende keer anders?</w:t>
+      </w:r>
+      <w:bookmarkEnd w:id="79"/>
+      <w:bookmarkEnd w:id="80"/>
+      <w:bookmarkEnd w:id="81"/>
+    </w:p>
+    <w:p>
+      <w:pPr>
         <w:rPr>
           <w:i/>
           <w:iCs/>
         </w:rPr>
-        <w:t>vul</w:t>
-      </w:r>
-      <w:proofErr w:type="gramEnd"/>
+      </w:pPr>
       <w:r>
         <w:rPr>
           <w:i/>
           <w:iCs/>
         </w:rPr>
-        <w:t xml:space="preserve"> in&gt;</w:t>
+        <w:t>&lt;vul in&gt;</w:t>
       </w:r>
     </w:p>
     <w:p>
       <w:pPr>
         <w:pStyle w:val="Heading2"/>
       </w:pPr>
-      <w:bookmarkStart w:id="49" w:name="_Toc122298797"/>
-      <w:bookmarkStart w:id="50" w:name="_Toc122298976"/>
-      <w:r>
-        <w:t>Wat doe ik een volgende keer anders?</w:t>
-      </w:r>
-      <w:bookmarkEnd w:id="49"/>
-      <w:bookmarkEnd w:id="50"/>
-    </w:p>
-    <w:p>
-      <w:pPr>
-        <w:rPr>
-          <w:i/>
-          <w:iCs/>
-        </w:rPr>
-      </w:pPr>
-      <w:r>
-        <w:rPr>
-          <w:i/>
-          <w:iCs/>
-        </w:rPr>
-        <w:t>&lt;</w:t>
-      </w:r>
-      <w:proofErr w:type="gramStart"/>
-      <w:r>
-        <w:rPr>
-          <w:i/>
-          <w:iCs/>
-        </w:rPr>
-        <w:t>vul</w:t>
-      </w:r>
-      <w:proofErr w:type="gramEnd"/>
-      <w:r>
-        <w:rPr>
-          <w:i/>
-          <w:iCs/>
-        </w:rPr>
-        <w:t xml:space="preserve"> in&gt;</w:t>
-      </w:r>
-    </w:p>
-    <w:p>
-      <w:pPr>
-        <w:pStyle w:val="Heading2"/>
-      </w:pPr>
-      <w:bookmarkStart w:id="51" w:name="_Toc122298798"/>
-      <w:bookmarkStart w:id="52" w:name="_Toc122298977"/>
+      <w:bookmarkStart w:id="82" w:name="_Toc122298798"/>
+      <w:bookmarkStart w:id="83" w:name="_Toc122298977"/>
+      <w:bookmarkStart w:id="84" w:name="_Toc122463380"/>
       <w:r>
         <w:t xml:space="preserve">Welke formatieve indicatie zou ik mezelf geven voor de </w:t>
       </w:r>
@@ -8922,8 +8467,9 @@
       <w:r>
         <w:t>?</w:t>
       </w:r>
-      <w:bookmarkEnd w:id="51"/>
-      <w:bookmarkEnd w:id="52"/>
+      <w:bookmarkEnd w:id="82"/>
+      <w:bookmarkEnd w:id="83"/>
+      <w:bookmarkEnd w:id="84"/>
     </w:p>
     <w:tbl>
       <w:tblPr>
@@ -9028,15 +8574,7 @@
           </w:tcPr>
           <w:p>
             <w:r>
-              <w:t xml:space="preserve">Interactieve </w:t>
-            </w:r>
-            <w:proofErr w:type="spellStart"/>
-            <w:r>
-              <w:t>embedded</w:t>
-            </w:r>
-            <w:proofErr w:type="spellEnd"/>
-            <w:r>
-              <w:t xml:space="preserve"> systemen</w:t>
+              <w:t>Interactieve embedded systemen</w:t>
             </w:r>
           </w:p>
         </w:tc>
@@ -9072,23 +8610,7 @@
                 <w:i/>
                 <w:iCs/>
               </w:rPr>
-              <w:t>&lt;</w:t>
-            </w:r>
-            <w:proofErr w:type="gramStart"/>
-            <w:r>
-              <w:rPr>
-                <w:i/>
-                <w:iCs/>
-              </w:rPr>
-              <w:t>vul</w:t>
-            </w:r>
-            <w:proofErr w:type="gramEnd"/>
-            <w:r>
-              <w:rPr>
-                <w:i/>
-                <w:iCs/>
-              </w:rPr>
-              <w:t xml:space="preserve"> in </w:t>
+              <w:t xml:space="preserve">&lt;vul in </w:t>
             </w:r>
             <w:r>
               <w:rPr>
@@ -9138,63 +8660,7 @@
           </w:tcPr>
           <w:p>
             <w:r>
-              <w:t xml:space="preserve">Je past alle imperatieve programmeer-concepten en de volgende </w:t>
-            </w:r>
-            <w:proofErr w:type="gramStart"/>
-            <w:r>
-              <w:t>OO concepten</w:t>
-            </w:r>
-            <w:proofErr w:type="gramEnd"/>
-            <w:r>
-              <w:t xml:space="preserve"> toe: </w:t>
-            </w:r>
-            <w:proofErr w:type="spellStart"/>
-            <w:r>
-              <w:t>objects</w:t>
-            </w:r>
-            <w:proofErr w:type="spellEnd"/>
-            <w:r>
-              <w:t xml:space="preserve">, classes en </w:t>
-            </w:r>
-            <w:proofErr w:type="spellStart"/>
-            <w:r>
-              <w:t>encapsulation</w:t>
-            </w:r>
-            <w:proofErr w:type="spellEnd"/>
-            <w:r>
-              <w:t xml:space="preserve">, d.w.z.: </w:t>
-            </w:r>
-            <w:proofErr w:type="spellStart"/>
-            <w:r>
-              <w:t>constructors</w:t>
-            </w:r>
-            <w:proofErr w:type="spellEnd"/>
-            <w:r>
-              <w:t xml:space="preserve">, private fields, </w:t>
-            </w:r>
-            <w:proofErr w:type="spellStart"/>
-            <w:r>
-              <w:t>properties</w:t>
-            </w:r>
-            <w:proofErr w:type="spellEnd"/>
-            <w:r>
-              <w:t xml:space="preserve"> en </w:t>
-            </w:r>
-            <w:proofErr w:type="spellStart"/>
-            <w:r>
-              <w:t>methods</w:t>
-            </w:r>
-            <w:proofErr w:type="spellEnd"/>
-            <w:r>
-              <w:t xml:space="preserve">. De focus hierbij is op leesbare (b.v. naamgeving, </w:t>
-            </w:r>
-            <w:proofErr w:type="spellStart"/>
-            <w:r>
-              <w:t>indentation</w:t>
-            </w:r>
-            <w:proofErr w:type="spellEnd"/>
-            <w:r>
-              <w:t>) en onderhoudbare programma’s en robuustheid van het product.</w:t>
+              <w:t>Je past alle imperatieve programmeer-concepten en de volgende OO concepten toe: objects, classes en encapsulation, d.w.z.: constructors, private fields, properties en methods. De focus hierbij is op leesbare (b.v. naamgeving, indentation) en onderhoudbare programma’s en robuustheid van het product.</w:t>
             </w:r>
           </w:p>
         </w:tc>
@@ -9208,23 +8674,7 @@
                 <w:i/>
                 <w:iCs/>
               </w:rPr>
-              <w:t>&lt;</w:t>
-            </w:r>
-            <w:proofErr w:type="gramStart"/>
-            <w:r>
-              <w:rPr>
-                <w:i/>
-                <w:iCs/>
-              </w:rPr>
-              <w:t>vul</w:t>
-            </w:r>
-            <w:proofErr w:type="gramEnd"/>
-            <w:r>
-              <w:rPr>
-                <w:i/>
-                <w:iCs/>
-              </w:rPr>
-              <w:t xml:space="preserve"> in </w:t>
+              <w:t xml:space="preserve">&lt;vul in </w:t>
             </w:r>
             <w:r>
               <w:rPr>
@@ -9291,23 +8741,7 @@
                 <w:i/>
                 <w:iCs/>
               </w:rPr>
-              <w:t>&lt;</w:t>
-            </w:r>
-            <w:proofErr w:type="gramStart"/>
-            <w:r>
-              <w:rPr>
-                <w:i/>
-                <w:iCs/>
-              </w:rPr>
-              <w:t>vul</w:t>
-            </w:r>
-            <w:proofErr w:type="gramEnd"/>
-            <w:r>
-              <w:rPr>
-                <w:i/>
-                <w:iCs/>
-              </w:rPr>
-              <w:t xml:space="preserve"> in </w:t>
+              <w:t xml:space="preserve">&lt;vul in </w:t>
             </w:r>
             <w:r>
               <w:rPr>
@@ -9357,15 +8791,7 @@
           </w:tcPr>
           <w:p>
             <w:r>
-              <w:t xml:space="preserve">Naast de genoemde I/O technieken kun je ook </w:t>
-            </w:r>
-            <w:proofErr w:type="spellStart"/>
-            <w:r>
-              <w:t>pulsbreedtemodulatie</w:t>
-            </w:r>
-            <w:proofErr w:type="spellEnd"/>
-            <w:r>
-              <w:t xml:space="preserve"> en analoge input interpreteren en toepassen.</w:t>
+              <w:t>Naast de genoemde I/O technieken kun je ook pulsbreedtemodulatie en analoge input interpreteren en toepassen.</w:t>
             </w:r>
           </w:p>
         </w:tc>
@@ -9379,23 +8805,7 @@
                 <w:i/>
                 <w:iCs/>
               </w:rPr>
-              <w:t>&lt;</w:t>
-            </w:r>
-            <w:proofErr w:type="gramStart"/>
-            <w:r>
-              <w:rPr>
-                <w:i/>
-                <w:iCs/>
-              </w:rPr>
-              <w:t>vul</w:t>
-            </w:r>
-            <w:proofErr w:type="gramEnd"/>
-            <w:r>
-              <w:rPr>
-                <w:i/>
-                <w:iCs/>
-              </w:rPr>
-              <w:t xml:space="preserve"> in </w:t>
+              <w:t xml:space="preserve">&lt;vul in </w:t>
             </w:r>
             <w:r>
               <w:rPr>
@@ -9438,7 +8848,7 @@
       </w:pPr>
     </w:p>
     <w:sectPr>
-      <w:footerReference w:type="default" r:id="rId39"/>
+      <w:footerReference w:type="default" r:id="rId45"/>
       <w:pgSz w:w="11906" w:h="16838"/>
       <w:pgMar w:top="1417" w:right="1417" w:bottom="1417" w:left="1417" w:header="708" w:footer="708" w:gutter="0"/>
       <w:pgNumType w:start="1"/>
@@ -12039,6 +11449,19 @@
       <w:ind w:left="660"/>
     </w:pPr>
   </w:style>
+  <w:style w:type="paragraph" w:styleId="TOC5">
+    <w:name w:val="toc 5"/>
+    <w:basedOn w:val="Normal"/>
+    <w:next w:val="Normal"/>
+    <w:autoRedefine/>
+    <w:uiPriority w:val="39"/>
+    <w:unhideWhenUsed/>
+    <w:rsid w:val="00504EFD"/>
+    <w:pPr>
+      <w:spacing w:after="100"/>
+      <w:ind w:left="880"/>
+    </w:pPr>
+  </w:style>
 </w:styles>
 </file>
 

</xml_diff>